<commit_message>
uoc tinh so bo
</commit_message>
<xml_diff>
--- a/docs/PM_nhóm 3.docx
+++ b/docs/PM_nhóm 3.docx
@@ -1,6 +1,6 @@
 
 <file path=word/document.xml><?xml version="1.0" encoding="utf-8"?>
-<w:document xmlns:wpc="http://schemas.microsoft.com/office/word/2010/wordprocessingCanvas" xmlns:cx="http://schemas.microsoft.com/office/drawing/2014/chartex" xmlns:mc="http://schemas.openxmlformats.org/markup-compatibility/2006" xmlns:o="urn:schemas-microsoft-com:office:office" xmlns:r="http://schemas.openxmlformats.org/officeDocument/2006/relationships" xmlns:m="http://schemas.openxmlformats.org/officeDocument/2006/math" xmlns:v="urn:schemas-microsoft-com:vml" xmlns:wp14="http://schemas.microsoft.com/office/word/2010/wordprocessingDrawing" xmlns:wp="http://schemas.openxmlformats.org/drawingml/2006/wordprocessingDrawing" xmlns:w10="urn:schemas-microsoft-com:office:word" xmlns:w="http://schemas.openxmlformats.org/wordprocessingml/2006/main" xmlns:w14="http://schemas.microsoft.com/office/word/2010/wordml" xmlns:w15="http://schemas.microsoft.com/office/word/2012/wordml" xmlns:w16se="http://schemas.microsoft.com/office/word/2015/wordml/symex" xmlns:wpg="http://schemas.microsoft.com/office/word/2010/wordprocessingGroup" xmlns:wpi="http://schemas.microsoft.com/office/word/2010/wordprocessingInk" xmlns:wne="http://schemas.microsoft.com/office/word/2006/wordml" xmlns:wps="http://schemas.microsoft.com/office/word/2010/wordprocessingShape" mc:Ignorable="w14 w15 w16se wp14">
+<w:document xmlns:wpc="http://schemas.microsoft.com/office/word/2010/wordprocessingCanvas" xmlns:cx="http://schemas.microsoft.com/office/drawing/2014/chartex" xmlns:cx1="http://schemas.microsoft.com/office/drawing/2015/9/8/chartex" xmlns:cx2="http://schemas.microsoft.com/office/drawing/2015/10/21/chartex" xmlns:cx3="http://schemas.microsoft.com/office/drawing/2016/5/9/chartex" xmlns:cx4="http://schemas.microsoft.com/office/drawing/2016/5/10/chartex" xmlns:cx5="http://schemas.microsoft.com/office/drawing/2016/5/11/chartex" xmlns:cx6="http://schemas.microsoft.com/office/drawing/2016/5/12/chartex" xmlns:cx7="http://schemas.microsoft.com/office/drawing/2016/5/13/chartex" xmlns:cx8="http://schemas.microsoft.com/office/drawing/2016/5/14/chartex" xmlns:mc="http://schemas.openxmlformats.org/markup-compatibility/2006" xmlns:aink="http://schemas.microsoft.com/office/drawing/2016/ink" xmlns:am3d="http://schemas.microsoft.com/office/drawing/2017/model3d" xmlns:o="urn:schemas-microsoft-com:office:office" xmlns:r="http://schemas.openxmlformats.org/officeDocument/2006/relationships" xmlns:m="http://schemas.openxmlformats.org/officeDocument/2006/math" xmlns:v="urn:schemas-microsoft-com:vml" xmlns:wp14="http://schemas.microsoft.com/office/word/2010/wordprocessingDrawing" xmlns:wp="http://schemas.openxmlformats.org/drawingml/2006/wordprocessingDrawing" xmlns:w10="urn:schemas-microsoft-com:office:word" xmlns:w="http://schemas.openxmlformats.org/wordprocessingml/2006/main" xmlns:w14="http://schemas.microsoft.com/office/word/2010/wordml" xmlns:w15="http://schemas.microsoft.com/office/word/2012/wordml" xmlns:w16cex="http://schemas.microsoft.com/office/word/2018/wordml/cex" xmlns:w16cid="http://schemas.microsoft.com/office/word/2016/wordml/cid" xmlns:w16="http://schemas.microsoft.com/office/word/2018/wordml" xmlns:w16se="http://schemas.microsoft.com/office/word/2015/wordml/symex" xmlns:wpg="http://schemas.microsoft.com/office/word/2010/wordprocessingGroup" xmlns:wpi="http://schemas.microsoft.com/office/word/2010/wordprocessingInk" xmlns:wne="http://schemas.microsoft.com/office/word/2006/wordml" xmlns:wps="http://schemas.microsoft.com/office/word/2010/wordprocessingShape" mc:Ignorable="w14 w15 w16se w16cid w16 w16cex wp14">
   <w:body>
     <w:p>
       <w:pPr>
@@ -26,7 +26,7 @@
         <mc:AlternateContent>
           <mc:Choice Requires="wps">
             <w:drawing>
-              <wp:anchor distT="0" distB="0" distL="114300" distR="114300" simplePos="0" relativeHeight="251659264" behindDoc="0" locked="0" layoutInCell="1" allowOverlap="1" wp14:anchorId="428BA72D" wp14:editId="02994F54">
+              <wp:anchor distT="0" distB="0" distL="114300" distR="114300" simplePos="0" relativeHeight="251659264" behindDoc="0" locked="0" layoutInCell="1" allowOverlap="1" wp14:anchorId="4171745D" wp14:editId="3889F14C">
                 <wp:simplePos x="0" y="0"/>
                 <wp:positionH relativeFrom="column">
                   <wp:posOffset>-84952</wp:posOffset>
@@ -2844,15 +2844,7 @@
       </w:r>
       <w:proofErr w:type="spellEnd"/>
       <w:r>
-        <w:t xml:space="preserve"> </w:t>
-      </w:r>
-      <w:proofErr w:type="spellStart"/>
-      <w:r>
-        <w:t>ra</w:t>
-      </w:r>
-      <w:proofErr w:type="spellEnd"/>
-      <w:r>
-        <w:t xml:space="preserve"> </w:t>
+        <w:t xml:space="preserve"> ra </w:t>
       </w:r>
       <w:proofErr w:type="spellStart"/>
       <w:r>
@@ -3236,15 +3228,7 @@
       </w:r>
       <w:proofErr w:type="spellEnd"/>
       <w:r>
-        <w:t xml:space="preserve"> </w:t>
-      </w:r>
-      <w:proofErr w:type="spellStart"/>
-      <w:r>
-        <w:t>Git</w:t>
-      </w:r>
-      <w:proofErr w:type="spellEnd"/>
-      <w:r>
-        <w:t>.</w:t>
+        <w:t xml:space="preserve"> Git.</w:t>
       </w:r>
     </w:p>
     <w:p>
@@ -4445,8 +4429,6 @@
         </w:rPr>
         <w:br w:type="page"/>
       </w:r>
-      <w:bookmarkStart w:id="0" w:name="_GoBack"/>
-      <w:bookmarkEnd w:id="0"/>
     </w:p>
     <w:p>
       <w:pPr>
@@ -4519,14 +4501,14 @@
         <w:rPr>
           <w:lang w:val="fr-FR"/>
         </w:rPr>
-        <w:t xml:space="preserve"> MS </w:t>
+        <w:t xml:space="preserve"> MS Planner </w:t>
       </w:r>
       <w:proofErr w:type="spellStart"/>
       <w:r>
         <w:rPr>
           <w:lang w:val="fr-FR"/>
         </w:rPr>
-        <w:t>Planner</w:t>
+        <w:t>với</w:t>
       </w:r>
       <w:proofErr w:type="spellEnd"/>
       <w:r>
@@ -4540,7 +4522,7 @@
         <w:rPr>
           <w:lang w:val="fr-FR"/>
         </w:rPr>
-        <w:t>với</w:t>
+        <w:t>tài</w:t>
       </w:r>
       <w:proofErr w:type="spellEnd"/>
       <w:r>
@@ -4554,58 +4536,44 @@
         <w:rPr>
           <w:lang w:val="fr-FR"/>
         </w:rPr>
-        <w:t>tài</w:t>
+        <w:t>khoản</w:t>
       </w:r>
       <w:proofErr w:type="spellEnd"/>
       <w:r>
         <w:rPr>
           <w:lang w:val="fr-FR"/>
         </w:rPr>
-        <w:t xml:space="preserve"> </w:t>
+        <w:t xml:space="preserve"> email </w:t>
       </w:r>
       <w:proofErr w:type="spellStart"/>
       <w:r>
         <w:rPr>
           <w:lang w:val="fr-FR"/>
         </w:rPr>
-        <w:t>khoản</w:t>
+        <w:t>trường</w:t>
       </w:r>
       <w:proofErr w:type="spellEnd"/>
       <w:r>
         <w:rPr>
           <w:lang w:val="fr-FR"/>
         </w:rPr>
-        <w:t xml:space="preserve"> email </w:t>
+        <w:t xml:space="preserve"> </w:t>
       </w:r>
       <w:proofErr w:type="spellStart"/>
       <w:r>
         <w:rPr>
           <w:lang w:val="fr-FR"/>
         </w:rPr>
-        <w:t>trường</w:t>
+        <w:t>của</w:t>
       </w:r>
       <w:proofErr w:type="spellEnd"/>
       <w:r>
         <w:rPr>
           <w:lang w:val="fr-FR"/>
         </w:rPr>
-        <w:t xml:space="preserve"> </w:t>
-      </w:r>
-      <w:proofErr w:type="spellStart"/>
-      <w:r>
-        <w:rPr>
-          <w:lang w:val="fr-FR"/>
-        </w:rPr>
-        <w:t>của</w:t>
-      </w:r>
-      <w:proofErr w:type="spellEnd"/>
-      <w:r>
-        <w:rPr>
-          <w:lang w:val="fr-FR"/>
-        </w:rPr>
         <w:t xml:space="preserve"> SV.   </w:t>
       </w:r>
-      <w:hyperlink r:id="rId5" w:history="1">
+      <w:hyperlink r:id="rId7" w:history="1">
         <w:r>
           <w:rPr>
             <w:rStyle w:val="Hyperlink"/>
@@ -5168,7 +5136,7 @@
       <w:r>
         <w:t xml:space="preserve"> </w:t>
       </w:r>
-      <w:hyperlink r:id="rId6" w:history="1">
+      <w:hyperlink r:id="rId8" w:history="1">
         <w:r>
           <w:rPr>
             <w:rStyle w:val="Hyperlink"/>
@@ -5353,7 +5321,7 @@
           <w:lang w:eastAsia="en-US" w:bidi="ar-SA"/>
         </w:rPr>
         <w:drawing>
-          <wp:inline distT="0" distB="0" distL="0" distR="0" wp14:anchorId="4E850528" wp14:editId="6023BFD9">
+          <wp:inline distT="0" distB="0" distL="0" distR="0" wp14:anchorId="1EFABE76" wp14:editId="14698425">
             <wp:extent cx="2790908" cy="1711100"/>
             <wp:effectExtent l="0" t="0" r="0" b="0"/>
             <wp:docPr id="4" name="Picture 4" descr="Image result for kanban"/>
@@ -5370,7 +5338,7 @@
                     </pic:cNvPicPr>
                   </pic:nvPicPr>
                   <pic:blipFill>
-                    <a:blip r:embed="rId7" cstate="print">
+                    <a:blip r:embed="rId9" cstate="print">
                       <a:extLst>
                         <a:ext uri="{28A0092B-C50C-407E-A947-70E740481C1C}">
                           <a14:useLocalDpi xmlns:a14="http://schemas.microsoft.com/office/drawing/2010/main" val="0"/>
@@ -5459,15 +5427,7 @@
       </w:r>
       <w:proofErr w:type="spellEnd"/>
       <w:r>
-        <w:t xml:space="preserve"> </w:t>
-      </w:r>
-      <w:proofErr w:type="spellStart"/>
-      <w:r>
-        <w:t>ra</w:t>
-      </w:r>
-      <w:proofErr w:type="spellEnd"/>
-      <w:r>
-        <w:t xml:space="preserve"> 12 </w:t>
+        <w:t xml:space="preserve"> ra 12 </w:t>
       </w:r>
       <w:proofErr w:type="spellStart"/>
       <w:r>
@@ -6376,9 +6336,9 @@
       <w:pPr>
         <w:pStyle w:val="TOC3"/>
         <w:sectPr>
-          <w:headerReference w:type="default" r:id="rId8"/>
-          <w:footerReference w:type="default" r:id="rId9"/>
-          <w:footerReference w:type="first" r:id="rId10"/>
+          <w:headerReference w:type="default" r:id="rId10"/>
+          <w:footerReference w:type="default" r:id="rId11"/>
+          <w:footerReference w:type="first" r:id="rId12"/>
           <w:footnotePr>
             <w:pos w:val="beneathText"/>
           </w:footnotePr>
@@ -6395,7 +6355,7 @@
       <w:pPr>
         <w:pStyle w:val="Heading1"/>
       </w:pPr>
-      <w:bookmarkStart w:id="1" w:name="_Toc57272138"/>
+      <w:bookmarkStart w:id="0" w:name="_Toc57272138"/>
       <w:proofErr w:type="spellStart"/>
       <w:r>
         <w:lastRenderedPageBreak/>
@@ -6425,14 +6385,14 @@
       <w:r>
         <w:t>án</w:t>
       </w:r>
-      <w:bookmarkEnd w:id="1"/>
+      <w:bookmarkEnd w:id="0"/>
       <w:proofErr w:type="spellEnd"/>
     </w:p>
     <w:p>
       <w:pPr>
         <w:pStyle w:val="Heading2"/>
       </w:pPr>
-      <w:bookmarkStart w:id="2" w:name="_Toc57272139"/>
+      <w:bookmarkStart w:id="1" w:name="_Toc57272139"/>
       <w:proofErr w:type="spellStart"/>
       <w:r>
         <w:t>Mô</w:t>
@@ -6461,7 +6421,7 @@
       <w:r>
         <w:t>án</w:t>
       </w:r>
-      <w:bookmarkEnd w:id="2"/>
+      <w:bookmarkEnd w:id="1"/>
       <w:proofErr w:type="spellEnd"/>
     </w:p>
     <w:p>
@@ -6645,7 +6605,7 @@
       <w:pPr>
         <w:pStyle w:val="Heading2"/>
       </w:pPr>
-      <w:bookmarkStart w:id="3" w:name="_Toc57272140"/>
+      <w:bookmarkStart w:id="2" w:name="_Toc57272140"/>
       <w:proofErr w:type="spellStart"/>
       <w:r>
         <w:t>Công</w:t>
@@ -6674,7 +6634,7 @@
       <w:r>
         <w:t>lý</w:t>
       </w:r>
-      <w:bookmarkEnd w:id="3"/>
+      <w:bookmarkEnd w:id="2"/>
       <w:proofErr w:type="spellEnd"/>
     </w:p>
     <w:p>
@@ -6903,15 +6863,7 @@
         <w:t>:</w:t>
       </w:r>
       <w:r>
-        <w:t xml:space="preserve"> GitHub/</w:t>
-      </w:r>
-      <w:proofErr w:type="spellStart"/>
-      <w:r>
-        <w:t>GitLab</w:t>
-      </w:r>
-      <w:proofErr w:type="spellEnd"/>
-      <w:r>
-        <w:t xml:space="preserve"> </w:t>
+        <w:t xml:space="preserve"> GitHub/GitLab </w:t>
       </w:r>
       <w:r>
         <w:rPr>
@@ -6956,7 +6908,7 @@
       <w:pPr>
         <w:pStyle w:val="Heading1"/>
       </w:pPr>
-      <w:bookmarkStart w:id="4" w:name="_Toc57272141"/>
+      <w:bookmarkStart w:id="3" w:name="_Toc57272141"/>
       <w:proofErr w:type="spellStart"/>
       <w:r>
         <w:t>Các</w:t>
@@ -7009,14 +6961,14 @@
       <w:r>
         <w:t>án</w:t>
       </w:r>
-      <w:bookmarkEnd w:id="4"/>
+      <w:bookmarkEnd w:id="3"/>
       <w:proofErr w:type="spellEnd"/>
     </w:p>
     <w:p>
       <w:pPr>
         <w:pStyle w:val="Heading2"/>
       </w:pPr>
-      <w:bookmarkStart w:id="5" w:name="_Toc57272142"/>
+      <w:bookmarkStart w:id="4" w:name="_Toc57272142"/>
       <w:proofErr w:type="spellStart"/>
       <w:r>
         <w:t>Thông</w:t>
@@ -7061,7 +7013,7 @@
       <w:r>
         <w:t>hàng</w:t>
       </w:r>
-      <w:bookmarkEnd w:id="5"/>
+      <w:bookmarkEnd w:id="4"/>
       <w:proofErr w:type="spellEnd"/>
     </w:p>
     <w:p>
@@ -7071,37 +7023,19 @@
           <w:iCs/>
         </w:rPr>
       </w:pPr>
-      <w:proofErr w:type="spellStart"/>
-      <w:r>
-        <w:rPr>
-          <w:i/>
-          <w:iCs/>
-        </w:rPr>
-        <w:t>Anh</w:t>
-      </w:r>
-      <w:proofErr w:type="spellEnd"/>
-      <w:r>
-        <w:rPr>
-          <w:i/>
-          <w:iCs/>
-        </w:rPr>
-        <w:t xml:space="preserve"> </w:t>
-      </w:r>
-      <w:proofErr w:type="spellStart"/>
-      <w:r>
-        <w:rPr>
-          <w:i/>
-          <w:iCs/>
-        </w:rPr>
-        <w:t>Lê</w:t>
-      </w:r>
-      <w:proofErr w:type="spellEnd"/>
-      <w:r>
-        <w:rPr>
-          <w:i/>
-          <w:iCs/>
-        </w:rPr>
-        <w:t xml:space="preserve"> </w:t>
+      <w:r>
+        <w:rPr>
+          <w:i/>
+          <w:iCs/>
+        </w:rPr>
+        <w:t xml:space="preserve">Anh </w:t>
+      </w:r>
+      <w:r>
+        <w:rPr>
+          <w:i/>
+          <w:iCs/>
+        </w:rPr>
+        <w:t xml:space="preserve">Lê </w:t>
       </w:r>
       <w:proofErr w:type="spellStart"/>
       <w:r>
@@ -7131,7 +7065,7 @@
       <w:pPr>
         <w:pStyle w:val="Heading2"/>
       </w:pPr>
-      <w:bookmarkStart w:id="6" w:name="_Toc57272143"/>
+      <w:bookmarkStart w:id="5" w:name="_Toc57272143"/>
       <w:proofErr w:type="spellStart"/>
       <w:r>
         <w:t>Thông</w:t>
@@ -7160,7 +7094,7 @@
       <w:r>
         <w:t>nhóm</w:t>
       </w:r>
-      <w:bookmarkEnd w:id="6"/>
+      <w:bookmarkEnd w:id="5"/>
       <w:proofErr w:type="spellEnd"/>
     </w:p>
     <w:p>
@@ -7279,7 +7213,7 @@
       <w:pPr>
         <w:pStyle w:val="Heading2"/>
       </w:pPr>
-      <w:bookmarkStart w:id="7" w:name="_Toc57272144"/>
+      <w:bookmarkStart w:id="6" w:name="_Toc57272144"/>
       <w:proofErr w:type="spellStart"/>
       <w:r>
         <w:t>Phân</w:t>
@@ -7364,7 +7298,7 @@
       <w:r>
         <w:t>hàng</w:t>
       </w:r>
-      <w:bookmarkEnd w:id="7"/>
+      <w:bookmarkEnd w:id="6"/>
       <w:proofErr w:type="spellEnd"/>
     </w:p>
     <w:p>
@@ -7736,7 +7670,7 @@
       <w:pPr>
         <w:pStyle w:val="Heading1"/>
       </w:pPr>
-      <w:bookmarkStart w:id="8" w:name="_Toc57272145"/>
+      <w:bookmarkStart w:id="7" w:name="_Toc57272145"/>
       <w:proofErr w:type="spellStart"/>
       <w:r>
         <w:t>Khảo</w:t>
@@ -7765,14 +7699,14 @@
       <w:r>
         <w:t>án</w:t>
       </w:r>
-      <w:bookmarkEnd w:id="8"/>
+      <w:bookmarkEnd w:id="7"/>
       <w:proofErr w:type="spellEnd"/>
     </w:p>
     <w:p>
       <w:pPr>
         <w:pStyle w:val="Heading2"/>
       </w:pPr>
-      <w:bookmarkStart w:id="9" w:name="_Toc57272146"/>
+      <w:bookmarkStart w:id="8" w:name="_Toc57272146"/>
       <w:proofErr w:type="spellStart"/>
       <w:r>
         <w:t>Thống</w:t>
@@ -7809,7 +7743,7 @@
       <w:r>
         <w:t>nguồn</w:t>
       </w:r>
-      <w:bookmarkEnd w:id="9"/>
+      <w:bookmarkEnd w:id="8"/>
       <w:proofErr w:type="spellEnd"/>
     </w:p>
     <w:p>
@@ -8453,7 +8387,7 @@
       <w:pPr>
         <w:pStyle w:val="Heading2"/>
       </w:pPr>
-      <w:bookmarkStart w:id="10" w:name="_Toc57272147"/>
+      <w:bookmarkStart w:id="9" w:name="_Toc57272147"/>
       <w:proofErr w:type="spellStart"/>
       <w:r>
         <w:lastRenderedPageBreak/>
@@ -8491,7 +8425,7 @@
       <w:r>
         <w:t>tác</w:t>
       </w:r>
-      <w:bookmarkEnd w:id="10"/>
+      <w:bookmarkEnd w:id="9"/>
       <w:proofErr w:type="spellEnd"/>
     </w:p>
     <w:p>
@@ -9080,7 +9014,7 @@
       <w:pPr>
         <w:pStyle w:val="Heading2"/>
       </w:pPr>
-      <w:bookmarkStart w:id="11" w:name="_Toc57272148"/>
+      <w:bookmarkStart w:id="10" w:name="_Toc57272148"/>
       <w:proofErr w:type="spellStart"/>
       <w:r>
         <w:t>Kết</w:t>
@@ -9117,7 +9051,7 @@
       <w:r>
         <w:t>nghiệm</w:t>
       </w:r>
-      <w:bookmarkEnd w:id="11"/>
+      <w:bookmarkEnd w:id="10"/>
       <w:proofErr w:type="spellEnd"/>
     </w:p>
     <w:p>
@@ -9548,7 +9482,7 @@
       <w:pPr>
         <w:pStyle w:val="Heading2"/>
       </w:pPr>
-      <w:bookmarkStart w:id="12" w:name="_Toc57272149"/>
+      <w:bookmarkStart w:id="11" w:name="_Toc57272149"/>
       <w:proofErr w:type="spellStart"/>
       <w:r>
         <w:t>Phạm</w:t>
@@ -9569,7 +9503,7 @@
       <w:r>
         <w:t>án</w:t>
       </w:r>
-      <w:bookmarkEnd w:id="12"/>
+      <w:bookmarkEnd w:id="11"/>
       <w:proofErr w:type="spellEnd"/>
     </w:p>
     <w:p>
@@ -9703,14 +9637,9 @@
       <w:pPr>
         <w:pStyle w:val="Heading1"/>
       </w:pPr>
-      <w:bookmarkStart w:id="13" w:name="_Toc57272150"/>
-      <w:proofErr w:type="spellStart"/>
-      <w:r>
-        <w:t>Giao</w:t>
-      </w:r>
-      <w:proofErr w:type="spellEnd"/>
-      <w:r>
-        <w:t xml:space="preserve"> </w:t>
+      <w:bookmarkStart w:id="12" w:name="_Toc57272150"/>
+      <w:r>
+        <w:t xml:space="preserve">Giao </w:t>
       </w:r>
       <w:proofErr w:type="spellStart"/>
       <w:r>
@@ -9744,7 +9673,7 @@
       <w:r>
         <w:t xml:space="preserve"> tin</w:t>
       </w:r>
-      <w:bookmarkEnd w:id="13"/>
+      <w:bookmarkEnd w:id="12"/>
     </w:p>
     <w:p>
       <w:pPr>
@@ -10006,7 +9935,7 @@
       <w:pPr>
         <w:pStyle w:val="Heading1"/>
       </w:pPr>
-      <w:bookmarkStart w:id="14" w:name="_Toc57272151"/>
+      <w:bookmarkStart w:id="13" w:name="_Toc57272151"/>
       <w:proofErr w:type="spellStart"/>
       <w:r>
         <w:t>Ước</w:t>
@@ -10027,14 +9956,14 @@
       <w:r>
         <w:t>chung</w:t>
       </w:r>
-      <w:bookmarkEnd w:id="14"/>
+      <w:bookmarkEnd w:id="13"/>
       <w:proofErr w:type="spellEnd"/>
     </w:p>
     <w:p>
       <w:pPr>
         <w:pStyle w:val="Heading2"/>
       </w:pPr>
-      <w:bookmarkStart w:id="15" w:name="_Toc57272152"/>
+      <w:bookmarkStart w:id="14" w:name="_Toc57272152"/>
       <w:proofErr w:type="spellStart"/>
       <w:r>
         <w:t>Ước</w:t>
@@ -10063,7 +9992,7 @@
       <w:r>
         <w:t>gian</w:t>
       </w:r>
-      <w:bookmarkEnd w:id="15"/>
+      <w:bookmarkEnd w:id="14"/>
       <w:proofErr w:type="spellEnd"/>
     </w:p>
     <w:p>
@@ -10204,23 +10133,7 @@
           <w:i/>
           <w:iCs/>
         </w:rPr>
-        <w:t xml:space="preserve"> </w:t>
-      </w:r>
-      <w:proofErr w:type="spellStart"/>
-      <w:r>
-        <w:rPr>
-          <w:i/>
-          <w:iCs/>
-        </w:rPr>
-        <w:t>bao</w:t>
-      </w:r>
-      <w:proofErr w:type="spellEnd"/>
-      <w:r>
-        <w:rPr>
-          <w:i/>
-          <w:iCs/>
-        </w:rPr>
-        <w:t xml:space="preserve"> </w:t>
+        <w:t xml:space="preserve"> bao </w:t>
       </w:r>
       <w:proofErr w:type="spellStart"/>
       <w:r>
@@ -10386,23 +10299,7 @@
           <w:i/>
           <w:iCs/>
         </w:rPr>
-        <w:t xml:space="preserve"> </w:t>
-      </w:r>
-      <w:proofErr w:type="spellStart"/>
-      <w:r>
-        <w:rPr>
-          <w:i/>
-          <w:iCs/>
-        </w:rPr>
-        <w:t>bao</w:t>
-      </w:r>
-      <w:proofErr w:type="spellEnd"/>
-      <w:r>
-        <w:rPr>
-          <w:i/>
-          <w:iCs/>
-        </w:rPr>
-        <w:t xml:space="preserve"> </w:t>
+        <w:t xml:space="preserve"> bao </w:t>
       </w:r>
       <w:proofErr w:type="spellStart"/>
       <w:r>
@@ -10632,23 +10529,7 @@
           <w:i/>
           <w:iCs/>
         </w:rPr>
-        <w:t xml:space="preserve"> </w:t>
-      </w:r>
-      <w:proofErr w:type="spellStart"/>
-      <w:r>
-        <w:rPr>
-          <w:i/>
-          <w:iCs/>
-        </w:rPr>
-        <w:t>bao</w:t>
-      </w:r>
-      <w:proofErr w:type="spellEnd"/>
-      <w:r>
-        <w:rPr>
-          <w:i/>
-          <w:iCs/>
-        </w:rPr>
-        <w:t xml:space="preserve"> </w:t>
+        <w:t xml:space="preserve"> bao </w:t>
       </w:r>
       <w:proofErr w:type="spellStart"/>
       <w:r>
@@ -10696,7 +10577,7 @@
       <w:pPr>
         <w:pStyle w:val="Heading2"/>
       </w:pPr>
-      <w:bookmarkStart w:id="16" w:name="_Toc57272153"/>
+      <w:bookmarkStart w:id="15" w:name="_Toc57272153"/>
       <w:proofErr w:type="spellStart"/>
       <w:r>
         <w:t>Ước</w:t>
@@ -10725,7 +10606,7 @@
       <w:r>
         <w:t>ro</w:t>
       </w:r>
-      <w:bookmarkEnd w:id="16"/>
+      <w:bookmarkEnd w:id="15"/>
       <w:proofErr w:type="spellEnd"/>
     </w:p>
     <w:p>
@@ -11334,17 +11215,8 @@
           <w:i/>
           <w:iCs/>
         </w:rPr>
-        <w:t xml:space="preserve"> </w:t>
-      </w:r>
-      <w:proofErr w:type="spellStart"/>
-      <w:r>
-        <w:rPr>
-          <w:i/>
-          <w:iCs/>
-        </w:rPr>
-        <w:t>ra</w:t>
-      </w:r>
-      <w:proofErr w:type="spellEnd"/>
+        <w:t xml:space="preserve"> ra</w:t>
+      </w:r>
     </w:p>
     <w:p>
       <w:pPr>
@@ -11491,7 +11363,7 @@
       <w:pPr>
         <w:pStyle w:val="Heading1"/>
       </w:pPr>
-      <w:bookmarkStart w:id="17" w:name="_Toc57272154"/>
+      <w:bookmarkStart w:id="16" w:name="_Toc57272154"/>
       <w:proofErr w:type="spellStart"/>
       <w:r>
         <w:t>Ước</w:t>
@@ -11520,698 +11392,804 @@
       <w:r>
         <w:t>thành</w:t>
       </w:r>
-      <w:bookmarkEnd w:id="17"/>
+      <w:bookmarkEnd w:id="16"/>
       <w:proofErr w:type="spellEnd"/>
     </w:p>
     <w:p>
       <w:pPr>
         <w:rPr>
-          <w:i/>
-        </w:rPr>
-      </w:pPr>
-      <w:proofErr w:type="spellStart"/>
-      <w:r>
-        <w:rPr>
-          <w:i/>
-        </w:rPr>
-        <w:t>Giả</w:t>
-      </w:r>
-      <w:proofErr w:type="spellEnd"/>
-      <w:r>
-        <w:rPr>
-          <w:i/>
-        </w:rPr>
-        <w:t xml:space="preserve"> </w:t>
-      </w:r>
-      <w:proofErr w:type="spellStart"/>
-      <w:r>
-        <w:rPr>
-          <w:i/>
-        </w:rPr>
-        <w:t>định</w:t>
-      </w:r>
-      <w:proofErr w:type="spellEnd"/>
-      <w:r>
-        <w:rPr>
-          <w:i/>
-        </w:rPr>
-        <w:t xml:space="preserve"> </w:t>
-      </w:r>
-      <w:proofErr w:type="spellStart"/>
-      <w:r>
-        <w:rPr>
-          <w:i/>
-        </w:rPr>
-        <w:t>rằng</w:t>
-      </w:r>
-      <w:proofErr w:type="spellEnd"/>
-      <w:r>
-        <w:rPr>
-          <w:i/>
-        </w:rPr>
-        <w:t xml:space="preserve"> </w:t>
-      </w:r>
-      <w:proofErr w:type="spellStart"/>
-      <w:r>
-        <w:rPr>
-          <w:i/>
-        </w:rPr>
-        <w:t>nhóm</w:t>
-      </w:r>
-      <w:proofErr w:type="spellEnd"/>
-      <w:r>
-        <w:rPr>
-          <w:i/>
-        </w:rPr>
-        <w:t xml:space="preserve"> </w:t>
-      </w:r>
-      <w:proofErr w:type="spellStart"/>
-      <w:r>
-        <w:rPr>
-          <w:i/>
-        </w:rPr>
-        <w:t>tải</w:t>
-      </w:r>
-      <w:proofErr w:type="spellEnd"/>
-      <w:r>
-        <w:rPr>
-          <w:i/>
-        </w:rPr>
-        <w:t xml:space="preserve"> </w:t>
-      </w:r>
-      <w:proofErr w:type="spellStart"/>
-      <w:r>
-        <w:rPr>
-          <w:i/>
-        </w:rPr>
-        <w:t>về</w:t>
-      </w:r>
-      <w:proofErr w:type="spellEnd"/>
-      <w:r>
-        <w:rPr>
-          <w:i/>
-        </w:rPr>
-        <w:t xml:space="preserve"> </w:t>
-      </w:r>
-      <w:proofErr w:type="spellStart"/>
-      <w:r>
-        <w:rPr>
-          <w:i/>
-        </w:rPr>
-        <w:t>mã</w:t>
-      </w:r>
-      <w:proofErr w:type="spellEnd"/>
-      <w:r>
-        <w:rPr>
-          <w:i/>
-        </w:rPr>
-        <w:t xml:space="preserve"> </w:t>
-      </w:r>
-      <w:proofErr w:type="spellStart"/>
-      <w:r>
-        <w:rPr>
-          <w:i/>
-        </w:rPr>
-        <w:t>nguồn</w:t>
-      </w:r>
-      <w:proofErr w:type="spellEnd"/>
-      <w:r>
-        <w:rPr>
-          <w:i/>
-        </w:rPr>
-        <w:t xml:space="preserve"> </w:t>
-      </w:r>
-      <w:proofErr w:type="spellStart"/>
-      <w:r>
-        <w:rPr>
-          <w:i/>
-        </w:rPr>
-        <w:t>mở</w:t>
-      </w:r>
-      <w:proofErr w:type="spellEnd"/>
-      <w:r>
-        <w:rPr>
-          <w:i/>
-        </w:rPr>
-        <w:t xml:space="preserve"> </w:t>
-      </w:r>
-      <w:proofErr w:type="spellStart"/>
-      <w:r>
-        <w:rPr>
-          <w:i/>
-        </w:rPr>
-        <w:t>này</w:t>
-      </w:r>
-      <w:proofErr w:type="spellEnd"/>
-      <w:r>
-        <w:rPr>
-          <w:i/>
-        </w:rPr>
-        <w:t xml:space="preserve">, </w:t>
-      </w:r>
-      <w:proofErr w:type="spellStart"/>
-      <w:r>
-        <w:rPr>
-          <w:i/>
-        </w:rPr>
-        <w:t>tìm</w:t>
-      </w:r>
-      <w:proofErr w:type="spellEnd"/>
-      <w:r>
-        <w:rPr>
-          <w:i/>
-        </w:rPr>
-        <w:t xml:space="preserve"> </w:t>
-      </w:r>
-      <w:proofErr w:type="spellStart"/>
-      <w:r>
-        <w:rPr>
-          <w:i/>
-        </w:rPr>
-        <w:t>hiểu</w:t>
-      </w:r>
-      <w:proofErr w:type="spellEnd"/>
-      <w:r>
-        <w:rPr>
-          <w:i/>
-        </w:rPr>
-        <w:t xml:space="preserve"> </w:t>
-      </w:r>
-      <w:proofErr w:type="spellStart"/>
-      <w:r>
-        <w:rPr>
-          <w:i/>
-        </w:rPr>
-        <w:t>và</w:t>
-      </w:r>
-      <w:proofErr w:type="spellEnd"/>
-      <w:r>
-        <w:rPr>
-          <w:i/>
-        </w:rPr>
-        <w:t xml:space="preserve"> </w:t>
-      </w:r>
-      <w:proofErr w:type="spellStart"/>
-      <w:r>
-        <w:rPr>
-          <w:i/>
-        </w:rPr>
-        <w:t>đem</w:t>
-      </w:r>
-      <w:proofErr w:type="spellEnd"/>
-      <w:r>
-        <w:rPr>
-          <w:i/>
-        </w:rPr>
-        <w:t xml:space="preserve"> </w:t>
-      </w:r>
-      <w:proofErr w:type="spellStart"/>
-      <w:r>
-        <w:rPr>
-          <w:i/>
-        </w:rPr>
-        <w:t>bán</w:t>
-      </w:r>
-      <w:proofErr w:type="spellEnd"/>
-      <w:r>
-        <w:rPr>
-          <w:i/>
-        </w:rPr>
-        <w:t xml:space="preserve"> </w:t>
-      </w:r>
-      <w:proofErr w:type="spellStart"/>
-      <w:r>
-        <w:rPr>
-          <w:i/>
-        </w:rPr>
-        <w:t>luôn</w:t>
-      </w:r>
-      <w:proofErr w:type="spellEnd"/>
-      <w:r>
-        <w:rPr>
-          <w:i/>
-        </w:rPr>
-        <w:t xml:space="preserve"> </w:t>
-      </w:r>
-      <w:proofErr w:type="spellStart"/>
-      <w:r>
-        <w:rPr>
-          <w:i/>
-        </w:rPr>
-        <w:t>cho</w:t>
-      </w:r>
-      <w:proofErr w:type="spellEnd"/>
-      <w:r>
-        <w:rPr>
-          <w:i/>
-        </w:rPr>
-        <w:t xml:space="preserve"> </w:t>
-      </w:r>
-      <w:proofErr w:type="spellStart"/>
-      <w:r>
-        <w:rPr>
-          <w:i/>
-        </w:rPr>
-        <w:t>người</w:t>
-      </w:r>
-      <w:proofErr w:type="spellEnd"/>
-      <w:r>
-        <w:rPr>
-          <w:i/>
-        </w:rPr>
-        <w:t xml:space="preserve"> </w:t>
-      </w:r>
-      <w:proofErr w:type="spellStart"/>
-      <w:r>
-        <w:rPr>
-          <w:i/>
-        </w:rPr>
-        <w:t>sử</w:t>
-      </w:r>
-      <w:proofErr w:type="spellEnd"/>
-      <w:r>
-        <w:rPr>
-          <w:i/>
-        </w:rPr>
-        <w:t xml:space="preserve"> </w:t>
-      </w:r>
-      <w:proofErr w:type="spellStart"/>
-      <w:r>
-        <w:rPr>
-          <w:i/>
-        </w:rPr>
-        <w:t>dụng</w:t>
-      </w:r>
-      <w:proofErr w:type="spellEnd"/>
+          <w:rFonts w:ascii="Times New Roman" w:hAnsi="Times New Roman" w:cs="Times New Roman"/>
+          <w:iCs/>
+          <w:sz w:val="28"/>
+          <w:szCs w:val="28"/>
+        </w:rPr>
+      </w:pPr>
     </w:p>
     <w:p>
       <w:pPr>
         <w:rPr>
-          <w:i/>
-        </w:rPr>
-      </w:pPr>
-      <w:r>
-        <w:rPr>
-          <w:i/>
+          <w:rFonts w:ascii="Times New Roman" w:hAnsi="Times New Roman" w:cs="Times New Roman"/>
+          <w:iCs/>
+          <w:sz w:val="28"/>
+          <w:szCs w:val="28"/>
+        </w:rPr>
+      </w:pPr>
+      <w:r>
+        <w:rPr>
+          <w:rFonts w:ascii="Times New Roman" w:hAnsi="Times New Roman" w:cs="Times New Roman"/>
+          <w:iCs/>
+          <w:sz w:val="28"/>
+          <w:szCs w:val="28"/>
         </w:rPr>
         <w:lastRenderedPageBreak/>
-        <w:t xml:space="preserve">Chi </w:t>
-      </w:r>
-      <w:proofErr w:type="spellStart"/>
-      <w:r>
-        <w:rPr>
-          <w:i/>
-        </w:rPr>
-        <w:t>phí</w:t>
-      </w:r>
-      <w:proofErr w:type="spellEnd"/>
-      <w:r>
-        <w:rPr>
-          <w:i/>
-        </w:rPr>
-        <w:t xml:space="preserve"> </w:t>
-      </w:r>
-      <w:proofErr w:type="spellStart"/>
-      <w:r>
-        <w:rPr>
-          <w:i/>
-        </w:rPr>
-        <w:t>phát</w:t>
-      </w:r>
-      <w:proofErr w:type="spellEnd"/>
-      <w:r>
-        <w:rPr>
-          <w:i/>
-        </w:rPr>
-        <w:t xml:space="preserve"> </w:t>
-      </w:r>
-      <w:proofErr w:type="spellStart"/>
-      <w:proofErr w:type="gramStart"/>
-      <w:r>
-        <w:rPr>
-          <w:i/>
-        </w:rPr>
-        <w:t>triển</w:t>
-      </w:r>
-      <w:proofErr w:type="spellEnd"/>
-      <w:r>
-        <w:rPr>
-          <w:i/>
-        </w:rPr>
-        <w:t xml:space="preserve">  +</w:t>
-      </w:r>
-      <w:proofErr w:type="gramEnd"/>
-      <w:r>
-        <w:rPr>
-          <w:i/>
-        </w:rPr>
-        <w:t xml:space="preserve">  Chi </w:t>
-      </w:r>
-      <w:proofErr w:type="spellStart"/>
-      <w:r>
-        <w:rPr>
-          <w:i/>
-        </w:rPr>
-        <w:t>phí</w:t>
-      </w:r>
-      <w:proofErr w:type="spellEnd"/>
-      <w:r>
-        <w:rPr>
-          <w:i/>
-        </w:rPr>
-        <w:t xml:space="preserve"> </w:t>
-      </w:r>
-      <w:proofErr w:type="spellStart"/>
-      <w:r>
-        <w:rPr>
-          <w:i/>
-        </w:rPr>
-        <w:t>kiểm</w:t>
-      </w:r>
-      <w:proofErr w:type="spellEnd"/>
-      <w:r>
-        <w:rPr>
-          <w:i/>
-        </w:rPr>
-        <w:t xml:space="preserve"> </w:t>
-      </w:r>
-      <w:proofErr w:type="spellStart"/>
-      <w:r>
-        <w:rPr>
-          <w:i/>
-        </w:rPr>
-        <w:t>thử</w:t>
-      </w:r>
-      <w:proofErr w:type="spellEnd"/>
+        <w:t xml:space="preserve">Source code </w:t>
+      </w:r>
+      <w:proofErr w:type="spellStart"/>
+      <w:r>
+        <w:rPr>
+          <w:rFonts w:ascii="Times New Roman" w:hAnsi="Times New Roman" w:cs="Times New Roman"/>
+          <w:iCs/>
+          <w:sz w:val="28"/>
+          <w:szCs w:val="28"/>
+        </w:rPr>
+        <w:t>đã</w:t>
+      </w:r>
+      <w:proofErr w:type="spellEnd"/>
+      <w:r>
+        <w:rPr>
+          <w:rFonts w:ascii="Times New Roman" w:hAnsi="Times New Roman" w:cs="Times New Roman"/>
+          <w:iCs/>
+          <w:sz w:val="28"/>
+          <w:szCs w:val="28"/>
+        </w:rPr>
+        <w:t xml:space="preserve"> </w:t>
+      </w:r>
+      <w:proofErr w:type="spellStart"/>
+      <w:r>
+        <w:rPr>
+          <w:rFonts w:ascii="Times New Roman" w:hAnsi="Times New Roman" w:cs="Times New Roman"/>
+          <w:iCs/>
+          <w:sz w:val="28"/>
+          <w:szCs w:val="28"/>
+        </w:rPr>
+        <w:t>hoàn</w:t>
+      </w:r>
+      <w:proofErr w:type="spellEnd"/>
+      <w:r>
+        <w:rPr>
+          <w:rFonts w:ascii="Times New Roman" w:hAnsi="Times New Roman" w:cs="Times New Roman"/>
+          <w:iCs/>
+          <w:sz w:val="28"/>
+          <w:szCs w:val="28"/>
+        </w:rPr>
+        <w:t xml:space="preserve"> </w:t>
+      </w:r>
+      <w:proofErr w:type="spellStart"/>
+      <w:r>
+        <w:rPr>
+          <w:rFonts w:ascii="Times New Roman" w:hAnsi="Times New Roman" w:cs="Times New Roman"/>
+          <w:iCs/>
+          <w:sz w:val="28"/>
+          <w:szCs w:val="28"/>
+        </w:rPr>
+        <w:t>chỉnh</w:t>
+      </w:r>
+      <w:proofErr w:type="spellEnd"/>
+      <w:r>
+        <w:rPr>
+          <w:rFonts w:ascii="Times New Roman" w:hAnsi="Times New Roman" w:cs="Times New Roman"/>
+          <w:iCs/>
+          <w:sz w:val="28"/>
+          <w:szCs w:val="28"/>
+        </w:rPr>
+        <w:t xml:space="preserve">, </w:t>
+      </w:r>
+      <w:proofErr w:type="spellStart"/>
+      <w:r>
+        <w:rPr>
+          <w:rFonts w:ascii="Times New Roman" w:hAnsi="Times New Roman" w:cs="Times New Roman"/>
+          <w:iCs/>
+          <w:sz w:val="28"/>
+          <w:szCs w:val="28"/>
+        </w:rPr>
+        <w:t>vì</w:t>
+      </w:r>
+      <w:proofErr w:type="spellEnd"/>
+      <w:r>
+        <w:rPr>
+          <w:rFonts w:ascii="Times New Roman" w:hAnsi="Times New Roman" w:cs="Times New Roman"/>
+          <w:iCs/>
+          <w:sz w:val="28"/>
+          <w:szCs w:val="28"/>
+        </w:rPr>
+        <w:t xml:space="preserve"> </w:t>
+      </w:r>
+      <w:proofErr w:type="spellStart"/>
+      <w:r>
+        <w:rPr>
+          <w:rFonts w:ascii="Times New Roman" w:hAnsi="Times New Roman" w:cs="Times New Roman"/>
+          <w:iCs/>
+          <w:sz w:val="28"/>
+          <w:szCs w:val="28"/>
+        </w:rPr>
+        <w:t>vậy</w:t>
+      </w:r>
+      <w:proofErr w:type="spellEnd"/>
+      <w:r>
+        <w:rPr>
+          <w:rFonts w:ascii="Times New Roman" w:hAnsi="Times New Roman" w:cs="Times New Roman"/>
+          <w:iCs/>
+          <w:sz w:val="28"/>
+          <w:szCs w:val="28"/>
+        </w:rPr>
+        <w:t xml:space="preserve"> </w:t>
+      </w:r>
+      <w:proofErr w:type="spellStart"/>
+      <w:r>
+        <w:rPr>
+          <w:rFonts w:ascii="Times New Roman" w:hAnsi="Times New Roman" w:cs="Times New Roman"/>
+          <w:iCs/>
+          <w:sz w:val="28"/>
+          <w:szCs w:val="28"/>
+        </w:rPr>
+        <w:t>có</w:t>
+      </w:r>
+      <w:proofErr w:type="spellEnd"/>
+      <w:r>
+        <w:rPr>
+          <w:rFonts w:ascii="Times New Roman" w:hAnsi="Times New Roman" w:cs="Times New Roman"/>
+          <w:iCs/>
+          <w:sz w:val="28"/>
+          <w:szCs w:val="28"/>
+        </w:rPr>
+        <w:t xml:space="preserve"> </w:t>
+      </w:r>
+      <w:proofErr w:type="spellStart"/>
+      <w:r>
+        <w:rPr>
+          <w:rFonts w:ascii="Times New Roman" w:hAnsi="Times New Roman" w:cs="Times New Roman"/>
+          <w:iCs/>
+          <w:sz w:val="28"/>
+          <w:szCs w:val="28"/>
+        </w:rPr>
+        <w:t>thể</w:t>
+      </w:r>
+      <w:proofErr w:type="spellEnd"/>
+      <w:r>
+        <w:rPr>
+          <w:rFonts w:ascii="Times New Roman" w:hAnsi="Times New Roman" w:cs="Times New Roman"/>
+          <w:iCs/>
+          <w:sz w:val="28"/>
+          <w:szCs w:val="28"/>
+        </w:rPr>
+        <w:t xml:space="preserve"> </w:t>
+      </w:r>
+      <w:proofErr w:type="spellStart"/>
+      <w:r>
+        <w:rPr>
+          <w:rFonts w:ascii="Times New Roman" w:hAnsi="Times New Roman" w:cs="Times New Roman"/>
+          <w:iCs/>
+          <w:sz w:val="28"/>
+          <w:szCs w:val="28"/>
+        </w:rPr>
+        <w:t>đưa</w:t>
+      </w:r>
+      <w:proofErr w:type="spellEnd"/>
+      <w:r>
+        <w:rPr>
+          <w:rFonts w:ascii="Times New Roman" w:hAnsi="Times New Roman" w:cs="Times New Roman"/>
+          <w:iCs/>
+          <w:sz w:val="28"/>
+          <w:szCs w:val="28"/>
+        </w:rPr>
+        <w:t xml:space="preserve"> ra </w:t>
+      </w:r>
+      <w:proofErr w:type="spellStart"/>
+      <w:r>
+        <w:rPr>
+          <w:rFonts w:ascii="Times New Roman" w:hAnsi="Times New Roman" w:cs="Times New Roman"/>
+          <w:iCs/>
+          <w:sz w:val="28"/>
+          <w:szCs w:val="28"/>
+        </w:rPr>
+        <w:t>ước</w:t>
+      </w:r>
+      <w:proofErr w:type="spellEnd"/>
+      <w:r>
+        <w:rPr>
+          <w:rFonts w:ascii="Times New Roman" w:hAnsi="Times New Roman" w:cs="Times New Roman"/>
+          <w:iCs/>
+          <w:sz w:val="28"/>
+          <w:szCs w:val="28"/>
+        </w:rPr>
+        <w:t xml:space="preserve"> </w:t>
+      </w:r>
+      <w:proofErr w:type="spellStart"/>
+      <w:r>
+        <w:rPr>
+          <w:rFonts w:ascii="Times New Roman" w:hAnsi="Times New Roman" w:cs="Times New Roman"/>
+          <w:iCs/>
+          <w:sz w:val="28"/>
+          <w:szCs w:val="28"/>
+        </w:rPr>
+        <w:t>lượng</w:t>
+      </w:r>
+      <w:proofErr w:type="spellEnd"/>
+      <w:r>
+        <w:rPr>
+          <w:rFonts w:ascii="Times New Roman" w:hAnsi="Times New Roman" w:cs="Times New Roman"/>
+          <w:iCs/>
+          <w:sz w:val="28"/>
+          <w:szCs w:val="28"/>
+        </w:rPr>
+        <w:t xml:space="preserve"> </w:t>
+      </w:r>
+      <w:proofErr w:type="spellStart"/>
+      <w:r>
+        <w:rPr>
+          <w:rFonts w:ascii="Times New Roman" w:hAnsi="Times New Roman" w:cs="Times New Roman"/>
+          <w:iCs/>
+          <w:sz w:val="28"/>
+          <w:szCs w:val="28"/>
+        </w:rPr>
+        <w:t>sơ</w:t>
+      </w:r>
+      <w:proofErr w:type="spellEnd"/>
+      <w:r>
+        <w:rPr>
+          <w:rFonts w:ascii="Times New Roman" w:hAnsi="Times New Roman" w:cs="Times New Roman"/>
+          <w:iCs/>
+          <w:sz w:val="28"/>
+          <w:szCs w:val="28"/>
+        </w:rPr>
+        <w:t xml:space="preserve"> </w:t>
+      </w:r>
+      <w:proofErr w:type="spellStart"/>
+      <w:r>
+        <w:rPr>
+          <w:rFonts w:ascii="Times New Roman" w:hAnsi="Times New Roman" w:cs="Times New Roman"/>
+          <w:iCs/>
+          <w:sz w:val="28"/>
+          <w:szCs w:val="28"/>
+        </w:rPr>
+        <w:t>bộ</w:t>
+      </w:r>
+      <w:proofErr w:type="spellEnd"/>
+      <w:r>
+        <w:rPr>
+          <w:rFonts w:ascii="Times New Roman" w:hAnsi="Times New Roman" w:cs="Times New Roman"/>
+          <w:iCs/>
+          <w:sz w:val="28"/>
+          <w:szCs w:val="28"/>
+        </w:rPr>
+        <w:t>:</w:t>
+      </w:r>
     </w:p>
     <w:p>
       <w:pPr>
         <w:rPr>
-          <w:i/>
-        </w:rPr>
-      </w:pPr>
-      <w:r>
-        <w:rPr>
-          <w:i/>
+          <w:rFonts w:ascii="Times New Roman" w:hAnsi="Times New Roman" w:cs="Times New Roman"/>
+          <w:iCs/>
+          <w:sz w:val="28"/>
+          <w:szCs w:val="28"/>
+        </w:rPr>
+      </w:pPr>
+      <w:r>
+        <w:rPr>
+          <w:rFonts w:ascii="Times New Roman" w:hAnsi="Times New Roman" w:cs="Times New Roman"/>
+          <w:iCs/>
+          <w:sz w:val="28"/>
+          <w:szCs w:val="28"/>
         </w:rPr>
         <w:t xml:space="preserve">Chi </w:t>
       </w:r>
       <w:proofErr w:type="spellStart"/>
       <w:r>
         <w:rPr>
-          <w:i/>
+          <w:rFonts w:ascii="Times New Roman" w:hAnsi="Times New Roman" w:cs="Times New Roman"/>
+          <w:iCs/>
+          <w:sz w:val="28"/>
+          <w:szCs w:val="28"/>
         </w:rPr>
         <w:t>phí</w:t>
       </w:r>
       <w:proofErr w:type="spellEnd"/>
       <w:r>
         <w:rPr>
-          <w:i/>
-        </w:rPr>
-        <w:t xml:space="preserve"> </w:t>
-      </w:r>
-      <w:proofErr w:type="spellStart"/>
-      <w:r>
-        <w:rPr>
-          <w:i/>
-        </w:rPr>
-        <w:t>vận</w:t>
-      </w:r>
-      <w:proofErr w:type="spellEnd"/>
-      <w:r>
-        <w:rPr>
-          <w:i/>
-        </w:rPr>
-        <w:t xml:space="preserve"> </w:t>
-      </w:r>
-      <w:proofErr w:type="spellStart"/>
-      <w:r>
-        <w:rPr>
-          <w:i/>
-        </w:rPr>
-        <w:t>hành</w:t>
-      </w:r>
-      <w:proofErr w:type="spellEnd"/>
-      <w:r>
-        <w:rPr>
-          <w:i/>
-        </w:rPr>
-        <w:t xml:space="preserve">, </w:t>
-      </w:r>
-      <w:proofErr w:type="spellStart"/>
-      <w:r>
-        <w:rPr>
-          <w:i/>
-        </w:rPr>
-        <w:t>quản</w:t>
-      </w:r>
-      <w:proofErr w:type="spellEnd"/>
-      <w:r>
-        <w:rPr>
-          <w:i/>
-        </w:rPr>
-        <w:t xml:space="preserve"> </w:t>
-      </w:r>
-      <w:proofErr w:type="spellStart"/>
-      <w:r>
-        <w:rPr>
-          <w:i/>
-        </w:rPr>
-        <w:t>lý</w:t>
-      </w:r>
-      <w:proofErr w:type="spellEnd"/>
-      <w:r>
-        <w:rPr>
-          <w:i/>
-        </w:rPr>
-        <w:t xml:space="preserve">, </w:t>
-      </w:r>
-      <w:proofErr w:type="spellStart"/>
-      <w:r>
-        <w:rPr>
-          <w:i/>
-        </w:rPr>
-        <w:t>hành</w:t>
-      </w:r>
-      <w:proofErr w:type="spellEnd"/>
-      <w:r>
-        <w:rPr>
-          <w:i/>
-        </w:rPr>
-        <w:t xml:space="preserve"> </w:t>
-      </w:r>
-      <w:proofErr w:type="spellStart"/>
-      <w:r>
-        <w:rPr>
-          <w:i/>
-        </w:rPr>
-        <w:t>chính</w:t>
-      </w:r>
-      <w:proofErr w:type="spellEnd"/>
+          <w:rFonts w:ascii="Times New Roman" w:hAnsi="Times New Roman" w:cs="Times New Roman"/>
+          <w:iCs/>
+          <w:sz w:val="28"/>
+          <w:szCs w:val="28"/>
+        </w:rPr>
+        <w:t xml:space="preserve"> </w:t>
+      </w:r>
+      <w:proofErr w:type="spellStart"/>
+      <w:r>
+        <w:rPr>
+          <w:rFonts w:ascii="Times New Roman" w:hAnsi="Times New Roman" w:cs="Times New Roman"/>
+          <w:iCs/>
+          <w:sz w:val="28"/>
+          <w:szCs w:val="28"/>
+        </w:rPr>
+        <w:t>phát</w:t>
+      </w:r>
+      <w:proofErr w:type="spellEnd"/>
+      <w:r>
+        <w:rPr>
+          <w:rFonts w:ascii="Times New Roman" w:hAnsi="Times New Roman" w:cs="Times New Roman"/>
+          <w:iCs/>
+          <w:sz w:val="28"/>
+          <w:szCs w:val="28"/>
+        </w:rPr>
+        <w:t xml:space="preserve"> </w:t>
+      </w:r>
+      <w:proofErr w:type="spellStart"/>
+      <w:proofErr w:type="gramStart"/>
+      <w:r>
+        <w:rPr>
+          <w:rFonts w:ascii="Times New Roman" w:hAnsi="Times New Roman" w:cs="Times New Roman"/>
+          <w:iCs/>
+          <w:sz w:val="28"/>
+          <w:szCs w:val="28"/>
+        </w:rPr>
+        <w:t>triển</w:t>
+      </w:r>
+      <w:proofErr w:type="spellEnd"/>
+      <w:r>
+        <w:rPr>
+          <w:rFonts w:ascii="Times New Roman" w:hAnsi="Times New Roman" w:cs="Times New Roman"/>
+          <w:iCs/>
+          <w:sz w:val="28"/>
+          <w:szCs w:val="28"/>
+        </w:rPr>
+        <w:t xml:space="preserve">  +</w:t>
+      </w:r>
+      <w:proofErr w:type="gramEnd"/>
+      <w:r>
+        <w:rPr>
+          <w:rFonts w:ascii="Times New Roman" w:hAnsi="Times New Roman" w:cs="Times New Roman"/>
+          <w:iCs/>
+          <w:sz w:val="28"/>
+          <w:szCs w:val="28"/>
+        </w:rPr>
+        <w:t xml:space="preserve">  Chi </w:t>
+      </w:r>
+      <w:proofErr w:type="spellStart"/>
+      <w:r>
+        <w:rPr>
+          <w:rFonts w:ascii="Times New Roman" w:hAnsi="Times New Roman" w:cs="Times New Roman"/>
+          <w:iCs/>
+          <w:sz w:val="28"/>
+          <w:szCs w:val="28"/>
+        </w:rPr>
+        <w:t>phí</w:t>
+      </w:r>
+      <w:proofErr w:type="spellEnd"/>
+      <w:r>
+        <w:rPr>
+          <w:rFonts w:ascii="Times New Roman" w:hAnsi="Times New Roman" w:cs="Times New Roman"/>
+          <w:iCs/>
+          <w:sz w:val="28"/>
+          <w:szCs w:val="28"/>
+        </w:rPr>
+        <w:t xml:space="preserve"> </w:t>
+      </w:r>
+      <w:proofErr w:type="spellStart"/>
+      <w:r>
+        <w:rPr>
+          <w:rFonts w:ascii="Times New Roman" w:hAnsi="Times New Roman" w:cs="Times New Roman"/>
+          <w:iCs/>
+          <w:sz w:val="28"/>
+          <w:szCs w:val="28"/>
+        </w:rPr>
+        <w:t>kiểm</w:t>
+      </w:r>
+      <w:proofErr w:type="spellEnd"/>
+      <w:r>
+        <w:rPr>
+          <w:rFonts w:ascii="Times New Roman" w:hAnsi="Times New Roman" w:cs="Times New Roman"/>
+          <w:iCs/>
+          <w:sz w:val="28"/>
+          <w:szCs w:val="28"/>
+        </w:rPr>
+        <w:t xml:space="preserve"> </w:t>
+      </w:r>
+      <w:proofErr w:type="spellStart"/>
+      <w:r>
+        <w:rPr>
+          <w:rFonts w:ascii="Times New Roman" w:hAnsi="Times New Roman" w:cs="Times New Roman"/>
+          <w:iCs/>
+          <w:sz w:val="28"/>
+          <w:szCs w:val="28"/>
+        </w:rPr>
+        <w:t>thử</w:t>
+      </w:r>
+      <w:proofErr w:type="spellEnd"/>
+      <w:r>
+        <w:rPr>
+          <w:rFonts w:ascii="Times New Roman" w:hAnsi="Times New Roman" w:cs="Times New Roman"/>
+          <w:iCs/>
+          <w:sz w:val="28"/>
+          <w:szCs w:val="28"/>
+        </w:rPr>
+        <w:t>: 12.000.000 VND</w:t>
+      </w:r>
     </w:p>
     <w:p>
       <w:pPr>
         <w:rPr>
-          <w:i/>
-        </w:rPr>
-      </w:pPr>
-      <w:r>
-        <w:rPr>
-          <w:i/>
+          <w:rFonts w:ascii="Times New Roman" w:hAnsi="Times New Roman" w:cs="Times New Roman"/>
+          <w:iCs/>
+          <w:sz w:val="28"/>
+          <w:szCs w:val="28"/>
+        </w:rPr>
+      </w:pPr>
+      <w:r>
+        <w:rPr>
+          <w:rFonts w:ascii="Times New Roman" w:hAnsi="Times New Roman" w:cs="Times New Roman"/>
+          <w:iCs/>
+          <w:sz w:val="28"/>
+          <w:szCs w:val="28"/>
         </w:rPr>
         <w:t xml:space="preserve">Chi </w:t>
       </w:r>
       <w:proofErr w:type="spellStart"/>
       <w:r>
         <w:rPr>
-          <w:i/>
+          <w:rFonts w:ascii="Times New Roman" w:hAnsi="Times New Roman" w:cs="Times New Roman"/>
+          <w:iCs/>
+          <w:sz w:val="28"/>
+          <w:szCs w:val="28"/>
         </w:rPr>
         <w:t>phí</w:t>
       </w:r>
       <w:proofErr w:type="spellEnd"/>
       <w:r>
         <w:rPr>
-          <w:i/>
-        </w:rPr>
-        <w:t xml:space="preserve"> </w:t>
-      </w:r>
-      <w:proofErr w:type="spellStart"/>
-      <w:r>
-        <w:rPr>
-          <w:i/>
-        </w:rPr>
-        <w:t>kính</w:t>
-      </w:r>
-      <w:proofErr w:type="spellEnd"/>
-      <w:r>
-        <w:rPr>
-          <w:i/>
-        </w:rPr>
-        <w:t xml:space="preserve"> </w:t>
-      </w:r>
-      <w:proofErr w:type="spellStart"/>
-      <w:r>
-        <w:rPr>
-          <w:i/>
-        </w:rPr>
-        <w:t>doanh</w:t>
-      </w:r>
-      <w:proofErr w:type="spellEnd"/>
-      <w:r>
-        <w:rPr>
-          <w:i/>
+          <w:rFonts w:ascii="Times New Roman" w:hAnsi="Times New Roman" w:cs="Times New Roman"/>
+          <w:iCs/>
+          <w:sz w:val="28"/>
+          <w:szCs w:val="28"/>
+        </w:rPr>
+        <w:t xml:space="preserve"> </w:t>
+      </w:r>
+      <w:proofErr w:type="spellStart"/>
+      <w:r>
+        <w:rPr>
+          <w:rFonts w:ascii="Times New Roman" w:hAnsi="Times New Roman" w:cs="Times New Roman"/>
+          <w:iCs/>
+          <w:sz w:val="28"/>
+          <w:szCs w:val="28"/>
+        </w:rPr>
+        <w:t>vận</w:t>
+      </w:r>
+      <w:proofErr w:type="spellEnd"/>
+      <w:r>
+        <w:rPr>
+          <w:rFonts w:ascii="Times New Roman" w:hAnsi="Times New Roman" w:cs="Times New Roman"/>
+          <w:iCs/>
+          <w:sz w:val="28"/>
+          <w:szCs w:val="28"/>
+        </w:rPr>
+        <w:t xml:space="preserve"> </w:t>
+      </w:r>
+      <w:proofErr w:type="spellStart"/>
+      <w:r>
+        <w:rPr>
+          <w:rFonts w:ascii="Times New Roman" w:hAnsi="Times New Roman" w:cs="Times New Roman"/>
+          <w:iCs/>
+          <w:sz w:val="28"/>
+          <w:szCs w:val="28"/>
+        </w:rPr>
+        <w:t>hành</w:t>
+      </w:r>
+      <w:proofErr w:type="spellEnd"/>
+      <w:r>
+        <w:rPr>
+          <w:rFonts w:ascii="Times New Roman" w:hAnsi="Times New Roman" w:cs="Times New Roman"/>
+          <w:iCs/>
+          <w:sz w:val="28"/>
+          <w:szCs w:val="28"/>
         </w:rPr>
         <w:t xml:space="preserve">, </w:t>
       </w:r>
       <w:proofErr w:type="spellStart"/>
       <w:r>
         <w:rPr>
-          <w:i/>
-        </w:rPr>
-        <w:t>quảng</w:t>
-      </w:r>
-      <w:proofErr w:type="spellEnd"/>
-      <w:r>
-        <w:rPr>
-          <w:i/>
-        </w:rPr>
-        <w:t xml:space="preserve"> </w:t>
-      </w:r>
-      <w:proofErr w:type="spellStart"/>
-      <w:r>
-        <w:rPr>
-          <w:i/>
-        </w:rPr>
-        <w:t>cáo</w:t>
-      </w:r>
-      <w:proofErr w:type="spellEnd"/>
-      <w:r>
-        <w:rPr>
-          <w:i/>
+          <w:rFonts w:ascii="Times New Roman" w:hAnsi="Times New Roman" w:cs="Times New Roman"/>
+          <w:iCs/>
+          <w:sz w:val="28"/>
+          <w:szCs w:val="28"/>
+        </w:rPr>
+        <w:t>quản</w:t>
+      </w:r>
+      <w:proofErr w:type="spellEnd"/>
+      <w:r>
+        <w:rPr>
+          <w:rFonts w:ascii="Times New Roman" w:hAnsi="Times New Roman" w:cs="Times New Roman"/>
+          <w:iCs/>
+          <w:sz w:val="28"/>
+          <w:szCs w:val="28"/>
+        </w:rPr>
+        <w:t xml:space="preserve"> </w:t>
+      </w:r>
+      <w:proofErr w:type="spellStart"/>
+      <w:r>
+        <w:rPr>
+          <w:rFonts w:ascii="Times New Roman" w:hAnsi="Times New Roman" w:cs="Times New Roman"/>
+          <w:iCs/>
+          <w:sz w:val="28"/>
+          <w:szCs w:val="28"/>
+        </w:rPr>
+        <w:t>lý</w:t>
+      </w:r>
+      <w:proofErr w:type="spellEnd"/>
+      <w:r>
+        <w:rPr>
+          <w:rFonts w:ascii="Times New Roman" w:hAnsi="Times New Roman" w:cs="Times New Roman"/>
+          <w:iCs/>
+          <w:sz w:val="28"/>
+          <w:szCs w:val="28"/>
         </w:rPr>
         <w:t xml:space="preserve">, </w:t>
       </w:r>
       <w:proofErr w:type="spellStart"/>
       <w:r>
         <w:rPr>
-          <w:i/>
-        </w:rPr>
-        <w:t>tiếp</w:t>
-      </w:r>
-      <w:proofErr w:type="spellEnd"/>
-      <w:r>
-        <w:rPr>
-          <w:i/>
-        </w:rPr>
-        <w:t xml:space="preserve"> </w:t>
-      </w:r>
-      <w:proofErr w:type="spellStart"/>
-      <w:r>
-        <w:rPr>
-          <w:i/>
-        </w:rPr>
-        <w:t>thị</w:t>
+          <w:rFonts w:ascii="Times New Roman" w:hAnsi="Times New Roman" w:cs="Times New Roman"/>
+          <w:iCs/>
+          <w:sz w:val="28"/>
+          <w:szCs w:val="28"/>
+        </w:rPr>
+        <w:t>hành</w:t>
+      </w:r>
+      <w:proofErr w:type="spellEnd"/>
+      <w:r>
+        <w:rPr>
+          <w:rFonts w:ascii="Times New Roman" w:hAnsi="Times New Roman" w:cs="Times New Roman"/>
+          <w:iCs/>
+          <w:sz w:val="28"/>
+          <w:szCs w:val="28"/>
+        </w:rPr>
+        <w:t xml:space="preserve"> </w:t>
+      </w:r>
+      <w:proofErr w:type="spellStart"/>
+      <w:r>
+        <w:rPr>
+          <w:rFonts w:ascii="Times New Roman" w:hAnsi="Times New Roman" w:cs="Times New Roman"/>
+          <w:iCs/>
+          <w:sz w:val="28"/>
+          <w:szCs w:val="28"/>
+        </w:rPr>
+        <w:t>chính</w:t>
+      </w:r>
+      <w:proofErr w:type="spellEnd"/>
+      <w:r>
+        <w:rPr>
+          <w:rFonts w:ascii="Times New Roman" w:hAnsi="Times New Roman" w:cs="Times New Roman"/>
+          <w:iCs/>
+          <w:sz w:val="28"/>
+          <w:szCs w:val="28"/>
+        </w:rPr>
+        <w:t>: 10.000.000 VND/</w:t>
+      </w:r>
+      <w:proofErr w:type="spellStart"/>
+      <w:r>
+        <w:rPr>
+          <w:rFonts w:ascii="Times New Roman" w:hAnsi="Times New Roman" w:cs="Times New Roman"/>
+          <w:iCs/>
+          <w:sz w:val="28"/>
+          <w:szCs w:val="28"/>
+        </w:rPr>
+        <w:t>năm</w:t>
       </w:r>
       <w:proofErr w:type="spellEnd"/>
     </w:p>
     <w:p>
       <w:pPr>
-        <w:pStyle w:val="Heading1"/>
-      </w:pPr>
-      <w:bookmarkStart w:id="18" w:name="_Toc57272155"/>
-      <w:proofErr w:type="spellStart"/>
-      <w:r>
-        <w:t>Ước</w:t>
-      </w:r>
-      <w:proofErr w:type="spellEnd"/>
-      <w:r>
-        <w:t xml:space="preserve"> </w:t>
-      </w:r>
-      <w:proofErr w:type="spellStart"/>
-      <w:r>
-        <w:t>lượng</w:t>
-      </w:r>
-      <w:proofErr w:type="spellEnd"/>
-      <w:r>
-        <w:t xml:space="preserve"> </w:t>
-      </w:r>
-      <w:proofErr w:type="spellStart"/>
-      <w:r>
-        <w:t>chất</w:t>
-      </w:r>
-      <w:proofErr w:type="spellEnd"/>
-      <w:r>
-        <w:t xml:space="preserve"> </w:t>
-      </w:r>
-      <w:proofErr w:type="spellStart"/>
-      <w:r>
-        <w:t>lượng</w:t>
-      </w:r>
-      <w:bookmarkEnd w:id="18"/>
+        <w:rPr>
+          <w:rFonts w:ascii="Times New Roman" w:hAnsi="Times New Roman" w:cs="Times New Roman"/>
+          <w:iCs/>
+          <w:sz w:val="28"/>
+          <w:szCs w:val="28"/>
+        </w:rPr>
+      </w:pPr>
+      <w:r>
+        <w:rPr>
+          <w:rFonts w:ascii="Times New Roman" w:hAnsi="Times New Roman" w:cs="Times New Roman"/>
+          <w:iCs/>
+          <w:sz w:val="28"/>
+          <w:szCs w:val="28"/>
+        </w:rPr>
+        <w:t xml:space="preserve">Chi </w:t>
+      </w:r>
+      <w:proofErr w:type="spellStart"/>
+      <w:r>
+        <w:rPr>
+          <w:rFonts w:ascii="Times New Roman" w:hAnsi="Times New Roman" w:cs="Times New Roman"/>
+          <w:iCs/>
+          <w:sz w:val="28"/>
+          <w:szCs w:val="28"/>
+        </w:rPr>
+        <w:t>phí</w:t>
+      </w:r>
+      <w:proofErr w:type="spellEnd"/>
+      <w:r>
+        <w:rPr>
+          <w:rFonts w:ascii="Times New Roman" w:hAnsi="Times New Roman" w:cs="Times New Roman"/>
+          <w:iCs/>
+          <w:sz w:val="28"/>
+          <w:szCs w:val="28"/>
+        </w:rPr>
+        <w:t xml:space="preserve"> </w:t>
+      </w:r>
+      <w:proofErr w:type="spellStart"/>
+      <w:r>
+        <w:rPr>
+          <w:rFonts w:ascii="Times New Roman" w:hAnsi="Times New Roman" w:cs="Times New Roman"/>
+          <w:iCs/>
+          <w:sz w:val="28"/>
+          <w:szCs w:val="28"/>
+        </w:rPr>
+        <w:t>kính</w:t>
+      </w:r>
+      <w:proofErr w:type="spellEnd"/>
+      <w:r>
+        <w:rPr>
+          <w:rFonts w:ascii="Times New Roman" w:hAnsi="Times New Roman" w:cs="Times New Roman"/>
+          <w:iCs/>
+          <w:sz w:val="28"/>
+          <w:szCs w:val="28"/>
+        </w:rPr>
+        <w:t xml:space="preserve"> </w:t>
+      </w:r>
+      <w:proofErr w:type="spellStart"/>
+      <w:r>
+        <w:rPr>
+          <w:rFonts w:ascii="Times New Roman" w:hAnsi="Times New Roman" w:cs="Times New Roman"/>
+          <w:iCs/>
+          <w:sz w:val="28"/>
+          <w:szCs w:val="28"/>
+        </w:rPr>
+        <w:t>doanh</w:t>
+      </w:r>
+      <w:proofErr w:type="spellEnd"/>
+      <w:r>
+        <w:rPr>
+          <w:rFonts w:ascii="Times New Roman" w:hAnsi="Times New Roman" w:cs="Times New Roman"/>
+          <w:iCs/>
+          <w:sz w:val="28"/>
+          <w:szCs w:val="28"/>
+        </w:rPr>
+        <w:t xml:space="preserve">, </w:t>
+      </w:r>
+      <w:proofErr w:type="spellStart"/>
+      <w:r>
+        <w:rPr>
+          <w:rFonts w:ascii="Times New Roman" w:hAnsi="Times New Roman" w:cs="Times New Roman"/>
+          <w:iCs/>
+          <w:sz w:val="28"/>
+          <w:szCs w:val="28"/>
+        </w:rPr>
+        <w:t>quảng</w:t>
+      </w:r>
+      <w:proofErr w:type="spellEnd"/>
+      <w:r>
+        <w:rPr>
+          <w:rFonts w:ascii="Times New Roman" w:hAnsi="Times New Roman" w:cs="Times New Roman"/>
+          <w:iCs/>
+          <w:sz w:val="28"/>
+          <w:szCs w:val="28"/>
+        </w:rPr>
+        <w:t xml:space="preserve"> </w:t>
+      </w:r>
+      <w:proofErr w:type="spellStart"/>
+      <w:r>
+        <w:rPr>
+          <w:rFonts w:ascii="Times New Roman" w:hAnsi="Times New Roman" w:cs="Times New Roman"/>
+          <w:iCs/>
+          <w:sz w:val="28"/>
+          <w:szCs w:val="28"/>
+        </w:rPr>
+        <w:t>cáo</w:t>
+      </w:r>
+      <w:proofErr w:type="spellEnd"/>
+      <w:r>
+        <w:rPr>
+          <w:rFonts w:ascii="Times New Roman" w:hAnsi="Times New Roman" w:cs="Times New Roman"/>
+          <w:iCs/>
+          <w:sz w:val="28"/>
+          <w:szCs w:val="28"/>
+        </w:rPr>
+        <w:t xml:space="preserve">, </w:t>
+      </w:r>
+      <w:proofErr w:type="spellStart"/>
+      <w:r>
+        <w:rPr>
+          <w:rFonts w:ascii="Times New Roman" w:hAnsi="Times New Roman" w:cs="Times New Roman"/>
+          <w:iCs/>
+          <w:sz w:val="28"/>
+          <w:szCs w:val="28"/>
+        </w:rPr>
+        <w:t>tiếp</w:t>
+      </w:r>
+      <w:proofErr w:type="spellEnd"/>
+      <w:r>
+        <w:rPr>
+          <w:rFonts w:ascii="Times New Roman" w:hAnsi="Times New Roman" w:cs="Times New Roman"/>
+          <w:iCs/>
+          <w:sz w:val="28"/>
+          <w:szCs w:val="28"/>
+        </w:rPr>
+        <w:t xml:space="preserve"> </w:t>
+      </w:r>
+      <w:proofErr w:type="spellStart"/>
+      <w:r>
+        <w:rPr>
+          <w:rFonts w:ascii="Times New Roman" w:hAnsi="Times New Roman" w:cs="Times New Roman"/>
+          <w:iCs/>
+          <w:sz w:val="28"/>
+          <w:szCs w:val="28"/>
+        </w:rPr>
+        <w:t>thị</w:t>
+      </w:r>
+      <w:proofErr w:type="spellEnd"/>
+      <w:r>
+        <w:rPr>
+          <w:rFonts w:ascii="Times New Roman" w:hAnsi="Times New Roman" w:cs="Times New Roman"/>
+          <w:iCs/>
+          <w:sz w:val="28"/>
+          <w:szCs w:val="28"/>
+        </w:rPr>
+        <w:t>: 5.000.000 VND/</w:t>
+      </w:r>
+      <w:proofErr w:type="spellStart"/>
+      <w:r>
+        <w:rPr>
+          <w:rFonts w:ascii="Times New Roman" w:hAnsi="Times New Roman" w:cs="Times New Roman"/>
+          <w:iCs/>
+          <w:sz w:val="28"/>
+          <w:szCs w:val="28"/>
+        </w:rPr>
+        <w:t>năm</w:t>
+      </w:r>
       <w:proofErr w:type="spellEnd"/>
     </w:p>
     <w:p>
       <w:pPr>
-        <w:rPr>
-          <w:i/>
-        </w:rPr>
-      </w:pPr>
-      <w:proofErr w:type="spellStart"/>
-      <w:r>
-        <w:rPr>
-          <w:i/>
-        </w:rPr>
+        <w:pStyle w:val="Heading1"/>
+      </w:pPr>
+      <w:bookmarkStart w:id="17" w:name="_Toc57272155"/>
+      <w:proofErr w:type="spellStart"/>
+      <w:r>
         <w:t>Ước</w:t>
       </w:r>
       <w:proofErr w:type="spellEnd"/>
       <w:r>
-        <w:rPr>
-          <w:i/>
-        </w:rPr>
-        <w:t xml:space="preserve"> </w:t>
-      </w:r>
-      <w:proofErr w:type="spellStart"/>
-      <w:r>
-        <w:rPr>
-          <w:i/>
-        </w:rPr>
+        <w:t xml:space="preserve"> </w:t>
+      </w:r>
+      <w:proofErr w:type="spellStart"/>
+      <w:r>
         <w:t>lượng</w:t>
       </w:r>
       <w:proofErr w:type="spellEnd"/>
       <w:r>
-        <w:rPr>
-          <w:i/>
-        </w:rPr>
-        <w:t xml:space="preserve"> </w:t>
-      </w:r>
-      <w:proofErr w:type="spellStart"/>
-      <w:r>
-        <w:rPr>
-          <w:i/>
-        </w:rPr>
-        <w:t>số</w:t>
-      </w:r>
-      <w:proofErr w:type="spellEnd"/>
-      <w:r>
-        <w:rPr>
-          <w:i/>
-        </w:rPr>
-        <w:t xml:space="preserve"> </w:t>
-      </w:r>
-      <w:proofErr w:type="spellStart"/>
-      <w:r>
-        <w:rPr>
-          <w:i/>
-        </w:rPr>
-        <w:t>dòng</w:t>
-      </w:r>
-      <w:proofErr w:type="spellEnd"/>
-      <w:r>
-        <w:rPr>
-          <w:i/>
-        </w:rPr>
-        <w:t xml:space="preserve"> code</w:t>
-      </w:r>
+        <w:t xml:space="preserve"> </w:t>
+      </w:r>
+      <w:proofErr w:type="spellStart"/>
+      <w:r>
+        <w:t>chất</w:t>
+      </w:r>
+      <w:proofErr w:type="spellEnd"/>
+      <w:r>
+        <w:t xml:space="preserve"> </w:t>
+      </w:r>
+      <w:proofErr w:type="spellStart"/>
+      <w:r>
+        <w:t>lượng</w:t>
+      </w:r>
+      <w:bookmarkEnd w:id="17"/>
+      <w:proofErr w:type="spellEnd"/>
     </w:p>
     <w:p>
       <w:pPr>
@@ -12266,51 +12244,54 @@
         <w:rPr>
           <w:i/>
         </w:rPr>
-        <w:t>testcase</w:t>
-      </w:r>
-      <w:proofErr w:type="spellEnd"/>
-      <w:r>
-        <w:rPr>
-          <w:i/>
-        </w:rPr>
-        <w:t xml:space="preserve"> </w:t>
+        <w:t>dòng</w:t>
+      </w:r>
+      <w:proofErr w:type="spellEnd"/>
+      <w:r>
+        <w:rPr>
+          <w:i/>
+        </w:rPr>
+        <w:t xml:space="preserve"> code</w:t>
       </w:r>
     </w:p>
     <w:p>
       <w:pPr>
         <w:rPr>
           <w:i/>
-          <w:lang w:val="fr-FR"/>
-        </w:rPr>
-      </w:pPr>
-      <w:r>
-        <w:rPr>
-          <w:i/>
-          <w:lang w:val="fr-FR"/>
-        </w:rPr>
-        <w:t xml:space="preserve">Qui </w:t>
-      </w:r>
-      <w:proofErr w:type="spellStart"/>
-      <w:r>
-        <w:rPr>
-          <w:i/>
-          <w:lang w:val="fr-FR"/>
-        </w:rPr>
-        <w:t>định</w:t>
-      </w:r>
-      <w:proofErr w:type="spellEnd"/>
-      <w:r>
-        <w:rPr>
-          <w:i/>
-          <w:lang w:val="fr-FR"/>
-        </w:rPr>
-        <w:t xml:space="preserve"> </w:t>
-      </w:r>
-      <w:proofErr w:type="spellStart"/>
-      <w:r>
-        <w:rPr>
-          <w:i/>
-          <w:lang w:val="fr-FR"/>
+        </w:rPr>
+      </w:pPr>
+      <w:proofErr w:type="spellStart"/>
+      <w:r>
+        <w:rPr>
+          <w:i/>
+        </w:rPr>
+        <w:t>Ước</w:t>
+      </w:r>
+      <w:proofErr w:type="spellEnd"/>
+      <w:r>
+        <w:rPr>
+          <w:i/>
+        </w:rPr>
+        <w:t xml:space="preserve"> </w:t>
+      </w:r>
+      <w:proofErr w:type="spellStart"/>
+      <w:r>
+        <w:rPr>
+          <w:i/>
+        </w:rPr>
+        <w:t>lượng</w:t>
+      </w:r>
+      <w:proofErr w:type="spellEnd"/>
+      <w:r>
+        <w:rPr>
+          <w:i/>
+        </w:rPr>
+        <w:t xml:space="preserve"> </w:t>
+      </w:r>
+      <w:proofErr w:type="spellStart"/>
+      <w:r>
+        <w:rPr>
+          <w:i/>
         </w:rPr>
         <w:t>số</w:t>
       </w:r>
@@ -12318,74 +12299,9 @@
       <w:r>
         <w:rPr>
           <w:i/>
-          <w:lang w:val="fr-FR"/>
-        </w:rPr>
-        <w:t xml:space="preserve"> </w:t>
-      </w:r>
-      <w:proofErr w:type="spellStart"/>
-      <w:r>
-        <w:rPr>
-          <w:i/>
-          <w:lang w:val="fr-FR"/>
-        </w:rPr>
-        <w:t>dòng</w:t>
-      </w:r>
-      <w:proofErr w:type="spellEnd"/>
-      <w:r>
-        <w:rPr>
-          <w:i/>
-          <w:lang w:val="fr-FR"/>
-        </w:rPr>
-        <w:t xml:space="preserve"> comme</w:t>
-      </w:r>
-      <w:r>
-        <w:rPr>
-          <w:i/>
-          <w:lang w:val="fr-FR"/>
-        </w:rPr>
-        <w:t xml:space="preserve">nt </w:t>
-      </w:r>
-      <w:proofErr w:type="spellStart"/>
-      <w:r>
-        <w:rPr>
-          <w:i/>
-          <w:lang w:val="fr-FR"/>
-        </w:rPr>
-        <w:t>trên</w:t>
-      </w:r>
-      <w:proofErr w:type="spellEnd"/>
-      <w:r>
-        <w:rPr>
-          <w:i/>
-          <w:lang w:val="fr-FR"/>
-        </w:rPr>
-        <w:t xml:space="preserve"> </w:t>
-      </w:r>
-      <w:proofErr w:type="spellStart"/>
-      <w:r>
-        <w:rPr>
-          <w:i/>
-          <w:lang w:val="fr-FR"/>
-        </w:rPr>
-        <w:t>mỗi</w:t>
-      </w:r>
-      <w:proofErr w:type="spellEnd"/>
-      <w:r>
-        <w:rPr>
-          <w:i/>
-          <w:lang w:val="fr-FR"/>
-        </w:rPr>
-        <w:t xml:space="preserve"> </w:t>
-      </w:r>
-      <w:proofErr w:type="spellStart"/>
-      <w:r>
-        <w:rPr>
-          <w:i/>
-          <w:lang w:val="fr-FR"/>
-        </w:rPr>
-        <w:t>Kloc</w:t>
-      </w:r>
-      <w:proofErr w:type="spellEnd"/>
+        </w:rPr>
+        <w:t xml:space="preserve"> testcase </w:t>
+      </w:r>
     </w:p>
     <w:p>
       <w:pPr>
@@ -12423,7 +12339,7 @@
           <w:i/>
           <w:lang w:val="fr-FR"/>
         </w:rPr>
-        <w:t>về</w:t>
+        <w:t>số</w:t>
       </w:r>
       <w:proofErr w:type="spellEnd"/>
       <w:r>
@@ -12439,7 +12355,7 @@
           <w:i/>
           <w:lang w:val="fr-FR"/>
         </w:rPr>
-        <w:t>số</w:t>
+        <w:t>dòng</w:t>
       </w:r>
       <w:proofErr w:type="spellEnd"/>
       <w:r>
@@ -12447,120 +12363,231 @@
           <w:i/>
           <w:lang w:val="fr-FR"/>
         </w:rPr>
-        <w:t xml:space="preserve"> unit test, au</w:t>
+        <w:t xml:space="preserve"> comme</w:t>
       </w:r>
       <w:r>
         <w:rPr>
           <w:i/>
           <w:lang w:val="fr-FR"/>
         </w:rPr>
-        <w:t>tomation test</w:t>
-      </w:r>
+        <w:t xml:space="preserve">nt </w:t>
+      </w:r>
+      <w:proofErr w:type="spellStart"/>
+      <w:r>
+        <w:rPr>
+          <w:i/>
+          <w:lang w:val="fr-FR"/>
+        </w:rPr>
+        <w:t>trên</w:t>
+      </w:r>
+      <w:proofErr w:type="spellEnd"/>
+      <w:r>
+        <w:rPr>
+          <w:i/>
+          <w:lang w:val="fr-FR"/>
+        </w:rPr>
+        <w:t xml:space="preserve"> </w:t>
+      </w:r>
+      <w:proofErr w:type="spellStart"/>
+      <w:r>
+        <w:rPr>
+          <w:i/>
+          <w:lang w:val="fr-FR"/>
+        </w:rPr>
+        <w:t>mỗi</w:t>
+      </w:r>
+      <w:proofErr w:type="spellEnd"/>
+      <w:r>
+        <w:rPr>
+          <w:i/>
+          <w:lang w:val="fr-FR"/>
+        </w:rPr>
+        <w:t xml:space="preserve"> </w:t>
+      </w:r>
+      <w:proofErr w:type="spellStart"/>
+      <w:r>
+        <w:rPr>
+          <w:i/>
+          <w:lang w:val="fr-FR"/>
+        </w:rPr>
+        <w:t>Kloc</w:t>
+      </w:r>
+      <w:proofErr w:type="spellEnd"/>
     </w:p>
     <w:p>
       <w:pPr>
-        <w:pStyle w:val="Heading1"/>
-      </w:pPr>
-      <w:bookmarkStart w:id="19" w:name="_Toc57272156"/>
-      <w:proofErr w:type="spellStart"/>
-      <w:r>
-        <w:t>Đóng</w:t>
-      </w:r>
-      <w:proofErr w:type="spellEnd"/>
-      <w:r>
-        <w:t xml:space="preserve"> </w:t>
-      </w:r>
-      <w:proofErr w:type="spellStart"/>
-      <w:r>
-        <w:t>dự</w:t>
-      </w:r>
-      <w:proofErr w:type="spellEnd"/>
-      <w:r>
-        <w:t xml:space="preserve"> </w:t>
-      </w:r>
-      <w:proofErr w:type="spellStart"/>
-      <w:r>
-        <w:t>án</w:t>
-      </w:r>
-      <w:bookmarkEnd w:id="19"/>
-      <w:proofErr w:type="spellEnd"/>
+        <w:rPr>
+          <w:i/>
+          <w:lang w:val="fr-FR"/>
+        </w:rPr>
+      </w:pPr>
+      <w:r>
+        <w:rPr>
+          <w:i/>
+          <w:lang w:val="fr-FR"/>
+        </w:rPr>
+        <w:t xml:space="preserve">Qui </w:t>
+      </w:r>
+      <w:proofErr w:type="spellStart"/>
+      <w:r>
+        <w:rPr>
+          <w:i/>
+          <w:lang w:val="fr-FR"/>
+        </w:rPr>
+        <w:t>định</w:t>
+      </w:r>
+      <w:proofErr w:type="spellEnd"/>
+      <w:r>
+        <w:rPr>
+          <w:i/>
+          <w:lang w:val="fr-FR"/>
+        </w:rPr>
+        <w:t xml:space="preserve"> </w:t>
+      </w:r>
+      <w:proofErr w:type="spellStart"/>
+      <w:r>
+        <w:rPr>
+          <w:i/>
+          <w:lang w:val="fr-FR"/>
+        </w:rPr>
+        <w:t>về</w:t>
+      </w:r>
+      <w:proofErr w:type="spellEnd"/>
+      <w:r>
+        <w:rPr>
+          <w:i/>
+          <w:lang w:val="fr-FR"/>
+        </w:rPr>
+        <w:t xml:space="preserve"> </w:t>
+      </w:r>
+      <w:proofErr w:type="spellStart"/>
+      <w:r>
+        <w:rPr>
+          <w:i/>
+          <w:lang w:val="fr-FR"/>
+        </w:rPr>
+        <w:t>số</w:t>
+      </w:r>
+      <w:proofErr w:type="spellEnd"/>
+      <w:r>
+        <w:rPr>
+          <w:i/>
+          <w:lang w:val="fr-FR"/>
+        </w:rPr>
+        <w:t xml:space="preserve"> unit test, au</w:t>
+      </w:r>
+      <w:r>
+        <w:rPr>
+          <w:i/>
+          <w:lang w:val="fr-FR"/>
+        </w:rPr>
+        <w:t>tomation test</w:t>
+      </w:r>
     </w:p>
     <w:p>
-      <w:proofErr w:type="spellStart"/>
-      <w:r>
-        <w:t>Thực</w:t>
-      </w:r>
-      <w:proofErr w:type="spellEnd"/>
-      <w:r>
-        <w:t xml:space="preserve"> </w:t>
-      </w:r>
-      <w:proofErr w:type="spellStart"/>
-      <w:r>
-        <w:t>hiện</w:t>
-      </w:r>
-      <w:proofErr w:type="spellEnd"/>
-      <w:r>
-        <w:t xml:space="preserve"> </w:t>
-      </w:r>
-      <w:proofErr w:type="spellStart"/>
-      <w:r>
-        <w:t>các</w:t>
-      </w:r>
-      <w:proofErr w:type="spellEnd"/>
-      <w:r>
-        <w:t xml:space="preserve"> </w:t>
-      </w:r>
-      <w:proofErr w:type="spellStart"/>
-      <w:r>
-        <w:t>thống</w:t>
-      </w:r>
-      <w:proofErr w:type="spellEnd"/>
-      <w:r>
-        <w:t xml:space="preserve"> </w:t>
-      </w:r>
-      <w:proofErr w:type="spellStart"/>
-      <w:r>
-        <w:t>kê</w:t>
-      </w:r>
+      <w:pPr>
+        <w:pStyle w:val="Heading1"/>
+      </w:pPr>
+      <w:bookmarkStart w:id="18" w:name="_Toc57272156"/>
+      <w:proofErr w:type="spellStart"/>
+      <w:r>
+        <w:t>Đóng</w:t>
+      </w:r>
+      <w:proofErr w:type="spellEnd"/>
+      <w:r>
+        <w:t xml:space="preserve"> </w:t>
+      </w:r>
+      <w:proofErr w:type="spellStart"/>
+      <w:r>
+        <w:t>dự</w:t>
+      </w:r>
+      <w:proofErr w:type="spellEnd"/>
+      <w:r>
+        <w:t xml:space="preserve"> </w:t>
+      </w:r>
+      <w:proofErr w:type="spellStart"/>
+      <w:r>
+        <w:t>án</w:t>
+      </w:r>
+      <w:bookmarkEnd w:id="18"/>
       <w:proofErr w:type="spellEnd"/>
     </w:p>
     <w:p>
-      <w:pPr>
-        <w:pStyle w:val="Heading2"/>
-      </w:pPr>
-      <w:bookmarkStart w:id="20" w:name="_Toc57272157"/>
-      <w:proofErr w:type="spellStart"/>
-      <w:r>
-        <w:t>Quản</w:t>
-      </w:r>
-      <w:proofErr w:type="spellEnd"/>
-      <w:r>
-        <w:t xml:space="preserve"> </w:t>
-      </w:r>
-      <w:proofErr w:type="spellStart"/>
-      <w:r>
-        <w:t>lý</w:t>
-      </w:r>
-      <w:proofErr w:type="spellEnd"/>
-      <w:r>
-        <w:t xml:space="preserve"> </w:t>
-      </w:r>
-      <w:proofErr w:type="spellStart"/>
-      <w:r>
-        <w:t>mã</w:t>
-      </w:r>
-      <w:proofErr w:type="spellEnd"/>
-      <w:r>
-        <w:t xml:space="preserve"> </w:t>
-      </w:r>
-      <w:proofErr w:type="spellStart"/>
-      <w:r>
-        <w:t>nguồn</w:t>
-      </w:r>
-      <w:bookmarkEnd w:id="20"/>
+      <w:proofErr w:type="spellStart"/>
+      <w:r>
+        <w:t>Thực</w:t>
+      </w:r>
+      <w:proofErr w:type="spellEnd"/>
+      <w:r>
+        <w:t xml:space="preserve"> </w:t>
+      </w:r>
+      <w:proofErr w:type="spellStart"/>
+      <w:r>
+        <w:t>hiện</w:t>
+      </w:r>
+      <w:proofErr w:type="spellEnd"/>
+      <w:r>
+        <w:t xml:space="preserve"> </w:t>
+      </w:r>
+      <w:proofErr w:type="spellStart"/>
+      <w:r>
+        <w:t>các</w:t>
+      </w:r>
+      <w:proofErr w:type="spellEnd"/>
+      <w:r>
+        <w:t xml:space="preserve"> </w:t>
+      </w:r>
+      <w:proofErr w:type="spellStart"/>
+      <w:r>
+        <w:t>thống</w:t>
+      </w:r>
+      <w:proofErr w:type="spellEnd"/>
+      <w:r>
+        <w:t xml:space="preserve"> </w:t>
+      </w:r>
+      <w:proofErr w:type="spellStart"/>
+      <w:r>
+        <w:t>kê</w:t>
+      </w:r>
       <w:proofErr w:type="spellEnd"/>
     </w:p>
     <w:p>
+      <w:pPr>
+        <w:pStyle w:val="Heading2"/>
+      </w:pPr>
+      <w:bookmarkStart w:id="19" w:name="_Toc57272157"/>
+      <w:proofErr w:type="spellStart"/>
+      <w:r>
+        <w:t>Quản</w:t>
+      </w:r>
+      <w:proofErr w:type="spellEnd"/>
+      <w:r>
+        <w:t xml:space="preserve"> </w:t>
+      </w:r>
+      <w:proofErr w:type="spellStart"/>
+      <w:r>
+        <w:t>lý</w:t>
+      </w:r>
+      <w:proofErr w:type="spellEnd"/>
+      <w:r>
+        <w:t xml:space="preserve"> </w:t>
+      </w:r>
+      <w:proofErr w:type="spellStart"/>
+      <w:r>
+        <w:t>mã</w:t>
+      </w:r>
+      <w:proofErr w:type="spellEnd"/>
+      <w:r>
+        <w:t xml:space="preserve"> </w:t>
+      </w:r>
+      <w:proofErr w:type="spellStart"/>
+      <w:r>
+        <w:t>nguồn</w:t>
+      </w:r>
+      <w:bookmarkEnd w:id="19"/>
+      <w:proofErr w:type="spellEnd"/>
+    </w:p>
+    <w:p>
       <w:proofErr w:type="spellStart"/>
       <w:r>
         <w:t>Dựa</w:t>
@@ -12607,15 +12634,7 @@
       </w:r>
       <w:proofErr w:type="spellEnd"/>
       <w:r>
-        <w:t xml:space="preserve"> </w:t>
-      </w:r>
-      <w:proofErr w:type="spellStart"/>
-      <w:r>
-        <w:t>Git</w:t>
-      </w:r>
-      <w:proofErr w:type="spellEnd"/>
-      <w:r>
-        <w:t xml:space="preserve"> </w:t>
+        <w:t xml:space="preserve"> Git </w:t>
       </w:r>
       <w:proofErr w:type="spellStart"/>
       <w:r>
@@ -12727,15 +12746,7 @@
       </w:r>
       <w:proofErr w:type="spellEnd"/>
       <w:r>
-        <w:t xml:space="preserve"> </w:t>
-      </w:r>
-      <w:proofErr w:type="spellStart"/>
-      <w:r>
-        <w:t>ra</w:t>
-      </w:r>
-      <w:proofErr w:type="spellEnd"/>
-      <w:r>
-        <w:t xml:space="preserve"> 3 </w:t>
+        <w:t xml:space="preserve"> ra 3 </w:t>
       </w:r>
       <w:proofErr w:type="spellStart"/>
       <w:r>
@@ -12976,13 +12987,8 @@
       </w:r>
       <w:proofErr w:type="spellEnd"/>
       <w:r>
-        <w:t xml:space="preserve"> </w:t>
-      </w:r>
-      <w:proofErr w:type="spellStart"/>
-      <w:r>
-        <w:t>ra</w:t>
-      </w:r>
-      <w:proofErr w:type="spellEnd"/>
+        <w:t xml:space="preserve"> ra</w:t>
+      </w:r>
     </w:p>
     <w:p>
       <w:pPr>
@@ -13042,7 +13048,7 @@
       <w:pPr>
         <w:pStyle w:val="Heading2"/>
       </w:pPr>
-      <w:bookmarkStart w:id="21" w:name="_Toc57272158"/>
+      <w:bookmarkStart w:id="20" w:name="_Toc57272158"/>
       <w:proofErr w:type="spellStart"/>
       <w:r>
         <w:t>Quản</w:t>
@@ -13071,7 +13077,7 @@
       <w:r>
         <w:t>việc</w:t>
       </w:r>
-      <w:bookmarkEnd w:id="21"/>
+      <w:bookmarkEnd w:id="20"/>
       <w:proofErr w:type="spellEnd"/>
     </w:p>
     <w:p>
@@ -13129,15 +13135,7 @@
       </w:r>
       <w:proofErr w:type="spellEnd"/>
       <w:r>
-        <w:t xml:space="preserve"> </w:t>
-      </w:r>
-      <w:proofErr w:type="spellStart"/>
-      <w:r>
-        <w:t>ra</w:t>
-      </w:r>
-      <w:proofErr w:type="spellEnd"/>
-      <w:r>
-        <w:t xml:space="preserve"> 2 </w:t>
+        <w:t xml:space="preserve"> ra 2 </w:t>
       </w:r>
       <w:proofErr w:type="spellStart"/>
       <w:r>
@@ -13280,7 +13278,7 @@
           <w:lang w:eastAsia="en-US" w:bidi="ar-SA"/>
         </w:rPr>
       </w:pPr>
-      <w:bookmarkStart w:id="22" w:name="_Toc57272159"/>
+      <w:bookmarkStart w:id="21" w:name="_Toc57272159"/>
       <w:proofErr w:type="spellStart"/>
       <w:r>
         <w:rPr>
@@ -13358,7 +13356,7 @@
         </w:rPr>
         <w:t>quan</w:t>
       </w:r>
-      <w:bookmarkEnd w:id="22"/>
+      <w:bookmarkEnd w:id="21"/>
       <w:proofErr w:type="spellEnd"/>
     </w:p>
     <w:p>
@@ -13378,12 +13376,12 @@
     <w:p/>
     <w:p/>
     <w:sectPr>
-      <w:headerReference w:type="even" r:id="rId11"/>
-      <w:headerReference w:type="default" r:id="rId12"/>
-      <w:footerReference w:type="even" r:id="rId13"/>
-      <w:footerReference w:type="default" r:id="rId14"/>
-      <w:headerReference w:type="first" r:id="rId15"/>
-      <w:footerReference w:type="first" r:id="rId16"/>
+      <w:headerReference w:type="even" r:id="rId13"/>
+      <w:headerReference w:type="default" r:id="rId14"/>
+      <w:footerReference w:type="even" r:id="rId15"/>
+      <w:footerReference w:type="default" r:id="rId16"/>
+      <w:headerReference w:type="first" r:id="rId17"/>
+      <w:footerReference w:type="first" r:id="rId18"/>
       <w:footnotePr>
         <w:pos w:val="beneathText"/>
       </w:footnotePr>
@@ -13396,8 +13394,33 @@
 </w:document>
 </file>
 
+<file path=word/endnotes.xml><?xml version="1.0" encoding="utf-8"?>
+<w:endnotes xmlns:wpc="http://schemas.microsoft.com/office/word/2010/wordprocessingCanvas" xmlns:cx="http://schemas.microsoft.com/office/drawing/2014/chartex" xmlns:cx1="http://schemas.microsoft.com/office/drawing/2015/9/8/chartex" xmlns:cx2="http://schemas.microsoft.com/office/drawing/2015/10/21/chartex" xmlns:cx3="http://schemas.microsoft.com/office/drawing/2016/5/9/chartex" xmlns:cx4="http://schemas.microsoft.com/office/drawing/2016/5/10/chartex" xmlns:cx5="http://schemas.microsoft.com/office/drawing/2016/5/11/chartex" xmlns:cx6="http://schemas.microsoft.com/office/drawing/2016/5/12/chartex" xmlns:cx7="http://schemas.microsoft.com/office/drawing/2016/5/13/chartex" xmlns:cx8="http://schemas.microsoft.com/office/drawing/2016/5/14/chartex" xmlns:mc="http://schemas.openxmlformats.org/markup-compatibility/2006" xmlns:aink="http://schemas.microsoft.com/office/drawing/2016/ink" xmlns:am3d="http://schemas.microsoft.com/office/drawing/2017/model3d" xmlns:o="urn:schemas-microsoft-com:office:office" xmlns:r="http://schemas.openxmlformats.org/officeDocument/2006/relationships" xmlns:m="http://schemas.openxmlformats.org/officeDocument/2006/math" xmlns:v="urn:schemas-microsoft-com:vml" xmlns:wp14="http://schemas.microsoft.com/office/word/2010/wordprocessingDrawing" xmlns:wp="http://schemas.openxmlformats.org/drawingml/2006/wordprocessingDrawing" xmlns:w10="urn:schemas-microsoft-com:office:word" xmlns:w="http://schemas.openxmlformats.org/wordprocessingml/2006/main" xmlns:w14="http://schemas.microsoft.com/office/word/2010/wordml" xmlns:w15="http://schemas.microsoft.com/office/word/2012/wordml" xmlns:w16cex="http://schemas.microsoft.com/office/word/2018/wordml/cex" xmlns:w16cid="http://schemas.microsoft.com/office/word/2016/wordml/cid" xmlns:w16="http://schemas.microsoft.com/office/word/2018/wordml" xmlns:w16se="http://schemas.microsoft.com/office/word/2015/wordml/symex" xmlns:wpg="http://schemas.microsoft.com/office/word/2010/wordprocessingGroup" xmlns:wpi="http://schemas.microsoft.com/office/word/2010/wordprocessingInk" xmlns:wne="http://schemas.microsoft.com/office/word/2006/wordml" xmlns:wps="http://schemas.microsoft.com/office/word/2010/wordprocessingShape" mc:Ignorable="w14 w15 w16se w16cid w16 w16cex wp14">
+  <w:endnote w:type="separator" w:id="-1">
+    <w:p>
+      <w:pPr>
+        <w:spacing w:after="0" w:line="240" w:lineRule="auto"/>
+      </w:pPr>
+      <w:r>
+        <w:separator/>
+      </w:r>
+    </w:p>
+  </w:endnote>
+  <w:endnote w:type="continuationSeparator" w:id="0">
+    <w:p>
+      <w:pPr>
+        <w:spacing w:after="0" w:line="240" w:lineRule="auto"/>
+      </w:pPr>
+      <w:r>
+        <w:continuationSeparator/>
+      </w:r>
+    </w:p>
+  </w:endnote>
+</w:endnotes>
+</file>
+
 <file path=word/footer1.xml><?xml version="1.0" encoding="utf-8"?>
-<w:ftr xmlns:wpc="http://schemas.microsoft.com/office/word/2010/wordprocessingCanvas" xmlns:cx="http://schemas.microsoft.com/office/drawing/2014/chartex" xmlns:mc="http://schemas.openxmlformats.org/markup-compatibility/2006" xmlns:o="urn:schemas-microsoft-com:office:office" xmlns:r="http://schemas.openxmlformats.org/officeDocument/2006/relationships" xmlns:m="http://schemas.openxmlformats.org/officeDocument/2006/math" xmlns:v="urn:schemas-microsoft-com:vml" xmlns:wp14="http://schemas.microsoft.com/office/word/2010/wordprocessingDrawing" xmlns:wp="http://schemas.openxmlformats.org/drawingml/2006/wordprocessingDrawing" xmlns:w10="urn:schemas-microsoft-com:office:word" xmlns:w="http://schemas.openxmlformats.org/wordprocessingml/2006/main" xmlns:w14="http://schemas.microsoft.com/office/word/2010/wordml" xmlns:w15="http://schemas.microsoft.com/office/word/2012/wordml" xmlns:w16se="http://schemas.microsoft.com/office/word/2015/wordml/symex" xmlns:wpg="http://schemas.microsoft.com/office/word/2010/wordprocessingGroup" xmlns:wpi="http://schemas.microsoft.com/office/word/2010/wordprocessingInk" xmlns:wne="http://schemas.microsoft.com/office/word/2006/wordml" xmlns:wps="http://schemas.microsoft.com/office/word/2010/wordprocessingShape" mc:Ignorable="w14 w15 w16se wp14">
+<w:ftr xmlns:wpc="http://schemas.microsoft.com/office/word/2010/wordprocessingCanvas" xmlns:cx="http://schemas.microsoft.com/office/drawing/2014/chartex" xmlns:cx1="http://schemas.microsoft.com/office/drawing/2015/9/8/chartex" xmlns:cx2="http://schemas.microsoft.com/office/drawing/2015/10/21/chartex" xmlns:cx3="http://schemas.microsoft.com/office/drawing/2016/5/9/chartex" xmlns:cx4="http://schemas.microsoft.com/office/drawing/2016/5/10/chartex" xmlns:cx5="http://schemas.microsoft.com/office/drawing/2016/5/11/chartex" xmlns:cx6="http://schemas.microsoft.com/office/drawing/2016/5/12/chartex" xmlns:cx7="http://schemas.microsoft.com/office/drawing/2016/5/13/chartex" xmlns:cx8="http://schemas.microsoft.com/office/drawing/2016/5/14/chartex" xmlns:mc="http://schemas.openxmlformats.org/markup-compatibility/2006" xmlns:aink="http://schemas.microsoft.com/office/drawing/2016/ink" xmlns:am3d="http://schemas.microsoft.com/office/drawing/2017/model3d" xmlns:o="urn:schemas-microsoft-com:office:office" xmlns:r="http://schemas.openxmlformats.org/officeDocument/2006/relationships" xmlns:m="http://schemas.openxmlformats.org/officeDocument/2006/math" xmlns:v="urn:schemas-microsoft-com:vml" xmlns:wp14="http://schemas.microsoft.com/office/word/2010/wordprocessingDrawing" xmlns:wp="http://schemas.openxmlformats.org/drawingml/2006/wordprocessingDrawing" xmlns:w10="urn:schemas-microsoft-com:office:word" xmlns:w="http://schemas.openxmlformats.org/wordprocessingml/2006/main" xmlns:w14="http://schemas.microsoft.com/office/word/2010/wordml" xmlns:w15="http://schemas.microsoft.com/office/word/2012/wordml" xmlns:w16cex="http://schemas.microsoft.com/office/word/2018/wordml/cex" xmlns:w16cid="http://schemas.microsoft.com/office/word/2016/wordml/cid" xmlns:w16="http://schemas.microsoft.com/office/word/2018/wordml" xmlns:w16se="http://schemas.microsoft.com/office/word/2015/wordml/symex" xmlns:wpg="http://schemas.microsoft.com/office/word/2010/wordprocessingGroup" xmlns:wpi="http://schemas.microsoft.com/office/word/2010/wordprocessingInk" xmlns:wne="http://schemas.microsoft.com/office/word/2006/wordml" xmlns:wps="http://schemas.microsoft.com/office/word/2010/wordprocessingShape" mc:Ignorable="w14 w15 w16se w16cid w16 w16cex wp14">
   <w:p>
     <w:pPr>
       <w:pStyle w:val="Footer"/>
@@ -13475,7 +13498,7 @@
 </file>
 
 <file path=word/footer2.xml><?xml version="1.0" encoding="utf-8"?>
-<w:ftr xmlns:wpc="http://schemas.microsoft.com/office/word/2010/wordprocessingCanvas" xmlns:cx="http://schemas.microsoft.com/office/drawing/2014/chartex" xmlns:mc="http://schemas.openxmlformats.org/markup-compatibility/2006" xmlns:o="urn:schemas-microsoft-com:office:office" xmlns:r="http://schemas.openxmlformats.org/officeDocument/2006/relationships" xmlns:m="http://schemas.openxmlformats.org/officeDocument/2006/math" xmlns:v="urn:schemas-microsoft-com:vml" xmlns:wp14="http://schemas.microsoft.com/office/word/2010/wordprocessingDrawing" xmlns:wp="http://schemas.openxmlformats.org/drawingml/2006/wordprocessingDrawing" xmlns:w10="urn:schemas-microsoft-com:office:word" xmlns:w="http://schemas.openxmlformats.org/wordprocessingml/2006/main" xmlns:w14="http://schemas.microsoft.com/office/word/2010/wordml" xmlns:w15="http://schemas.microsoft.com/office/word/2012/wordml" xmlns:w16se="http://schemas.microsoft.com/office/word/2015/wordml/symex" xmlns:wpg="http://schemas.microsoft.com/office/word/2010/wordprocessingGroup" xmlns:wpi="http://schemas.microsoft.com/office/word/2010/wordprocessingInk" xmlns:wne="http://schemas.microsoft.com/office/word/2006/wordml" xmlns:wps="http://schemas.microsoft.com/office/word/2010/wordprocessingShape" mc:Ignorable="w14 w15 w16se wp14">
+<w:ftr xmlns:wpc="http://schemas.microsoft.com/office/word/2010/wordprocessingCanvas" xmlns:cx="http://schemas.microsoft.com/office/drawing/2014/chartex" xmlns:cx1="http://schemas.microsoft.com/office/drawing/2015/9/8/chartex" xmlns:cx2="http://schemas.microsoft.com/office/drawing/2015/10/21/chartex" xmlns:cx3="http://schemas.microsoft.com/office/drawing/2016/5/9/chartex" xmlns:cx4="http://schemas.microsoft.com/office/drawing/2016/5/10/chartex" xmlns:cx5="http://schemas.microsoft.com/office/drawing/2016/5/11/chartex" xmlns:cx6="http://schemas.microsoft.com/office/drawing/2016/5/12/chartex" xmlns:cx7="http://schemas.microsoft.com/office/drawing/2016/5/13/chartex" xmlns:cx8="http://schemas.microsoft.com/office/drawing/2016/5/14/chartex" xmlns:mc="http://schemas.openxmlformats.org/markup-compatibility/2006" xmlns:aink="http://schemas.microsoft.com/office/drawing/2016/ink" xmlns:am3d="http://schemas.microsoft.com/office/drawing/2017/model3d" xmlns:o="urn:schemas-microsoft-com:office:office" xmlns:r="http://schemas.openxmlformats.org/officeDocument/2006/relationships" xmlns:m="http://schemas.openxmlformats.org/officeDocument/2006/math" xmlns:v="urn:schemas-microsoft-com:vml" xmlns:wp14="http://schemas.microsoft.com/office/word/2010/wordprocessingDrawing" xmlns:wp="http://schemas.openxmlformats.org/drawingml/2006/wordprocessingDrawing" xmlns:w10="urn:schemas-microsoft-com:office:word" xmlns:w="http://schemas.openxmlformats.org/wordprocessingml/2006/main" xmlns:w14="http://schemas.microsoft.com/office/word/2010/wordml" xmlns:w15="http://schemas.microsoft.com/office/word/2012/wordml" xmlns:w16cex="http://schemas.microsoft.com/office/word/2018/wordml/cex" xmlns:w16cid="http://schemas.microsoft.com/office/word/2016/wordml/cid" xmlns:w16="http://schemas.microsoft.com/office/word/2018/wordml" xmlns:w16se="http://schemas.microsoft.com/office/word/2015/wordml/symex" xmlns:wpg="http://schemas.microsoft.com/office/word/2010/wordprocessingGroup" xmlns:wpi="http://schemas.microsoft.com/office/word/2010/wordprocessingInk" xmlns:wne="http://schemas.microsoft.com/office/word/2006/wordml" xmlns:wps="http://schemas.microsoft.com/office/word/2010/wordprocessingShape" mc:Ignorable="w14 w15 w16se w16cid w16 w16cex wp14">
   <w:p>
     <w:pPr>
       <w:pStyle w:val="Footer"/>
@@ -13527,14 +13550,7 @@
         <w:i/>
         <w:color w:val="003366"/>
       </w:rPr>
-      <w:t>50</w:t>
-    </w:r>
-    <w:r>
-      <w:rPr>
-        <w:i/>
-        <w:color w:val="003366"/>
-      </w:rPr>
-      <w:t>4</w:t>
+      <w:t>504</w:t>
     </w:r>
     <w:r>
       <w:rPr>
@@ -13609,14 +13625,7 @@
         <w:i/>
         <w:color w:val="003366"/>
       </w:rPr>
-      <w:t>soict</w:t>
-    </w:r>
-    <w:r>
-      <w:rPr>
-        <w:i/>
-        <w:color w:val="003366"/>
-      </w:rPr>
-      <w:t>.hust.edu.vn</w:t>
+      <w:t>soict.hust.edu.vn</w:t>
     </w:r>
   </w:p>
   <w:p>
@@ -13650,14 +13659,14 @@
 </file>
 
 <file path=word/footer3.xml><?xml version="1.0" encoding="utf-8"?>
-<w:ftr xmlns:wpc="http://schemas.microsoft.com/office/word/2010/wordprocessingCanvas" xmlns:cx="http://schemas.microsoft.com/office/drawing/2014/chartex" xmlns:mc="http://schemas.openxmlformats.org/markup-compatibility/2006" xmlns:o="urn:schemas-microsoft-com:office:office" xmlns:r="http://schemas.openxmlformats.org/officeDocument/2006/relationships" xmlns:m="http://schemas.openxmlformats.org/officeDocument/2006/math" xmlns:v="urn:schemas-microsoft-com:vml" xmlns:wp14="http://schemas.microsoft.com/office/word/2010/wordprocessingDrawing" xmlns:wp="http://schemas.openxmlformats.org/drawingml/2006/wordprocessingDrawing" xmlns:w10="urn:schemas-microsoft-com:office:word" xmlns:w="http://schemas.openxmlformats.org/wordprocessingml/2006/main" xmlns:w14="http://schemas.microsoft.com/office/word/2010/wordml" xmlns:w15="http://schemas.microsoft.com/office/word/2012/wordml" xmlns:w16se="http://schemas.microsoft.com/office/word/2015/wordml/symex" xmlns:wpg="http://schemas.microsoft.com/office/word/2010/wordprocessingGroup" xmlns:wpi="http://schemas.microsoft.com/office/word/2010/wordprocessingInk" xmlns:wne="http://schemas.microsoft.com/office/word/2006/wordml" xmlns:wps="http://schemas.microsoft.com/office/word/2010/wordprocessingShape" mc:Ignorable="w14 w15 w16se wp14">
+<w:ftr xmlns:wpc="http://schemas.microsoft.com/office/word/2010/wordprocessingCanvas" xmlns:cx="http://schemas.microsoft.com/office/drawing/2014/chartex" xmlns:cx1="http://schemas.microsoft.com/office/drawing/2015/9/8/chartex" xmlns:cx2="http://schemas.microsoft.com/office/drawing/2015/10/21/chartex" xmlns:cx3="http://schemas.microsoft.com/office/drawing/2016/5/9/chartex" xmlns:cx4="http://schemas.microsoft.com/office/drawing/2016/5/10/chartex" xmlns:cx5="http://schemas.microsoft.com/office/drawing/2016/5/11/chartex" xmlns:cx6="http://schemas.microsoft.com/office/drawing/2016/5/12/chartex" xmlns:cx7="http://schemas.microsoft.com/office/drawing/2016/5/13/chartex" xmlns:cx8="http://schemas.microsoft.com/office/drawing/2016/5/14/chartex" xmlns:mc="http://schemas.openxmlformats.org/markup-compatibility/2006" xmlns:aink="http://schemas.microsoft.com/office/drawing/2016/ink" xmlns:am3d="http://schemas.microsoft.com/office/drawing/2017/model3d" xmlns:o="urn:schemas-microsoft-com:office:office" xmlns:r="http://schemas.openxmlformats.org/officeDocument/2006/relationships" xmlns:m="http://schemas.openxmlformats.org/officeDocument/2006/math" xmlns:v="urn:schemas-microsoft-com:vml" xmlns:wp14="http://schemas.microsoft.com/office/word/2010/wordprocessingDrawing" xmlns:wp="http://schemas.openxmlformats.org/drawingml/2006/wordprocessingDrawing" xmlns:w10="urn:schemas-microsoft-com:office:word" xmlns:w="http://schemas.openxmlformats.org/wordprocessingml/2006/main" xmlns:w14="http://schemas.microsoft.com/office/word/2010/wordml" xmlns:w15="http://schemas.microsoft.com/office/word/2012/wordml" xmlns:w16cex="http://schemas.microsoft.com/office/word/2018/wordml/cex" xmlns:w16cid="http://schemas.microsoft.com/office/word/2016/wordml/cid" xmlns:w16="http://schemas.microsoft.com/office/word/2018/wordml" xmlns:w16se="http://schemas.microsoft.com/office/word/2015/wordml/symex" xmlns:wpg="http://schemas.microsoft.com/office/word/2010/wordprocessingGroup" xmlns:wpi="http://schemas.microsoft.com/office/word/2010/wordprocessingInk" xmlns:wne="http://schemas.microsoft.com/office/word/2006/wordml" xmlns:wps="http://schemas.microsoft.com/office/word/2010/wordprocessingShape" mc:Ignorable="w14 w15 w16se w16cid w16 w16cex wp14">
   <w:p/>
   <w:p/>
 </w:ftr>
 </file>
 
 <file path=word/footer4.xml><?xml version="1.0" encoding="utf-8"?>
-<w:ftr xmlns:wpc="http://schemas.microsoft.com/office/word/2010/wordprocessingCanvas" xmlns:cx="http://schemas.microsoft.com/office/drawing/2014/chartex" xmlns:mc="http://schemas.openxmlformats.org/markup-compatibility/2006" xmlns:o="urn:schemas-microsoft-com:office:office" xmlns:r="http://schemas.openxmlformats.org/officeDocument/2006/relationships" xmlns:m="http://schemas.openxmlformats.org/officeDocument/2006/math" xmlns:v="urn:schemas-microsoft-com:vml" xmlns:wp14="http://schemas.microsoft.com/office/word/2010/wordprocessingDrawing" xmlns:wp="http://schemas.openxmlformats.org/drawingml/2006/wordprocessingDrawing" xmlns:w10="urn:schemas-microsoft-com:office:word" xmlns:w="http://schemas.openxmlformats.org/wordprocessingml/2006/main" xmlns:w14="http://schemas.microsoft.com/office/word/2010/wordml" xmlns:w15="http://schemas.microsoft.com/office/word/2012/wordml" xmlns:w16se="http://schemas.microsoft.com/office/word/2015/wordml/symex" xmlns:wpg="http://schemas.microsoft.com/office/word/2010/wordprocessingGroup" xmlns:wpi="http://schemas.microsoft.com/office/word/2010/wordprocessingInk" xmlns:wne="http://schemas.microsoft.com/office/word/2006/wordml" xmlns:wps="http://schemas.microsoft.com/office/word/2010/wordprocessingShape" mc:Ignorable="w14 w15 w16se wp14">
+<w:ftr xmlns:wpc="http://schemas.microsoft.com/office/word/2010/wordprocessingCanvas" xmlns:cx="http://schemas.microsoft.com/office/drawing/2014/chartex" xmlns:cx1="http://schemas.microsoft.com/office/drawing/2015/9/8/chartex" xmlns:cx2="http://schemas.microsoft.com/office/drawing/2015/10/21/chartex" xmlns:cx3="http://schemas.microsoft.com/office/drawing/2016/5/9/chartex" xmlns:cx4="http://schemas.microsoft.com/office/drawing/2016/5/10/chartex" xmlns:cx5="http://schemas.microsoft.com/office/drawing/2016/5/11/chartex" xmlns:cx6="http://schemas.microsoft.com/office/drawing/2016/5/12/chartex" xmlns:cx7="http://schemas.microsoft.com/office/drawing/2016/5/13/chartex" xmlns:cx8="http://schemas.microsoft.com/office/drawing/2016/5/14/chartex" xmlns:mc="http://schemas.openxmlformats.org/markup-compatibility/2006" xmlns:aink="http://schemas.microsoft.com/office/drawing/2016/ink" xmlns:am3d="http://schemas.microsoft.com/office/drawing/2017/model3d" xmlns:o="urn:schemas-microsoft-com:office:office" xmlns:r="http://schemas.openxmlformats.org/officeDocument/2006/relationships" xmlns:m="http://schemas.openxmlformats.org/officeDocument/2006/math" xmlns:v="urn:schemas-microsoft-com:vml" xmlns:wp14="http://schemas.microsoft.com/office/word/2010/wordprocessingDrawing" xmlns:wp="http://schemas.openxmlformats.org/drawingml/2006/wordprocessingDrawing" xmlns:w10="urn:schemas-microsoft-com:office:word" xmlns:w="http://schemas.openxmlformats.org/wordprocessingml/2006/main" xmlns:w14="http://schemas.microsoft.com/office/word/2010/wordml" xmlns:w15="http://schemas.microsoft.com/office/word/2012/wordml" xmlns:w16cex="http://schemas.microsoft.com/office/word/2018/wordml/cex" xmlns:w16cid="http://schemas.microsoft.com/office/word/2016/wordml/cid" xmlns:w16="http://schemas.microsoft.com/office/word/2018/wordml" xmlns:w16se="http://schemas.microsoft.com/office/word/2015/wordml/symex" xmlns:wpg="http://schemas.microsoft.com/office/word/2010/wordprocessingGroup" xmlns:wpi="http://schemas.microsoft.com/office/word/2010/wordprocessingInk" xmlns:wne="http://schemas.microsoft.com/office/word/2006/wordml" xmlns:wps="http://schemas.microsoft.com/office/word/2010/wordprocessingShape" mc:Ignorable="w14 w15 w16se w16cid w16 w16cex wp14">
   <w:p>
     <w:pPr>
       <w:pStyle w:val="Footer"/>
@@ -13784,13 +13793,38 @@
 </file>
 
 <file path=word/footer5.xml><?xml version="1.0" encoding="utf-8"?>
-<w:ftr xmlns:wpc="http://schemas.microsoft.com/office/word/2010/wordprocessingCanvas" xmlns:cx="http://schemas.microsoft.com/office/drawing/2014/chartex" xmlns:mc="http://schemas.openxmlformats.org/markup-compatibility/2006" xmlns:o="urn:schemas-microsoft-com:office:office" xmlns:r="http://schemas.openxmlformats.org/officeDocument/2006/relationships" xmlns:m="http://schemas.openxmlformats.org/officeDocument/2006/math" xmlns:v="urn:schemas-microsoft-com:vml" xmlns:wp14="http://schemas.microsoft.com/office/word/2010/wordprocessingDrawing" xmlns:wp="http://schemas.openxmlformats.org/drawingml/2006/wordprocessingDrawing" xmlns:w10="urn:schemas-microsoft-com:office:word" xmlns:w="http://schemas.openxmlformats.org/wordprocessingml/2006/main" xmlns:w14="http://schemas.microsoft.com/office/word/2010/wordml" xmlns:w15="http://schemas.microsoft.com/office/word/2012/wordml" xmlns:w16se="http://schemas.microsoft.com/office/word/2015/wordml/symex" xmlns:wpg="http://schemas.microsoft.com/office/word/2010/wordprocessingGroup" xmlns:wpi="http://schemas.microsoft.com/office/word/2010/wordprocessingInk" xmlns:wne="http://schemas.microsoft.com/office/word/2006/wordml" xmlns:wps="http://schemas.microsoft.com/office/word/2010/wordprocessingShape" mc:Ignorable="w14 w15 w16se wp14">
+<w:ftr xmlns:wpc="http://schemas.microsoft.com/office/word/2010/wordprocessingCanvas" xmlns:cx="http://schemas.microsoft.com/office/drawing/2014/chartex" xmlns:cx1="http://schemas.microsoft.com/office/drawing/2015/9/8/chartex" xmlns:cx2="http://schemas.microsoft.com/office/drawing/2015/10/21/chartex" xmlns:cx3="http://schemas.microsoft.com/office/drawing/2016/5/9/chartex" xmlns:cx4="http://schemas.microsoft.com/office/drawing/2016/5/10/chartex" xmlns:cx5="http://schemas.microsoft.com/office/drawing/2016/5/11/chartex" xmlns:cx6="http://schemas.microsoft.com/office/drawing/2016/5/12/chartex" xmlns:cx7="http://schemas.microsoft.com/office/drawing/2016/5/13/chartex" xmlns:cx8="http://schemas.microsoft.com/office/drawing/2016/5/14/chartex" xmlns:mc="http://schemas.openxmlformats.org/markup-compatibility/2006" xmlns:aink="http://schemas.microsoft.com/office/drawing/2016/ink" xmlns:am3d="http://schemas.microsoft.com/office/drawing/2017/model3d" xmlns:o="urn:schemas-microsoft-com:office:office" xmlns:r="http://schemas.openxmlformats.org/officeDocument/2006/relationships" xmlns:m="http://schemas.openxmlformats.org/officeDocument/2006/math" xmlns:v="urn:schemas-microsoft-com:vml" xmlns:wp14="http://schemas.microsoft.com/office/word/2010/wordprocessingDrawing" xmlns:wp="http://schemas.openxmlformats.org/drawingml/2006/wordprocessingDrawing" xmlns:w10="urn:schemas-microsoft-com:office:word" xmlns:w="http://schemas.openxmlformats.org/wordprocessingml/2006/main" xmlns:w14="http://schemas.microsoft.com/office/word/2010/wordml" xmlns:w15="http://schemas.microsoft.com/office/word/2012/wordml" xmlns:w16cex="http://schemas.microsoft.com/office/word/2018/wordml/cex" xmlns:w16cid="http://schemas.microsoft.com/office/word/2016/wordml/cid" xmlns:w16="http://schemas.microsoft.com/office/word/2018/wordml" xmlns:w16se="http://schemas.microsoft.com/office/word/2015/wordml/symex" xmlns:wpg="http://schemas.microsoft.com/office/word/2010/wordprocessingGroup" xmlns:wpi="http://schemas.microsoft.com/office/word/2010/wordprocessingInk" xmlns:wne="http://schemas.microsoft.com/office/word/2006/wordml" xmlns:wps="http://schemas.microsoft.com/office/word/2010/wordprocessingShape" mc:Ignorable="w14 w15 w16se w16cid w16 w16cex wp14">
   <w:p/>
 </w:ftr>
 </file>
 
+<file path=word/footnotes.xml><?xml version="1.0" encoding="utf-8"?>
+<w:footnotes xmlns:wpc="http://schemas.microsoft.com/office/word/2010/wordprocessingCanvas" xmlns:cx="http://schemas.microsoft.com/office/drawing/2014/chartex" xmlns:cx1="http://schemas.microsoft.com/office/drawing/2015/9/8/chartex" xmlns:cx2="http://schemas.microsoft.com/office/drawing/2015/10/21/chartex" xmlns:cx3="http://schemas.microsoft.com/office/drawing/2016/5/9/chartex" xmlns:cx4="http://schemas.microsoft.com/office/drawing/2016/5/10/chartex" xmlns:cx5="http://schemas.microsoft.com/office/drawing/2016/5/11/chartex" xmlns:cx6="http://schemas.microsoft.com/office/drawing/2016/5/12/chartex" xmlns:cx7="http://schemas.microsoft.com/office/drawing/2016/5/13/chartex" xmlns:cx8="http://schemas.microsoft.com/office/drawing/2016/5/14/chartex" xmlns:mc="http://schemas.openxmlformats.org/markup-compatibility/2006" xmlns:aink="http://schemas.microsoft.com/office/drawing/2016/ink" xmlns:am3d="http://schemas.microsoft.com/office/drawing/2017/model3d" xmlns:o="urn:schemas-microsoft-com:office:office" xmlns:r="http://schemas.openxmlformats.org/officeDocument/2006/relationships" xmlns:m="http://schemas.openxmlformats.org/officeDocument/2006/math" xmlns:v="urn:schemas-microsoft-com:vml" xmlns:wp14="http://schemas.microsoft.com/office/word/2010/wordprocessingDrawing" xmlns:wp="http://schemas.openxmlformats.org/drawingml/2006/wordprocessingDrawing" xmlns:w10="urn:schemas-microsoft-com:office:word" xmlns:w="http://schemas.openxmlformats.org/wordprocessingml/2006/main" xmlns:w14="http://schemas.microsoft.com/office/word/2010/wordml" xmlns:w15="http://schemas.microsoft.com/office/word/2012/wordml" xmlns:w16cex="http://schemas.microsoft.com/office/word/2018/wordml/cex" xmlns:w16cid="http://schemas.microsoft.com/office/word/2016/wordml/cid" xmlns:w16="http://schemas.microsoft.com/office/word/2018/wordml" xmlns:w16se="http://schemas.microsoft.com/office/word/2015/wordml/symex" xmlns:wpg="http://schemas.microsoft.com/office/word/2010/wordprocessingGroup" xmlns:wpi="http://schemas.microsoft.com/office/word/2010/wordprocessingInk" xmlns:wne="http://schemas.microsoft.com/office/word/2006/wordml" xmlns:wps="http://schemas.microsoft.com/office/word/2010/wordprocessingShape" mc:Ignorable="w14 w15 w16se w16cid w16 w16cex wp14">
+  <w:footnote w:type="separator" w:id="-1">
+    <w:p>
+      <w:pPr>
+        <w:spacing w:after="0" w:line="240" w:lineRule="auto"/>
+      </w:pPr>
+      <w:r>
+        <w:separator/>
+      </w:r>
+    </w:p>
+  </w:footnote>
+  <w:footnote w:type="continuationSeparator" w:id="0">
+    <w:p>
+      <w:pPr>
+        <w:spacing w:after="0" w:line="240" w:lineRule="auto"/>
+      </w:pPr>
+      <w:r>
+        <w:continuationSeparator/>
+      </w:r>
+    </w:p>
+  </w:footnote>
+</w:footnotes>
+</file>
+
 <file path=word/header1.xml><?xml version="1.0" encoding="utf-8"?>
-<w:hdr xmlns:wpc="http://schemas.microsoft.com/office/word/2010/wordprocessingCanvas" xmlns:cx="http://schemas.microsoft.com/office/drawing/2014/chartex" xmlns:mc="http://schemas.openxmlformats.org/markup-compatibility/2006" xmlns:o="urn:schemas-microsoft-com:office:office" xmlns:r="http://schemas.openxmlformats.org/officeDocument/2006/relationships" xmlns:m="http://schemas.openxmlformats.org/officeDocument/2006/math" xmlns:v="urn:schemas-microsoft-com:vml" xmlns:wp14="http://schemas.microsoft.com/office/word/2010/wordprocessingDrawing" xmlns:wp="http://schemas.openxmlformats.org/drawingml/2006/wordprocessingDrawing" xmlns:w10="urn:schemas-microsoft-com:office:word" xmlns:w="http://schemas.openxmlformats.org/wordprocessingml/2006/main" xmlns:w14="http://schemas.microsoft.com/office/word/2010/wordml" xmlns:w15="http://schemas.microsoft.com/office/word/2012/wordml" xmlns:w16se="http://schemas.microsoft.com/office/word/2015/wordml/symex" xmlns:wpg="http://schemas.microsoft.com/office/word/2010/wordprocessingGroup" xmlns:wpi="http://schemas.microsoft.com/office/word/2010/wordprocessingInk" xmlns:wne="http://schemas.microsoft.com/office/word/2006/wordml" xmlns:wps="http://schemas.microsoft.com/office/word/2010/wordprocessingShape" mc:Ignorable="w14 w15 w16se wp14">
+<w:hdr xmlns:wpc="http://schemas.microsoft.com/office/word/2010/wordprocessingCanvas" xmlns:cx="http://schemas.microsoft.com/office/drawing/2014/chartex" xmlns:cx1="http://schemas.microsoft.com/office/drawing/2015/9/8/chartex" xmlns:cx2="http://schemas.microsoft.com/office/drawing/2015/10/21/chartex" xmlns:cx3="http://schemas.microsoft.com/office/drawing/2016/5/9/chartex" xmlns:cx4="http://schemas.microsoft.com/office/drawing/2016/5/10/chartex" xmlns:cx5="http://schemas.microsoft.com/office/drawing/2016/5/11/chartex" xmlns:cx6="http://schemas.microsoft.com/office/drawing/2016/5/12/chartex" xmlns:cx7="http://schemas.microsoft.com/office/drawing/2016/5/13/chartex" xmlns:cx8="http://schemas.microsoft.com/office/drawing/2016/5/14/chartex" xmlns:mc="http://schemas.openxmlformats.org/markup-compatibility/2006" xmlns:aink="http://schemas.microsoft.com/office/drawing/2016/ink" xmlns:am3d="http://schemas.microsoft.com/office/drawing/2017/model3d" xmlns:o="urn:schemas-microsoft-com:office:office" xmlns:r="http://schemas.openxmlformats.org/officeDocument/2006/relationships" xmlns:m="http://schemas.openxmlformats.org/officeDocument/2006/math" xmlns:v="urn:schemas-microsoft-com:vml" xmlns:wp14="http://schemas.microsoft.com/office/word/2010/wordprocessingDrawing" xmlns:wp="http://schemas.openxmlformats.org/drawingml/2006/wordprocessingDrawing" xmlns:w10="urn:schemas-microsoft-com:office:word" xmlns:w="http://schemas.openxmlformats.org/wordprocessingml/2006/main" xmlns:w14="http://schemas.microsoft.com/office/word/2010/wordml" xmlns:w15="http://schemas.microsoft.com/office/word/2012/wordml" xmlns:w16cex="http://schemas.microsoft.com/office/word/2018/wordml/cex" xmlns:w16cid="http://schemas.microsoft.com/office/word/2016/wordml/cid" xmlns:w16="http://schemas.microsoft.com/office/word/2018/wordml" xmlns:w16se="http://schemas.microsoft.com/office/word/2015/wordml/symex" xmlns:wpg="http://schemas.microsoft.com/office/word/2010/wordprocessingGroup" xmlns:wpi="http://schemas.microsoft.com/office/word/2010/wordprocessingInk" xmlns:wne="http://schemas.microsoft.com/office/word/2006/wordml" xmlns:wps="http://schemas.microsoft.com/office/word/2010/wordprocessingShape" mc:Ignorable="w14 w15 w16se w16cid w16 w16cex wp14">
   <w:p>
     <w:pPr>
       <w:pStyle w:val="Header"/>
@@ -13822,13 +13856,13 @@
 </file>
 
 <file path=word/header2.xml><?xml version="1.0" encoding="utf-8"?>
-<w:hdr xmlns:wpc="http://schemas.microsoft.com/office/word/2010/wordprocessingCanvas" xmlns:cx="http://schemas.microsoft.com/office/drawing/2014/chartex" xmlns:mc="http://schemas.openxmlformats.org/markup-compatibility/2006" xmlns:o="urn:schemas-microsoft-com:office:office" xmlns:r="http://schemas.openxmlformats.org/officeDocument/2006/relationships" xmlns:m="http://schemas.openxmlformats.org/officeDocument/2006/math" xmlns:v="urn:schemas-microsoft-com:vml" xmlns:wp14="http://schemas.microsoft.com/office/word/2010/wordprocessingDrawing" xmlns:wp="http://schemas.openxmlformats.org/drawingml/2006/wordprocessingDrawing" xmlns:w10="urn:schemas-microsoft-com:office:word" xmlns:w="http://schemas.openxmlformats.org/wordprocessingml/2006/main" xmlns:w14="http://schemas.microsoft.com/office/word/2010/wordml" xmlns:w15="http://schemas.microsoft.com/office/word/2012/wordml" xmlns:w16se="http://schemas.microsoft.com/office/word/2015/wordml/symex" xmlns:wpg="http://schemas.microsoft.com/office/word/2010/wordprocessingGroup" xmlns:wpi="http://schemas.microsoft.com/office/word/2010/wordprocessingInk" xmlns:wne="http://schemas.microsoft.com/office/word/2006/wordml" xmlns:wps="http://schemas.microsoft.com/office/word/2010/wordprocessingShape" mc:Ignorable="w14 w15 w16se wp14">
+<w:hdr xmlns:wpc="http://schemas.microsoft.com/office/word/2010/wordprocessingCanvas" xmlns:cx="http://schemas.microsoft.com/office/drawing/2014/chartex" xmlns:cx1="http://schemas.microsoft.com/office/drawing/2015/9/8/chartex" xmlns:cx2="http://schemas.microsoft.com/office/drawing/2015/10/21/chartex" xmlns:cx3="http://schemas.microsoft.com/office/drawing/2016/5/9/chartex" xmlns:cx4="http://schemas.microsoft.com/office/drawing/2016/5/10/chartex" xmlns:cx5="http://schemas.microsoft.com/office/drawing/2016/5/11/chartex" xmlns:cx6="http://schemas.microsoft.com/office/drawing/2016/5/12/chartex" xmlns:cx7="http://schemas.microsoft.com/office/drawing/2016/5/13/chartex" xmlns:cx8="http://schemas.microsoft.com/office/drawing/2016/5/14/chartex" xmlns:mc="http://schemas.openxmlformats.org/markup-compatibility/2006" xmlns:aink="http://schemas.microsoft.com/office/drawing/2016/ink" xmlns:am3d="http://schemas.microsoft.com/office/drawing/2017/model3d" xmlns:o="urn:schemas-microsoft-com:office:office" xmlns:r="http://schemas.openxmlformats.org/officeDocument/2006/relationships" xmlns:m="http://schemas.openxmlformats.org/officeDocument/2006/math" xmlns:v="urn:schemas-microsoft-com:vml" xmlns:wp14="http://schemas.microsoft.com/office/word/2010/wordprocessingDrawing" xmlns:wp="http://schemas.openxmlformats.org/drawingml/2006/wordprocessingDrawing" xmlns:w10="urn:schemas-microsoft-com:office:word" xmlns:w="http://schemas.openxmlformats.org/wordprocessingml/2006/main" xmlns:w14="http://schemas.microsoft.com/office/word/2010/wordml" xmlns:w15="http://schemas.microsoft.com/office/word/2012/wordml" xmlns:w16cex="http://schemas.microsoft.com/office/word/2018/wordml/cex" xmlns:w16cid="http://schemas.microsoft.com/office/word/2016/wordml/cid" xmlns:w16="http://schemas.microsoft.com/office/word/2018/wordml" xmlns:w16se="http://schemas.microsoft.com/office/word/2015/wordml/symex" xmlns:wpg="http://schemas.microsoft.com/office/word/2010/wordprocessingGroup" xmlns:wpi="http://schemas.microsoft.com/office/word/2010/wordprocessingInk" xmlns:wne="http://schemas.microsoft.com/office/word/2006/wordml" xmlns:wps="http://schemas.microsoft.com/office/word/2010/wordprocessingShape" mc:Ignorable="w14 w15 w16se w16cid w16 w16cex wp14">
   <w:p/>
 </w:hdr>
 </file>
 
 <file path=word/header3.xml><?xml version="1.0" encoding="utf-8"?>
-<w:hdr xmlns:wpc="http://schemas.microsoft.com/office/word/2010/wordprocessingCanvas" xmlns:cx="http://schemas.microsoft.com/office/drawing/2014/chartex" xmlns:mc="http://schemas.openxmlformats.org/markup-compatibility/2006" xmlns:o="urn:schemas-microsoft-com:office:office" xmlns:r="http://schemas.openxmlformats.org/officeDocument/2006/relationships" xmlns:m="http://schemas.openxmlformats.org/officeDocument/2006/math" xmlns:v="urn:schemas-microsoft-com:vml" xmlns:wp14="http://schemas.microsoft.com/office/word/2010/wordprocessingDrawing" xmlns:wp="http://schemas.openxmlformats.org/drawingml/2006/wordprocessingDrawing" xmlns:w10="urn:schemas-microsoft-com:office:word" xmlns:w="http://schemas.openxmlformats.org/wordprocessingml/2006/main" xmlns:w14="http://schemas.microsoft.com/office/word/2010/wordml" xmlns:w15="http://schemas.microsoft.com/office/word/2012/wordml" xmlns:w16se="http://schemas.microsoft.com/office/word/2015/wordml/symex" xmlns:wpg="http://schemas.microsoft.com/office/word/2010/wordprocessingGroup" xmlns:wpi="http://schemas.microsoft.com/office/word/2010/wordprocessingInk" xmlns:wne="http://schemas.microsoft.com/office/word/2006/wordml" xmlns:wps="http://schemas.microsoft.com/office/word/2010/wordprocessingShape" mc:Ignorable="w14 w15 w16se wp14">
+<w:hdr xmlns:wpc="http://schemas.microsoft.com/office/word/2010/wordprocessingCanvas" xmlns:cx="http://schemas.microsoft.com/office/drawing/2014/chartex" xmlns:cx1="http://schemas.microsoft.com/office/drawing/2015/9/8/chartex" xmlns:cx2="http://schemas.microsoft.com/office/drawing/2015/10/21/chartex" xmlns:cx3="http://schemas.microsoft.com/office/drawing/2016/5/9/chartex" xmlns:cx4="http://schemas.microsoft.com/office/drawing/2016/5/10/chartex" xmlns:cx5="http://schemas.microsoft.com/office/drawing/2016/5/11/chartex" xmlns:cx6="http://schemas.microsoft.com/office/drawing/2016/5/12/chartex" xmlns:cx7="http://schemas.microsoft.com/office/drawing/2016/5/13/chartex" xmlns:cx8="http://schemas.microsoft.com/office/drawing/2016/5/14/chartex" xmlns:mc="http://schemas.openxmlformats.org/markup-compatibility/2006" xmlns:aink="http://schemas.microsoft.com/office/drawing/2016/ink" xmlns:am3d="http://schemas.microsoft.com/office/drawing/2017/model3d" xmlns:o="urn:schemas-microsoft-com:office:office" xmlns:r="http://schemas.openxmlformats.org/officeDocument/2006/relationships" xmlns:m="http://schemas.openxmlformats.org/officeDocument/2006/math" xmlns:v="urn:schemas-microsoft-com:vml" xmlns:wp14="http://schemas.microsoft.com/office/word/2010/wordprocessingDrawing" xmlns:wp="http://schemas.openxmlformats.org/drawingml/2006/wordprocessingDrawing" xmlns:w10="urn:schemas-microsoft-com:office:word" xmlns:w="http://schemas.openxmlformats.org/wordprocessingml/2006/main" xmlns:w14="http://schemas.microsoft.com/office/word/2010/wordml" xmlns:w15="http://schemas.microsoft.com/office/word/2012/wordml" xmlns:w16cex="http://schemas.microsoft.com/office/word/2018/wordml/cex" xmlns:w16cid="http://schemas.microsoft.com/office/word/2016/wordml/cid" xmlns:w16="http://schemas.microsoft.com/office/word/2018/wordml" xmlns:w16se="http://schemas.microsoft.com/office/word/2015/wordml/symex" xmlns:wpg="http://schemas.microsoft.com/office/word/2010/wordprocessingGroup" xmlns:wpi="http://schemas.microsoft.com/office/word/2010/wordprocessingInk" xmlns:wne="http://schemas.microsoft.com/office/word/2006/wordml" xmlns:wps="http://schemas.microsoft.com/office/word/2010/wordprocessingShape" mc:Ignorable="w14 w15 w16se w16cid w16 w16cex wp14">
   <w:p>
     <w:pPr>
       <w:pStyle w:val="Header"/>
@@ -13858,7 +13892,7 @@
       <mc:AlternateContent>
         <mc:Choice Requires="wps">
           <w:drawing>
-            <wp:anchor distT="0" distB="0" distL="114300" distR="114300" simplePos="0" relativeHeight="251659264" behindDoc="0" locked="0" layoutInCell="1" allowOverlap="1" wp14:anchorId="73693809" wp14:editId="2697A4A9">
+            <wp:anchor distT="0" distB="0" distL="114300" distR="114300" simplePos="0" relativeHeight="251659264" behindDoc="0" locked="0" layoutInCell="1" allowOverlap="1" wp14:anchorId="1C375469" wp14:editId="11ADFFD6">
               <wp:simplePos x="0" y="0"/>
               <wp:positionH relativeFrom="margin">
                 <wp:posOffset>-991097</wp:posOffset>
@@ -14056,23 +14090,7 @@
         <w:color w:val="C00000"/>
         <w:lang w:eastAsia="ar-SA" w:bidi="ar-SA"/>
       </w:rPr>
-      <w:t>Ư</w:t>
-    </w:r>
-    <w:r>
-      <w:rPr>
-        <w:i/>
-        <w:color w:val="C00000"/>
-        <w:lang w:eastAsia="ar-SA" w:bidi="ar-SA"/>
-      </w:rPr>
-      <w:t>ớ</w:t>
-    </w:r>
-    <w:r>
-      <w:rPr>
-        <w:i/>
-        <w:color w:val="C00000"/>
-        <w:lang w:eastAsia="ar-SA" w:bidi="ar-SA"/>
-      </w:rPr>
-      <w:t>c</w:t>
+      <w:t>Ước</w:t>
     </w:r>
     <w:proofErr w:type="spellEnd"/>
     <w:r>
@@ -14090,23 +14108,7 @@
         <w:color w:val="C00000"/>
         <w:lang w:eastAsia="ar-SA" w:bidi="ar-SA"/>
       </w:rPr>
-      <w:t>lư</w:t>
-    </w:r>
-    <w:r>
-      <w:rPr>
-        <w:i/>
-        <w:color w:val="C00000"/>
-        <w:lang w:eastAsia="ar-SA" w:bidi="ar-SA"/>
-      </w:rPr>
-      <w:t>ợ</w:t>
-    </w:r>
-    <w:r>
-      <w:rPr>
-        <w:i/>
-        <w:color w:val="C00000"/>
-        <w:lang w:eastAsia="ar-SA" w:bidi="ar-SA"/>
-      </w:rPr>
-      <w:t>ng</w:t>
+      <w:t>lượng</w:t>
     </w:r>
     <w:proofErr w:type="spellEnd"/>
     <w:r>
@@ -14124,15 +14126,7 @@
         <w:color w:val="C00000"/>
         <w:lang w:eastAsia="ar-SA" w:bidi="ar-SA"/>
       </w:rPr>
-      <w:t>d</w:t>
-    </w:r>
-    <w:r>
-      <w:rPr>
-        <w:i/>
-        <w:color w:val="C00000"/>
-        <w:lang w:eastAsia="ar-SA" w:bidi="ar-SA"/>
-      </w:rPr>
-      <w:t>ự</w:t>
+      <w:t>dự</w:t>
     </w:r>
     <w:proofErr w:type="spellEnd"/>
     <w:r>
@@ -14168,23 +14162,7 @@
         <w:color w:val="C00000"/>
         <w:lang w:eastAsia="ar-SA" w:bidi="ar-SA"/>
       </w:rPr>
-      <w:t>ngu</w:t>
-    </w:r>
-    <w:r>
-      <w:rPr>
-        <w:i/>
-        <w:color w:val="C00000"/>
-        <w:lang w:eastAsia="ar-SA" w:bidi="ar-SA"/>
-      </w:rPr>
-      <w:t>ồ</w:t>
-    </w:r>
-    <w:r>
-      <w:rPr>
-        <w:i/>
-        <w:color w:val="C00000"/>
-        <w:lang w:eastAsia="ar-SA" w:bidi="ar-SA"/>
-      </w:rPr>
-      <w:t>n</w:t>
+      <w:t>nguồn</w:t>
     </w:r>
     <w:proofErr w:type="spellEnd"/>
     <w:r>
@@ -14202,15 +14180,7 @@
         <w:color w:val="C00000"/>
         <w:lang w:eastAsia="ar-SA" w:bidi="ar-SA"/>
       </w:rPr>
-      <w:t>m</w:t>
-    </w:r>
-    <w:r>
-      <w:rPr>
-        <w:i/>
-        <w:color w:val="C00000"/>
-        <w:lang w:eastAsia="ar-SA" w:bidi="ar-SA"/>
-      </w:rPr>
-      <w:t>ở</w:t>
+      <w:t>mở</w:t>
     </w:r>
     <w:proofErr w:type="spellEnd"/>
     <w:r>
@@ -14286,15 +14256,7 @@
         <w:color w:val="C00000"/>
         <w:lang w:eastAsia="ar-SA" w:bidi="ar-SA"/>
       </w:rPr>
-      <w:t>d</w:t>
-    </w:r>
-    <w:r>
-      <w:rPr>
-        <w:i/>
-        <w:color w:val="C00000"/>
-        <w:lang w:eastAsia="ar-SA" w:bidi="ar-SA"/>
-      </w:rPr>
-      <w:t>ự</w:t>
+      <w:t>dự</w:t>
     </w:r>
     <w:proofErr w:type="spellEnd"/>
     <w:r>
@@ -14330,23 +14292,7 @@
         <w:color w:val="C00000"/>
         <w:lang w:eastAsia="ar-SA" w:bidi="ar-SA"/>
       </w:rPr>
-      <w:t>ngu</w:t>
-    </w:r>
-    <w:r>
-      <w:rPr>
-        <w:i/>
-        <w:color w:val="C00000"/>
-        <w:lang w:eastAsia="ar-SA" w:bidi="ar-SA"/>
-      </w:rPr>
-      <w:t>ồ</w:t>
-    </w:r>
-    <w:r>
-      <w:rPr>
-        <w:i/>
-        <w:color w:val="C00000"/>
-        <w:lang w:eastAsia="ar-SA" w:bidi="ar-SA"/>
-      </w:rPr>
-      <w:t>n</w:t>
+      <w:t>nguồn</w:t>
     </w:r>
     <w:proofErr w:type="spellEnd"/>
     <w:r>
@@ -14364,15 +14310,7 @@
         <w:color w:val="C00000"/>
         <w:lang w:eastAsia="ar-SA" w:bidi="ar-SA"/>
       </w:rPr>
-      <w:t>m</w:t>
-    </w:r>
-    <w:r>
-      <w:rPr>
-        <w:i/>
-        <w:color w:val="C00000"/>
-        <w:lang w:eastAsia="ar-SA" w:bidi="ar-SA"/>
-      </w:rPr>
-      <w:t>ở</w:t>
+      <w:t>mở</w:t>
     </w:r>
     <w:proofErr w:type="spellEnd"/>
     <w:r>
@@ -14389,13 +14327,13 @@
 </file>
 
 <file path=word/header4.xml><?xml version="1.0" encoding="utf-8"?>
-<w:hdr xmlns:wpc="http://schemas.microsoft.com/office/word/2010/wordprocessingCanvas" xmlns:cx="http://schemas.microsoft.com/office/drawing/2014/chartex" xmlns:mc="http://schemas.openxmlformats.org/markup-compatibility/2006" xmlns:o="urn:schemas-microsoft-com:office:office" xmlns:r="http://schemas.openxmlformats.org/officeDocument/2006/relationships" xmlns:m="http://schemas.openxmlformats.org/officeDocument/2006/math" xmlns:v="urn:schemas-microsoft-com:vml" xmlns:wp14="http://schemas.microsoft.com/office/word/2010/wordprocessingDrawing" xmlns:wp="http://schemas.openxmlformats.org/drawingml/2006/wordprocessingDrawing" xmlns:w10="urn:schemas-microsoft-com:office:word" xmlns:w="http://schemas.openxmlformats.org/wordprocessingml/2006/main" xmlns:w14="http://schemas.microsoft.com/office/word/2010/wordml" xmlns:w15="http://schemas.microsoft.com/office/word/2012/wordml" xmlns:w16se="http://schemas.microsoft.com/office/word/2015/wordml/symex" xmlns:wpg="http://schemas.microsoft.com/office/word/2010/wordprocessingGroup" xmlns:wpi="http://schemas.microsoft.com/office/word/2010/wordprocessingInk" xmlns:wne="http://schemas.microsoft.com/office/word/2006/wordml" xmlns:wps="http://schemas.microsoft.com/office/word/2010/wordprocessingShape" mc:Ignorable="w14 w15 w16se wp14">
+<w:hdr xmlns:wpc="http://schemas.microsoft.com/office/word/2010/wordprocessingCanvas" xmlns:cx="http://schemas.microsoft.com/office/drawing/2014/chartex" xmlns:cx1="http://schemas.microsoft.com/office/drawing/2015/9/8/chartex" xmlns:cx2="http://schemas.microsoft.com/office/drawing/2015/10/21/chartex" xmlns:cx3="http://schemas.microsoft.com/office/drawing/2016/5/9/chartex" xmlns:cx4="http://schemas.microsoft.com/office/drawing/2016/5/10/chartex" xmlns:cx5="http://schemas.microsoft.com/office/drawing/2016/5/11/chartex" xmlns:cx6="http://schemas.microsoft.com/office/drawing/2016/5/12/chartex" xmlns:cx7="http://schemas.microsoft.com/office/drawing/2016/5/13/chartex" xmlns:cx8="http://schemas.microsoft.com/office/drawing/2016/5/14/chartex" xmlns:mc="http://schemas.openxmlformats.org/markup-compatibility/2006" xmlns:aink="http://schemas.microsoft.com/office/drawing/2016/ink" xmlns:am3d="http://schemas.microsoft.com/office/drawing/2017/model3d" xmlns:o="urn:schemas-microsoft-com:office:office" xmlns:r="http://schemas.openxmlformats.org/officeDocument/2006/relationships" xmlns:m="http://schemas.openxmlformats.org/officeDocument/2006/math" xmlns:v="urn:schemas-microsoft-com:vml" xmlns:wp14="http://schemas.microsoft.com/office/word/2010/wordprocessingDrawing" xmlns:wp="http://schemas.openxmlformats.org/drawingml/2006/wordprocessingDrawing" xmlns:w10="urn:schemas-microsoft-com:office:word" xmlns:w="http://schemas.openxmlformats.org/wordprocessingml/2006/main" xmlns:w14="http://schemas.microsoft.com/office/word/2010/wordml" xmlns:w15="http://schemas.microsoft.com/office/word/2012/wordml" xmlns:w16cex="http://schemas.microsoft.com/office/word/2018/wordml/cex" xmlns:w16cid="http://schemas.microsoft.com/office/word/2016/wordml/cid" xmlns:w16="http://schemas.microsoft.com/office/word/2018/wordml" xmlns:w16se="http://schemas.microsoft.com/office/word/2015/wordml/symex" xmlns:wpg="http://schemas.microsoft.com/office/word/2010/wordprocessingGroup" xmlns:wpi="http://schemas.microsoft.com/office/word/2010/wordprocessingInk" xmlns:wne="http://schemas.microsoft.com/office/word/2006/wordml" xmlns:wps="http://schemas.microsoft.com/office/word/2010/wordprocessingShape" mc:Ignorable="w14 w15 w16se w16cid w16 w16cex wp14">
   <w:p/>
 </w:hdr>
 </file>
 
 <file path=word/numbering.xml><?xml version="1.0" encoding="utf-8"?>
-<w:numbering xmlns:wpc="http://schemas.microsoft.com/office/word/2010/wordprocessingCanvas" xmlns:cx="http://schemas.microsoft.com/office/drawing/2014/chartex" xmlns:mc="http://schemas.openxmlformats.org/markup-compatibility/2006" xmlns:o="urn:schemas-microsoft-com:office:office" xmlns:r="http://schemas.openxmlformats.org/officeDocument/2006/relationships" xmlns:m="http://schemas.openxmlformats.org/officeDocument/2006/math" xmlns:v="urn:schemas-microsoft-com:vml" xmlns:wp14="http://schemas.microsoft.com/office/word/2010/wordprocessingDrawing" xmlns:wp="http://schemas.openxmlformats.org/drawingml/2006/wordprocessingDrawing" xmlns:w10="urn:schemas-microsoft-com:office:word" xmlns:w="http://schemas.openxmlformats.org/wordprocessingml/2006/main" xmlns:w14="http://schemas.microsoft.com/office/word/2010/wordml" xmlns:w15="http://schemas.microsoft.com/office/word/2012/wordml" xmlns:w16se="http://schemas.microsoft.com/office/word/2015/wordml/symex" xmlns:wpg="http://schemas.microsoft.com/office/word/2010/wordprocessingGroup" xmlns:wpi="http://schemas.microsoft.com/office/word/2010/wordprocessingInk" xmlns:wne="http://schemas.microsoft.com/office/word/2006/wordml" xmlns:wps="http://schemas.microsoft.com/office/word/2010/wordprocessingShape" mc:Ignorable="w14 w15 w16se wp14">
+<w:numbering xmlns:wpc="http://schemas.microsoft.com/office/word/2010/wordprocessingCanvas" xmlns:cx="http://schemas.microsoft.com/office/drawing/2014/chartex" xmlns:cx1="http://schemas.microsoft.com/office/drawing/2015/9/8/chartex" xmlns:cx2="http://schemas.microsoft.com/office/drawing/2015/10/21/chartex" xmlns:cx3="http://schemas.microsoft.com/office/drawing/2016/5/9/chartex" xmlns:cx4="http://schemas.microsoft.com/office/drawing/2016/5/10/chartex" xmlns:cx5="http://schemas.microsoft.com/office/drawing/2016/5/11/chartex" xmlns:cx6="http://schemas.microsoft.com/office/drawing/2016/5/12/chartex" xmlns:cx7="http://schemas.microsoft.com/office/drawing/2016/5/13/chartex" xmlns:cx8="http://schemas.microsoft.com/office/drawing/2016/5/14/chartex" xmlns:mc="http://schemas.openxmlformats.org/markup-compatibility/2006" xmlns:aink="http://schemas.microsoft.com/office/drawing/2016/ink" xmlns:am3d="http://schemas.microsoft.com/office/drawing/2017/model3d" xmlns:o="urn:schemas-microsoft-com:office:office" xmlns:r="http://schemas.openxmlformats.org/officeDocument/2006/relationships" xmlns:m="http://schemas.openxmlformats.org/officeDocument/2006/math" xmlns:v="urn:schemas-microsoft-com:vml" xmlns:wp14="http://schemas.microsoft.com/office/word/2010/wordprocessingDrawing" xmlns:wp="http://schemas.openxmlformats.org/drawingml/2006/wordprocessingDrawing" xmlns:w10="urn:schemas-microsoft-com:office:word" xmlns:w="http://schemas.openxmlformats.org/wordprocessingml/2006/main" xmlns:w14="http://schemas.microsoft.com/office/word/2010/wordml" xmlns:w15="http://schemas.microsoft.com/office/word/2012/wordml" xmlns:w16cex="http://schemas.microsoft.com/office/word/2018/wordml/cex" xmlns:w16cid="http://schemas.microsoft.com/office/word/2016/wordml/cid" xmlns:w16="http://schemas.microsoft.com/office/word/2018/wordml" xmlns:w16se="http://schemas.microsoft.com/office/word/2015/wordml/symex" xmlns:wpg="http://schemas.microsoft.com/office/word/2010/wordprocessingGroup" xmlns:wpi="http://schemas.microsoft.com/office/word/2010/wordprocessingInk" xmlns:wne="http://schemas.microsoft.com/office/word/2006/wordml" xmlns:wps="http://schemas.microsoft.com/office/word/2010/wordprocessingShape" mc:Ignorable="w14 w15 w16se w16cid w16 w16cex wp14">
   <w:abstractNum w:abstractNumId="0" w15:restartNumberingAfterBreak="0">
     <w:nsid w:val="00000001"/>
     <w:multiLevelType w:val="multilevel"/>
@@ -15097,7 +15035,7 @@
 </file>
 
 <file path=word/styles.xml><?xml version="1.0" encoding="utf-8"?>
-<w:styles xmlns:mc="http://schemas.openxmlformats.org/markup-compatibility/2006" xmlns:r="http://schemas.openxmlformats.org/officeDocument/2006/relationships" xmlns:w="http://schemas.openxmlformats.org/wordprocessingml/2006/main" xmlns:w14="http://schemas.microsoft.com/office/word/2010/wordml" xmlns:w15="http://schemas.microsoft.com/office/word/2012/wordml" xmlns:w16se="http://schemas.microsoft.com/office/word/2015/wordml/symex" mc:Ignorable="w14 w15 w16se">
+<w:styles xmlns:mc="http://schemas.openxmlformats.org/markup-compatibility/2006" xmlns:r="http://schemas.openxmlformats.org/officeDocument/2006/relationships" xmlns:w="http://schemas.openxmlformats.org/wordprocessingml/2006/main" xmlns:w14="http://schemas.microsoft.com/office/word/2010/wordml" xmlns:w15="http://schemas.microsoft.com/office/word/2012/wordml" xmlns:w16cex="http://schemas.microsoft.com/office/word/2018/wordml/cex" xmlns:w16cid="http://schemas.microsoft.com/office/word/2016/wordml/cid" xmlns:w16="http://schemas.microsoft.com/office/word/2018/wordml" xmlns:w16se="http://schemas.microsoft.com/office/word/2015/wordml/symex" mc:Ignorable="w14 w15 w16se w16cid w16 w16cex">
   <w:docDefaults>
     <w:rPrDefault>
       <w:rPr>
@@ -15113,7 +15051,7 @@
       </w:pPr>
     </w:pPrDefault>
   </w:docDefaults>
-  <w:latentStyles w:defLockedState="0" w:defUIPriority="99" w:defSemiHidden="0" w:defUnhideWhenUsed="0" w:defQFormat="0" w:count="371">
+  <w:latentStyles w:defLockedState="0" w:defUIPriority="99" w:defSemiHidden="0" w:defUnhideWhenUsed="0" w:defQFormat="0" w:count="376">
     <w:lsdException w:name="Normal" w:uiPriority="0" w:qFormat="1"/>
     <w:lsdException w:name="heading 1" w:uiPriority="0" w:qFormat="1"/>
     <w:lsdException w:name="heading 2" w:semiHidden="1" w:uiPriority="0" w:unhideWhenUsed="1" w:qFormat="1"/>
@@ -15219,7 +15157,6 @@
     <w:lsdException w:name="HTML Sample" w:semiHidden="1" w:unhideWhenUsed="1"/>
     <w:lsdException w:name="HTML Typewriter" w:semiHidden="1" w:unhideWhenUsed="1"/>
     <w:lsdException w:name="HTML Variable" w:semiHidden="1" w:unhideWhenUsed="1"/>
-    <w:lsdException w:name="Normal Table" w:semiHidden="1" w:unhideWhenUsed="1"/>
     <w:lsdException w:name="annotation subject" w:semiHidden="1" w:unhideWhenUsed="1"/>
     <w:lsdException w:name="No List" w:semiHidden="1" w:unhideWhenUsed="1"/>
     <w:lsdException w:name="Outline List 1" w:semiHidden="1" w:unhideWhenUsed="1"/>
@@ -15262,11 +15199,8 @@
     <w:lsdException w:name="Table Contemporary" w:semiHidden="1" w:unhideWhenUsed="1"/>
     <w:lsdException w:name="Table Elegant" w:semiHidden="1" w:unhideWhenUsed="1"/>
     <w:lsdException w:name="Table Professional" w:semiHidden="1" w:unhideWhenUsed="1"/>
-    <w:lsdException w:name="Table Subtle 1" w:semiHidden="1" w:unhideWhenUsed="1"/>
     <w:lsdException w:name="Table Subtle 2" w:semiHidden="1" w:unhideWhenUsed="1"/>
     <w:lsdException w:name="Table Web 1" w:semiHidden="1" w:unhideWhenUsed="1"/>
-    <w:lsdException w:name="Table Web 2" w:semiHidden="1" w:unhideWhenUsed="1"/>
-    <w:lsdException w:name="Table Web 3" w:semiHidden="1" w:unhideWhenUsed="1"/>
     <w:lsdException w:name="Balloon Text" w:semiHidden="1" w:unhideWhenUsed="1"/>
     <w:lsdException w:name="Table Grid" w:uiPriority="39"/>
     <w:lsdException w:name="Table Theme" w:semiHidden="1" w:unhideWhenUsed="1"/>
@@ -15485,6 +15419,11 @@
     <w:lsdException w:name="List Table 5 Dark Accent 6" w:uiPriority="50"/>
     <w:lsdException w:name="List Table 6 Colorful Accent 6" w:uiPriority="51"/>
     <w:lsdException w:name="List Table 7 Colorful Accent 6" w:uiPriority="52"/>
+    <w:lsdException w:name="Mention" w:semiHidden="1" w:unhideWhenUsed="1"/>
+    <w:lsdException w:name="Smart Hyperlink" w:semiHidden="1" w:unhideWhenUsed="1"/>
+    <w:lsdException w:name="Hashtag" w:semiHidden="1" w:unhideWhenUsed="1"/>
+    <w:lsdException w:name="Unresolved Mention" w:semiHidden="1" w:unhideWhenUsed="1"/>
+    <w:lsdException w:name="Smart Link" w:semiHidden="1" w:unhideWhenUsed="1"/>
   </w:latentStyles>
   <w:style w:type="paragraph" w:default="1" w:styleId="Normal">
     <w:name w:val="Normal"/>

</xml_diff>

<commit_message>
estimate number of testcase
</commit_message>
<xml_diff>
--- a/docs/PM_nhóm 3.docx
+++ b/docs/PM_nhóm 3.docx
@@ -4599,6 +4599,12 @@
           <w:i/>
         </w:rPr>
         <w:t xml:space="preserve">: </w:t>
+      </w:r>
+      <w:r>
+        <w:rPr>
+          <w:i/>
+        </w:rPr>
+        <w:t>100 testcase</w:t>
       </w:r>
     </w:p>
     <w:p>

</xml_diff>

<commit_message>
estimate number of comment per 1 kloc
</commit_message>
<xml_diff>
--- a/docs/PM_nhóm 3.docx
+++ b/docs/PM_nhóm 3.docx
@@ -4634,6 +4634,13 @@
           <w:lang w:val="fr-FR"/>
         </w:rPr>
         <w:t xml:space="preserve"> : </w:t>
+      </w:r>
+      <w:r>
+        <w:rPr>
+          <w:i/>
+          <w:lang w:val="fr-FR"/>
+        </w:rPr>
+        <w:t>1 dòng</w:t>
       </w:r>
     </w:p>
     <w:p>

</xml_diff>

<commit_message>
estimate number of unit test and automation test
</commit_message>
<xml_diff>
--- a/docs/PM_nhóm 3.docx
+++ b/docs/PM_nhóm 3.docx
@@ -4670,6 +4670,13 @@
           <w:lang w:val="fr-FR"/>
         </w:rPr>
         <w:t xml:space="preserve"> : </w:t>
+      </w:r>
+      <w:r>
+        <w:rPr>
+          <w:i/>
+          <w:lang w:val="fr-FR"/>
+        </w:rPr>
+        <w:t>10 unit test, 10 automation test </w:t>
       </w:r>
     </w:p>
     <w:p>

</xml_diff>

<commit_message>
merge with Kien's report
</commit_message>
<xml_diff>
--- a/docs/PM_nhóm 3.docx
+++ b/docs/PM_nhóm 3.docx
@@ -4497,67 +4497,85 @@
     <w:p>
       <w:pPr>
         <w:rPr>
-          <w:i/>
-        </w:rPr>
-      </w:pPr>
-      <w:r>
-        <w:rPr>
-          <w:i/>
-        </w:rPr>
-        <w:t>Giả định rằng nhóm tải về mã nguồn mở này, tìm hiểu và đem bán luôn cho người sử dụng</w:t>
-      </w:r>
-    </w:p>
-    <w:p>
-      <w:pPr>
-        <w:rPr>
-          <w:i/>
-        </w:rPr>
-      </w:pPr>
-      <w:r>
-        <w:rPr>
-          <w:i/>
+          <w:rFonts w:ascii="Times New Roman" w:hAnsi="Times New Roman" w:cs="Times New Roman"/>
+          <w:iCs/>
+          <w:sz w:val="28"/>
+          <w:szCs w:val="28"/>
+        </w:rPr>
+      </w:pPr>
+      <w:bookmarkStart w:id="17" w:name="_Toc57272155"/>
+      <w:r>
+        <w:rPr>
+          <w:rFonts w:ascii="Times New Roman" w:hAnsi="Times New Roman" w:cs="Times New Roman"/>
+          <w:iCs/>
+          <w:sz w:val="28"/>
+          <w:szCs w:val="28"/>
+        </w:rPr>
+        <w:t>Source code đã hoàn chỉnh, vì vậy có thể đưa ra ước lượng sơ bộ:</w:t>
+      </w:r>
+    </w:p>
+    <w:p>
+      <w:pPr>
+        <w:rPr>
+          <w:rFonts w:ascii="Times New Roman" w:hAnsi="Times New Roman" w:cs="Times New Roman"/>
+          <w:iCs/>
+          <w:sz w:val="28"/>
+          <w:szCs w:val="28"/>
+        </w:rPr>
+      </w:pPr>
+      <w:r>
+        <w:rPr>
+          <w:rFonts w:ascii="Times New Roman" w:hAnsi="Times New Roman" w:cs="Times New Roman"/>
+          <w:iCs/>
+          <w:sz w:val="28"/>
+          <w:szCs w:val="28"/>
         </w:rPr>
         <w:lastRenderedPageBreak/>
-        <w:t xml:space="preserve">Chi phí </w:t>
-      </w:r>
-      <w:r>
-        <w:rPr>
-          <w:i/>
-        </w:rPr>
-        <w:t>phát triển  +  Chi phí kiểm thử</w:t>
-      </w:r>
-    </w:p>
-    <w:p>
-      <w:pPr>
-        <w:rPr>
-          <w:i/>
-        </w:rPr>
-      </w:pPr>
-      <w:r>
-        <w:rPr>
-          <w:i/>
-        </w:rPr>
-        <w:t>Chi phí vận hành, quản lý, hành chính</w:t>
-      </w:r>
-    </w:p>
-    <w:p>
-      <w:pPr>
-        <w:rPr>
-          <w:i/>
-        </w:rPr>
-      </w:pPr>
-      <w:r>
-        <w:rPr>
-          <w:i/>
-        </w:rPr>
-        <w:t>Chi phí kính doanh, quảng cáo, tiếp thị</w:t>
+        <w:t>Chi phí phát triển  +  Chi phí kiểm thử: 12.000.000 VND</w:t>
+      </w:r>
+    </w:p>
+    <w:p>
+      <w:pPr>
+        <w:rPr>
+          <w:rFonts w:ascii="Times New Roman" w:hAnsi="Times New Roman" w:cs="Times New Roman"/>
+          <w:iCs/>
+          <w:sz w:val="28"/>
+          <w:szCs w:val="28"/>
+        </w:rPr>
+      </w:pPr>
+      <w:r>
+        <w:rPr>
+          <w:rFonts w:ascii="Times New Roman" w:hAnsi="Times New Roman" w:cs="Times New Roman"/>
+          <w:iCs/>
+          <w:sz w:val="28"/>
+          <w:szCs w:val="28"/>
+        </w:rPr>
+        <w:t>Chi phí vận hành, quản lý, hành chính: 10.000.000 VND/năm</w:t>
+      </w:r>
+    </w:p>
+    <w:p>
+      <w:pPr>
+        <w:rPr>
+          <w:rFonts w:ascii="Times New Roman" w:hAnsi="Times New Roman" w:cs="Times New Roman"/>
+          <w:iCs/>
+          <w:sz w:val="28"/>
+          <w:szCs w:val="28"/>
+        </w:rPr>
+      </w:pPr>
+      <w:r>
+        <w:rPr>
+          <w:rFonts w:ascii="Times New Roman" w:hAnsi="Times New Roman" w:cs="Times New Roman"/>
+          <w:iCs/>
+          <w:sz w:val="28"/>
+          <w:szCs w:val="28"/>
+        </w:rPr>
+        <w:t>Chi phí kính doanh, quảng cáo, tiếp thị: 5.000.000 VND/năm</w:t>
       </w:r>
     </w:p>
     <w:p>
       <w:pPr>
         <w:pStyle w:val="Heading1"/>
       </w:pPr>
-      <w:bookmarkStart w:id="17" w:name="_Toc57272155"/>
       <w:r>
         <w:t>Ước lượng chất lượng</w:t>
       </w:r>
@@ -6465,6 +6483,7 @@
     <w:lsdException w:name="HTML Sample" w:semiHidden="1" w:unhideWhenUsed="1"/>
     <w:lsdException w:name="HTML Typewriter" w:semiHidden="1" w:unhideWhenUsed="1"/>
     <w:lsdException w:name="HTML Variable" w:semiHidden="1" w:unhideWhenUsed="1"/>
+    <w:lsdException w:name="Normal Table" w:semiHidden="1" w:unhideWhenUsed="1"/>
     <w:lsdException w:name="annotation subject" w:semiHidden="1" w:unhideWhenUsed="1"/>
     <w:lsdException w:name="No List" w:semiHidden="1" w:unhideWhenUsed="1"/>
     <w:lsdException w:name="Outline List 1" w:semiHidden="1" w:unhideWhenUsed="1"/>
@@ -6507,8 +6526,11 @@
     <w:lsdException w:name="Table Contemporary" w:semiHidden="1" w:unhideWhenUsed="1"/>
     <w:lsdException w:name="Table Elegant" w:semiHidden="1" w:unhideWhenUsed="1"/>
     <w:lsdException w:name="Table Professional" w:semiHidden="1" w:unhideWhenUsed="1"/>
+    <w:lsdException w:name="Table Subtle 1" w:semiHidden="1" w:unhideWhenUsed="1"/>
     <w:lsdException w:name="Table Subtle 2" w:semiHidden="1" w:unhideWhenUsed="1"/>
     <w:lsdException w:name="Table Web 1" w:semiHidden="1" w:unhideWhenUsed="1"/>
+    <w:lsdException w:name="Table Web 2" w:semiHidden="1" w:unhideWhenUsed="1"/>
+    <w:lsdException w:name="Table Web 3" w:semiHidden="1" w:unhideWhenUsed="1"/>
     <w:lsdException w:name="Balloon Text" w:semiHidden="1" w:unhideWhenUsed="1"/>
     <w:lsdException w:name="Table Grid" w:uiPriority="39"/>
     <w:lsdException w:name="Table Theme" w:semiHidden="1" w:unhideWhenUsed="1"/>

</xml_diff>

<commit_message>
add file from source monitor
</commit_message>
<xml_diff>
--- a/docs/PM_nhóm 3.docx
+++ b/docs/PM_nhóm 3.docx
@@ -7747,6 +7747,139 @@
       <w:proofErr w:type="spellEnd"/>
     </w:p>
     <w:p>
+      <w:r>
+        <w:rPr>
+          <w:noProof/>
+        </w:rPr>
+        <w:drawing>
+          <wp:inline distT="0" distB="0" distL="0" distR="0" wp14:anchorId="5AC36079" wp14:editId="5EC2C321">
+            <wp:extent cx="5575300" cy="1125220"/>
+            <wp:effectExtent l="0" t="0" r="6350" b="0"/>
+            <wp:docPr id="3" name="Picture 3"/>
+            <wp:cNvGraphicFramePr>
+              <a:graphicFrameLocks xmlns:a="http://schemas.openxmlformats.org/drawingml/2006/main" noChangeAspect="1"/>
+            </wp:cNvGraphicFramePr>
+            <a:graphic xmlns:a="http://schemas.openxmlformats.org/drawingml/2006/main">
+              <a:graphicData uri="http://schemas.openxmlformats.org/drawingml/2006/picture">
+                <pic:pic xmlns:pic="http://schemas.openxmlformats.org/drawingml/2006/picture">
+                  <pic:nvPicPr>
+                    <pic:cNvPr id="1" name=""/>
+                    <pic:cNvPicPr/>
+                  </pic:nvPicPr>
+                  <pic:blipFill>
+                    <a:blip r:embed="rId13"/>
+                    <a:stretch>
+                      <a:fillRect/>
+                    </a:stretch>
+                  </pic:blipFill>
+                  <pic:spPr>
+                    <a:xfrm>
+                      <a:off x="0" y="0"/>
+                      <a:ext cx="5575300" cy="1125220"/>
+                    </a:xfrm>
+                    <a:prstGeom prst="rect">
+                      <a:avLst/>
+                    </a:prstGeom>
+                  </pic:spPr>
+                </pic:pic>
+              </a:graphicData>
+            </a:graphic>
+          </wp:inline>
+        </w:drawing>
+      </w:r>
+    </w:p>
+    <w:p>
+      <w:r>
+        <w:rPr>
+          <w:noProof/>
+        </w:rPr>
+        <w:lastRenderedPageBreak/>
+        <w:drawing>
+          <wp:inline distT="0" distB="0" distL="0" distR="0" wp14:anchorId="0046E648" wp14:editId="327630EC">
+            <wp:extent cx="5575300" cy="1227455"/>
+            <wp:effectExtent l="0" t="0" r="6350" b="0"/>
+            <wp:docPr id="1" name="Picture 1"/>
+            <wp:cNvGraphicFramePr>
+              <a:graphicFrameLocks xmlns:a="http://schemas.openxmlformats.org/drawingml/2006/main" noChangeAspect="1"/>
+            </wp:cNvGraphicFramePr>
+            <a:graphic xmlns:a="http://schemas.openxmlformats.org/drawingml/2006/main">
+              <a:graphicData uri="http://schemas.openxmlformats.org/drawingml/2006/picture">
+                <pic:pic xmlns:pic="http://schemas.openxmlformats.org/drawingml/2006/picture">
+                  <pic:nvPicPr>
+                    <pic:cNvPr id="1" name=""/>
+                    <pic:cNvPicPr/>
+                  </pic:nvPicPr>
+                  <pic:blipFill>
+                    <a:blip r:embed="rId14"/>
+                    <a:stretch>
+                      <a:fillRect/>
+                    </a:stretch>
+                  </pic:blipFill>
+                  <pic:spPr>
+                    <a:xfrm>
+                      <a:off x="0" y="0"/>
+                      <a:ext cx="5575300" cy="1227455"/>
+                    </a:xfrm>
+                    <a:prstGeom prst="rect">
+                      <a:avLst/>
+                    </a:prstGeom>
+                  </pic:spPr>
+                </pic:pic>
+              </a:graphicData>
+            </a:graphic>
+          </wp:inline>
+        </w:drawing>
+      </w:r>
+    </w:p>
+    <w:p>
+      <w:pPr>
+        <w:rPr>
+          <w:i/>
+          <w:iCs/>
+        </w:rPr>
+      </w:pPr>
+      <w:r>
+        <w:rPr>
+          <w:noProof/>
+        </w:rPr>
+        <w:drawing>
+          <wp:inline distT="0" distB="0" distL="0" distR="0" wp14:anchorId="2921820B" wp14:editId="3B18A5A0">
+            <wp:extent cx="5575300" cy="2816225"/>
+            <wp:effectExtent l="0" t="0" r="6350" b="3175"/>
+            <wp:docPr id="5" name="Picture 5"/>
+            <wp:cNvGraphicFramePr>
+              <a:graphicFrameLocks xmlns:a="http://schemas.openxmlformats.org/drawingml/2006/main" noChangeAspect="1"/>
+            </wp:cNvGraphicFramePr>
+            <a:graphic xmlns:a="http://schemas.openxmlformats.org/drawingml/2006/main">
+              <a:graphicData uri="http://schemas.openxmlformats.org/drawingml/2006/picture">
+                <pic:pic xmlns:pic="http://schemas.openxmlformats.org/drawingml/2006/picture">
+                  <pic:nvPicPr>
+                    <pic:cNvPr id="1" name=""/>
+                    <pic:cNvPicPr/>
+                  </pic:nvPicPr>
+                  <pic:blipFill>
+                    <a:blip r:embed="rId15"/>
+                    <a:stretch>
+                      <a:fillRect/>
+                    </a:stretch>
+                  </pic:blipFill>
+                  <pic:spPr>
+                    <a:xfrm>
+                      <a:off x="0" y="0"/>
+                      <a:ext cx="5575300" cy="2816225"/>
+                    </a:xfrm>
+                    <a:prstGeom prst="rect">
+                      <a:avLst/>
+                    </a:prstGeom>
+                  </pic:spPr>
+                </pic:pic>
+              </a:graphicData>
+            </a:graphic>
+          </wp:inline>
+        </w:drawing>
+      </w:r>
+    </w:p>
+    <w:p>
       <w:pPr>
         <w:pStyle w:val="ListParagraph"/>
         <w:numPr>
@@ -8390,7 +8523,6 @@
       <w:bookmarkStart w:id="9" w:name="_Toc57272147"/>
       <w:proofErr w:type="spellStart"/>
       <w:r>
-        <w:lastRenderedPageBreak/>
         <w:t>Thống</w:t>
       </w:r>
       <w:proofErr w:type="spellEnd"/>
@@ -9485,6 +9617,7 @@
       <w:bookmarkStart w:id="11" w:name="_Toc57272149"/>
       <w:proofErr w:type="spellStart"/>
       <w:r>
+        <w:lastRenderedPageBreak/>
         <w:t>Phạm</w:t>
       </w:r>
       <w:proofErr w:type="spellEnd"/>
@@ -11421,7 +11554,6 @@
           <w:sz w:val="28"/>
           <w:szCs w:val="28"/>
         </w:rPr>
-        <w:lastRenderedPageBreak/>
         <w:t xml:space="preserve">Source code </w:t>
       </w:r>
       <w:proofErr w:type="spellStart"/>
@@ -12491,6 +12623,7 @@
       <w:bookmarkStart w:id="18" w:name="_Toc57272156"/>
       <w:proofErr w:type="spellStart"/>
       <w:r>
+        <w:lastRenderedPageBreak/>
         <w:t>Đóng</w:t>
       </w:r>
       <w:proofErr w:type="spellEnd"/>
@@ -13376,12 +13509,12 @@
     <w:p/>
     <w:p/>
     <w:sectPr>
-      <w:headerReference w:type="even" r:id="rId13"/>
-      <w:headerReference w:type="default" r:id="rId14"/>
-      <w:footerReference w:type="even" r:id="rId15"/>
-      <w:footerReference w:type="default" r:id="rId16"/>
-      <w:headerReference w:type="first" r:id="rId17"/>
-      <w:footerReference w:type="first" r:id="rId18"/>
+      <w:headerReference w:type="even" r:id="rId16"/>
+      <w:headerReference w:type="default" r:id="rId17"/>
+      <w:footerReference w:type="even" r:id="rId18"/>
+      <w:footerReference w:type="default" r:id="rId19"/>
+      <w:headerReference w:type="first" r:id="rId20"/>
+      <w:footerReference w:type="first" r:id="rId21"/>
       <w:footnotePr>
         <w:pos w:val="beneathText"/>
       </w:footnotePr>
@@ -15157,6 +15290,7 @@
     <w:lsdException w:name="HTML Sample" w:semiHidden="1" w:unhideWhenUsed="1"/>
     <w:lsdException w:name="HTML Typewriter" w:semiHidden="1" w:unhideWhenUsed="1"/>
     <w:lsdException w:name="HTML Variable" w:semiHidden="1" w:unhideWhenUsed="1"/>
+    <w:lsdException w:name="Normal Table" w:semiHidden="1" w:unhideWhenUsed="1"/>
     <w:lsdException w:name="annotation subject" w:semiHidden="1" w:unhideWhenUsed="1"/>
     <w:lsdException w:name="No List" w:semiHidden="1" w:unhideWhenUsed="1"/>
     <w:lsdException w:name="Outline List 1" w:semiHidden="1" w:unhideWhenUsed="1"/>
@@ -15199,8 +15333,11 @@
     <w:lsdException w:name="Table Contemporary" w:semiHidden="1" w:unhideWhenUsed="1"/>
     <w:lsdException w:name="Table Elegant" w:semiHidden="1" w:unhideWhenUsed="1"/>
     <w:lsdException w:name="Table Professional" w:semiHidden="1" w:unhideWhenUsed="1"/>
+    <w:lsdException w:name="Table Subtle 1" w:semiHidden="1" w:unhideWhenUsed="1"/>
     <w:lsdException w:name="Table Subtle 2" w:semiHidden="1" w:unhideWhenUsed="1"/>
     <w:lsdException w:name="Table Web 1" w:semiHidden="1" w:unhideWhenUsed="1"/>
+    <w:lsdException w:name="Table Web 2" w:semiHidden="1" w:unhideWhenUsed="1"/>
+    <w:lsdException w:name="Table Web 3" w:semiHidden="1" w:unhideWhenUsed="1"/>
     <w:lsdException w:name="Balloon Text" w:semiHidden="1" w:unhideWhenUsed="1"/>
     <w:lsdException w:name="Table Grid" w:uiPriority="39"/>
     <w:lsdException w:name="Table Theme" w:semiHidden="1" w:unhideWhenUsed="1"/>

</xml_diff>

<commit_message>
add business and advertising costs
</commit_message>
<xml_diff>
--- a/docs/PM_nhóm 3.docx
+++ b/docs/PM_nhóm 3.docx
@@ -12664,6 +12664,194 @@
           <w:szCs w:val="28"/>
         </w:rPr>
         <w:t>: 10.000.000 VND/</w:t>
+      </w:r>
+      <w:proofErr w:type="spellStart"/>
+      <w:r>
+        <w:rPr>
+          <w:rFonts w:ascii="Times New Roman" w:hAnsi="Times New Roman" w:cs="Times New Roman"/>
+          <w:iCs/>
+          <w:sz w:val="28"/>
+          <w:szCs w:val="28"/>
+        </w:rPr>
+        <w:t>năm</w:t>
+      </w:r>
+      <w:proofErr w:type="spellEnd"/>
+      <w:r>
+        <w:rPr>
+          <w:rFonts w:ascii="Times New Roman" w:hAnsi="Times New Roman" w:cs="Times New Roman"/>
+          <w:iCs/>
+          <w:sz w:val="28"/>
+          <w:szCs w:val="28"/>
+        </w:rPr>
+        <w:t xml:space="preserve">  </w:t>
+      </w:r>
+    </w:p>
+    <w:p>
+      <w:pPr>
+        <w:rPr>
+          <w:rFonts w:ascii="Times New Roman" w:hAnsi="Times New Roman" w:cs="Times New Roman"/>
+          <w:iCs/>
+          <w:sz w:val="28"/>
+          <w:szCs w:val="28"/>
+        </w:rPr>
+      </w:pPr>
+      <w:r>
+        <w:rPr>
+          <w:rFonts w:ascii="Times New Roman" w:hAnsi="Times New Roman" w:cs="Times New Roman"/>
+          <w:iCs/>
+          <w:sz w:val="28"/>
+          <w:szCs w:val="28"/>
+        </w:rPr>
+        <w:t xml:space="preserve">  </w:t>
+      </w:r>
+      <w:r>
+        <w:rPr>
+          <w:rFonts w:ascii="Times New Roman" w:hAnsi="Times New Roman" w:cs="Times New Roman"/>
+          <w:iCs/>
+          <w:sz w:val="28"/>
+          <w:szCs w:val="28"/>
+        </w:rPr>
+        <w:t xml:space="preserve">+ Chi </w:t>
+      </w:r>
+      <w:proofErr w:type="spellStart"/>
+      <w:r>
+        <w:rPr>
+          <w:rFonts w:ascii="Times New Roman" w:hAnsi="Times New Roman" w:cs="Times New Roman"/>
+          <w:iCs/>
+          <w:sz w:val="28"/>
+          <w:szCs w:val="28"/>
+        </w:rPr>
+        <w:t>phí</w:t>
+      </w:r>
+      <w:proofErr w:type="spellEnd"/>
+      <w:r>
+        <w:rPr>
+          <w:rFonts w:ascii="Times New Roman" w:hAnsi="Times New Roman" w:cs="Times New Roman"/>
+          <w:iCs/>
+          <w:sz w:val="28"/>
+          <w:szCs w:val="28"/>
+        </w:rPr>
+        <w:t xml:space="preserve"> </w:t>
+      </w:r>
+      <w:proofErr w:type="spellStart"/>
+      <w:r>
+        <w:rPr>
+          <w:rFonts w:ascii="Times New Roman" w:hAnsi="Times New Roman" w:cs="Times New Roman"/>
+          <w:iCs/>
+          <w:sz w:val="28"/>
+          <w:szCs w:val="28"/>
+        </w:rPr>
+        <w:t>kính</w:t>
+      </w:r>
+      <w:proofErr w:type="spellEnd"/>
+      <w:r>
+        <w:rPr>
+          <w:rFonts w:ascii="Times New Roman" w:hAnsi="Times New Roman" w:cs="Times New Roman"/>
+          <w:iCs/>
+          <w:sz w:val="28"/>
+          <w:szCs w:val="28"/>
+        </w:rPr>
+        <w:t xml:space="preserve"> </w:t>
+      </w:r>
+      <w:proofErr w:type="spellStart"/>
+      <w:r>
+        <w:rPr>
+          <w:rFonts w:ascii="Times New Roman" w:hAnsi="Times New Roman" w:cs="Times New Roman"/>
+          <w:iCs/>
+          <w:sz w:val="28"/>
+          <w:szCs w:val="28"/>
+        </w:rPr>
+        <w:t>doanh</w:t>
+      </w:r>
+      <w:proofErr w:type="spellEnd"/>
+      <w:r>
+        <w:rPr>
+          <w:rFonts w:ascii="Times New Roman" w:hAnsi="Times New Roman" w:cs="Times New Roman"/>
+          <w:iCs/>
+          <w:sz w:val="28"/>
+          <w:szCs w:val="28"/>
+        </w:rPr>
+        <w:t xml:space="preserve">, </w:t>
+      </w:r>
+      <w:proofErr w:type="spellStart"/>
+      <w:r>
+        <w:rPr>
+          <w:rFonts w:ascii="Times New Roman" w:hAnsi="Times New Roman" w:cs="Times New Roman"/>
+          <w:iCs/>
+          <w:sz w:val="28"/>
+          <w:szCs w:val="28"/>
+        </w:rPr>
+        <w:t>quảng</w:t>
+      </w:r>
+      <w:proofErr w:type="spellEnd"/>
+      <w:r>
+        <w:rPr>
+          <w:rFonts w:ascii="Times New Roman" w:hAnsi="Times New Roman" w:cs="Times New Roman"/>
+          <w:iCs/>
+          <w:sz w:val="28"/>
+          <w:szCs w:val="28"/>
+        </w:rPr>
+        <w:t xml:space="preserve"> </w:t>
+      </w:r>
+      <w:proofErr w:type="spellStart"/>
+      <w:r>
+        <w:rPr>
+          <w:rFonts w:ascii="Times New Roman" w:hAnsi="Times New Roman" w:cs="Times New Roman"/>
+          <w:iCs/>
+          <w:sz w:val="28"/>
+          <w:szCs w:val="28"/>
+        </w:rPr>
+        <w:t>cáo</w:t>
+      </w:r>
+      <w:proofErr w:type="spellEnd"/>
+      <w:r>
+        <w:rPr>
+          <w:rFonts w:ascii="Times New Roman" w:hAnsi="Times New Roman" w:cs="Times New Roman"/>
+          <w:iCs/>
+          <w:sz w:val="28"/>
+          <w:szCs w:val="28"/>
+        </w:rPr>
+        <w:t xml:space="preserve">, </w:t>
+      </w:r>
+      <w:proofErr w:type="spellStart"/>
+      <w:r>
+        <w:rPr>
+          <w:rFonts w:ascii="Times New Roman" w:hAnsi="Times New Roman" w:cs="Times New Roman"/>
+          <w:iCs/>
+          <w:sz w:val="28"/>
+          <w:szCs w:val="28"/>
+        </w:rPr>
+        <w:t>tiếp</w:t>
+      </w:r>
+      <w:proofErr w:type="spellEnd"/>
+      <w:r>
+        <w:rPr>
+          <w:rFonts w:ascii="Times New Roman" w:hAnsi="Times New Roman" w:cs="Times New Roman"/>
+          <w:iCs/>
+          <w:sz w:val="28"/>
+          <w:szCs w:val="28"/>
+        </w:rPr>
+        <w:t xml:space="preserve"> </w:t>
+      </w:r>
+      <w:proofErr w:type="spellStart"/>
+      <w:r>
+        <w:rPr>
+          <w:rFonts w:ascii="Times New Roman" w:hAnsi="Times New Roman" w:cs="Times New Roman"/>
+          <w:iCs/>
+          <w:sz w:val="28"/>
+          <w:szCs w:val="28"/>
+        </w:rPr>
+        <w:t>thị</w:t>
+      </w:r>
+      <w:proofErr w:type="spellEnd"/>
+      <w:r>
+        <w:rPr>
+          <w:rFonts w:ascii="Times New Roman" w:hAnsi="Times New Roman" w:cs="Times New Roman"/>
+          <w:iCs/>
+          <w:sz w:val="28"/>
+          <w:szCs w:val="28"/>
+        </w:rPr>
+        <w:t>: 5.000.000 VND/</w:t>
       </w:r>
       <w:proofErr w:type="spellStart"/>
       <w:r>

</xml_diff>

<commit_message>
sửa lại các file đã mất nội dung khi fix conflict
</commit_message>
<xml_diff>
--- a/docs/PM_nhóm 3.docx
+++ b/docs/PM_nhóm 3.docx
@@ -1,6 +1,6 @@
 
 <file path=word/document.xml><?xml version="1.0" encoding="utf-8"?>
-<w:document xmlns:wpc="http://schemas.microsoft.com/office/word/2010/wordprocessingCanvas" xmlns:cx="http://schemas.microsoft.com/office/drawing/2014/chartex" xmlns:cx1="http://schemas.microsoft.com/office/drawing/2015/9/8/chartex" xmlns:cx2="http://schemas.microsoft.com/office/drawing/2015/10/21/chartex" xmlns:cx3="http://schemas.microsoft.com/office/drawing/2016/5/9/chartex" xmlns:cx4="http://schemas.microsoft.com/office/drawing/2016/5/10/chartex" xmlns:cx5="http://schemas.microsoft.com/office/drawing/2016/5/11/chartex" xmlns:cx6="http://schemas.microsoft.com/office/drawing/2016/5/12/chartex" xmlns:cx7="http://schemas.microsoft.com/office/drawing/2016/5/13/chartex" xmlns:cx8="http://schemas.microsoft.com/office/drawing/2016/5/14/chartex" xmlns:mc="http://schemas.openxmlformats.org/markup-compatibility/2006" xmlns:aink="http://schemas.microsoft.com/office/drawing/2016/ink" xmlns:am3d="http://schemas.microsoft.com/office/drawing/2017/model3d" xmlns:o="urn:schemas-microsoft-com:office:office" xmlns:r="http://schemas.openxmlformats.org/officeDocument/2006/relationships" xmlns:m="http://schemas.openxmlformats.org/officeDocument/2006/math" xmlns:v="urn:schemas-microsoft-com:vml" xmlns:wp14="http://schemas.microsoft.com/office/word/2010/wordprocessingDrawing" xmlns:wp="http://schemas.openxmlformats.org/drawingml/2006/wordprocessingDrawing" xmlns:w10="urn:schemas-microsoft-com:office:word" xmlns:w="http://schemas.openxmlformats.org/wordprocessingml/2006/main" xmlns:w14="http://schemas.microsoft.com/office/word/2010/wordml" xmlns:w15="http://schemas.microsoft.com/office/word/2012/wordml" xmlns:w16cex="http://schemas.microsoft.com/office/word/2018/wordml/cex" xmlns:w16cid="http://schemas.microsoft.com/office/word/2016/wordml/cid" xmlns:w16="http://schemas.microsoft.com/office/word/2018/wordml" xmlns:w16se="http://schemas.microsoft.com/office/word/2015/wordml/symex" xmlns:wpg="http://schemas.microsoft.com/office/word/2010/wordprocessingGroup" xmlns:wpi="http://schemas.microsoft.com/office/word/2010/wordprocessingInk" xmlns:wne="http://schemas.microsoft.com/office/word/2006/wordml" xmlns:wps="http://schemas.microsoft.com/office/word/2010/wordprocessingShape" mc:Ignorable="w14 w15 w16se w16cid w16 w16cex wp14">
+<w:document xmlns:wpc="http://schemas.microsoft.com/office/word/2010/wordprocessingCanvas" xmlns:cx="http://schemas.microsoft.com/office/drawing/2014/chartex" xmlns:mc="http://schemas.openxmlformats.org/markup-compatibility/2006" xmlns:o="urn:schemas-microsoft-com:office:office" xmlns:r="http://schemas.openxmlformats.org/officeDocument/2006/relationships" xmlns:m="http://schemas.openxmlformats.org/officeDocument/2006/math" xmlns:v="urn:schemas-microsoft-com:vml" xmlns:wp14="http://schemas.microsoft.com/office/word/2010/wordprocessingDrawing" xmlns:wp="http://schemas.openxmlformats.org/drawingml/2006/wordprocessingDrawing" xmlns:w10="urn:schemas-microsoft-com:office:word" xmlns:w="http://schemas.openxmlformats.org/wordprocessingml/2006/main" xmlns:w14="http://schemas.microsoft.com/office/word/2010/wordml" xmlns:w15="http://schemas.microsoft.com/office/word/2012/wordml" xmlns:w16se="http://schemas.microsoft.com/office/word/2015/wordml/symex" xmlns:wpg="http://schemas.microsoft.com/office/word/2010/wordprocessingGroup" xmlns:wpi="http://schemas.microsoft.com/office/word/2010/wordprocessingInk" xmlns:wne="http://schemas.microsoft.com/office/word/2006/wordml" xmlns:wps="http://schemas.microsoft.com/office/word/2010/wordprocessingShape" mc:Ignorable="w14 w15 w16se wp14">
   <w:body>
     <w:p>
       <w:pPr>
@@ -70,14 +70,33 @@
                                 <w:color w:val="C00000"/>
                               </w:rPr>
                             </w:pPr>
+                            <w:proofErr w:type="spellStart"/>
                             <w:r>
                               <w:rPr>
                                 <w:b/>
                                 <w:i/>
                                 <w:color w:val="C00000"/>
                               </w:rPr>
-                              <w:t>My Company Logo</w:t>
+                              <w:t>Nhóm</w:t>
                             </w:r>
+                            <w:proofErr w:type="spellEnd"/>
+                            <w:r>
+                              <w:rPr>
+                                <w:b/>
+                                <w:i/>
+                                <w:color w:val="C00000"/>
+                              </w:rPr>
+                              <w:t xml:space="preserve"> 3</w:t>
+                            </w:r>
+                          </w:p>
+                          <w:p>
+                            <w:pPr>
+                              <w:rPr>
+                                <w:b/>
+                                <w:i/>
+                                <w:color w:val="C00000"/>
+                              </w:rPr>
+                            </w:pPr>
                           </w:p>
                         </w:txbxContent>
                       </wps:txbx>
@@ -95,7 +114,7 @@
           </mc:Choice>
           <mc:Fallback>
             <w:pict>
-              <v:shapetype w14:anchorId="428BA72D" id="_x0000_t202" coordsize="21600,21600" o:spt="202" path="m,l,21600r21600,l21600,xe">
+              <v:shapetype w14:anchorId="4171745D" id="_x0000_t202" coordsize="21600,21600" o:spt="202" path="m,l,21600r21600,l21600,xe">
                 <v:stroke joinstyle="miter"/>
                 <v:path gradientshapeok="t" o:connecttype="rect"/>
               </v:shapetype>
@@ -110,14 +129,33 @@
                           <w:color w:val="C00000"/>
                         </w:rPr>
                       </w:pPr>
+                      <w:proofErr w:type="spellStart"/>
                       <w:r>
                         <w:rPr>
                           <w:b/>
                           <w:i/>
                           <w:color w:val="C00000"/>
                         </w:rPr>
-                        <w:t>My Company Logo</w:t>
+                        <w:t>Nhóm</w:t>
                       </w:r>
+                      <w:proofErr w:type="spellEnd"/>
+                      <w:r>
+                        <w:rPr>
+                          <w:b/>
+                          <w:i/>
+                          <w:color w:val="C00000"/>
+                        </w:rPr>
+                        <w:t xml:space="preserve"> 3</w:t>
+                      </w:r>
+                    </w:p>
+                    <w:p>
+                      <w:pPr>
+                        <w:rPr>
+                          <w:b/>
+                          <w:i/>
+                          <w:color w:val="C00000"/>
+                        </w:rPr>
+                      </w:pPr>
                     </w:p>
                   </w:txbxContent>
                 </v:textbox>
@@ -391,113 +429,7 @@
           <w:i/>
           <w:sz w:val="42"/>
         </w:rPr>
-        <w:fldChar w:fldCharType="begin"/>
-      </w:r>
-      <w:r>
-        <w:rPr>
-          <w:b/>
-          <w:i/>
-          <w:sz w:val="42"/>
-        </w:rPr>
-        <w:instrText xml:space="preserve"> SUBJECT   \* MERGEFORMAT </w:instrText>
-      </w:r>
-      <w:r>
-        <w:rPr>
-          <w:b/>
-          <w:i/>
-          <w:sz w:val="42"/>
-        </w:rPr>
-        <w:fldChar w:fldCharType="separate"/>
-      </w:r>
-      <w:proofErr w:type="spellStart"/>
-      <w:r>
-        <w:rPr>
-          <w:b/>
-          <w:i/>
-          <w:sz w:val="42"/>
-        </w:rPr>
-        <w:t>Tên</w:t>
-      </w:r>
-      <w:proofErr w:type="spellEnd"/>
-      <w:r>
-        <w:rPr>
-          <w:b/>
-          <w:i/>
-          <w:sz w:val="42"/>
-        </w:rPr>
-        <w:t xml:space="preserve"> </w:t>
-      </w:r>
-      <w:proofErr w:type="spellStart"/>
-      <w:r>
-        <w:rPr>
-          <w:b/>
-          <w:i/>
-          <w:sz w:val="42"/>
-        </w:rPr>
-        <w:t>dự</w:t>
-      </w:r>
-      <w:proofErr w:type="spellEnd"/>
-      <w:r>
-        <w:rPr>
-          <w:b/>
-          <w:i/>
-          <w:sz w:val="42"/>
-        </w:rPr>
-        <w:t xml:space="preserve"> </w:t>
-      </w:r>
-      <w:proofErr w:type="spellStart"/>
-      <w:r>
-        <w:rPr>
-          <w:b/>
-          <w:i/>
-          <w:sz w:val="42"/>
-        </w:rPr>
-        <w:t>án</w:t>
-      </w:r>
-      <w:proofErr w:type="spellEnd"/>
-      <w:r>
-        <w:rPr>
-          <w:b/>
-          <w:i/>
-          <w:sz w:val="42"/>
-        </w:rPr>
-        <w:t xml:space="preserve"> </w:t>
-      </w:r>
-      <w:proofErr w:type="spellStart"/>
-      <w:r>
-        <w:rPr>
-          <w:b/>
-          <w:i/>
-          <w:sz w:val="42"/>
-        </w:rPr>
-        <w:t>nguồn</w:t>
-      </w:r>
-      <w:proofErr w:type="spellEnd"/>
-      <w:r>
-        <w:rPr>
-          <w:b/>
-          <w:i/>
-          <w:sz w:val="42"/>
-        </w:rPr>
-        <w:t xml:space="preserve"> </w:t>
-      </w:r>
-      <w:proofErr w:type="spellStart"/>
-      <w:r>
-        <w:rPr>
-          <w:b/>
-          <w:i/>
-          <w:sz w:val="42"/>
-        </w:rPr>
-        <w:t>mở</w:t>
-      </w:r>
-      <w:proofErr w:type="spellEnd"/>
-      <w:r>
-        <w:rPr>
-          <w:b/>
-          <w:i/>
-          <w:sz w:val="42"/>
-        </w:rPr>
-        <w:fldChar w:fldCharType="end"/>
+        <w:t>Excel-IO</w:t>
       </w:r>
     </w:p>
     <w:p>
@@ -505,10 +437,15 @@
         <w:rPr>
           <w:i/>
         </w:rPr>
+        <w:t xml:space="preserve"> </w:t>
+      </w:r>
+      <w:r>
+        <w:rPr>
+          <w:i/>
+        </w:rPr>
         <w:t xml:space="preserve">[Link GitHub </w:t>
       </w:r>
       <w:proofErr w:type="spellStart"/>
-      <w:proofErr w:type="gramStart"/>
       <w:r>
         <w:rPr>
           <w:i/>
@@ -520,14 +457,19 @@
         <w:rPr>
           <w:i/>
         </w:rPr>
-        <w:t>:…</w:t>
-      </w:r>
-      <w:proofErr w:type="gramEnd"/>
-      <w:r>
-        <w:rPr>
-          <w:i/>
-        </w:rPr>
-        <w:t>……………</w:t>
+        <w:t>:</w:t>
+      </w:r>
+      <w:r>
+        <w:rPr>
+          <w:i/>
+        </w:rPr>
+        <w:t xml:space="preserve"> </w:t>
+      </w:r>
+      <w:r>
+        <w:rPr>
+          <w:i/>
+        </w:rPr>
+        <w:t>https://github.com/dungnguyentien1998/Excel-IO</w:t>
       </w:r>
       <w:r>
         <w:rPr>
@@ -2844,7 +2786,15 @@
       </w:r>
       <w:proofErr w:type="spellEnd"/>
       <w:r>
-        <w:t xml:space="preserve"> ra </w:t>
+        <w:t xml:space="preserve"> </w:t>
+      </w:r>
+      <w:proofErr w:type="spellStart"/>
+      <w:r>
+        <w:t>ra</w:t>
+      </w:r>
+      <w:proofErr w:type="spellEnd"/>
+      <w:r>
+        <w:t xml:space="preserve"> </w:t>
       </w:r>
       <w:proofErr w:type="spellStart"/>
       <w:r>
@@ -3228,7 +3178,15 @@
       </w:r>
       <w:proofErr w:type="spellEnd"/>
       <w:r>
-        <w:t xml:space="preserve"> Git.</w:t>
+        <w:t xml:space="preserve"> </w:t>
+      </w:r>
+      <w:proofErr w:type="spellStart"/>
+      <w:r>
+        <w:t>Git</w:t>
+      </w:r>
+      <w:proofErr w:type="spellEnd"/>
+      <w:r>
+        <w:t>.</w:t>
       </w:r>
     </w:p>
     <w:p>
@@ -4501,13 +4459,27 @@
         <w:rPr>
           <w:lang w:val="fr-FR"/>
         </w:rPr>
-        <w:t xml:space="preserve"> MS Planner </w:t>
+        <w:t xml:space="preserve"> MS </w:t>
       </w:r>
       <w:proofErr w:type="spellStart"/>
       <w:r>
         <w:rPr>
           <w:lang w:val="fr-FR"/>
         </w:rPr>
+        <w:t>Planner</w:t>
+      </w:r>
+      <w:proofErr w:type="spellEnd"/>
+      <w:r>
+        <w:rPr>
+          <w:lang w:val="fr-FR"/>
+        </w:rPr>
+        <w:t xml:space="preserve"> </w:t>
+      </w:r>
+      <w:proofErr w:type="spellStart"/>
+      <w:r>
+        <w:rPr>
+          <w:lang w:val="fr-FR"/>
+        </w:rPr>
         <w:t>với</w:t>
       </w:r>
       <w:proofErr w:type="spellEnd"/>
@@ -4543,21 +4515,7 @@
         <w:rPr>
           <w:lang w:val="fr-FR"/>
         </w:rPr>
-        <w:t xml:space="preserve"> </w:t>
-      </w:r>
-      <w:proofErr w:type="gramStart"/>
-      <w:r>
-        <w:rPr>
-          <w:lang w:val="fr-FR"/>
-        </w:rPr>
-        <w:t>email</w:t>
-      </w:r>
-      <w:proofErr w:type="gramEnd"/>
-      <w:r>
-        <w:rPr>
-          <w:lang w:val="fr-FR"/>
-        </w:rPr>
-        <w:t xml:space="preserve"> </w:t>
+        <w:t xml:space="preserve"> email </w:t>
       </w:r>
       <w:proofErr w:type="spellStart"/>
       <w:r>
@@ -5441,7 +5399,15 @@
       </w:r>
       <w:proofErr w:type="spellEnd"/>
       <w:r>
-        <w:t xml:space="preserve"> ra 12 </w:t>
+        <w:t xml:space="preserve"> </w:t>
+      </w:r>
+      <w:proofErr w:type="spellStart"/>
+      <w:r>
+        <w:t>ra</w:t>
+      </w:r>
+      <w:proofErr w:type="spellEnd"/>
+      <w:r>
+        <w:t xml:space="preserve"> 12 </w:t>
       </w:r>
       <w:proofErr w:type="spellStart"/>
       <w:r>
@@ -6445,61 +6411,94 @@
           <w:iCs/>
         </w:rPr>
       </w:pPr>
-      <w:proofErr w:type="spellStart"/>
-      <w:r>
-        <w:rPr>
-          <w:i/>
-          <w:iCs/>
-        </w:rPr>
-        <w:t>Nêu</w:t>
-      </w:r>
-      <w:proofErr w:type="spellEnd"/>
-      <w:r>
-        <w:rPr>
-          <w:i/>
-          <w:iCs/>
-        </w:rPr>
-        <w:t xml:space="preserve"> </w:t>
-      </w:r>
-      <w:proofErr w:type="spellStart"/>
-      <w:r>
-        <w:rPr>
-          <w:i/>
-          <w:iCs/>
-        </w:rPr>
-        <w:t>sơ</w:t>
-      </w:r>
-      <w:proofErr w:type="spellEnd"/>
-      <w:r>
-        <w:rPr>
-          <w:i/>
-          <w:iCs/>
-        </w:rPr>
-        <w:t xml:space="preserve"> </w:t>
-      </w:r>
-      <w:proofErr w:type="spellStart"/>
-      <w:r>
-        <w:rPr>
-          <w:i/>
-          <w:iCs/>
-        </w:rPr>
-        <w:t>lược</w:t>
-      </w:r>
-      <w:proofErr w:type="spellEnd"/>
-      <w:r>
-        <w:rPr>
-          <w:i/>
-          <w:iCs/>
-        </w:rPr>
-        <w:t xml:space="preserve"> </w:t>
-      </w:r>
-      <w:proofErr w:type="spellStart"/>
-      <w:r>
-        <w:rPr>
-          <w:i/>
-          <w:iCs/>
-        </w:rPr>
-        <w:t>về</w:t>
+      <w:bookmarkStart w:id="2" w:name="_Toc57272140"/>
+      <w:proofErr w:type="spellStart"/>
+      <w:r>
+        <w:rPr>
+          <w:i/>
+          <w:iCs/>
+        </w:rPr>
+        <w:t>Mã</w:t>
+      </w:r>
+      <w:proofErr w:type="spellEnd"/>
+      <w:r>
+        <w:rPr>
+          <w:i/>
+          <w:iCs/>
+        </w:rPr>
+        <w:t xml:space="preserve"> </w:t>
+      </w:r>
+      <w:proofErr w:type="spellStart"/>
+      <w:r>
+        <w:rPr>
+          <w:i/>
+          <w:iCs/>
+        </w:rPr>
+        <w:t>nguồn</w:t>
+      </w:r>
+      <w:proofErr w:type="spellEnd"/>
+      <w:r>
+        <w:rPr>
+          <w:i/>
+          <w:iCs/>
+        </w:rPr>
+        <w:t xml:space="preserve"> </w:t>
+      </w:r>
+      <w:proofErr w:type="spellStart"/>
+      <w:r>
+        <w:rPr>
+          <w:i/>
+          <w:iCs/>
+        </w:rPr>
+        <w:t>mở</w:t>
+      </w:r>
+      <w:proofErr w:type="spellEnd"/>
+      <w:r>
+        <w:rPr>
+          <w:i/>
+          <w:iCs/>
+        </w:rPr>
+        <w:t xml:space="preserve"> </w:t>
+      </w:r>
+      <w:proofErr w:type="spellStart"/>
+      <w:r>
+        <w:rPr>
+          <w:i/>
+          <w:iCs/>
+        </w:rPr>
+        <w:t>cung</w:t>
+      </w:r>
+      <w:proofErr w:type="spellEnd"/>
+      <w:r>
+        <w:rPr>
+          <w:i/>
+          <w:iCs/>
+        </w:rPr>
+        <w:t xml:space="preserve"> </w:t>
+      </w:r>
+      <w:proofErr w:type="spellStart"/>
+      <w:r>
+        <w:rPr>
+          <w:i/>
+          <w:iCs/>
+        </w:rPr>
+        <w:t>cấp</w:t>
+      </w:r>
+      <w:proofErr w:type="spellEnd"/>
+      <w:r>
+        <w:rPr>
+          <w:i/>
+          <w:iCs/>
+        </w:rPr>
+        <w:t xml:space="preserve"> </w:t>
+      </w:r>
+      <w:proofErr w:type="spellStart"/>
+      <w:r>
+        <w:rPr>
+          <w:i/>
+          <w:iCs/>
+        </w:rPr>
+        <w:t>các</w:t>
       </w:r>
       <w:proofErr w:type="spellEnd"/>
       <w:r>
@@ -6547,79 +6546,53 @@
           <w:i/>
           <w:iCs/>
         </w:rPr>
-        <w:t>của</w:t>
-      </w:r>
-      <w:proofErr w:type="spellEnd"/>
-      <w:r>
-        <w:rPr>
-          <w:i/>
-          <w:iCs/>
-        </w:rPr>
-        <w:t xml:space="preserve"> </w:t>
-      </w:r>
-      <w:proofErr w:type="spellStart"/>
-      <w:r>
-        <w:rPr>
-          <w:i/>
-          <w:iCs/>
-        </w:rPr>
-        <w:t>phần</w:t>
-      </w:r>
-      <w:proofErr w:type="spellEnd"/>
-      <w:r>
-        <w:rPr>
-          <w:i/>
-          <w:iCs/>
-        </w:rPr>
-        <w:t xml:space="preserve"> </w:t>
-      </w:r>
-      <w:proofErr w:type="spellStart"/>
-      <w:r>
-        <w:rPr>
-          <w:i/>
-          <w:iCs/>
-        </w:rPr>
-        <w:t>mềm</w:t>
-      </w:r>
-      <w:proofErr w:type="spellEnd"/>
-      <w:r>
-        <w:rPr>
-          <w:i/>
-          <w:iCs/>
-        </w:rPr>
-        <w:t xml:space="preserve"> </w:t>
-      </w:r>
-      <w:proofErr w:type="spellStart"/>
-      <w:r>
-        <w:rPr>
-          <w:i/>
-          <w:iCs/>
-        </w:rPr>
-        <w:t>nguồn</w:t>
-      </w:r>
-      <w:proofErr w:type="spellEnd"/>
-      <w:r>
-        <w:rPr>
-          <w:i/>
-          <w:iCs/>
-        </w:rPr>
-        <w:t xml:space="preserve"> </w:t>
-      </w:r>
-      <w:proofErr w:type="spellStart"/>
-      <w:r>
-        <w:rPr>
-          <w:i/>
-          <w:iCs/>
-        </w:rPr>
-        <w:t>mở</w:t>
-      </w:r>
-      <w:proofErr w:type="spellEnd"/>
+        <w:t>đọc</w:t>
+      </w:r>
+      <w:proofErr w:type="spellEnd"/>
+      <w:r>
+        <w:rPr>
+          <w:i/>
+          <w:iCs/>
+        </w:rPr>
+        <w:t xml:space="preserve"> </w:t>
+      </w:r>
+      <w:proofErr w:type="spellStart"/>
+      <w:r>
+        <w:rPr>
+          <w:i/>
+          <w:iCs/>
+        </w:rPr>
+        <w:t>và</w:t>
+      </w:r>
+      <w:proofErr w:type="spellEnd"/>
+      <w:r>
+        <w:rPr>
+          <w:i/>
+          <w:iCs/>
+        </w:rPr>
+        <w:t xml:space="preserve"> </w:t>
+      </w:r>
+      <w:proofErr w:type="spellStart"/>
+      <w:r>
+        <w:rPr>
+          <w:i/>
+          <w:iCs/>
+        </w:rPr>
+        <w:t>ghi</w:t>
+      </w:r>
+      <w:proofErr w:type="spellEnd"/>
+      <w:r>
+        <w:rPr>
+          <w:i/>
+          <w:iCs/>
+        </w:rPr>
+        <w:t xml:space="preserve"> Excel workbook</w:t>
+      </w:r>
     </w:p>
     <w:p>
       <w:pPr>
         <w:pStyle w:val="Heading2"/>
       </w:pPr>
-      <w:bookmarkStart w:id="2" w:name="_Toc57272140"/>
       <w:proofErr w:type="spellStart"/>
       <w:r>
         <w:t>Công</w:t>
@@ -6792,16 +6765,31 @@
         </w:rPr>
         <w:t xml:space="preserve">): </w:t>
       </w:r>
-      <w:r>
-        <w:t>………………………………………</w:t>
-      </w:r>
-      <w:proofErr w:type="gramStart"/>
-      <w:r>
-        <w:t>…..</w:t>
-      </w:r>
-      <w:proofErr w:type="gramEnd"/>
-      <w:r>
-        <w:t>…..</w:t>
+      <w:hyperlink r:id="rId13" w:anchor="/plantaskboard?groupId=773de0bc-10ff-4444-a118-86617913b0f5&amp;planId=XIlfP90KCEeIOC2h3U0q-skAAIq_" w:history="1">
+        <w:r>
+          <w:rPr>
+            <w:rStyle w:val="Hyperlink"/>
+          </w:rPr>
+          <w:t>https://tasks.office.com/husteduvn.onmicrosoft.com/vi-VN/Home/Planner/#/plantaskboard?gro</w:t>
+        </w:r>
+        <w:r>
+          <w:rPr>
+            <w:rStyle w:val="Hyperlink"/>
+          </w:rPr>
+          <w:t>u</w:t>
+        </w:r>
+        <w:r>
+          <w:rPr>
+            <w:rStyle w:val="Hyperlink"/>
+          </w:rPr>
+          <w:t>pId=773de0bc-10ff-4444-a118-86617913b0f5&amp;planId=XIlfP90KCEeIOC2h3U0q-skAAIq_</w:t>
+        </w:r>
+      </w:hyperlink>
+      <w:r>
+        <w:rPr>
+          <w:rStyle w:val="Hyperlink"/>
+        </w:rPr>
+        <w:t xml:space="preserve"> </w:t>
       </w:r>
     </w:p>
     <w:p>
@@ -6877,7 +6865,15 @@
         <w:t>:</w:t>
       </w:r>
       <w:r>
-        <w:t xml:space="preserve"> GitHub/GitLab </w:t>
+        <w:t xml:space="preserve"> GitHub/</w:t>
+      </w:r>
+      <w:proofErr w:type="spellStart"/>
+      <w:r>
+        <w:t>GitLab</w:t>
+      </w:r>
+      <w:proofErr w:type="spellEnd"/>
+      <w:r>
+        <w:t xml:space="preserve"> </w:t>
       </w:r>
       <w:r>
         <w:rPr>
@@ -6913,8 +6909,19 @@
         </w:rPr>
         <w:t xml:space="preserve">): </w:t>
       </w:r>
-      <w:r>
-        <w:t>……………………………………………………………….</w:t>
+      <w:hyperlink r:id="rId14" w:history="1">
+        <w:r>
+          <w:rPr>
+            <w:rStyle w:val="Hyperlink"/>
+          </w:rPr>
+          <w:t>https://github.com/dungnguyentien1998/Excel-IO</w:t>
+        </w:r>
+      </w:hyperlink>
+      <w:r>
+        <w:rPr>
+          <w:rStyle w:val="Hyperlink"/>
+        </w:rPr>
+        <w:t xml:space="preserve"> </w:t>
       </w:r>
     </w:p>
     <w:p/>
@@ -7037,19 +7044,37 @@
           <w:iCs/>
         </w:rPr>
       </w:pPr>
-      <w:r>
-        <w:rPr>
-          <w:i/>
-          <w:iCs/>
-        </w:rPr>
-        <w:t xml:space="preserve">Anh </w:t>
-      </w:r>
-      <w:r>
-        <w:rPr>
-          <w:i/>
-          <w:iCs/>
-        </w:rPr>
-        <w:t xml:space="preserve">Lê </w:t>
+      <w:proofErr w:type="spellStart"/>
+      <w:r>
+        <w:rPr>
+          <w:i/>
+          <w:iCs/>
+        </w:rPr>
+        <w:t>Anh</w:t>
+      </w:r>
+      <w:proofErr w:type="spellEnd"/>
+      <w:r>
+        <w:rPr>
+          <w:i/>
+          <w:iCs/>
+        </w:rPr>
+        <w:t xml:space="preserve"> </w:t>
+      </w:r>
+      <w:proofErr w:type="spellStart"/>
+      <w:r>
+        <w:rPr>
+          <w:i/>
+          <w:iCs/>
+        </w:rPr>
+        <w:t>Lê</w:t>
+      </w:r>
+      <w:proofErr w:type="spellEnd"/>
+      <w:r>
+        <w:rPr>
+          <w:i/>
+          <w:iCs/>
+        </w:rPr>
+        <w:t xml:space="preserve"> </w:t>
       </w:r>
       <w:proofErr w:type="spellStart"/>
       <w:r>
@@ -7901,13 +7926,23 @@
         </w:rPr>
         <w:t xml:space="preserve"> </w:t>
       </w:r>
-      <w:r>
-        <w:rPr>
-          <w:rFonts w:ascii="Times New Roman" w:hAnsi="Times New Roman" w:cs="Times New Roman"/>
-          <w:sz w:val="28"/>
-          <w:szCs w:val="28"/>
-        </w:rPr>
-        <w:t xml:space="preserve">Sau </w:t>
+      <w:proofErr w:type="spellStart"/>
+      <w:r>
+        <w:rPr>
+          <w:rFonts w:ascii="Times New Roman" w:hAnsi="Times New Roman" w:cs="Times New Roman"/>
+          <w:sz w:val="28"/>
+          <w:szCs w:val="28"/>
+        </w:rPr>
+        <w:t>Sau</w:t>
+      </w:r>
+      <w:proofErr w:type="spellEnd"/>
+      <w:r>
+        <w:rPr>
+          <w:rFonts w:ascii="Times New Roman" w:hAnsi="Times New Roman" w:cs="Times New Roman"/>
+          <w:sz w:val="28"/>
+          <w:szCs w:val="28"/>
+        </w:rPr>
+        <w:t xml:space="preserve"> </w:t>
       </w:r>
       <w:proofErr w:type="spellStart"/>
       <w:r>
@@ -8085,104 +8120,14 @@
       <w:r>
         <w:rPr>
           <w:noProof/>
-        </w:rPr>
+          <w:lang w:eastAsia="en-US" w:bidi="ar-SA"/>
+        </w:rPr>
+        <w:lastRenderedPageBreak/>
         <w:drawing>
           <wp:inline distT="0" distB="0" distL="0" distR="0" wp14:anchorId="5AC36079" wp14:editId="5EC2C321">
             <wp:extent cx="5575300" cy="1125220"/>
             <wp:effectExtent l="0" t="0" r="6350" b="0"/>
             <wp:docPr id="3" name="Picture 3"/>
-            <wp:cNvGraphicFramePr>
-              <a:graphicFrameLocks xmlns:a="http://schemas.openxmlformats.org/drawingml/2006/main" noChangeAspect="1"/>
-            </wp:cNvGraphicFramePr>
-            <a:graphic xmlns:a="http://schemas.openxmlformats.org/drawingml/2006/main">
-              <a:graphicData uri="http://schemas.openxmlformats.org/drawingml/2006/picture">
-                <pic:pic xmlns:pic="http://schemas.openxmlformats.org/drawingml/2006/picture">
-                  <pic:nvPicPr>
-                    <pic:cNvPr id="1" name=""/>
-                    <pic:cNvPicPr/>
-                  </pic:nvPicPr>
-                  <pic:blipFill>
-                    <a:blip r:embed="rId13"/>
-                    <a:stretch>
-                      <a:fillRect/>
-                    </a:stretch>
-                  </pic:blipFill>
-                  <pic:spPr>
-                    <a:xfrm>
-                      <a:off x="0" y="0"/>
-                      <a:ext cx="5575300" cy="1125220"/>
-                    </a:xfrm>
-                    <a:prstGeom prst="rect">
-                      <a:avLst/>
-                    </a:prstGeom>
-                  </pic:spPr>
-                </pic:pic>
-              </a:graphicData>
-            </a:graphic>
-          </wp:inline>
-        </w:drawing>
-      </w:r>
-    </w:p>
-    <w:p/>
-    <w:p>
-      <w:r>
-        <w:rPr>
-          <w:noProof/>
-        </w:rPr>
-        <w:drawing>
-          <wp:inline distT="0" distB="0" distL="0" distR="0" wp14:anchorId="0046E648" wp14:editId="327630EC">
-            <wp:extent cx="5575300" cy="1227455"/>
-            <wp:effectExtent l="0" t="0" r="6350" b="0"/>
-            <wp:docPr id="1" name="Picture 1"/>
-            <wp:cNvGraphicFramePr>
-              <a:graphicFrameLocks xmlns:a="http://schemas.openxmlformats.org/drawingml/2006/main" noChangeAspect="1"/>
-            </wp:cNvGraphicFramePr>
-            <a:graphic xmlns:a="http://schemas.openxmlformats.org/drawingml/2006/main">
-              <a:graphicData uri="http://schemas.openxmlformats.org/drawingml/2006/picture">
-                <pic:pic xmlns:pic="http://schemas.openxmlformats.org/drawingml/2006/picture">
-                  <pic:nvPicPr>
-                    <pic:cNvPr id="1" name=""/>
-                    <pic:cNvPicPr/>
-                  </pic:nvPicPr>
-                  <pic:blipFill>
-                    <a:blip r:embed="rId14"/>
-                    <a:stretch>
-                      <a:fillRect/>
-                    </a:stretch>
-                  </pic:blipFill>
-                  <pic:spPr>
-                    <a:xfrm>
-                      <a:off x="0" y="0"/>
-                      <a:ext cx="5575300" cy="1227455"/>
-                    </a:xfrm>
-                    <a:prstGeom prst="rect">
-                      <a:avLst/>
-                    </a:prstGeom>
-                  </pic:spPr>
-                </pic:pic>
-              </a:graphicData>
-            </a:graphic>
-          </wp:inline>
-        </w:drawing>
-      </w:r>
-    </w:p>
-    <w:p/>
-    <w:p>
-      <w:pPr>
-        <w:rPr>
-          <w:i/>
-          <w:iCs/>
-        </w:rPr>
-      </w:pPr>
-      <w:r>
-        <w:rPr>
-          <w:noProof/>
-        </w:rPr>
-        <w:drawing>
-          <wp:inline distT="0" distB="0" distL="0" distR="0" wp14:anchorId="2921820B" wp14:editId="3B18A5A0">
-            <wp:extent cx="5575300" cy="2816225"/>
-            <wp:effectExtent l="0" t="0" r="6350" b="3175"/>
-            <wp:docPr id="5" name="Picture 5"/>
             <wp:cNvGraphicFramePr>
               <a:graphicFrameLocks xmlns:a="http://schemas.openxmlformats.org/drawingml/2006/main" noChangeAspect="1"/>
             </wp:cNvGraphicFramePr>
@@ -8202,6 +8147,100 @@
                   <pic:spPr>
                     <a:xfrm>
                       <a:off x="0" y="0"/>
+                      <a:ext cx="5575300" cy="1125220"/>
+                    </a:xfrm>
+                    <a:prstGeom prst="rect">
+                      <a:avLst/>
+                    </a:prstGeom>
+                  </pic:spPr>
+                </pic:pic>
+              </a:graphicData>
+            </a:graphic>
+          </wp:inline>
+        </w:drawing>
+      </w:r>
+    </w:p>
+    <w:p/>
+    <w:p>
+      <w:r>
+        <w:rPr>
+          <w:noProof/>
+          <w:lang w:eastAsia="en-US" w:bidi="ar-SA"/>
+        </w:rPr>
+        <w:drawing>
+          <wp:inline distT="0" distB="0" distL="0" distR="0" wp14:anchorId="0046E648" wp14:editId="327630EC">
+            <wp:extent cx="5575300" cy="1227455"/>
+            <wp:effectExtent l="0" t="0" r="6350" b="0"/>
+            <wp:docPr id="1" name="Picture 1"/>
+            <wp:cNvGraphicFramePr>
+              <a:graphicFrameLocks xmlns:a="http://schemas.openxmlformats.org/drawingml/2006/main" noChangeAspect="1"/>
+            </wp:cNvGraphicFramePr>
+            <a:graphic xmlns:a="http://schemas.openxmlformats.org/drawingml/2006/main">
+              <a:graphicData uri="http://schemas.openxmlformats.org/drawingml/2006/picture">
+                <pic:pic xmlns:pic="http://schemas.openxmlformats.org/drawingml/2006/picture">
+                  <pic:nvPicPr>
+                    <pic:cNvPr id="1" name=""/>
+                    <pic:cNvPicPr/>
+                  </pic:nvPicPr>
+                  <pic:blipFill>
+                    <a:blip r:embed="rId16"/>
+                    <a:stretch>
+                      <a:fillRect/>
+                    </a:stretch>
+                  </pic:blipFill>
+                  <pic:spPr>
+                    <a:xfrm>
+                      <a:off x="0" y="0"/>
+                      <a:ext cx="5575300" cy="1227455"/>
+                    </a:xfrm>
+                    <a:prstGeom prst="rect">
+                      <a:avLst/>
+                    </a:prstGeom>
+                  </pic:spPr>
+                </pic:pic>
+              </a:graphicData>
+            </a:graphic>
+          </wp:inline>
+        </w:drawing>
+      </w:r>
+    </w:p>
+    <w:p/>
+    <w:p>
+      <w:pPr>
+        <w:rPr>
+          <w:i/>
+          <w:iCs/>
+        </w:rPr>
+      </w:pPr>
+      <w:r>
+        <w:rPr>
+          <w:noProof/>
+          <w:lang w:eastAsia="en-US" w:bidi="ar-SA"/>
+        </w:rPr>
+        <w:drawing>
+          <wp:inline distT="0" distB="0" distL="0" distR="0" wp14:anchorId="2921820B" wp14:editId="3B18A5A0">
+            <wp:extent cx="5575300" cy="2816225"/>
+            <wp:effectExtent l="0" t="0" r="6350" b="3175"/>
+            <wp:docPr id="5" name="Picture 5"/>
+            <wp:cNvGraphicFramePr>
+              <a:graphicFrameLocks xmlns:a="http://schemas.openxmlformats.org/drawingml/2006/main" noChangeAspect="1"/>
+            </wp:cNvGraphicFramePr>
+            <a:graphic xmlns:a="http://schemas.openxmlformats.org/drawingml/2006/main">
+              <a:graphicData uri="http://schemas.openxmlformats.org/drawingml/2006/picture">
+                <pic:pic xmlns:pic="http://schemas.openxmlformats.org/drawingml/2006/picture">
+                  <pic:nvPicPr>
+                    <pic:cNvPr id="1" name=""/>
+                    <pic:cNvPicPr/>
+                  </pic:nvPicPr>
+                  <pic:blipFill>
+                    <a:blip r:embed="rId17"/>
+                    <a:stretch>
+                      <a:fillRect/>
+                    </a:stretch>
+                  </pic:blipFill>
+                  <pic:spPr>
+                    <a:xfrm>
+                      <a:off x="0" y="0"/>
                       <a:ext cx="5575300" cy="2816225"/>
                     </a:xfrm>
                     <a:prstGeom prst="rect">
@@ -8734,6 +8773,7 @@
           <w:sz w:val="28"/>
           <w:szCs w:val="28"/>
         </w:rPr>
+        <w:lastRenderedPageBreak/>
         <w:t xml:space="preserve">   + Max depth: 8</w:t>
       </w:r>
     </w:p>
@@ -8770,7 +8810,6 @@
       <w:bookmarkStart w:id="9" w:name="_Toc57272147"/>
       <w:proofErr w:type="spellStart"/>
       <w:r>
-        <w:lastRenderedPageBreak/>
         <w:t>Thống</w:t>
       </w:r>
       <w:proofErr w:type="spellEnd"/>
@@ -8820,6 +8859,7 @@
           <w:iCs/>
         </w:rPr>
       </w:pPr>
+      <w:bookmarkStart w:id="10" w:name="_Toc57272148"/>
       <w:proofErr w:type="spellStart"/>
       <w:r>
         <w:rPr>
@@ -8946,7 +8986,55 @@
           <w:i/>
           <w:iCs/>
         </w:rPr>
-        <w:t>)</w:t>
+        <w:t>): 7 (</w:t>
+      </w:r>
+      <w:proofErr w:type="spellStart"/>
+      <w:r>
+        <w:rPr>
+          <w:i/>
+          <w:iCs/>
+        </w:rPr>
+        <w:t>của</w:t>
+      </w:r>
+      <w:proofErr w:type="spellEnd"/>
+      <w:r>
+        <w:rPr>
+          <w:i/>
+          <w:iCs/>
+        </w:rPr>
+        <w:t xml:space="preserve"> </w:t>
+      </w:r>
+      <w:proofErr w:type="spellStart"/>
+      <w:r>
+        <w:rPr>
+          <w:i/>
+          <w:iCs/>
+        </w:rPr>
+        <w:t>nhóm</w:t>
+      </w:r>
+      <w:proofErr w:type="spellEnd"/>
+      <w:r>
+        <w:rPr>
+          <w:i/>
+          <w:iCs/>
+        </w:rPr>
+        <w:t xml:space="preserve"> 3 </w:t>
+      </w:r>
+      <w:proofErr w:type="spellStart"/>
+      <w:r>
+        <w:rPr>
+          <w:i/>
+          <w:iCs/>
+        </w:rPr>
+        <w:t>là</w:t>
+      </w:r>
+      <w:proofErr w:type="spellEnd"/>
+      <w:r>
+        <w:rPr>
+          <w:i/>
+          <w:iCs/>
+        </w:rPr>
+        <w:t xml:space="preserve"> 4) </w:t>
       </w:r>
     </w:p>
     <w:p>
@@ -8991,8 +9079,90 @@
           <w:i/>
           <w:iCs/>
         </w:rPr>
-        <w:t xml:space="preserve"> commit</w:t>
-      </w:r>
+        <w:t xml:space="preserve"> commit: 30 (</w:t>
+      </w:r>
+      <w:proofErr w:type="spellStart"/>
+      <w:r>
+        <w:rPr>
+          <w:i/>
+          <w:iCs/>
+        </w:rPr>
+        <w:t>của</w:t>
+      </w:r>
+      <w:proofErr w:type="spellEnd"/>
+      <w:r>
+        <w:rPr>
+          <w:i/>
+          <w:iCs/>
+        </w:rPr>
+        <w:t xml:space="preserve"> project </w:t>
+      </w:r>
+      <w:proofErr w:type="spellStart"/>
+      <w:r>
+        <w:rPr>
+          <w:i/>
+          <w:iCs/>
+        </w:rPr>
+        <w:t>sau</w:t>
+      </w:r>
+      <w:proofErr w:type="spellEnd"/>
+      <w:r>
+        <w:rPr>
+          <w:i/>
+          <w:iCs/>
+        </w:rPr>
+        <w:t xml:space="preserve"> </w:t>
+      </w:r>
+      <w:proofErr w:type="spellStart"/>
+      <w:r>
+        <w:rPr>
+          <w:i/>
+          <w:iCs/>
+        </w:rPr>
+        <w:t>khi</w:t>
+      </w:r>
+      <w:proofErr w:type="spellEnd"/>
+      <w:r>
+        <w:rPr>
+          <w:i/>
+          <w:iCs/>
+        </w:rPr>
+        <w:t xml:space="preserve"> fork </w:t>
+      </w:r>
+      <w:proofErr w:type="spellStart"/>
+      <w:r>
+        <w:rPr>
+          <w:i/>
+          <w:iCs/>
+        </w:rPr>
+        <w:t>hiện</w:t>
+      </w:r>
+      <w:proofErr w:type="spellEnd"/>
+      <w:r>
+        <w:rPr>
+          <w:i/>
+          <w:iCs/>
+        </w:rPr>
+        <w:t xml:space="preserve"> </w:t>
+      </w:r>
+      <w:proofErr w:type="spellStart"/>
+      <w:r>
+        <w:rPr>
+          <w:i/>
+          <w:iCs/>
+        </w:rPr>
+        <w:t>tại</w:t>
+      </w:r>
+      <w:proofErr w:type="spellEnd"/>
+      <w:proofErr w:type="gramStart"/>
+      <w:r>
+        <w:rPr>
+          <w:i/>
+          <w:iCs/>
+        </w:rPr>
+        <w:t>: )</w:t>
+      </w:r>
+      <w:proofErr w:type="gramEnd"/>
     </w:p>
     <w:p>
       <w:pPr>
@@ -9020,7 +9190,55 @@
           <w:i/>
           <w:iCs/>
         </w:rPr>
-        <w:t xml:space="preserve"> branch</w:t>
+        <w:t xml:space="preserve"> branch: 2 (</w:t>
+      </w:r>
+      <w:proofErr w:type="spellStart"/>
+      <w:r>
+        <w:rPr>
+          <w:i/>
+          <w:iCs/>
+        </w:rPr>
+        <w:t>của</w:t>
+      </w:r>
+      <w:proofErr w:type="spellEnd"/>
+      <w:r>
+        <w:rPr>
+          <w:i/>
+          <w:iCs/>
+        </w:rPr>
+        <w:t xml:space="preserve"> </w:t>
+      </w:r>
+      <w:proofErr w:type="spellStart"/>
+      <w:r>
+        <w:rPr>
+          <w:i/>
+          <w:iCs/>
+        </w:rPr>
+        <w:t>nhóm</w:t>
+      </w:r>
+      <w:proofErr w:type="spellEnd"/>
+      <w:r>
+        <w:rPr>
+          <w:i/>
+          <w:iCs/>
+        </w:rPr>
+        <w:t xml:space="preserve"> 3 </w:t>
+      </w:r>
+      <w:proofErr w:type="spellStart"/>
+      <w:r>
+        <w:rPr>
+          <w:i/>
+          <w:iCs/>
+        </w:rPr>
+        <w:t>là</w:t>
+      </w:r>
+      <w:proofErr w:type="spellEnd"/>
+      <w:r>
+        <w:rPr>
+          <w:i/>
+          <w:iCs/>
+        </w:rPr>
+        <w:t xml:space="preserve"> 5)</w:t>
       </w:r>
     </w:p>
     <w:p>
@@ -9240,56 +9458,19 @@
     <w:p>
       <w:pPr>
         <w:pStyle w:val="ListParagraph"/>
-        <w:numPr>
-          <w:ilvl w:val="1"/>
-          <w:numId w:val="7"/>
-        </w:numPr>
-        <w:rPr>
-          <w:i/>
-          <w:iCs/>
-        </w:rPr>
-      </w:pPr>
-      <w:proofErr w:type="spellStart"/>
-      <w:r>
-        <w:rPr>
-          <w:i/>
-          <w:iCs/>
-        </w:rPr>
-        <w:t>Tên</w:t>
-      </w:r>
-      <w:proofErr w:type="spellEnd"/>
-      <w:r>
-        <w:rPr>
-          <w:i/>
-          <w:iCs/>
-        </w:rPr>
-        <w:t xml:space="preserve"> </w:t>
-      </w:r>
-      <w:proofErr w:type="spellStart"/>
-      <w:r>
-        <w:rPr>
-          <w:i/>
-          <w:iCs/>
-        </w:rPr>
-        <w:t>đầy</w:t>
-      </w:r>
-      <w:proofErr w:type="spellEnd"/>
-      <w:r>
-        <w:rPr>
-          <w:i/>
-          <w:iCs/>
-        </w:rPr>
-        <w:t xml:space="preserve"> </w:t>
-      </w:r>
-      <w:proofErr w:type="spellStart"/>
-      <w:r>
-        <w:rPr>
-          <w:i/>
-          <w:iCs/>
-        </w:rPr>
-        <w:t>đủ</w:t>
-      </w:r>
-      <w:proofErr w:type="spellEnd"/>
+        <w:ind w:left="720"/>
+        <w:rPr>
+          <w:i/>
+          <w:iCs/>
+        </w:rPr>
+      </w:pPr>
+      <w:r>
+        <w:rPr>
+          <w:i/>
+          <w:iCs/>
+        </w:rPr>
+        <w:t>Contributor 1 (10 commits):</w:t>
+      </w:r>
     </w:p>
     <w:p>
       <w:pPr>
@@ -9303,52 +9484,83 @@
           <w:iCs/>
         </w:rPr>
       </w:pPr>
-      <w:r>
-        <w:rPr>
-          <w:i/>
-          <w:iCs/>
-        </w:rPr>
-        <w:t xml:space="preserve">Link </w:t>
-      </w:r>
-      <w:proofErr w:type="spellStart"/>
-      <w:r>
-        <w:rPr>
-          <w:i/>
-          <w:iCs/>
-        </w:rPr>
-        <w:t>tài</w:t>
-      </w:r>
-      <w:proofErr w:type="spellEnd"/>
-      <w:r>
-        <w:rPr>
-          <w:i/>
-          <w:iCs/>
-        </w:rPr>
-        <w:t xml:space="preserve"> </w:t>
-      </w:r>
-      <w:proofErr w:type="spellStart"/>
-      <w:r>
-        <w:rPr>
-          <w:i/>
-          <w:iCs/>
-        </w:rPr>
-        <w:t>khoản</w:t>
-      </w:r>
-      <w:proofErr w:type="spellEnd"/>
-      <w:r>
-        <w:rPr>
-          <w:i/>
-          <w:iCs/>
-        </w:rPr>
-        <w:t xml:space="preserve"> </w:t>
-      </w:r>
-      <w:proofErr w:type="spellStart"/>
-      <w:r>
-        <w:rPr>
-          <w:i/>
-          <w:iCs/>
-        </w:rPr>
-        <w:t>Github</w:t>
+      <w:proofErr w:type="spellStart"/>
+      <w:r>
+        <w:rPr>
+          <w:i/>
+          <w:iCs/>
+        </w:rPr>
+        <w:t>Tên</w:t>
+      </w:r>
+      <w:proofErr w:type="spellEnd"/>
+      <w:r>
+        <w:rPr>
+          <w:i/>
+          <w:iCs/>
+        </w:rPr>
+        <w:t xml:space="preserve"> </w:t>
+      </w:r>
+      <w:proofErr w:type="spellStart"/>
+      <w:r>
+        <w:rPr>
+          <w:i/>
+          <w:iCs/>
+        </w:rPr>
+        <w:t>đầy</w:t>
+      </w:r>
+      <w:proofErr w:type="spellEnd"/>
+      <w:r>
+        <w:rPr>
+          <w:i/>
+          <w:iCs/>
+        </w:rPr>
+        <w:t xml:space="preserve"> </w:t>
+      </w:r>
+      <w:proofErr w:type="spellStart"/>
+      <w:r>
+        <w:rPr>
+          <w:i/>
+          <w:iCs/>
+        </w:rPr>
+        <w:t>đủ</w:t>
+      </w:r>
+      <w:proofErr w:type="spellEnd"/>
+      <w:r>
+        <w:rPr>
+          <w:i/>
+          <w:iCs/>
+        </w:rPr>
+        <w:t xml:space="preserve">: </w:t>
+      </w:r>
+      <w:proofErr w:type="spellStart"/>
+      <w:r>
+        <w:rPr>
+          <w:rFonts w:cs="Tahoma"/>
+          <w:bCs/>
+          <w:color w:val="24292E"/>
+          <w:shd w:val="clear" w:color="auto" w:fill="FFFFFF"/>
+        </w:rPr>
+        <w:t>João</w:t>
+      </w:r>
+      <w:proofErr w:type="spellEnd"/>
+      <w:r>
+        <w:rPr>
+          <w:rFonts w:cs="Tahoma"/>
+          <w:bCs/>
+          <w:color w:val="24292E"/>
+          <w:shd w:val="clear" w:color="auto" w:fill="FFFFFF"/>
+        </w:rPr>
+        <w:t xml:space="preserve"> </w:t>
+      </w:r>
+      <w:proofErr w:type="spellStart"/>
+      <w:r>
+        <w:rPr>
+          <w:rFonts w:cs="Tahoma"/>
+          <w:bCs/>
+          <w:color w:val="24292E"/>
+          <w:shd w:val="clear" w:color="auto" w:fill="FFFFFF"/>
+        </w:rPr>
+        <w:t>Dinis</w:t>
       </w:r>
       <w:proofErr w:type="spellEnd"/>
     </w:p>
@@ -9364,662 +9576,1588 @@
           <w:iCs/>
         </w:rPr>
       </w:pPr>
-      <w:proofErr w:type="spellStart"/>
-      <w:r>
-        <w:rPr>
-          <w:i/>
-          <w:iCs/>
-        </w:rPr>
-        <w:t>Số</w:t>
-      </w:r>
-      <w:proofErr w:type="spellEnd"/>
-      <w:r>
-        <w:rPr>
-          <w:i/>
-          <w:iCs/>
-        </w:rPr>
-        <w:t xml:space="preserve"> repository </w:t>
-      </w:r>
-      <w:proofErr w:type="spellStart"/>
-      <w:r>
-        <w:rPr>
-          <w:i/>
-          <w:iCs/>
-        </w:rPr>
-        <w:t>có</w:t>
-      </w:r>
-      <w:proofErr w:type="spellEnd"/>
+      <w:r>
+        <w:rPr>
+          <w:i/>
+          <w:iCs/>
+        </w:rPr>
+        <w:t xml:space="preserve">Link </w:t>
+      </w:r>
+      <w:proofErr w:type="spellStart"/>
+      <w:r>
+        <w:rPr>
+          <w:i/>
+          <w:iCs/>
+        </w:rPr>
+        <w:t>tài</w:t>
+      </w:r>
+      <w:proofErr w:type="spellEnd"/>
+      <w:r>
+        <w:rPr>
+          <w:i/>
+          <w:iCs/>
+        </w:rPr>
+        <w:t xml:space="preserve"> </w:t>
+      </w:r>
+      <w:proofErr w:type="spellStart"/>
+      <w:r>
+        <w:rPr>
+          <w:i/>
+          <w:iCs/>
+        </w:rPr>
+        <w:t>khoản</w:t>
+      </w:r>
+      <w:proofErr w:type="spellEnd"/>
+      <w:r>
+        <w:rPr>
+          <w:i/>
+          <w:iCs/>
+        </w:rPr>
+        <w:t xml:space="preserve"> </w:t>
+      </w:r>
+      <w:proofErr w:type="spellStart"/>
+      <w:r>
+        <w:rPr>
+          <w:i/>
+          <w:iCs/>
+        </w:rPr>
+        <w:t>Github</w:t>
+      </w:r>
+      <w:proofErr w:type="spellEnd"/>
+      <w:r>
+        <w:rPr>
+          <w:i/>
+          <w:iCs/>
+        </w:rPr>
+        <w:t xml:space="preserve">: </w:t>
+      </w:r>
+      <w:r>
+        <w:rPr>
+          <w:i/>
+          <w:iCs/>
+        </w:rPr>
+        <w:t>https://github.com/JDinis</w:t>
+      </w:r>
     </w:p>
     <w:p>
       <w:pPr>
-        <w:pStyle w:val="Heading2"/>
-      </w:pPr>
-      <w:bookmarkStart w:id="10" w:name="_Toc57272148"/>
-      <w:proofErr w:type="spellStart"/>
-      <w:r>
-        <w:t>Kết</w:t>
-      </w:r>
-      <w:proofErr w:type="spellEnd"/>
-      <w:r>
-        <w:t xml:space="preserve"> </w:t>
-      </w:r>
-      <w:proofErr w:type="spellStart"/>
-      <w:r>
-        <w:t>quả</w:t>
-      </w:r>
-      <w:proofErr w:type="spellEnd"/>
-      <w:r>
-        <w:t xml:space="preserve"> </w:t>
-      </w:r>
-      <w:proofErr w:type="spellStart"/>
-      <w:r>
-        <w:t>chạy</w:t>
-      </w:r>
-      <w:proofErr w:type="spellEnd"/>
-      <w:r>
-        <w:t xml:space="preserve"> </w:t>
-      </w:r>
-      <w:proofErr w:type="spellStart"/>
-      <w:r>
-        <w:t>thử</w:t>
-      </w:r>
-      <w:proofErr w:type="spellEnd"/>
-      <w:r>
-        <w:t xml:space="preserve"> </w:t>
-      </w:r>
-      <w:proofErr w:type="spellStart"/>
-      <w:r>
-        <w:t>nghiệm</w:t>
-      </w:r>
-      <w:bookmarkEnd w:id="10"/>
-      <w:proofErr w:type="spellEnd"/>
+        <w:pStyle w:val="ListParagraph"/>
+        <w:numPr>
+          <w:ilvl w:val="1"/>
+          <w:numId w:val="7"/>
+        </w:numPr>
+        <w:rPr>
+          <w:i/>
+          <w:iCs/>
+        </w:rPr>
+      </w:pPr>
+      <w:proofErr w:type="spellStart"/>
+      <w:r>
+        <w:rPr>
+          <w:i/>
+          <w:iCs/>
+        </w:rPr>
+        <w:t>Số</w:t>
+      </w:r>
+      <w:proofErr w:type="spellEnd"/>
+      <w:r>
+        <w:rPr>
+          <w:i/>
+          <w:iCs/>
+        </w:rPr>
+        <w:t xml:space="preserve"> repository </w:t>
+      </w:r>
+      <w:proofErr w:type="spellStart"/>
+      <w:r>
+        <w:rPr>
+          <w:i/>
+          <w:iCs/>
+        </w:rPr>
+        <w:t>có</w:t>
+      </w:r>
+      <w:proofErr w:type="spellEnd"/>
+      <w:r>
+        <w:rPr>
+          <w:i/>
+          <w:iCs/>
+        </w:rPr>
+        <w:t>: 14</w:t>
+      </w:r>
     </w:p>
     <w:p>
       <w:pPr>
-        <w:rPr>
-          <w:i/>
-          <w:iCs/>
-        </w:rPr>
-      </w:pPr>
-      <w:proofErr w:type="spellStart"/>
-      <w:r>
-        <w:rPr>
-          <w:i/>
-          <w:iCs/>
-        </w:rPr>
-        <w:t>Mô</w:t>
-      </w:r>
-      <w:proofErr w:type="spellEnd"/>
-      <w:r>
-        <w:rPr>
-          <w:i/>
-          <w:iCs/>
-        </w:rPr>
-        <w:t xml:space="preserve"> </w:t>
-      </w:r>
-      <w:proofErr w:type="spellStart"/>
-      <w:r>
-        <w:rPr>
-          <w:i/>
-          <w:iCs/>
-        </w:rPr>
-        <w:t>tả</w:t>
-      </w:r>
-      <w:proofErr w:type="spellEnd"/>
-      <w:r>
-        <w:rPr>
-          <w:i/>
-          <w:iCs/>
-        </w:rPr>
-        <w:t xml:space="preserve"> </w:t>
-      </w:r>
-      <w:proofErr w:type="spellStart"/>
-      <w:r>
-        <w:rPr>
-          <w:i/>
-          <w:iCs/>
-        </w:rPr>
-        <w:t>các</w:t>
-      </w:r>
-      <w:proofErr w:type="spellEnd"/>
-      <w:r>
-        <w:rPr>
-          <w:i/>
-          <w:iCs/>
-        </w:rPr>
-        <w:t xml:space="preserve"> </w:t>
-      </w:r>
-      <w:proofErr w:type="spellStart"/>
-      <w:r>
-        <w:rPr>
-          <w:i/>
-          <w:iCs/>
-        </w:rPr>
-        <w:t>bước</w:t>
-      </w:r>
-      <w:proofErr w:type="spellEnd"/>
-      <w:r>
-        <w:rPr>
-          <w:i/>
-          <w:iCs/>
-        </w:rPr>
-        <w:t xml:space="preserve"> </w:t>
-      </w:r>
-      <w:proofErr w:type="spellStart"/>
-      <w:r>
-        <w:rPr>
-          <w:i/>
-          <w:iCs/>
-        </w:rPr>
-        <w:t>chạy</w:t>
-      </w:r>
-      <w:proofErr w:type="spellEnd"/>
-      <w:r>
-        <w:rPr>
-          <w:i/>
-          <w:iCs/>
-        </w:rPr>
-        <w:t xml:space="preserve"> </w:t>
-      </w:r>
-      <w:proofErr w:type="spellStart"/>
-      <w:r>
-        <w:rPr>
-          <w:i/>
-          <w:iCs/>
-        </w:rPr>
-        <w:t>chương</w:t>
-      </w:r>
-      <w:proofErr w:type="spellEnd"/>
-      <w:r>
-        <w:rPr>
-          <w:i/>
-          <w:iCs/>
-        </w:rPr>
-        <w:t xml:space="preserve"> </w:t>
-      </w:r>
-      <w:proofErr w:type="spellStart"/>
-      <w:r>
-        <w:rPr>
-          <w:i/>
-          <w:iCs/>
-        </w:rPr>
-        <w:t>trình</w:t>
-      </w:r>
-      <w:proofErr w:type="spellEnd"/>
-      <w:r>
-        <w:rPr>
-          <w:i/>
-          <w:iCs/>
-        </w:rPr>
-        <w:t xml:space="preserve">, </w:t>
-      </w:r>
-      <w:proofErr w:type="spellStart"/>
-      <w:r>
-        <w:rPr>
-          <w:i/>
-          <w:iCs/>
-        </w:rPr>
-        <w:t>có</w:t>
-      </w:r>
-      <w:proofErr w:type="spellEnd"/>
-      <w:r>
-        <w:rPr>
-          <w:i/>
-          <w:iCs/>
-        </w:rPr>
-        <w:t xml:space="preserve"> </w:t>
-      </w:r>
-      <w:proofErr w:type="spellStart"/>
-      <w:r>
-        <w:rPr>
-          <w:i/>
-          <w:iCs/>
-        </w:rPr>
-        <w:t>thể</w:t>
-      </w:r>
-      <w:proofErr w:type="spellEnd"/>
-      <w:r>
-        <w:rPr>
-          <w:i/>
-          <w:iCs/>
-        </w:rPr>
-        <w:t xml:space="preserve"> </w:t>
-      </w:r>
-      <w:proofErr w:type="spellStart"/>
-      <w:r>
-        <w:rPr>
-          <w:i/>
-          <w:iCs/>
-        </w:rPr>
-        <w:t>thành</w:t>
-      </w:r>
-      <w:proofErr w:type="spellEnd"/>
-      <w:r>
-        <w:rPr>
-          <w:i/>
-          <w:iCs/>
-        </w:rPr>
-        <w:t xml:space="preserve"> </w:t>
-      </w:r>
-      <w:proofErr w:type="spellStart"/>
-      <w:r>
-        <w:rPr>
-          <w:i/>
-          <w:iCs/>
-        </w:rPr>
-        <w:t>công</w:t>
-      </w:r>
-      <w:proofErr w:type="spellEnd"/>
-      <w:r>
-        <w:rPr>
-          <w:i/>
-          <w:iCs/>
-        </w:rPr>
-        <w:t xml:space="preserve"> </w:t>
-      </w:r>
-      <w:proofErr w:type="spellStart"/>
-      <w:r>
-        <w:rPr>
-          <w:i/>
-          <w:iCs/>
-        </w:rPr>
-        <w:t>hoặc</w:t>
-      </w:r>
-      <w:proofErr w:type="spellEnd"/>
-      <w:r>
-        <w:rPr>
-          <w:i/>
-          <w:iCs/>
-        </w:rPr>
-        <w:t xml:space="preserve"> </w:t>
-      </w:r>
-      <w:proofErr w:type="spellStart"/>
-      <w:r>
-        <w:rPr>
-          <w:i/>
-          <w:iCs/>
-        </w:rPr>
-        <w:t>không</w:t>
-      </w:r>
-      <w:proofErr w:type="spellEnd"/>
-      <w:r>
-        <w:rPr>
-          <w:i/>
-          <w:iCs/>
-        </w:rPr>
-        <w:t xml:space="preserve"> </w:t>
-      </w:r>
-      <w:proofErr w:type="spellStart"/>
-      <w:r>
-        <w:rPr>
-          <w:i/>
-          <w:iCs/>
-        </w:rPr>
-        <w:t>thành</w:t>
-      </w:r>
-      <w:proofErr w:type="spellEnd"/>
-      <w:r>
-        <w:rPr>
-          <w:i/>
-          <w:iCs/>
-        </w:rPr>
-        <w:t xml:space="preserve"> </w:t>
-      </w:r>
-      <w:proofErr w:type="spellStart"/>
-      <w:r>
-        <w:rPr>
-          <w:i/>
-          <w:iCs/>
-        </w:rPr>
-        <w:t>công</w:t>
-      </w:r>
-      <w:proofErr w:type="spellEnd"/>
-      <w:r>
-        <w:rPr>
-          <w:i/>
-          <w:iCs/>
-        </w:rPr>
-        <w:t xml:space="preserve">. Cho </w:t>
-      </w:r>
-      <w:proofErr w:type="spellStart"/>
-      <w:r>
-        <w:rPr>
-          <w:i/>
-          <w:iCs/>
-        </w:rPr>
-        <w:t>biết</w:t>
-      </w:r>
-      <w:proofErr w:type="spellEnd"/>
-      <w:r>
-        <w:rPr>
-          <w:i/>
-          <w:iCs/>
-        </w:rPr>
-        <w:t xml:space="preserve"> </w:t>
-      </w:r>
-      <w:proofErr w:type="spellStart"/>
-      <w:r>
-        <w:rPr>
-          <w:i/>
-          <w:iCs/>
-        </w:rPr>
-        <w:t>các</w:t>
-      </w:r>
-      <w:proofErr w:type="spellEnd"/>
-      <w:r>
-        <w:rPr>
-          <w:i/>
-          <w:iCs/>
-        </w:rPr>
-        <w:t xml:space="preserve"> </w:t>
-      </w:r>
-      <w:proofErr w:type="spellStart"/>
-      <w:r>
-        <w:rPr>
-          <w:i/>
-          <w:iCs/>
-        </w:rPr>
-        <w:t>lỗi</w:t>
-      </w:r>
-      <w:proofErr w:type="spellEnd"/>
-      <w:r>
-        <w:rPr>
-          <w:i/>
-          <w:iCs/>
-        </w:rPr>
-        <w:t xml:space="preserve"> </w:t>
-      </w:r>
-      <w:proofErr w:type="spellStart"/>
-      <w:r>
-        <w:rPr>
-          <w:i/>
-          <w:iCs/>
-        </w:rPr>
-        <w:t>xuất</w:t>
-      </w:r>
-      <w:proofErr w:type="spellEnd"/>
-      <w:r>
-        <w:rPr>
-          <w:i/>
-          <w:iCs/>
-        </w:rPr>
-        <w:t xml:space="preserve"> </w:t>
-      </w:r>
-      <w:proofErr w:type="spellStart"/>
-      <w:r>
-        <w:rPr>
-          <w:i/>
-          <w:iCs/>
-        </w:rPr>
-        <w:t>hiện</w:t>
-      </w:r>
-      <w:proofErr w:type="spellEnd"/>
-      <w:r>
-        <w:rPr>
-          <w:i/>
-          <w:iCs/>
-        </w:rPr>
-        <w:t xml:space="preserve"> </w:t>
-      </w:r>
-      <w:proofErr w:type="spellStart"/>
-      <w:r>
-        <w:rPr>
-          <w:i/>
-          <w:iCs/>
-        </w:rPr>
-        <w:t>và</w:t>
-      </w:r>
-      <w:proofErr w:type="spellEnd"/>
-      <w:r>
-        <w:rPr>
-          <w:i/>
-          <w:iCs/>
-        </w:rPr>
-        <w:t xml:space="preserve"> </w:t>
-      </w:r>
-      <w:proofErr w:type="spellStart"/>
-      <w:r>
-        <w:rPr>
-          <w:i/>
-          <w:iCs/>
-        </w:rPr>
-        <w:t>cách</w:t>
-      </w:r>
-      <w:proofErr w:type="spellEnd"/>
-      <w:r>
-        <w:rPr>
-          <w:i/>
-          <w:iCs/>
-        </w:rPr>
-        <w:t xml:space="preserve"> </w:t>
-      </w:r>
-      <w:proofErr w:type="spellStart"/>
-      <w:r>
-        <w:rPr>
-          <w:i/>
-          <w:iCs/>
-        </w:rPr>
-        <w:t>xử</w:t>
-      </w:r>
-      <w:proofErr w:type="spellEnd"/>
-      <w:r>
-        <w:rPr>
-          <w:i/>
-          <w:iCs/>
-        </w:rPr>
-        <w:t xml:space="preserve"> </w:t>
-      </w:r>
-      <w:proofErr w:type="spellStart"/>
-      <w:r>
-        <w:rPr>
-          <w:i/>
-          <w:iCs/>
-        </w:rPr>
-        <w:t>lý</w:t>
-      </w:r>
-      <w:proofErr w:type="spellEnd"/>
-      <w:r>
-        <w:rPr>
-          <w:i/>
-          <w:iCs/>
-        </w:rPr>
-        <w:t xml:space="preserve"> </w:t>
-      </w:r>
-      <w:proofErr w:type="spellStart"/>
-      <w:r>
-        <w:rPr>
-          <w:i/>
-          <w:iCs/>
-        </w:rPr>
-        <w:t>nếu</w:t>
-      </w:r>
-      <w:proofErr w:type="spellEnd"/>
-      <w:r>
-        <w:rPr>
-          <w:i/>
-          <w:iCs/>
-        </w:rPr>
-        <w:t xml:space="preserve"> </w:t>
-      </w:r>
-      <w:proofErr w:type="spellStart"/>
-      <w:r>
-        <w:rPr>
-          <w:i/>
-          <w:iCs/>
-        </w:rPr>
-        <w:t>có</w:t>
-      </w:r>
-      <w:proofErr w:type="spellEnd"/>
-      <w:r>
-        <w:rPr>
-          <w:i/>
-          <w:iCs/>
-        </w:rPr>
-        <w:t>.</w:t>
+        <w:pStyle w:val="ListParagraph"/>
+        <w:ind w:left="720"/>
+        <w:rPr>
+          <w:i/>
+          <w:iCs/>
+        </w:rPr>
+      </w:pPr>
+      <w:r>
+        <w:rPr>
+          <w:i/>
+          <w:iCs/>
+        </w:rPr>
+        <w:t>Contributor 2 (7 commits):</w:t>
       </w:r>
     </w:p>
     <w:p>
       <w:pPr>
-        <w:pStyle w:val="Heading2"/>
-      </w:pPr>
-      <w:bookmarkStart w:id="11" w:name="_Toc57272149"/>
-      <w:proofErr w:type="spellStart"/>
-      <w:r>
-        <w:t>Phạm</w:t>
-      </w:r>
-      <w:proofErr w:type="spellEnd"/>
-      <w:r>
-        <w:t xml:space="preserve"> vi </w:t>
-      </w:r>
-      <w:proofErr w:type="spellStart"/>
-      <w:r>
-        <w:t>dự</w:t>
-      </w:r>
-      <w:proofErr w:type="spellEnd"/>
-      <w:r>
-        <w:t xml:space="preserve"> </w:t>
-      </w:r>
-      <w:proofErr w:type="spellStart"/>
-      <w:r>
-        <w:t>án</w:t>
-      </w:r>
-      <w:bookmarkEnd w:id="11"/>
-      <w:proofErr w:type="spellEnd"/>
+        <w:pStyle w:val="ListParagraph"/>
+        <w:numPr>
+          <w:ilvl w:val="1"/>
+          <w:numId w:val="7"/>
+        </w:numPr>
+        <w:rPr>
+          <w:i/>
+          <w:iCs/>
+        </w:rPr>
+      </w:pPr>
+      <w:proofErr w:type="spellStart"/>
+      <w:r>
+        <w:rPr>
+          <w:i/>
+          <w:iCs/>
+        </w:rPr>
+        <w:t>Tên</w:t>
+      </w:r>
+      <w:proofErr w:type="spellEnd"/>
+      <w:r>
+        <w:rPr>
+          <w:i/>
+          <w:iCs/>
+        </w:rPr>
+        <w:t xml:space="preserve"> </w:t>
+      </w:r>
+      <w:proofErr w:type="spellStart"/>
+      <w:r>
+        <w:rPr>
+          <w:i/>
+          <w:iCs/>
+        </w:rPr>
+        <w:t>đầy</w:t>
+      </w:r>
+      <w:proofErr w:type="spellEnd"/>
+      <w:r>
+        <w:rPr>
+          <w:i/>
+          <w:iCs/>
+        </w:rPr>
+        <w:t xml:space="preserve"> </w:t>
+      </w:r>
+      <w:proofErr w:type="spellStart"/>
+      <w:r>
+        <w:rPr>
+          <w:i/>
+          <w:iCs/>
+        </w:rPr>
+        <w:t>đủ</w:t>
+      </w:r>
+      <w:proofErr w:type="spellEnd"/>
+      <w:r>
+        <w:rPr>
+          <w:i/>
+          <w:iCs/>
+        </w:rPr>
+        <w:t xml:space="preserve">: </w:t>
+      </w:r>
+      <w:r>
+        <w:rPr>
+          <w:rFonts w:cs="Tahoma"/>
+          <w:bCs/>
+          <w:color w:val="24292E"/>
+          <w:shd w:val="clear" w:color="auto" w:fill="FFFFFF"/>
+        </w:rPr>
+        <w:t>Isaac Flores</w:t>
+      </w:r>
     </w:p>
     <w:p>
       <w:pPr>
-        <w:rPr>
-          <w:i/>
-          <w:iCs/>
-        </w:rPr>
-      </w:pPr>
-      <w:proofErr w:type="spellStart"/>
-      <w:r>
-        <w:rPr>
-          <w:i/>
-          <w:iCs/>
-        </w:rPr>
-        <w:t>Chạy</w:t>
-      </w:r>
-      <w:proofErr w:type="spellEnd"/>
-      <w:r>
-        <w:rPr>
-          <w:i/>
-          <w:iCs/>
-        </w:rPr>
-        <w:t xml:space="preserve"> </w:t>
-      </w:r>
-      <w:proofErr w:type="spellStart"/>
-      <w:r>
-        <w:rPr>
-          <w:i/>
-          <w:iCs/>
-        </w:rPr>
-        <w:t>được</w:t>
-      </w:r>
-      <w:proofErr w:type="spellEnd"/>
-      <w:r>
-        <w:rPr>
-          <w:i/>
-          <w:iCs/>
-        </w:rPr>
-        <w:t xml:space="preserve"> </w:t>
-      </w:r>
-      <w:proofErr w:type="spellStart"/>
-      <w:r>
-        <w:rPr>
-          <w:i/>
-          <w:iCs/>
-        </w:rPr>
-        <w:t>trên</w:t>
-      </w:r>
-      <w:proofErr w:type="spellEnd"/>
-      <w:r>
-        <w:rPr>
-          <w:i/>
-          <w:iCs/>
-        </w:rPr>
-        <w:t xml:space="preserve"> </w:t>
-      </w:r>
-      <w:proofErr w:type="spellStart"/>
-      <w:r>
-        <w:rPr>
-          <w:i/>
-          <w:iCs/>
-        </w:rPr>
-        <w:t>nền</w:t>
-      </w:r>
-      <w:proofErr w:type="spellEnd"/>
-      <w:r>
-        <w:rPr>
-          <w:i/>
-          <w:iCs/>
-        </w:rPr>
-        <w:t xml:space="preserve"> </w:t>
-      </w:r>
-      <w:proofErr w:type="spellStart"/>
-      <w:r>
-        <w:rPr>
-          <w:i/>
-          <w:iCs/>
-        </w:rPr>
-        <w:t>t</w:t>
-      </w:r>
-      <w:r>
-        <w:rPr>
-          <w:i/>
-          <w:iCs/>
-        </w:rPr>
-        <w:t>ảng</w:t>
-      </w:r>
-      <w:proofErr w:type="spellEnd"/>
-      <w:r>
-        <w:rPr>
-          <w:i/>
-          <w:iCs/>
-        </w:rPr>
-        <w:t xml:space="preserve"> </w:t>
-      </w:r>
-      <w:proofErr w:type="spellStart"/>
-      <w:r>
-        <w:rPr>
-          <w:i/>
-          <w:iCs/>
-        </w:rPr>
-        <w:t>nào</w:t>
-      </w:r>
-      <w:proofErr w:type="spellEnd"/>
-      <w:r>
-        <w:rPr>
-          <w:i/>
-          <w:iCs/>
-        </w:rPr>
-        <w:t xml:space="preserve">, OS </w:t>
-      </w:r>
-      <w:proofErr w:type="spellStart"/>
-      <w:r>
-        <w:rPr>
-          <w:i/>
-          <w:iCs/>
-        </w:rPr>
-        <w:t>nào</w:t>
-      </w:r>
-      <w:proofErr w:type="spellEnd"/>
-      <w:r>
-        <w:rPr>
-          <w:i/>
-          <w:iCs/>
-        </w:rPr>
-        <w:t>?...</w:t>
+        <w:pStyle w:val="ListParagraph"/>
+        <w:numPr>
+          <w:ilvl w:val="1"/>
+          <w:numId w:val="7"/>
+        </w:numPr>
+        <w:rPr>
+          <w:i/>
+          <w:iCs/>
+        </w:rPr>
+      </w:pPr>
+      <w:r>
+        <w:rPr>
+          <w:i/>
+          <w:iCs/>
+        </w:rPr>
+        <w:t xml:space="preserve">Link </w:t>
+      </w:r>
+      <w:proofErr w:type="spellStart"/>
+      <w:r>
+        <w:rPr>
+          <w:i/>
+          <w:iCs/>
+        </w:rPr>
+        <w:t>tài</w:t>
+      </w:r>
+      <w:proofErr w:type="spellEnd"/>
+      <w:r>
+        <w:rPr>
+          <w:i/>
+          <w:iCs/>
+        </w:rPr>
+        <w:t xml:space="preserve"> </w:t>
+      </w:r>
+      <w:proofErr w:type="spellStart"/>
+      <w:r>
+        <w:rPr>
+          <w:i/>
+          <w:iCs/>
+        </w:rPr>
+        <w:t>khoản</w:t>
+      </w:r>
+      <w:proofErr w:type="spellEnd"/>
+      <w:r>
+        <w:rPr>
+          <w:i/>
+          <w:iCs/>
+        </w:rPr>
+        <w:t xml:space="preserve"> </w:t>
+      </w:r>
+      <w:proofErr w:type="spellStart"/>
+      <w:r>
+        <w:rPr>
+          <w:i/>
+          <w:iCs/>
+        </w:rPr>
+        <w:t>Github</w:t>
+      </w:r>
+      <w:proofErr w:type="spellEnd"/>
+      <w:r>
+        <w:rPr>
+          <w:i/>
+          <w:iCs/>
+        </w:rPr>
+        <w:t xml:space="preserve">: </w:t>
+      </w:r>
+      <w:r>
+        <w:rPr>
+          <w:i/>
+          <w:iCs/>
+        </w:rPr>
+        <w:t>https://github.com/isaacaflores2</w:t>
       </w:r>
     </w:p>
     <w:p>
       <w:pPr>
+        <w:pStyle w:val="ListParagraph"/>
+        <w:numPr>
+          <w:ilvl w:val="1"/>
+          <w:numId w:val="7"/>
+        </w:numPr>
+        <w:rPr>
+          <w:i/>
+          <w:iCs/>
+        </w:rPr>
+      </w:pPr>
+      <w:proofErr w:type="spellStart"/>
+      <w:r>
+        <w:rPr>
+          <w:i/>
+          <w:iCs/>
+        </w:rPr>
+        <w:t>Số</w:t>
+      </w:r>
+      <w:proofErr w:type="spellEnd"/>
+      <w:r>
+        <w:rPr>
+          <w:i/>
+          <w:iCs/>
+        </w:rPr>
+        <w:t xml:space="preserve"> repository </w:t>
+      </w:r>
+      <w:proofErr w:type="spellStart"/>
+      <w:r>
+        <w:rPr>
+          <w:i/>
+          <w:iCs/>
+        </w:rPr>
+        <w:t>có</w:t>
+      </w:r>
+      <w:proofErr w:type="spellEnd"/>
+      <w:r>
+        <w:rPr>
+          <w:i/>
+          <w:iCs/>
+        </w:rPr>
+        <w:t>: 13</w:t>
+      </w:r>
+    </w:p>
+    <w:p>
+      <w:pPr>
+        <w:pStyle w:val="ListParagraph"/>
+        <w:ind w:left="720"/>
+        <w:rPr>
+          <w:i/>
+          <w:iCs/>
+        </w:rPr>
+      </w:pPr>
+      <w:r>
+        <w:rPr>
+          <w:i/>
+          <w:iCs/>
+        </w:rPr>
+        <w:t>Contributor 3 (7 commits):</w:t>
+      </w:r>
+    </w:p>
+    <w:p>
+      <w:pPr>
+        <w:pStyle w:val="ListParagraph"/>
+        <w:numPr>
+          <w:ilvl w:val="1"/>
+          <w:numId w:val="7"/>
+        </w:numPr>
+        <w:rPr>
+          <w:i/>
+          <w:iCs/>
+        </w:rPr>
+      </w:pPr>
+      <w:proofErr w:type="spellStart"/>
+      <w:r>
+        <w:rPr>
+          <w:i/>
+          <w:iCs/>
+        </w:rPr>
+        <w:t>Tên</w:t>
+      </w:r>
+      <w:proofErr w:type="spellEnd"/>
+      <w:r>
+        <w:rPr>
+          <w:i/>
+          <w:iCs/>
+        </w:rPr>
+        <w:t xml:space="preserve"> </w:t>
+      </w:r>
+      <w:proofErr w:type="spellStart"/>
+      <w:r>
+        <w:rPr>
+          <w:i/>
+          <w:iCs/>
+        </w:rPr>
+        <w:t>đầy</w:t>
+      </w:r>
+      <w:proofErr w:type="spellEnd"/>
+      <w:r>
+        <w:rPr>
+          <w:i/>
+          <w:iCs/>
+        </w:rPr>
+        <w:t xml:space="preserve"> </w:t>
+      </w:r>
+      <w:proofErr w:type="spellStart"/>
+      <w:r>
+        <w:rPr>
+          <w:i/>
+          <w:iCs/>
+        </w:rPr>
+        <w:t>đủ</w:t>
+      </w:r>
+      <w:proofErr w:type="spellEnd"/>
+      <w:r>
+        <w:rPr>
+          <w:i/>
+          <w:iCs/>
+        </w:rPr>
+        <w:t xml:space="preserve">: </w:t>
+      </w:r>
+      <w:r>
+        <w:rPr>
+          <w:rFonts w:cs="Tahoma"/>
+          <w:bCs/>
+          <w:color w:val="24292E"/>
+          <w:shd w:val="clear" w:color="auto" w:fill="FFFFFF"/>
+        </w:rPr>
+        <w:t xml:space="preserve">Craig </w:t>
+      </w:r>
+      <w:proofErr w:type="spellStart"/>
+      <w:r>
+        <w:rPr>
+          <w:rFonts w:cs="Tahoma"/>
+          <w:bCs/>
+          <w:color w:val="24292E"/>
+          <w:shd w:val="clear" w:color="auto" w:fill="FFFFFF"/>
+        </w:rPr>
+        <w:t>Presti</w:t>
+      </w:r>
+      <w:proofErr w:type="spellEnd"/>
+    </w:p>
+    <w:p>
+      <w:pPr>
+        <w:pStyle w:val="ListParagraph"/>
+        <w:numPr>
+          <w:ilvl w:val="1"/>
+          <w:numId w:val="7"/>
+        </w:numPr>
+        <w:rPr>
+          <w:i/>
+          <w:iCs/>
+        </w:rPr>
+      </w:pPr>
+      <w:r>
+        <w:rPr>
+          <w:i/>
+          <w:iCs/>
+        </w:rPr>
+        <w:t xml:space="preserve">Link </w:t>
+      </w:r>
+      <w:proofErr w:type="spellStart"/>
+      <w:r>
+        <w:rPr>
+          <w:i/>
+          <w:iCs/>
+        </w:rPr>
+        <w:t>tài</w:t>
+      </w:r>
+      <w:proofErr w:type="spellEnd"/>
+      <w:r>
+        <w:rPr>
+          <w:i/>
+          <w:iCs/>
+        </w:rPr>
+        <w:t xml:space="preserve"> </w:t>
+      </w:r>
+      <w:proofErr w:type="spellStart"/>
+      <w:r>
+        <w:rPr>
+          <w:i/>
+          <w:iCs/>
+        </w:rPr>
+        <w:t>khoản</w:t>
+      </w:r>
+      <w:proofErr w:type="spellEnd"/>
+      <w:r>
+        <w:rPr>
+          <w:i/>
+          <w:iCs/>
+        </w:rPr>
+        <w:t xml:space="preserve"> </w:t>
+      </w:r>
+      <w:proofErr w:type="spellStart"/>
+      <w:r>
+        <w:rPr>
+          <w:i/>
+          <w:iCs/>
+        </w:rPr>
+        <w:t>Github</w:t>
+      </w:r>
+      <w:proofErr w:type="spellEnd"/>
+      <w:r>
+        <w:rPr>
+          <w:i/>
+          <w:iCs/>
+        </w:rPr>
+        <w:t xml:space="preserve">: </w:t>
+      </w:r>
+      <w:r>
+        <w:rPr>
+          <w:i/>
+          <w:iCs/>
+        </w:rPr>
+        <w:t>https://github.com/craigomatic</w:t>
+      </w:r>
+    </w:p>
+    <w:p>
+      <w:pPr>
+        <w:pStyle w:val="ListParagraph"/>
+        <w:numPr>
+          <w:ilvl w:val="1"/>
+          <w:numId w:val="7"/>
+        </w:numPr>
+        <w:rPr>
+          <w:i/>
+          <w:iCs/>
+        </w:rPr>
+      </w:pPr>
+      <w:proofErr w:type="spellStart"/>
+      <w:r>
+        <w:rPr>
+          <w:i/>
+          <w:iCs/>
+        </w:rPr>
+        <w:t>Số</w:t>
+      </w:r>
+      <w:proofErr w:type="spellEnd"/>
+      <w:r>
+        <w:rPr>
+          <w:i/>
+          <w:iCs/>
+        </w:rPr>
+        <w:t xml:space="preserve"> repository </w:t>
+      </w:r>
+      <w:proofErr w:type="spellStart"/>
+      <w:r>
+        <w:rPr>
+          <w:i/>
+          <w:iCs/>
+        </w:rPr>
+        <w:t>có</w:t>
+      </w:r>
+      <w:proofErr w:type="spellEnd"/>
+      <w:r>
+        <w:rPr>
+          <w:i/>
+          <w:iCs/>
+        </w:rPr>
+        <w:t>: 31</w:t>
+      </w:r>
+    </w:p>
+    <w:p>
+      <w:pPr>
+        <w:pStyle w:val="ListParagraph"/>
+        <w:ind w:left="720"/>
+        <w:rPr>
+          <w:i/>
+          <w:iCs/>
+        </w:rPr>
+      </w:pPr>
+      <w:r>
+        <w:rPr>
+          <w:i/>
+          <w:iCs/>
+        </w:rPr>
+        <w:t>Contributor 4 (2 commits):</w:t>
+      </w:r>
+    </w:p>
+    <w:p>
+      <w:pPr>
+        <w:pStyle w:val="ListParagraph"/>
+        <w:numPr>
+          <w:ilvl w:val="1"/>
+          <w:numId w:val="7"/>
+        </w:numPr>
+        <w:rPr>
+          <w:i/>
+          <w:iCs/>
+        </w:rPr>
+      </w:pPr>
+      <w:proofErr w:type="spellStart"/>
+      <w:r>
+        <w:rPr>
+          <w:i/>
+          <w:iCs/>
+        </w:rPr>
+        <w:t>Tên</w:t>
+      </w:r>
+      <w:proofErr w:type="spellEnd"/>
+      <w:r>
+        <w:rPr>
+          <w:i/>
+          <w:iCs/>
+        </w:rPr>
+        <w:t xml:space="preserve"> </w:t>
+      </w:r>
+      <w:proofErr w:type="spellStart"/>
+      <w:r>
+        <w:rPr>
+          <w:i/>
+          <w:iCs/>
+        </w:rPr>
+        <w:t>đầy</w:t>
+      </w:r>
+      <w:proofErr w:type="spellEnd"/>
+      <w:r>
+        <w:rPr>
+          <w:i/>
+          <w:iCs/>
+        </w:rPr>
+        <w:t xml:space="preserve"> </w:t>
+      </w:r>
+      <w:proofErr w:type="spellStart"/>
+      <w:r>
+        <w:rPr>
+          <w:i/>
+          <w:iCs/>
+        </w:rPr>
+        <w:t>đủ</w:t>
+      </w:r>
+      <w:proofErr w:type="spellEnd"/>
+      <w:r>
+        <w:rPr>
+          <w:i/>
+          <w:iCs/>
+        </w:rPr>
+        <w:t xml:space="preserve">: </w:t>
+      </w:r>
+      <w:r>
+        <w:rPr>
+          <w:rFonts w:cs="Tahoma"/>
+          <w:bCs/>
+          <w:color w:val="24292E"/>
+          <w:shd w:val="clear" w:color="auto" w:fill="FFFFFF"/>
+        </w:rPr>
+        <w:t>office 365 dev account</w:t>
+      </w:r>
+    </w:p>
+    <w:p>
+      <w:pPr>
+        <w:pStyle w:val="ListParagraph"/>
+        <w:numPr>
+          <w:ilvl w:val="1"/>
+          <w:numId w:val="7"/>
+        </w:numPr>
+        <w:rPr>
+          <w:i/>
+          <w:iCs/>
+        </w:rPr>
+      </w:pPr>
+      <w:r>
+        <w:rPr>
+          <w:i/>
+          <w:iCs/>
+        </w:rPr>
+        <w:t xml:space="preserve">Link </w:t>
+      </w:r>
+      <w:proofErr w:type="spellStart"/>
+      <w:r>
+        <w:rPr>
+          <w:i/>
+          <w:iCs/>
+        </w:rPr>
+        <w:t>tài</w:t>
+      </w:r>
+      <w:proofErr w:type="spellEnd"/>
+      <w:r>
+        <w:rPr>
+          <w:i/>
+          <w:iCs/>
+        </w:rPr>
+        <w:t xml:space="preserve"> </w:t>
+      </w:r>
+      <w:proofErr w:type="spellStart"/>
+      <w:r>
+        <w:rPr>
+          <w:i/>
+          <w:iCs/>
+        </w:rPr>
+        <w:t>khoản</w:t>
+      </w:r>
+      <w:proofErr w:type="spellEnd"/>
+      <w:r>
+        <w:rPr>
+          <w:i/>
+          <w:iCs/>
+        </w:rPr>
+        <w:t xml:space="preserve"> </w:t>
+      </w:r>
+      <w:proofErr w:type="spellStart"/>
+      <w:r>
+        <w:rPr>
+          <w:i/>
+          <w:iCs/>
+        </w:rPr>
+        <w:t>Github</w:t>
+      </w:r>
+      <w:proofErr w:type="spellEnd"/>
+      <w:r>
+        <w:rPr>
+          <w:i/>
+          <w:iCs/>
+        </w:rPr>
+        <w:t xml:space="preserve">: </w:t>
+      </w:r>
+      <w:r>
+        <w:rPr>
+          <w:i/>
+          <w:iCs/>
+        </w:rPr>
+        <w:t>https://github.com/o365devx</w:t>
+      </w:r>
+    </w:p>
+    <w:p>
+      <w:pPr>
+        <w:pStyle w:val="ListParagraph"/>
+        <w:numPr>
+          <w:ilvl w:val="1"/>
+          <w:numId w:val="7"/>
+        </w:numPr>
+        <w:rPr>
+          <w:i/>
+          <w:iCs/>
+        </w:rPr>
+      </w:pPr>
+      <w:proofErr w:type="spellStart"/>
+      <w:r>
+        <w:rPr>
+          <w:i/>
+          <w:iCs/>
+        </w:rPr>
+        <w:t>Số</w:t>
+      </w:r>
+      <w:proofErr w:type="spellEnd"/>
+      <w:r>
+        <w:rPr>
+          <w:i/>
+          <w:iCs/>
+        </w:rPr>
+        <w:t xml:space="preserve"> repository </w:t>
+      </w:r>
+      <w:proofErr w:type="spellStart"/>
+      <w:r>
+        <w:rPr>
+          <w:i/>
+          <w:iCs/>
+        </w:rPr>
+        <w:t>có</w:t>
+      </w:r>
+      <w:proofErr w:type="spellEnd"/>
+      <w:r>
+        <w:rPr>
+          <w:i/>
+          <w:iCs/>
+        </w:rPr>
+        <w:t>: 0</w:t>
+      </w:r>
+    </w:p>
+    <w:p>
+      <w:pPr>
+        <w:pStyle w:val="ListParagraph"/>
+        <w:ind w:left="720"/>
+        <w:rPr>
+          <w:i/>
+          <w:iCs/>
+        </w:rPr>
+      </w:pPr>
+      <w:r>
+        <w:rPr>
+          <w:i/>
+          <w:iCs/>
+        </w:rPr>
+        <w:t>Contributor 5 (2 commits):</w:t>
+      </w:r>
+    </w:p>
+    <w:p>
+      <w:pPr>
+        <w:pStyle w:val="ListParagraph"/>
+        <w:numPr>
+          <w:ilvl w:val="1"/>
+          <w:numId w:val="7"/>
+        </w:numPr>
+        <w:rPr>
+          <w:i/>
+          <w:iCs/>
+        </w:rPr>
+      </w:pPr>
+      <w:proofErr w:type="spellStart"/>
+      <w:r>
+        <w:rPr>
+          <w:i/>
+          <w:iCs/>
+        </w:rPr>
+        <w:t>Tên</w:t>
+      </w:r>
+      <w:proofErr w:type="spellEnd"/>
+      <w:r>
+        <w:rPr>
+          <w:i/>
+          <w:iCs/>
+        </w:rPr>
+        <w:t xml:space="preserve"> </w:t>
+      </w:r>
+      <w:proofErr w:type="spellStart"/>
+      <w:r>
+        <w:rPr>
+          <w:i/>
+          <w:iCs/>
+        </w:rPr>
+        <w:t>đầy</w:t>
+      </w:r>
+      <w:proofErr w:type="spellEnd"/>
+      <w:r>
+        <w:rPr>
+          <w:i/>
+          <w:iCs/>
+        </w:rPr>
+        <w:t xml:space="preserve"> </w:t>
+      </w:r>
+      <w:proofErr w:type="spellStart"/>
+      <w:r>
+        <w:rPr>
+          <w:i/>
+          <w:iCs/>
+        </w:rPr>
+        <w:t>đủ</w:t>
+      </w:r>
+      <w:proofErr w:type="spellEnd"/>
+      <w:r>
+        <w:rPr>
+          <w:i/>
+          <w:iCs/>
+        </w:rPr>
+        <w:t xml:space="preserve">: </w:t>
+      </w:r>
+      <w:r>
+        <w:rPr>
+          <w:rFonts w:cs="Tahoma"/>
+          <w:bCs/>
+          <w:color w:val="24292E"/>
+          <w:shd w:val="clear" w:color="auto" w:fill="FFFFFF"/>
+        </w:rPr>
+        <w:t>Microsoft Open Source</w:t>
+      </w:r>
+    </w:p>
+    <w:p>
+      <w:pPr>
+        <w:pStyle w:val="ListParagraph"/>
+        <w:numPr>
+          <w:ilvl w:val="1"/>
+          <w:numId w:val="7"/>
+        </w:numPr>
+        <w:rPr>
+          <w:i/>
+          <w:iCs/>
+        </w:rPr>
+      </w:pPr>
+      <w:r>
+        <w:rPr>
+          <w:i/>
+          <w:iCs/>
+        </w:rPr>
+        <w:t xml:space="preserve">Link </w:t>
+      </w:r>
+      <w:proofErr w:type="spellStart"/>
+      <w:r>
+        <w:rPr>
+          <w:i/>
+          <w:iCs/>
+        </w:rPr>
+        <w:t>tài</w:t>
+      </w:r>
+      <w:proofErr w:type="spellEnd"/>
+      <w:r>
+        <w:rPr>
+          <w:i/>
+          <w:iCs/>
+        </w:rPr>
+        <w:t xml:space="preserve"> </w:t>
+      </w:r>
+      <w:proofErr w:type="spellStart"/>
+      <w:r>
+        <w:rPr>
+          <w:i/>
+          <w:iCs/>
+        </w:rPr>
+        <w:t>khoản</w:t>
+      </w:r>
+      <w:proofErr w:type="spellEnd"/>
+      <w:r>
+        <w:rPr>
+          <w:i/>
+          <w:iCs/>
+        </w:rPr>
+        <w:t xml:space="preserve"> </w:t>
+      </w:r>
+      <w:proofErr w:type="spellStart"/>
+      <w:r>
+        <w:rPr>
+          <w:i/>
+          <w:iCs/>
+        </w:rPr>
+        <w:t>Github</w:t>
+      </w:r>
+      <w:proofErr w:type="spellEnd"/>
+      <w:r>
+        <w:rPr>
+          <w:i/>
+          <w:iCs/>
+        </w:rPr>
+        <w:t xml:space="preserve">: </w:t>
+      </w:r>
+      <w:r>
+        <w:rPr>
+          <w:i/>
+          <w:iCs/>
+        </w:rPr>
+        <w:t>https://github.com/microsoftopensource</w:t>
+      </w:r>
+    </w:p>
+    <w:p>
+      <w:pPr>
+        <w:pStyle w:val="ListParagraph"/>
+        <w:numPr>
+          <w:ilvl w:val="1"/>
+          <w:numId w:val="7"/>
+        </w:numPr>
+        <w:rPr>
+          <w:i/>
+          <w:iCs/>
+        </w:rPr>
+      </w:pPr>
+      <w:proofErr w:type="spellStart"/>
+      <w:r>
+        <w:rPr>
+          <w:i/>
+          <w:iCs/>
+        </w:rPr>
+        <w:t>Số</w:t>
+      </w:r>
+      <w:proofErr w:type="spellEnd"/>
+      <w:r>
+        <w:rPr>
+          <w:i/>
+          <w:iCs/>
+        </w:rPr>
+        <w:t xml:space="preserve"> repository </w:t>
+      </w:r>
+      <w:proofErr w:type="spellStart"/>
+      <w:r>
+        <w:rPr>
+          <w:i/>
+          <w:iCs/>
+        </w:rPr>
+        <w:t>có</w:t>
+      </w:r>
+      <w:proofErr w:type="spellEnd"/>
+      <w:r>
+        <w:rPr>
+          <w:i/>
+          <w:iCs/>
+        </w:rPr>
+        <w:t>: 0</w:t>
+      </w:r>
+    </w:p>
+    <w:p>
+      <w:pPr>
+        <w:pStyle w:val="Heading2"/>
+      </w:pPr>
+      <w:proofErr w:type="spellStart"/>
+      <w:r>
+        <w:t>Kết</w:t>
+      </w:r>
+      <w:proofErr w:type="spellEnd"/>
+      <w:r>
+        <w:t xml:space="preserve"> </w:t>
+      </w:r>
+      <w:proofErr w:type="spellStart"/>
+      <w:r>
+        <w:t>quả</w:t>
+      </w:r>
+      <w:proofErr w:type="spellEnd"/>
+      <w:r>
+        <w:t xml:space="preserve"> </w:t>
+      </w:r>
+      <w:proofErr w:type="spellStart"/>
+      <w:r>
+        <w:t>chạy</w:t>
+      </w:r>
+      <w:proofErr w:type="spellEnd"/>
+      <w:r>
+        <w:t xml:space="preserve"> </w:t>
+      </w:r>
+      <w:proofErr w:type="spellStart"/>
+      <w:r>
+        <w:t>thử</w:t>
+      </w:r>
+      <w:proofErr w:type="spellEnd"/>
+      <w:r>
+        <w:t xml:space="preserve"> </w:t>
+      </w:r>
+      <w:proofErr w:type="spellStart"/>
+      <w:r>
+        <w:t>nghiệm</w:t>
+      </w:r>
+      <w:bookmarkEnd w:id="10"/>
+      <w:proofErr w:type="spellEnd"/>
+    </w:p>
+    <w:p>
+      <w:pPr>
+        <w:rPr>
+          <w:i/>
+          <w:iCs/>
+        </w:rPr>
+      </w:pPr>
+      <w:proofErr w:type="spellStart"/>
+      <w:r>
+        <w:rPr>
+          <w:i/>
+          <w:iCs/>
+        </w:rPr>
+        <w:t>Mô</w:t>
+      </w:r>
+      <w:proofErr w:type="spellEnd"/>
+      <w:r>
+        <w:rPr>
+          <w:i/>
+          <w:iCs/>
+        </w:rPr>
+        <w:t xml:space="preserve"> </w:t>
+      </w:r>
+      <w:proofErr w:type="spellStart"/>
+      <w:r>
+        <w:rPr>
+          <w:i/>
+          <w:iCs/>
+        </w:rPr>
+        <w:t>tả</w:t>
+      </w:r>
+      <w:proofErr w:type="spellEnd"/>
+      <w:r>
+        <w:rPr>
+          <w:i/>
+          <w:iCs/>
+        </w:rPr>
+        <w:t xml:space="preserve"> </w:t>
+      </w:r>
+      <w:proofErr w:type="spellStart"/>
+      <w:r>
+        <w:rPr>
+          <w:i/>
+          <w:iCs/>
+        </w:rPr>
+        <w:t>các</w:t>
+      </w:r>
+      <w:proofErr w:type="spellEnd"/>
+      <w:r>
+        <w:rPr>
+          <w:i/>
+          <w:iCs/>
+        </w:rPr>
+        <w:t xml:space="preserve"> </w:t>
+      </w:r>
+      <w:proofErr w:type="spellStart"/>
+      <w:r>
+        <w:rPr>
+          <w:i/>
+          <w:iCs/>
+        </w:rPr>
+        <w:t>bước</w:t>
+      </w:r>
+      <w:proofErr w:type="spellEnd"/>
+      <w:r>
+        <w:rPr>
+          <w:i/>
+          <w:iCs/>
+        </w:rPr>
+        <w:t xml:space="preserve"> </w:t>
+      </w:r>
+      <w:proofErr w:type="spellStart"/>
+      <w:r>
+        <w:rPr>
+          <w:i/>
+          <w:iCs/>
+        </w:rPr>
+        <w:t>chạy</w:t>
+      </w:r>
+      <w:proofErr w:type="spellEnd"/>
+      <w:r>
+        <w:rPr>
+          <w:i/>
+          <w:iCs/>
+        </w:rPr>
+        <w:t xml:space="preserve"> </w:t>
+      </w:r>
+      <w:proofErr w:type="spellStart"/>
+      <w:r>
+        <w:rPr>
+          <w:i/>
+          <w:iCs/>
+        </w:rPr>
+        <w:t>chương</w:t>
+      </w:r>
+      <w:proofErr w:type="spellEnd"/>
+      <w:r>
+        <w:rPr>
+          <w:i/>
+          <w:iCs/>
+        </w:rPr>
+        <w:t xml:space="preserve"> </w:t>
+      </w:r>
+      <w:proofErr w:type="spellStart"/>
+      <w:r>
+        <w:rPr>
+          <w:i/>
+          <w:iCs/>
+        </w:rPr>
+        <w:t>trình</w:t>
+      </w:r>
+      <w:proofErr w:type="spellEnd"/>
+      <w:r>
+        <w:rPr>
+          <w:i/>
+          <w:iCs/>
+        </w:rPr>
+        <w:t xml:space="preserve">, </w:t>
+      </w:r>
+      <w:proofErr w:type="spellStart"/>
+      <w:r>
+        <w:rPr>
+          <w:i/>
+          <w:iCs/>
+        </w:rPr>
+        <w:t>có</w:t>
+      </w:r>
+      <w:proofErr w:type="spellEnd"/>
+      <w:r>
+        <w:rPr>
+          <w:i/>
+          <w:iCs/>
+        </w:rPr>
+        <w:t xml:space="preserve"> </w:t>
+      </w:r>
+      <w:proofErr w:type="spellStart"/>
+      <w:r>
+        <w:rPr>
+          <w:i/>
+          <w:iCs/>
+        </w:rPr>
+        <w:t>thể</w:t>
+      </w:r>
+      <w:proofErr w:type="spellEnd"/>
+      <w:r>
+        <w:rPr>
+          <w:i/>
+          <w:iCs/>
+        </w:rPr>
+        <w:t xml:space="preserve"> </w:t>
+      </w:r>
+      <w:proofErr w:type="spellStart"/>
+      <w:r>
+        <w:rPr>
+          <w:i/>
+          <w:iCs/>
+        </w:rPr>
+        <w:t>thành</w:t>
+      </w:r>
+      <w:proofErr w:type="spellEnd"/>
+      <w:r>
+        <w:rPr>
+          <w:i/>
+          <w:iCs/>
+        </w:rPr>
+        <w:t xml:space="preserve"> </w:t>
+      </w:r>
+      <w:proofErr w:type="spellStart"/>
+      <w:r>
+        <w:rPr>
+          <w:i/>
+          <w:iCs/>
+        </w:rPr>
+        <w:t>công</w:t>
+      </w:r>
+      <w:proofErr w:type="spellEnd"/>
+      <w:r>
+        <w:rPr>
+          <w:i/>
+          <w:iCs/>
+        </w:rPr>
+        <w:t xml:space="preserve"> </w:t>
+      </w:r>
+      <w:proofErr w:type="spellStart"/>
+      <w:r>
+        <w:rPr>
+          <w:i/>
+          <w:iCs/>
+        </w:rPr>
+        <w:t>hoặc</w:t>
+      </w:r>
+      <w:proofErr w:type="spellEnd"/>
+      <w:r>
+        <w:rPr>
+          <w:i/>
+          <w:iCs/>
+        </w:rPr>
+        <w:t xml:space="preserve"> </w:t>
+      </w:r>
+      <w:proofErr w:type="spellStart"/>
+      <w:r>
+        <w:rPr>
+          <w:i/>
+          <w:iCs/>
+        </w:rPr>
+        <w:t>không</w:t>
+      </w:r>
+      <w:proofErr w:type="spellEnd"/>
+      <w:r>
+        <w:rPr>
+          <w:i/>
+          <w:iCs/>
+        </w:rPr>
+        <w:t xml:space="preserve"> </w:t>
+      </w:r>
+      <w:proofErr w:type="spellStart"/>
+      <w:r>
+        <w:rPr>
+          <w:i/>
+          <w:iCs/>
+        </w:rPr>
+        <w:t>thành</w:t>
+      </w:r>
+      <w:proofErr w:type="spellEnd"/>
+      <w:r>
+        <w:rPr>
+          <w:i/>
+          <w:iCs/>
+        </w:rPr>
+        <w:t xml:space="preserve"> </w:t>
+      </w:r>
+      <w:proofErr w:type="spellStart"/>
+      <w:r>
+        <w:rPr>
+          <w:i/>
+          <w:iCs/>
+        </w:rPr>
+        <w:t>công</w:t>
+      </w:r>
+      <w:proofErr w:type="spellEnd"/>
+      <w:r>
+        <w:rPr>
+          <w:i/>
+          <w:iCs/>
+        </w:rPr>
+        <w:t xml:space="preserve">. Cho </w:t>
+      </w:r>
+      <w:proofErr w:type="spellStart"/>
+      <w:r>
+        <w:rPr>
+          <w:i/>
+          <w:iCs/>
+        </w:rPr>
+        <w:t>biết</w:t>
+      </w:r>
+      <w:proofErr w:type="spellEnd"/>
+      <w:r>
+        <w:rPr>
+          <w:i/>
+          <w:iCs/>
+        </w:rPr>
+        <w:t xml:space="preserve"> </w:t>
+      </w:r>
+      <w:proofErr w:type="spellStart"/>
+      <w:r>
+        <w:rPr>
+          <w:i/>
+          <w:iCs/>
+        </w:rPr>
+        <w:t>các</w:t>
+      </w:r>
+      <w:proofErr w:type="spellEnd"/>
+      <w:r>
+        <w:rPr>
+          <w:i/>
+          <w:iCs/>
+        </w:rPr>
+        <w:t xml:space="preserve"> </w:t>
+      </w:r>
+      <w:proofErr w:type="spellStart"/>
+      <w:r>
+        <w:rPr>
+          <w:i/>
+          <w:iCs/>
+        </w:rPr>
+        <w:t>lỗi</w:t>
+      </w:r>
+      <w:proofErr w:type="spellEnd"/>
+      <w:r>
+        <w:rPr>
+          <w:i/>
+          <w:iCs/>
+        </w:rPr>
+        <w:t xml:space="preserve"> </w:t>
+      </w:r>
+      <w:proofErr w:type="spellStart"/>
+      <w:r>
+        <w:rPr>
+          <w:i/>
+          <w:iCs/>
+        </w:rPr>
+        <w:t>xuất</w:t>
+      </w:r>
+      <w:proofErr w:type="spellEnd"/>
+      <w:r>
+        <w:rPr>
+          <w:i/>
+          <w:iCs/>
+        </w:rPr>
+        <w:t xml:space="preserve"> </w:t>
+      </w:r>
+      <w:proofErr w:type="spellStart"/>
+      <w:r>
+        <w:rPr>
+          <w:i/>
+          <w:iCs/>
+        </w:rPr>
+        <w:t>hiện</w:t>
+      </w:r>
+      <w:proofErr w:type="spellEnd"/>
+      <w:r>
+        <w:rPr>
+          <w:i/>
+          <w:iCs/>
+        </w:rPr>
+        <w:t xml:space="preserve"> </w:t>
+      </w:r>
+      <w:proofErr w:type="spellStart"/>
+      <w:r>
+        <w:rPr>
+          <w:i/>
+          <w:iCs/>
+        </w:rPr>
+        <w:t>và</w:t>
+      </w:r>
+      <w:proofErr w:type="spellEnd"/>
+      <w:r>
+        <w:rPr>
+          <w:i/>
+          <w:iCs/>
+        </w:rPr>
+        <w:t xml:space="preserve"> </w:t>
+      </w:r>
+      <w:proofErr w:type="spellStart"/>
+      <w:r>
+        <w:rPr>
+          <w:i/>
+          <w:iCs/>
+        </w:rPr>
+        <w:t>cách</w:t>
+      </w:r>
+      <w:proofErr w:type="spellEnd"/>
+      <w:r>
+        <w:rPr>
+          <w:i/>
+          <w:iCs/>
+        </w:rPr>
+        <w:t xml:space="preserve"> </w:t>
+      </w:r>
+      <w:proofErr w:type="spellStart"/>
+      <w:r>
+        <w:rPr>
+          <w:i/>
+          <w:iCs/>
+        </w:rPr>
+        <w:t>xử</w:t>
+      </w:r>
+      <w:proofErr w:type="spellEnd"/>
+      <w:r>
+        <w:rPr>
+          <w:i/>
+          <w:iCs/>
+        </w:rPr>
+        <w:t xml:space="preserve"> </w:t>
+      </w:r>
+      <w:proofErr w:type="spellStart"/>
+      <w:r>
+        <w:rPr>
+          <w:i/>
+          <w:iCs/>
+        </w:rPr>
+        <w:t>lý</w:t>
+      </w:r>
+      <w:proofErr w:type="spellEnd"/>
+      <w:r>
+        <w:rPr>
+          <w:i/>
+          <w:iCs/>
+        </w:rPr>
+        <w:t xml:space="preserve"> </w:t>
+      </w:r>
+      <w:proofErr w:type="spellStart"/>
+      <w:r>
+        <w:rPr>
+          <w:i/>
+          <w:iCs/>
+        </w:rPr>
+        <w:t>nếu</w:t>
+      </w:r>
+      <w:proofErr w:type="spellEnd"/>
+      <w:r>
+        <w:rPr>
+          <w:i/>
+          <w:iCs/>
+        </w:rPr>
+        <w:t xml:space="preserve"> </w:t>
+      </w:r>
+      <w:proofErr w:type="spellStart"/>
+      <w:r>
+        <w:rPr>
+          <w:i/>
+          <w:iCs/>
+        </w:rPr>
+        <w:t>có</w:t>
+      </w:r>
+      <w:proofErr w:type="spellEnd"/>
+      <w:r>
+        <w:rPr>
+          <w:i/>
+          <w:iCs/>
+        </w:rPr>
+        <w:t>.</w:t>
+      </w:r>
+    </w:p>
+    <w:p>
+      <w:pPr>
+        <w:pStyle w:val="Heading2"/>
+      </w:pPr>
+      <w:bookmarkStart w:id="11" w:name="_Toc57272149"/>
+      <w:proofErr w:type="spellStart"/>
+      <w:r>
+        <w:t>Phạm</w:t>
+      </w:r>
+      <w:proofErr w:type="spellEnd"/>
+      <w:r>
+        <w:t xml:space="preserve"> vi </w:t>
+      </w:r>
+      <w:proofErr w:type="spellStart"/>
+      <w:r>
+        <w:t>dự</w:t>
+      </w:r>
+      <w:proofErr w:type="spellEnd"/>
+      <w:r>
+        <w:t xml:space="preserve"> </w:t>
+      </w:r>
+      <w:proofErr w:type="spellStart"/>
+      <w:r>
+        <w:t>án</w:t>
+      </w:r>
+      <w:bookmarkEnd w:id="11"/>
+      <w:proofErr w:type="spellEnd"/>
+    </w:p>
+    <w:p>
+      <w:pPr>
+        <w:rPr>
+          <w:i/>
+          <w:iCs/>
+        </w:rPr>
+      </w:pPr>
+      <w:proofErr w:type="spellStart"/>
+      <w:r>
+        <w:rPr>
+          <w:i/>
+          <w:iCs/>
+        </w:rPr>
+        <w:t>Chạy</w:t>
+      </w:r>
+      <w:proofErr w:type="spellEnd"/>
+      <w:r>
+        <w:rPr>
+          <w:i/>
+          <w:iCs/>
+        </w:rPr>
+        <w:t xml:space="preserve"> </w:t>
+      </w:r>
+      <w:proofErr w:type="spellStart"/>
+      <w:r>
+        <w:rPr>
+          <w:i/>
+          <w:iCs/>
+        </w:rPr>
+        <w:t>được</w:t>
+      </w:r>
+      <w:proofErr w:type="spellEnd"/>
+      <w:r>
+        <w:rPr>
+          <w:i/>
+          <w:iCs/>
+        </w:rPr>
+        <w:t xml:space="preserve"> </w:t>
+      </w:r>
+      <w:proofErr w:type="spellStart"/>
+      <w:r>
+        <w:rPr>
+          <w:i/>
+          <w:iCs/>
+        </w:rPr>
+        <w:t>trên</w:t>
+      </w:r>
+      <w:proofErr w:type="spellEnd"/>
+      <w:r>
+        <w:rPr>
+          <w:i/>
+          <w:iCs/>
+        </w:rPr>
+        <w:t xml:space="preserve"> </w:t>
+      </w:r>
+      <w:proofErr w:type="spellStart"/>
+      <w:r>
+        <w:rPr>
+          <w:i/>
+          <w:iCs/>
+        </w:rPr>
+        <w:t>nền</w:t>
+      </w:r>
+      <w:proofErr w:type="spellEnd"/>
+      <w:r>
+        <w:rPr>
+          <w:i/>
+          <w:iCs/>
+        </w:rPr>
+        <w:t xml:space="preserve"> </w:t>
+      </w:r>
+      <w:proofErr w:type="spellStart"/>
+      <w:r>
+        <w:rPr>
+          <w:i/>
+          <w:iCs/>
+        </w:rPr>
+        <w:t>t</w:t>
+      </w:r>
+      <w:r>
+        <w:rPr>
+          <w:i/>
+          <w:iCs/>
+        </w:rPr>
+        <w:t>ảng</w:t>
+      </w:r>
+      <w:proofErr w:type="spellEnd"/>
+      <w:r>
+        <w:rPr>
+          <w:i/>
+          <w:iCs/>
+        </w:rPr>
+        <w:t xml:space="preserve"> </w:t>
+      </w:r>
+      <w:proofErr w:type="spellStart"/>
+      <w:r>
+        <w:rPr>
+          <w:i/>
+          <w:iCs/>
+        </w:rPr>
+        <w:t>nào</w:t>
+      </w:r>
+      <w:proofErr w:type="spellEnd"/>
+      <w:r>
+        <w:rPr>
+          <w:i/>
+          <w:iCs/>
+        </w:rPr>
+        <w:t xml:space="preserve">, OS </w:t>
+      </w:r>
+      <w:proofErr w:type="spellStart"/>
+      <w:r>
+        <w:rPr>
+          <w:i/>
+          <w:iCs/>
+        </w:rPr>
+        <w:t>nào</w:t>
+      </w:r>
+      <w:proofErr w:type="spellEnd"/>
+      <w:r>
+        <w:rPr>
+          <w:i/>
+          <w:iCs/>
+        </w:rPr>
+        <w:t>?...</w:t>
+      </w:r>
+    </w:p>
+    <w:p>
+      <w:pPr>
         <w:pStyle w:val="Heading1"/>
       </w:pPr>
       <w:bookmarkStart w:id="12" w:name="_Toc57272150"/>
-      <w:r>
-        <w:t xml:space="preserve">Giao </w:t>
+      <w:proofErr w:type="spellStart"/>
+      <w:r>
+        <w:lastRenderedPageBreak/>
+        <w:t>Giao</w:t>
+      </w:r>
+      <w:proofErr w:type="spellEnd"/>
+      <w:r>
+        <w:t xml:space="preserve"> </w:t>
       </w:r>
       <w:proofErr w:type="spellStart"/>
       <w:r>
@@ -10513,7 +11651,23 @@
           <w:i/>
           <w:iCs/>
         </w:rPr>
-        <w:t xml:space="preserve"> bao </w:t>
+        <w:t xml:space="preserve"> </w:t>
+      </w:r>
+      <w:proofErr w:type="spellStart"/>
+      <w:r>
+        <w:rPr>
+          <w:i/>
+          <w:iCs/>
+        </w:rPr>
+        <w:t>bao</w:t>
+      </w:r>
+      <w:proofErr w:type="spellEnd"/>
+      <w:r>
+        <w:rPr>
+          <w:i/>
+          <w:iCs/>
+        </w:rPr>
+        <w:t xml:space="preserve"> </w:t>
       </w:r>
       <w:proofErr w:type="spellStart"/>
       <w:r>
@@ -10679,7 +11833,23 @@
           <w:i/>
           <w:iCs/>
         </w:rPr>
-        <w:t xml:space="preserve"> bao </w:t>
+        <w:t xml:space="preserve"> </w:t>
+      </w:r>
+      <w:proofErr w:type="spellStart"/>
+      <w:r>
+        <w:rPr>
+          <w:i/>
+          <w:iCs/>
+        </w:rPr>
+        <w:t>bao</w:t>
+      </w:r>
+      <w:proofErr w:type="spellEnd"/>
+      <w:r>
+        <w:rPr>
+          <w:i/>
+          <w:iCs/>
+        </w:rPr>
+        <w:t xml:space="preserve"> </w:t>
       </w:r>
       <w:proofErr w:type="spellStart"/>
       <w:r>
@@ -10909,7 +12079,23 @@
           <w:i/>
           <w:iCs/>
         </w:rPr>
-        <w:t xml:space="preserve"> bao </w:t>
+        <w:t xml:space="preserve"> </w:t>
+      </w:r>
+      <w:proofErr w:type="spellStart"/>
+      <w:r>
+        <w:rPr>
+          <w:i/>
+          <w:iCs/>
+        </w:rPr>
+        <w:t>bao</w:t>
+      </w:r>
+      <w:proofErr w:type="spellEnd"/>
+      <w:r>
+        <w:rPr>
+          <w:i/>
+          <w:iCs/>
+        </w:rPr>
+        <w:t xml:space="preserve"> </w:t>
       </w:r>
       <w:proofErr w:type="spellStart"/>
       <w:r>
@@ -11595,8 +12781,17 @@
           <w:i/>
           <w:iCs/>
         </w:rPr>
-        <w:t xml:space="preserve"> ra</w:t>
-      </w:r>
+        <w:t xml:space="preserve"> </w:t>
+      </w:r>
+      <w:proofErr w:type="spellStart"/>
+      <w:r>
+        <w:rPr>
+          <w:i/>
+          <w:iCs/>
+        </w:rPr>
+        <w:t>ra</w:t>
+      </w:r>
+      <w:proofErr w:type="spellEnd"/>
     </w:p>
     <w:p>
       <w:pPr>
@@ -11794,15 +12989,25 @@
           <w:szCs w:val="28"/>
         </w:rPr>
       </w:pPr>
-      <w:r>
-        <w:rPr>
-          <w:rFonts w:ascii="Times New Roman" w:hAnsi="Times New Roman" w:cs="Times New Roman"/>
-          <w:iCs/>
-          <w:sz w:val="28"/>
-          <w:szCs w:val="28"/>
-        </w:rPr>
-        <w:lastRenderedPageBreak/>
-        <w:t xml:space="preserve">Sau </w:t>
+      <w:proofErr w:type="spellStart"/>
+      <w:r>
+        <w:rPr>
+          <w:rFonts w:ascii="Times New Roman" w:hAnsi="Times New Roman" w:cs="Times New Roman"/>
+          <w:iCs/>
+          <w:sz w:val="28"/>
+          <w:szCs w:val="28"/>
+        </w:rPr>
+        <w:t>Sau</w:t>
+      </w:r>
+      <w:proofErr w:type="spellEnd"/>
+      <w:r>
+        <w:rPr>
+          <w:rFonts w:ascii="Times New Roman" w:hAnsi="Times New Roman" w:cs="Times New Roman"/>
+          <w:iCs/>
+          <w:sz w:val="28"/>
+          <w:szCs w:val="28"/>
+        </w:rPr>
+        <w:t xml:space="preserve"> </w:t>
       </w:r>
       <w:proofErr w:type="spellStart"/>
       <w:r>
@@ -12992,6 +14197,7 @@
           <w:i/>
         </w:rPr>
       </w:pPr>
+      <w:bookmarkStart w:id="18" w:name="_Toc57272156"/>
       <w:proofErr w:type="spellStart"/>
       <w:r>
         <w:rPr>
@@ -13046,8 +14252,16 @@
         <w:rPr>
           <w:i/>
         </w:rPr>
-        <w:t xml:space="preserve"> code</w:t>
-      </w:r>
+        <w:t xml:space="preserve"> code: 1998 </w:t>
+      </w:r>
+      <w:proofErr w:type="spellStart"/>
+      <w:r>
+        <w:rPr>
+          <w:i/>
+        </w:rPr>
+        <w:t>dòng</w:t>
+      </w:r>
+      <w:proofErr w:type="spellEnd"/>
     </w:p>
     <w:p>
       <w:pPr>
@@ -13095,8 +14309,30 @@
         <w:rPr>
           <w:i/>
         </w:rPr>
-        <w:t xml:space="preserve"> testcase </w:t>
-      </w:r>
+        <w:t xml:space="preserve"> </w:t>
+      </w:r>
+      <w:proofErr w:type="spellStart"/>
+      <w:r>
+        <w:rPr>
+          <w:i/>
+        </w:rPr>
+        <w:t>testcase</w:t>
+      </w:r>
+      <w:proofErr w:type="spellEnd"/>
+      <w:r>
+        <w:rPr>
+          <w:i/>
+        </w:rPr>
+        <w:t xml:space="preserve">: 100 </w:t>
+      </w:r>
+      <w:proofErr w:type="spellStart"/>
+      <w:r>
+        <w:rPr>
+          <w:i/>
+        </w:rPr>
+        <w:t>testcase</w:t>
+      </w:r>
+      <w:proofErr w:type="spellEnd"/>
     </w:p>
     <w:p>
       <w:pPr>
@@ -13208,6 +14444,22 @@
         <w:t>Kloc</w:t>
       </w:r>
       <w:proofErr w:type="spellEnd"/>
+      <w:r>
+        <w:rPr>
+          <w:i/>
+          <w:lang w:val="fr-FR"/>
+        </w:rPr>
+        <w:t xml:space="preserve"> : 1 </w:t>
+      </w:r>
+      <w:proofErr w:type="spellStart"/>
+      <w:r>
+        <w:rPr>
+          <w:i/>
+          <w:lang w:val="fr-FR"/>
+        </w:rPr>
+        <w:t>dòng</w:t>
+      </w:r>
+      <w:proofErr w:type="spellEnd"/>
     </w:p>
     <w:p>
       <w:pPr>
@@ -13276,16 +14528,18 @@
           <w:i/>
           <w:lang w:val="fr-FR"/>
         </w:rPr>
-        <w:t>tomation test</w:t>
+        <w:t>tomation test : 10 unit test, 10 automation test </w:t>
       </w:r>
     </w:p>
     <w:p>
       <w:pPr>
         <w:pStyle w:val="Heading1"/>
       </w:pPr>
-      <w:bookmarkStart w:id="18" w:name="_Toc57272156"/>
-      <w:proofErr w:type="spellStart"/>
-      <w:r>
+      <w:bookmarkStart w:id="19" w:name="_GoBack"/>
+      <w:bookmarkEnd w:id="19"/>
+      <w:proofErr w:type="spellStart"/>
+      <w:r>
+        <w:lastRenderedPageBreak/>
         <w:t>Đóng</w:t>
       </w:r>
       <w:proofErr w:type="spellEnd"/>
@@ -13350,7 +14604,7 @@
       <w:pPr>
         <w:pStyle w:val="Heading2"/>
       </w:pPr>
-      <w:bookmarkStart w:id="19" w:name="_Toc57272157"/>
+      <w:bookmarkStart w:id="20" w:name="_Toc57272157"/>
       <w:proofErr w:type="spellStart"/>
       <w:r>
         <w:t>Quản</w:t>
@@ -13379,7 +14633,7 @@
       <w:r>
         <w:t>nguồn</w:t>
       </w:r>
-      <w:bookmarkEnd w:id="19"/>
+      <w:bookmarkEnd w:id="20"/>
       <w:proofErr w:type="spellEnd"/>
     </w:p>
     <w:p>
@@ -13429,7 +14683,15 @@
       </w:r>
       <w:proofErr w:type="spellEnd"/>
       <w:r>
-        <w:t xml:space="preserve"> Git </w:t>
+        <w:t xml:space="preserve"> </w:t>
+      </w:r>
+      <w:proofErr w:type="spellStart"/>
+      <w:r>
+        <w:t>Git</w:t>
+      </w:r>
+      <w:proofErr w:type="spellEnd"/>
+      <w:r>
+        <w:t xml:space="preserve"> </w:t>
       </w:r>
       <w:proofErr w:type="spellStart"/>
       <w:r>
@@ -13541,7 +14803,15 @@
       </w:r>
       <w:proofErr w:type="spellEnd"/>
       <w:r>
-        <w:t xml:space="preserve"> ra 3 </w:t>
+        <w:t xml:space="preserve"> </w:t>
+      </w:r>
+      <w:proofErr w:type="spellStart"/>
+      <w:r>
+        <w:t>ra</w:t>
+      </w:r>
+      <w:proofErr w:type="spellEnd"/>
+      <w:r>
+        <w:t xml:space="preserve"> 3 </w:t>
       </w:r>
       <w:proofErr w:type="spellStart"/>
       <w:r>
@@ -13782,8 +15052,13 @@
       </w:r>
       <w:proofErr w:type="spellEnd"/>
       <w:r>
-        <w:t xml:space="preserve"> ra</w:t>
-      </w:r>
+        <w:t xml:space="preserve"> </w:t>
+      </w:r>
+      <w:proofErr w:type="spellStart"/>
+      <w:r>
+        <w:t>ra</w:t>
+      </w:r>
+      <w:proofErr w:type="spellEnd"/>
     </w:p>
     <w:p>
       <w:pPr>
@@ -13843,7 +15118,7 @@
       <w:pPr>
         <w:pStyle w:val="Heading2"/>
       </w:pPr>
-      <w:bookmarkStart w:id="20" w:name="_Toc57272158"/>
+      <w:bookmarkStart w:id="21" w:name="_Toc57272158"/>
       <w:proofErr w:type="spellStart"/>
       <w:r>
         <w:t>Quản</w:t>
@@ -13872,7 +15147,7 @@
       <w:r>
         <w:t>việc</w:t>
       </w:r>
-      <w:bookmarkEnd w:id="20"/>
+      <w:bookmarkEnd w:id="21"/>
       <w:proofErr w:type="spellEnd"/>
     </w:p>
     <w:p>
@@ -13930,7 +15205,15 @@
       </w:r>
       <w:proofErr w:type="spellEnd"/>
       <w:r>
-        <w:t xml:space="preserve"> ra 2 </w:t>
+        <w:t xml:space="preserve"> </w:t>
+      </w:r>
+      <w:proofErr w:type="spellStart"/>
+      <w:r>
+        <w:t>ra</w:t>
+      </w:r>
+      <w:proofErr w:type="spellEnd"/>
+      <w:r>
+        <w:t xml:space="preserve"> 2 </w:t>
       </w:r>
       <w:proofErr w:type="spellStart"/>
       <w:r>
@@ -14073,7 +15356,7 @@
           <w:lang w:eastAsia="en-US" w:bidi="ar-SA"/>
         </w:rPr>
       </w:pPr>
-      <w:bookmarkStart w:id="21" w:name="_Toc57272159"/>
+      <w:bookmarkStart w:id="22" w:name="_Toc57272159"/>
       <w:proofErr w:type="spellStart"/>
       <w:r>
         <w:rPr>
@@ -14151,7 +15434,7 @@
         </w:rPr>
         <w:t>quan</w:t>
       </w:r>
-      <w:bookmarkEnd w:id="21"/>
+      <w:bookmarkEnd w:id="22"/>
       <w:proofErr w:type="spellEnd"/>
     </w:p>
     <w:p>
@@ -14171,12 +15454,12 @@
     <w:p/>
     <w:p/>
     <w:sectPr>
-      <w:headerReference w:type="even" r:id="rId16"/>
-      <w:headerReference w:type="default" r:id="rId17"/>
-      <w:footerReference w:type="even" r:id="rId18"/>
-      <w:footerReference w:type="default" r:id="rId19"/>
-      <w:headerReference w:type="first" r:id="rId20"/>
-      <w:footerReference w:type="first" r:id="rId21"/>
+      <w:headerReference w:type="even" r:id="rId18"/>
+      <w:headerReference w:type="default" r:id="rId19"/>
+      <w:footerReference w:type="even" r:id="rId20"/>
+      <w:footerReference w:type="default" r:id="rId21"/>
+      <w:headerReference w:type="first" r:id="rId22"/>
+      <w:footerReference w:type="first" r:id="rId23"/>
       <w:footnotePr>
         <w:pos w:val="beneathText"/>
       </w:footnotePr>
@@ -14190,7 +15473,7 @@
 </file>
 
 <file path=word/endnotes.xml><?xml version="1.0" encoding="utf-8"?>
-<w:endnotes xmlns:wpc="http://schemas.microsoft.com/office/word/2010/wordprocessingCanvas" xmlns:cx="http://schemas.microsoft.com/office/drawing/2014/chartex" xmlns:cx1="http://schemas.microsoft.com/office/drawing/2015/9/8/chartex" xmlns:cx2="http://schemas.microsoft.com/office/drawing/2015/10/21/chartex" xmlns:cx3="http://schemas.microsoft.com/office/drawing/2016/5/9/chartex" xmlns:cx4="http://schemas.microsoft.com/office/drawing/2016/5/10/chartex" xmlns:cx5="http://schemas.microsoft.com/office/drawing/2016/5/11/chartex" xmlns:cx6="http://schemas.microsoft.com/office/drawing/2016/5/12/chartex" xmlns:cx7="http://schemas.microsoft.com/office/drawing/2016/5/13/chartex" xmlns:cx8="http://schemas.microsoft.com/office/drawing/2016/5/14/chartex" xmlns:mc="http://schemas.openxmlformats.org/markup-compatibility/2006" xmlns:aink="http://schemas.microsoft.com/office/drawing/2016/ink" xmlns:am3d="http://schemas.microsoft.com/office/drawing/2017/model3d" xmlns:o="urn:schemas-microsoft-com:office:office" xmlns:r="http://schemas.openxmlformats.org/officeDocument/2006/relationships" xmlns:m="http://schemas.openxmlformats.org/officeDocument/2006/math" xmlns:v="urn:schemas-microsoft-com:vml" xmlns:wp14="http://schemas.microsoft.com/office/word/2010/wordprocessingDrawing" xmlns:wp="http://schemas.openxmlformats.org/drawingml/2006/wordprocessingDrawing" xmlns:w10="urn:schemas-microsoft-com:office:word" xmlns:w="http://schemas.openxmlformats.org/wordprocessingml/2006/main" xmlns:w14="http://schemas.microsoft.com/office/word/2010/wordml" xmlns:w15="http://schemas.microsoft.com/office/word/2012/wordml" xmlns:w16cex="http://schemas.microsoft.com/office/word/2018/wordml/cex" xmlns:w16cid="http://schemas.microsoft.com/office/word/2016/wordml/cid" xmlns:w16="http://schemas.microsoft.com/office/word/2018/wordml" xmlns:w16se="http://schemas.microsoft.com/office/word/2015/wordml/symex" xmlns:wpg="http://schemas.microsoft.com/office/word/2010/wordprocessingGroup" xmlns:wpi="http://schemas.microsoft.com/office/word/2010/wordprocessingInk" xmlns:wne="http://schemas.microsoft.com/office/word/2006/wordml" xmlns:wps="http://schemas.microsoft.com/office/word/2010/wordprocessingShape" mc:Ignorable="w14 w15 w16se w16cid w16 w16cex wp14">
+<w:endnotes xmlns:wpc="http://schemas.microsoft.com/office/word/2010/wordprocessingCanvas" xmlns:cx="http://schemas.microsoft.com/office/drawing/2014/chartex" xmlns:mc="http://schemas.openxmlformats.org/markup-compatibility/2006" xmlns:o="urn:schemas-microsoft-com:office:office" xmlns:r="http://schemas.openxmlformats.org/officeDocument/2006/relationships" xmlns:m="http://schemas.openxmlformats.org/officeDocument/2006/math" xmlns:v="urn:schemas-microsoft-com:vml" xmlns:wp14="http://schemas.microsoft.com/office/word/2010/wordprocessingDrawing" xmlns:wp="http://schemas.openxmlformats.org/drawingml/2006/wordprocessingDrawing" xmlns:w10="urn:schemas-microsoft-com:office:word" xmlns:w="http://schemas.openxmlformats.org/wordprocessingml/2006/main" xmlns:w14="http://schemas.microsoft.com/office/word/2010/wordml" xmlns:w15="http://schemas.microsoft.com/office/word/2012/wordml" xmlns:w16se="http://schemas.microsoft.com/office/word/2015/wordml/symex" xmlns:wpg="http://schemas.microsoft.com/office/word/2010/wordprocessingGroup" xmlns:wpi="http://schemas.microsoft.com/office/word/2010/wordprocessingInk" xmlns:wne="http://schemas.microsoft.com/office/word/2006/wordml" xmlns:wps="http://schemas.microsoft.com/office/word/2010/wordprocessingShape" mc:Ignorable="w14 w15 w16se wp14">
   <w:endnote w:type="separator" w:id="-1">
     <w:p>
       <w:pPr>
@@ -14215,7 +15498,7 @@
 </file>
 
 <file path=word/footer1.xml><?xml version="1.0" encoding="utf-8"?>
-<w:ftr xmlns:wpc="http://schemas.microsoft.com/office/word/2010/wordprocessingCanvas" xmlns:cx="http://schemas.microsoft.com/office/drawing/2014/chartex" xmlns:cx1="http://schemas.microsoft.com/office/drawing/2015/9/8/chartex" xmlns:cx2="http://schemas.microsoft.com/office/drawing/2015/10/21/chartex" xmlns:cx3="http://schemas.microsoft.com/office/drawing/2016/5/9/chartex" xmlns:cx4="http://schemas.microsoft.com/office/drawing/2016/5/10/chartex" xmlns:cx5="http://schemas.microsoft.com/office/drawing/2016/5/11/chartex" xmlns:cx6="http://schemas.microsoft.com/office/drawing/2016/5/12/chartex" xmlns:cx7="http://schemas.microsoft.com/office/drawing/2016/5/13/chartex" xmlns:cx8="http://schemas.microsoft.com/office/drawing/2016/5/14/chartex" xmlns:mc="http://schemas.openxmlformats.org/markup-compatibility/2006" xmlns:aink="http://schemas.microsoft.com/office/drawing/2016/ink" xmlns:am3d="http://schemas.microsoft.com/office/drawing/2017/model3d" xmlns:o="urn:schemas-microsoft-com:office:office" xmlns:r="http://schemas.openxmlformats.org/officeDocument/2006/relationships" xmlns:m="http://schemas.openxmlformats.org/officeDocument/2006/math" xmlns:v="urn:schemas-microsoft-com:vml" xmlns:wp14="http://schemas.microsoft.com/office/word/2010/wordprocessingDrawing" xmlns:wp="http://schemas.openxmlformats.org/drawingml/2006/wordprocessingDrawing" xmlns:w10="urn:schemas-microsoft-com:office:word" xmlns:w="http://schemas.openxmlformats.org/wordprocessingml/2006/main" xmlns:w14="http://schemas.microsoft.com/office/word/2010/wordml" xmlns:w15="http://schemas.microsoft.com/office/word/2012/wordml" xmlns:w16cex="http://schemas.microsoft.com/office/word/2018/wordml/cex" xmlns:w16cid="http://schemas.microsoft.com/office/word/2016/wordml/cid" xmlns:w16="http://schemas.microsoft.com/office/word/2018/wordml" xmlns:w16se="http://schemas.microsoft.com/office/word/2015/wordml/symex" xmlns:wpg="http://schemas.microsoft.com/office/word/2010/wordprocessingGroup" xmlns:wpi="http://schemas.microsoft.com/office/word/2010/wordprocessingInk" xmlns:wne="http://schemas.microsoft.com/office/word/2006/wordml" xmlns:wps="http://schemas.microsoft.com/office/word/2010/wordprocessingShape" mc:Ignorable="w14 w15 w16se w16cid w16 w16cex wp14">
+<w:ftr xmlns:wpc="http://schemas.microsoft.com/office/word/2010/wordprocessingCanvas" xmlns:cx="http://schemas.microsoft.com/office/drawing/2014/chartex" xmlns:mc="http://schemas.openxmlformats.org/markup-compatibility/2006" xmlns:o="urn:schemas-microsoft-com:office:office" xmlns:r="http://schemas.openxmlformats.org/officeDocument/2006/relationships" xmlns:m="http://schemas.openxmlformats.org/officeDocument/2006/math" xmlns:v="urn:schemas-microsoft-com:vml" xmlns:wp14="http://schemas.microsoft.com/office/word/2010/wordprocessingDrawing" xmlns:wp="http://schemas.openxmlformats.org/drawingml/2006/wordprocessingDrawing" xmlns:w10="urn:schemas-microsoft-com:office:word" xmlns:w="http://schemas.openxmlformats.org/wordprocessingml/2006/main" xmlns:w14="http://schemas.microsoft.com/office/word/2010/wordml" xmlns:w15="http://schemas.microsoft.com/office/word/2012/wordml" xmlns:w16se="http://schemas.microsoft.com/office/word/2015/wordml/symex" xmlns:wpg="http://schemas.microsoft.com/office/word/2010/wordprocessingGroup" xmlns:wpi="http://schemas.microsoft.com/office/word/2010/wordprocessingInk" xmlns:wne="http://schemas.microsoft.com/office/word/2006/wordml" xmlns:wps="http://schemas.microsoft.com/office/word/2010/wordprocessingShape" mc:Ignorable="w14 w15 w16se wp14">
   <w:p>
     <w:pPr>
       <w:pStyle w:val="Footer"/>
@@ -14278,7 +15561,7 @@
         <w:color w:val="951B13"/>
         <w:lang w:eastAsia="ar-SA" w:bidi="ar-SA"/>
       </w:rPr>
-      <w:t>iii</w:t>
+      <w:t>v</w:t>
     </w:r>
     <w:r>
       <w:rPr>
@@ -14293,7 +15576,7 @@
 </file>
 
 <file path=word/footer2.xml><?xml version="1.0" encoding="utf-8"?>
-<w:ftr xmlns:wpc="http://schemas.microsoft.com/office/word/2010/wordprocessingCanvas" xmlns:cx="http://schemas.microsoft.com/office/drawing/2014/chartex" xmlns:cx1="http://schemas.microsoft.com/office/drawing/2015/9/8/chartex" xmlns:cx2="http://schemas.microsoft.com/office/drawing/2015/10/21/chartex" xmlns:cx3="http://schemas.microsoft.com/office/drawing/2016/5/9/chartex" xmlns:cx4="http://schemas.microsoft.com/office/drawing/2016/5/10/chartex" xmlns:cx5="http://schemas.microsoft.com/office/drawing/2016/5/11/chartex" xmlns:cx6="http://schemas.microsoft.com/office/drawing/2016/5/12/chartex" xmlns:cx7="http://schemas.microsoft.com/office/drawing/2016/5/13/chartex" xmlns:cx8="http://schemas.microsoft.com/office/drawing/2016/5/14/chartex" xmlns:mc="http://schemas.openxmlformats.org/markup-compatibility/2006" xmlns:aink="http://schemas.microsoft.com/office/drawing/2016/ink" xmlns:am3d="http://schemas.microsoft.com/office/drawing/2017/model3d" xmlns:o="urn:schemas-microsoft-com:office:office" xmlns:r="http://schemas.openxmlformats.org/officeDocument/2006/relationships" xmlns:m="http://schemas.openxmlformats.org/officeDocument/2006/math" xmlns:v="urn:schemas-microsoft-com:vml" xmlns:wp14="http://schemas.microsoft.com/office/word/2010/wordprocessingDrawing" xmlns:wp="http://schemas.openxmlformats.org/drawingml/2006/wordprocessingDrawing" xmlns:w10="urn:schemas-microsoft-com:office:word" xmlns:w="http://schemas.openxmlformats.org/wordprocessingml/2006/main" xmlns:w14="http://schemas.microsoft.com/office/word/2010/wordml" xmlns:w15="http://schemas.microsoft.com/office/word/2012/wordml" xmlns:w16cex="http://schemas.microsoft.com/office/word/2018/wordml/cex" xmlns:w16cid="http://schemas.microsoft.com/office/word/2016/wordml/cid" xmlns:w16="http://schemas.microsoft.com/office/word/2018/wordml" xmlns:w16se="http://schemas.microsoft.com/office/word/2015/wordml/symex" xmlns:wpg="http://schemas.microsoft.com/office/word/2010/wordprocessingGroup" xmlns:wpi="http://schemas.microsoft.com/office/word/2010/wordprocessingInk" xmlns:wne="http://schemas.microsoft.com/office/word/2006/wordml" xmlns:wps="http://schemas.microsoft.com/office/word/2010/wordprocessingShape" mc:Ignorable="w14 w15 w16se w16cid w16 w16cex wp14">
+<w:ftr xmlns:wpc="http://schemas.microsoft.com/office/word/2010/wordprocessingCanvas" xmlns:cx="http://schemas.microsoft.com/office/drawing/2014/chartex" xmlns:mc="http://schemas.openxmlformats.org/markup-compatibility/2006" xmlns:o="urn:schemas-microsoft-com:office:office" xmlns:r="http://schemas.openxmlformats.org/officeDocument/2006/relationships" xmlns:m="http://schemas.openxmlformats.org/officeDocument/2006/math" xmlns:v="urn:schemas-microsoft-com:vml" xmlns:wp14="http://schemas.microsoft.com/office/word/2010/wordprocessingDrawing" xmlns:wp="http://schemas.openxmlformats.org/drawingml/2006/wordprocessingDrawing" xmlns:w10="urn:schemas-microsoft-com:office:word" xmlns:w="http://schemas.openxmlformats.org/wordprocessingml/2006/main" xmlns:w14="http://schemas.microsoft.com/office/word/2010/wordml" xmlns:w15="http://schemas.microsoft.com/office/word/2012/wordml" xmlns:w16se="http://schemas.microsoft.com/office/word/2015/wordml/symex" xmlns:wpg="http://schemas.microsoft.com/office/word/2010/wordprocessingGroup" xmlns:wpi="http://schemas.microsoft.com/office/word/2010/wordprocessingInk" xmlns:wne="http://schemas.microsoft.com/office/word/2006/wordml" xmlns:wps="http://schemas.microsoft.com/office/word/2010/wordprocessingShape" mc:Ignorable="w14 w15 w16se wp14">
   <w:p>
     <w:pPr>
       <w:pStyle w:val="Footer"/>
@@ -14454,14 +15737,14 @@
 </file>
 
 <file path=word/footer3.xml><?xml version="1.0" encoding="utf-8"?>
-<w:ftr xmlns:wpc="http://schemas.microsoft.com/office/word/2010/wordprocessingCanvas" xmlns:cx="http://schemas.microsoft.com/office/drawing/2014/chartex" xmlns:cx1="http://schemas.microsoft.com/office/drawing/2015/9/8/chartex" xmlns:cx2="http://schemas.microsoft.com/office/drawing/2015/10/21/chartex" xmlns:cx3="http://schemas.microsoft.com/office/drawing/2016/5/9/chartex" xmlns:cx4="http://schemas.microsoft.com/office/drawing/2016/5/10/chartex" xmlns:cx5="http://schemas.microsoft.com/office/drawing/2016/5/11/chartex" xmlns:cx6="http://schemas.microsoft.com/office/drawing/2016/5/12/chartex" xmlns:cx7="http://schemas.microsoft.com/office/drawing/2016/5/13/chartex" xmlns:cx8="http://schemas.microsoft.com/office/drawing/2016/5/14/chartex" xmlns:mc="http://schemas.openxmlformats.org/markup-compatibility/2006" xmlns:aink="http://schemas.microsoft.com/office/drawing/2016/ink" xmlns:am3d="http://schemas.microsoft.com/office/drawing/2017/model3d" xmlns:o="urn:schemas-microsoft-com:office:office" xmlns:r="http://schemas.openxmlformats.org/officeDocument/2006/relationships" xmlns:m="http://schemas.openxmlformats.org/officeDocument/2006/math" xmlns:v="urn:schemas-microsoft-com:vml" xmlns:wp14="http://schemas.microsoft.com/office/word/2010/wordprocessingDrawing" xmlns:wp="http://schemas.openxmlformats.org/drawingml/2006/wordprocessingDrawing" xmlns:w10="urn:schemas-microsoft-com:office:word" xmlns:w="http://schemas.openxmlformats.org/wordprocessingml/2006/main" xmlns:w14="http://schemas.microsoft.com/office/word/2010/wordml" xmlns:w15="http://schemas.microsoft.com/office/word/2012/wordml" xmlns:w16cex="http://schemas.microsoft.com/office/word/2018/wordml/cex" xmlns:w16cid="http://schemas.microsoft.com/office/word/2016/wordml/cid" xmlns:w16="http://schemas.microsoft.com/office/word/2018/wordml" xmlns:w16se="http://schemas.microsoft.com/office/word/2015/wordml/symex" xmlns:wpg="http://schemas.microsoft.com/office/word/2010/wordprocessingGroup" xmlns:wpi="http://schemas.microsoft.com/office/word/2010/wordprocessingInk" xmlns:wne="http://schemas.microsoft.com/office/word/2006/wordml" xmlns:wps="http://schemas.microsoft.com/office/word/2010/wordprocessingShape" mc:Ignorable="w14 w15 w16se w16cid w16 w16cex wp14">
+<w:ftr xmlns:wpc="http://schemas.microsoft.com/office/word/2010/wordprocessingCanvas" xmlns:cx="http://schemas.microsoft.com/office/drawing/2014/chartex" xmlns:mc="http://schemas.openxmlformats.org/markup-compatibility/2006" xmlns:o="urn:schemas-microsoft-com:office:office" xmlns:r="http://schemas.openxmlformats.org/officeDocument/2006/relationships" xmlns:m="http://schemas.openxmlformats.org/officeDocument/2006/math" xmlns:v="urn:schemas-microsoft-com:vml" xmlns:wp14="http://schemas.microsoft.com/office/word/2010/wordprocessingDrawing" xmlns:wp="http://schemas.openxmlformats.org/drawingml/2006/wordprocessingDrawing" xmlns:w10="urn:schemas-microsoft-com:office:word" xmlns:w="http://schemas.openxmlformats.org/wordprocessingml/2006/main" xmlns:w14="http://schemas.microsoft.com/office/word/2010/wordml" xmlns:w15="http://schemas.microsoft.com/office/word/2012/wordml" xmlns:w16se="http://schemas.microsoft.com/office/word/2015/wordml/symex" xmlns:wpg="http://schemas.microsoft.com/office/word/2010/wordprocessingGroup" xmlns:wpi="http://schemas.microsoft.com/office/word/2010/wordprocessingInk" xmlns:wne="http://schemas.microsoft.com/office/word/2006/wordml" xmlns:wps="http://schemas.microsoft.com/office/word/2010/wordprocessingShape" mc:Ignorable="w14 w15 w16se wp14">
   <w:p/>
   <w:p/>
 </w:ftr>
 </file>
 
 <file path=word/footer4.xml><?xml version="1.0" encoding="utf-8"?>
-<w:ftr xmlns:wpc="http://schemas.microsoft.com/office/word/2010/wordprocessingCanvas" xmlns:cx="http://schemas.microsoft.com/office/drawing/2014/chartex" xmlns:cx1="http://schemas.microsoft.com/office/drawing/2015/9/8/chartex" xmlns:cx2="http://schemas.microsoft.com/office/drawing/2015/10/21/chartex" xmlns:cx3="http://schemas.microsoft.com/office/drawing/2016/5/9/chartex" xmlns:cx4="http://schemas.microsoft.com/office/drawing/2016/5/10/chartex" xmlns:cx5="http://schemas.microsoft.com/office/drawing/2016/5/11/chartex" xmlns:cx6="http://schemas.microsoft.com/office/drawing/2016/5/12/chartex" xmlns:cx7="http://schemas.microsoft.com/office/drawing/2016/5/13/chartex" xmlns:cx8="http://schemas.microsoft.com/office/drawing/2016/5/14/chartex" xmlns:mc="http://schemas.openxmlformats.org/markup-compatibility/2006" xmlns:aink="http://schemas.microsoft.com/office/drawing/2016/ink" xmlns:am3d="http://schemas.microsoft.com/office/drawing/2017/model3d" xmlns:o="urn:schemas-microsoft-com:office:office" xmlns:r="http://schemas.openxmlformats.org/officeDocument/2006/relationships" xmlns:m="http://schemas.openxmlformats.org/officeDocument/2006/math" xmlns:v="urn:schemas-microsoft-com:vml" xmlns:wp14="http://schemas.microsoft.com/office/word/2010/wordprocessingDrawing" xmlns:wp="http://schemas.openxmlformats.org/drawingml/2006/wordprocessingDrawing" xmlns:w10="urn:schemas-microsoft-com:office:word" xmlns:w="http://schemas.openxmlformats.org/wordprocessingml/2006/main" xmlns:w14="http://schemas.microsoft.com/office/word/2010/wordml" xmlns:w15="http://schemas.microsoft.com/office/word/2012/wordml" xmlns:w16cex="http://schemas.microsoft.com/office/word/2018/wordml/cex" xmlns:w16cid="http://schemas.microsoft.com/office/word/2016/wordml/cid" xmlns:w16="http://schemas.microsoft.com/office/word/2018/wordml" xmlns:w16se="http://schemas.microsoft.com/office/word/2015/wordml/symex" xmlns:wpg="http://schemas.microsoft.com/office/word/2010/wordprocessingGroup" xmlns:wpi="http://schemas.microsoft.com/office/word/2010/wordprocessingInk" xmlns:wne="http://schemas.microsoft.com/office/word/2006/wordml" xmlns:wps="http://schemas.microsoft.com/office/word/2010/wordprocessingShape" mc:Ignorable="w14 w15 w16se w16cid w16 w16cex wp14">
+<w:ftr xmlns:wpc="http://schemas.microsoft.com/office/word/2010/wordprocessingCanvas" xmlns:cx="http://schemas.microsoft.com/office/drawing/2014/chartex" xmlns:mc="http://schemas.openxmlformats.org/markup-compatibility/2006" xmlns:o="urn:schemas-microsoft-com:office:office" xmlns:r="http://schemas.openxmlformats.org/officeDocument/2006/relationships" xmlns:m="http://schemas.openxmlformats.org/officeDocument/2006/math" xmlns:v="urn:schemas-microsoft-com:vml" xmlns:wp14="http://schemas.microsoft.com/office/word/2010/wordprocessingDrawing" xmlns:wp="http://schemas.openxmlformats.org/drawingml/2006/wordprocessingDrawing" xmlns:w10="urn:schemas-microsoft-com:office:word" xmlns:w="http://schemas.openxmlformats.org/wordprocessingml/2006/main" xmlns:w14="http://schemas.microsoft.com/office/word/2010/wordml" xmlns:w15="http://schemas.microsoft.com/office/word/2012/wordml" xmlns:w16se="http://schemas.microsoft.com/office/word/2015/wordml/symex" xmlns:wpg="http://schemas.microsoft.com/office/word/2010/wordprocessingGroup" xmlns:wpi="http://schemas.microsoft.com/office/word/2010/wordprocessingInk" xmlns:wne="http://schemas.microsoft.com/office/word/2006/wordml" xmlns:wps="http://schemas.microsoft.com/office/word/2010/wordprocessingShape" mc:Ignorable="w14 w15 w16se wp14">
   <w:p>
     <w:pPr>
       <w:pStyle w:val="Footer"/>
@@ -14524,7 +15807,7 @@
         <w:color w:val="C00000"/>
         <w:lang w:eastAsia="ar-SA" w:bidi="ar-SA"/>
       </w:rPr>
-      <w:t>8</w:t>
+      <w:t>10</w:t>
     </w:r>
     <w:r>
       <w:rPr>
@@ -14573,7 +15856,7 @@
         <w:color w:val="C00000"/>
         <w:lang w:eastAsia="ar-SA" w:bidi="ar-SA"/>
       </w:rPr>
-      <w:t>8</w:t>
+      <w:t>10</w:t>
     </w:r>
     <w:r>
       <w:rPr>
@@ -14588,13 +15871,13 @@
 </file>
 
 <file path=word/footer5.xml><?xml version="1.0" encoding="utf-8"?>
-<w:ftr xmlns:wpc="http://schemas.microsoft.com/office/word/2010/wordprocessingCanvas" xmlns:cx="http://schemas.microsoft.com/office/drawing/2014/chartex" xmlns:cx1="http://schemas.microsoft.com/office/drawing/2015/9/8/chartex" xmlns:cx2="http://schemas.microsoft.com/office/drawing/2015/10/21/chartex" xmlns:cx3="http://schemas.microsoft.com/office/drawing/2016/5/9/chartex" xmlns:cx4="http://schemas.microsoft.com/office/drawing/2016/5/10/chartex" xmlns:cx5="http://schemas.microsoft.com/office/drawing/2016/5/11/chartex" xmlns:cx6="http://schemas.microsoft.com/office/drawing/2016/5/12/chartex" xmlns:cx7="http://schemas.microsoft.com/office/drawing/2016/5/13/chartex" xmlns:cx8="http://schemas.microsoft.com/office/drawing/2016/5/14/chartex" xmlns:mc="http://schemas.openxmlformats.org/markup-compatibility/2006" xmlns:aink="http://schemas.microsoft.com/office/drawing/2016/ink" xmlns:am3d="http://schemas.microsoft.com/office/drawing/2017/model3d" xmlns:o="urn:schemas-microsoft-com:office:office" xmlns:r="http://schemas.openxmlformats.org/officeDocument/2006/relationships" xmlns:m="http://schemas.openxmlformats.org/officeDocument/2006/math" xmlns:v="urn:schemas-microsoft-com:vml" xmlns:wp14="http://schemas.microsoft.com/office/word/2010/wordprocessingDrawing" xmlns:wp="http://schemas.openxmlformats.org/drawingml/2006/wordprocessingDrawing" xmlns:w10="urn:schemas-microsoft-com:office:word" xmlns:w="http://schemas.openxmlformats.org/wordprocessingml/2006/main" xmlns:w14="http://schemas.microsoft.com/office/word/2010/wordml" xmlns:w15="http://schemas.microsoft.com/office/word/2012/wordml" xmlns:w16cex="http://schemas.microsoft.com/office/word/2018/wordml/cex" xmlns:w16cid="http://schemas.microsoft.com/office/word/2016/wordml/cid" xmlns:w16="http://schemas.microsoft.com/office/word/2018/wordml" xmlns:w16se="http://schemas.microsoft.com/office/word/2015/wordml/symex" xmlns:wpg="http://schemas.microsoft.com/office/word/2010/wordprocessingGroup" xmlns:wpi="http://schemas.microsoft.com/office/word/2010/wordprocessingInk" xmlns:wne="http://schemas.microsoft.com/office/word/2006/wordml" xmlns:wps="http://schemas.microsoft.com/office/word/2010/wordprocessingShape" mc:Ignorable="w14 w15 w16se w16cid w16 w16cex wp14">
+<w:ftr xmlns:wpc="http://schemas.microsoft.com/office/word/2010/wordprocessingCanvas" xmlns:cx="http://schemas.microsoft.com/office/drawing/2014/chartex" xmlns:mc="http://schemas.openxmlformats.org/markup-compatibility/2006" xmlns:o="urn:schemas-microsoft-com:office:office" xmlns:r="http://schemas.openxmlformats.org/officeDocument/2006/relationships" xmlns:m="http://schemas.openxmlformats.org/officeDocument/2006/math" xmlns:v="urn:schemas-microsoft-com:vml" xmlns:wp14="http://schemas.microsoft.com/office/word/2010/wordprocessingDrawing" xmlns:wp="http://schemas.openxmlformats.org/drawingml/2006/wordprocessingDrawing" xmlns:w10="urn:schemas-microsoft-com:office:word" xmlns:w="http://schemas.openxmlformats.org/wordprocessingml/2006/main" xmlns:w14="http://schemas.microsoft.com/office/word/2010/wordml" xmlns:w15="http://schemas.microsoft.com/office/word/2012/wordml" xmlns:w16se="http://schemas.microsoft.com/office/word/2015/wordml/symex" xmlns:wpg="http://schemas.microsoft.com/office/word/2010/wordprocessingGroup" xmlns:wpi="http://schemas.microsoft.com/office/word/2010/wordprocessingInk" xmlns:wne="http://schemas.microsoft.com/office/word/2006/wordml" xmlns:wps="http://schemas.microsoft.com/office/word/2010/wordprocessingShape" mc:Ignorable="w14 w15 w16se wp14">
   <w:p/>
 </w:ftr>
 </file>
 
 <file path=word/footnotes.xml><?xml version="1.0" encoding="utf-8"?>
-<w:footnotes xmlns:wpc="http://schemas.microsoft.com/office/word/2010/wordprocessingCanvas" xmlns:cx="http://schemas.microsoft.com/office/drawing/2014/chartex" xmlns:cx1="http://schemas.microsoft.com/office/drawing/2015/9/8/chartex" xmlns:cx2="http://schemas.microsoft.com/office/drawing/2015/10/21/chartex" xmlns:cx3="http://schemas.microsoft.com/office/drawing/2016/5/9/chartex" xmlns:cx4="http://schemas.microsoft.com/office/drawing/2016/5/10/chartex" xmlns:cx5="http://schemas.microsoft.com/office/drawing/2016/5/11/chartex" xmlns:cx6="http://schemas.microsoft.com/office/drawing/2016/5/12/chartex" xmlns:cx7="http://schemas.microsoft.com/office/drawing/2016/5/13/chartex" xmlns:cx8="http://schemas.microsoft.com/office/drawing/2016/5/14/chartex" xmlns:mc="http://schemas.openxmlformats.org/markup-compatibility/2006" xmlns:aink="http://schemas.microsoft.com/office/drawing/2016/ink" xmlns:am3d="http://schemas.microsoft.com/office/drawing/2017/model3d" xmlns:o="urn:schemas-microsoft-com:office:office" xmlns:r="http://schemas.openxmlformats.org/officeDocument/2006/relationships" xmlns:m="http://schemas.openxmlformats.org/officeDocument/2006/math" xmlns:v="urn:schemas-microsoft-com:vml" xmlns:wp14="http://schemas.microsoft.com/office/word/2010/wordprocessingDrawing" xmlns:wp="http://schemas.openxmlformats.org/drawingml/2006/wordprocessingDrawing" xmlns:w10="urn:schemas-microsoft-com:office:word" xmlns:w="http://schemas.openxmlformats.org/wordprocessingml/2006/main" xmlns:w14="http://schemas.microsoft.com/office/word/2010/wordml" xmlns:w15="http://schemas.microsoft.com/office/word/2012/wordml" xmlns:w16cex="http://schemas.microsoft.com/office/word/2018/wordml/cex" xmlns:w16cid="http://schemas.microsoft.com/office/word/2016/wordml/cid" xmlns:w16="http://schemas.microsoft.com/office/word/2018/wordml" xmlns:w16se="http://schemas.microsoft.com/office/word/2015/wordml/symex" xmlns:wpg="http://schemas.microsoft.com/office/word/2010/wordprocessingGroup" xmlns:wpi="http://schemas.microsoft.com/office/word/2010/wordprocessingInk" xmlns:wne="http://schemas.microsoft.com/office/word/2006/wordml" xmlns:wps="http://schemas.microsoft.com/office/word/2010/wordprocessingShape" mc:Ignorable="w14 w15 w16se w16cid w16 w16cex wp14">
+<w:footnotes xmlns:wpc="http://schemas.microsoft.com/office/word/2010/wordprocessingCanvas" xmlns:cx="http://schemas.microsoft.com/office/drawing/2014/chartex" xmlns:mc="http://schemas.openxmlformats.org/markup-compatibility/2006" xmlns:o="urn:schemas-microsoft-com:office:office" xmlns:r="http://schemas.openxmlformats.org/officeDocument/2006/relationships" xmlns:m="http://schemas.openxmlformats.org/officeDocument/2006/math" xmlns:v="urn:schemas-microsoft-com:vml" xmlns:wp14="http://schemas.microsoft.com/office/word/2010/wordprocessingDrawing" xmlns:wp="http://schemas.openxmlformats.org/drawingml/2006/wordprocessingDrawing" xmlns:w10="urn:schemas-microsoft-com:office:word" xmlns:w="http://schemas.openxmlformats.org/wordprocessingml/2006/main" xmlns:w14="http://schemas.microsoft.com/office/word/2010/wordml" xmlns:w15="http://schemas.microsoft.com/office/word/2012/wordml" xmlns:w16se="http://schemas.microsoft.com/office/word/2015/wordml/symex" xmlns:wpg="http://schemas.microsoft.com/office/word/2010/wordprocessingGroup" xmlns:wpi="http://schemas.microsoft.com/office/word/2010/wordprocessingInk" xmlns:wne="http://schemas.microsoft.com/office/word/2006/wordml" xmlns:wps="http://schemas.microsoft.com/office/word/2010/wordprocessingShape" mc:Ignorable="w14 w15 w16se wp14">
   <w:footnote w:type="separator" w:id="-1">
     <w:p>
       <w:pPr>
@@ -14619,7 +15902,7 @@
 </file>
 
 <file path=word/header1.xml><?xml version="1.0" encoding="utf-8"?>
-<w:hdr xmlns:wpc="http://schemas.microsoft.com/office/word/2010/wordprocessingCanvas" xmlns:cx="http://schemas.microsoft.com/office/drawing/2014/chartex" xmlns:cx1="http://schemas.microsoft.com/office/drawing/2015/9/8/chartex" xmlns:cx2="http://schemas.microsoft.com/office/drawing/2015/10/21/chartex" xmlns:cx3="http://schemas.microsoft.com/office/drawing/2016/5/9/chartex" xmlns:cx4="http://schemas.microsoft.com/office/drawing/2016/5/10/chartex" xmlns:cx5="http://schemas.microsoft.com/office/drawing/2016/5/11/chartex" xmlns:cx6="http://schemas.microsoft.com/office/drawing/2016/5/12/chartex" xmlns:cx7="http://schemas.microsoft.com/office/drawing/2016/5/13/chartex" xmlns:cx8="http://schemas.microsoft.com/office/drawing/2016/5/14/chartex" xmlns:mc="http://schemas.openxmlformats.org/markup-compatibility/2006" xmlns:aink="http://schemas.microsoft.com/office/drawing/2016/ink" xmlns:am3d="http://schemas.microsoft.com/office/drawing/2017/model3d" xmlns:o="urn:schemas-microsoft-com:office:office" xmlns:r="http://schemas.openxmlformats.org/officeDocument/2006/relationships" xmlns:m="http://schemas.openxmlformats.org/officeDocument/2006/math" xmlns:v="urn:schemas-microsoft-com:vml" xmlns:wp14="http://schemas.microsoft.com/office/word/2010/wordprocessingDrawing" xmlns:wp="http://schemas.openxmlformats.org/drawingml/2006/wordprocessingDrawing" xmlns:w10="urn:schemas-microsoft-com:office:word" xmlns:w="http://schemas.openxmlformats.org/wordprocessingml/2006/main" xmlns:w14="http://schemas.microsoft.com/office/word/2010/wordml" xmlns:w15="http://schemas.microsoft.com/office/word/2012/wordml" xmlns:w16cex="http://schemas.microsoft.com/office/word/2018/wordml/cex" xmlns:w16cid="http://schemas.microsoft.com/office/word/2016/wordml/cid" xmlns:w16="http://schemas.microsoft.com/office/word/2018/wordml" xmlns:w16se="http://schemas.microsoft.com/office/word/2015/wordml/symex" xmlns:wpg="http://schemas.microsoft.com/office/word/2010/wordprocessingGroup" xmlns:wpi="http://schemas.microsoft.com/office/word/2010/wordprocessingInk" xmlns:wne="http://schemas.microsoft.com/office/word/2006/wordml" xmlns:wps="http://schemas.microsoft.com/office/word/2010/wordprocessingShape" mc:Ignorable="w14 w15 w16se w16cid w16 w16cex wp14">
+<w:hdr xmlns:wpc="http://schemas.microsoft.com/office/word/2010/wordprocessingCanvas" xmlns:cx="http://schemas.microsoft.com/office/drawing/2014/chartex" xmlns:mc="http://schemas.openxmlformats.org/markup-compatibility/2006" xmlns:o="urn:schemas-microsoft-com:office:office" xmlns:r="http://schemas.openxmlformats.org/officeDocument/2006/relationships" xmlns:m="http://schemas.openxmlformats.org/officeDocument/2006/math" xmlns:v="urn:schemas-microsoft-com:vml" xmlns:wp14="http://schemas.microsoft.com/office/word/2010/wordprocessingDrawing" xmlns:wp="http://schemas.openxmlformats.org/drawingml/2006/wordprocessingDrawing" xmlns:w10="urn:schemas-microsoft-com:office:word" xmlns:w="http://schemas.openxmlformats.org/wordprocessingml/2006/main" xmlns:w14="http://schemas.microsoft.com/office/word/2010/wordml" xmlns:w15="http://schemas.microsoft.com/office/word/2012/wordml" xmlns:w16se="http://schemas.microsoft.com/office/word/2015/wordml/symex" xmlns:wpg="http://schemas.microsoft.com/office/word/2010/wordprocessingGroup" xmlns:wpi="http://schemas.microsoft.com/office/word/2010/wordprocessingInk" xmlns:wne="http://schemas.microsoft.com/office/word/2006/wordml" xmlns:wps="http://schemas.microsoft.com/office/word/2010/wordprocessingShape" mc:Ignorable="w14 w15 w16se wp14">
   <w:p>
     <w:pPr>
       <w:pStyle w:val="Header"/>
@@ -14651,13 +15934,13 @@
 </file>
 
 <file path=word/header2.xml><?xml version="1.0" encoding="utf-8"?>
-<w:hdr xmlns:wpc="http://schemas.microsoft.com/office/word/2010/wordprocessingCanvas" xmlns:cx="http://schemas.microsoft.com/office/drawing/2014/chartex" xmlns:cx1="http://schemas.microsoft.com/office/drawing/2015/9/8/chartex" xmlns:cx2="http://schemas.microsoft.com/office/drawing/2015/10/21/chartex" xmlns:cx3="http://schemas.microsoft.com/office/drawing/2016/5/9/chartex" xmlns:cx4="http://schemas.microsoft.com/office/drawing/2016/5/10/chartex" xmlns:cx5="http://schemas.microsoft.com/office/drawing/2016/5/11/chartex" xmlns:cx6="http://schemas.microsoft.com/office/drawing/2016/5/12/chartex" xmlns:cx7="http://schemas.microsoft.com/office/drawing/2016/5/13/chartex" xmlns:cx8="http://schemas.microsoft.com/office/drawing/2016/5/14/chartex" xmlns:mc="http://schemas.openxmlformats.org/markup-compatibility/2006" xmlns:aink="http://schemas.microsoft.com/office/drawing/2016/ink" xmlns:am3d="http://schemas.microsoft.com/office/drawing/2017/model3d" xmlns:o="urn:schemas-microsoft-com:office:office" xmlns:r="http://schemas.openxmlformats.org/officeDocument/2006/relationships" xmlns:m="http://schemas.openxmlformats.org/officeDocument/2006/math" xmlns:v="urn:schemas-microsoft-com:vml" xmlns:wp14="http://schemas.microsoft.com/office/word/2010/wordprocessingDrawing" xmlns:wp="http://schemas.openxmlformats.org/drawingml/2006/wordprocessingDrawing" xmlns:w10="urn:schemas-microsoft-com:office:word" xmlns:w="http://schemas.openxmlformats.org/wordprocessingml/2006/main" xmlns:w14="http://schemas.microsoft.com/office/word/2010/wordml" xmlns:w15="http://schemas.microsoft.com/office/word/2012/wordml" xmlns:w16cex="http://schemas.microsoft.com/office/word/2018/wordml/cex" xmlns:w16cid="http://schemas.microsoft.com/office/word/2016/wordml/cid" xmlns:w16="http://schemas.microsoft.com/office/word/2018/wordml" xmlns:w16se="http://schemas.microsoft.com/office/word/2015/wordml/symex" xmlns:wpg="http://schemas.microsoft.com/office/word/2010/wordprocessingGroup" xmlns:wpi="http://schemas.microsoft.com/office/word/2010/wordprocessingInk" xmlns:wne="http://schemas.microsoft.com/office/word/2006/wordml" xmlns:wps="http://schemas.microsoft.com/office/word/2010/wordprocessingShape" mc:Ignorable="w14 w15 w16se w16cid w16 w16cex wp14">
+<w:hdr xmlns:wpc="http://schemas.microsoft.com/office/word/2010/wordprocessingCanvas" xmlns:cx="http://schemas.microsoft.com/office/drawing/2014/chartex" xmlns:mc="http://schemas.openxmlformats.org/markup-compatibility/2006" xmlns:o="urn:schemas-microsoft-com:office:office" xmlns:r="http://schemas.openxmlformats.org/officeDocument/2006/relationships" xmlns:m="http://schemas.openxmlformats.org/officeDocument/2006/math" xmlns:v="urn:schemas-microsoft-com:vml" xmlns:wp14="http://schemas.microsoft.com/office/word/2010/wordprocessingDrawing" xmlns:wp="http://schemas.openxmlformats.org/drawingml/2006/wordprocessingDrawing" xmlns:w10="urn:schemas-microsoft-com:office:word" xmlns:w="http://schemas.openxmlformats.org/wordprocessingml/2006/main" xmlns:w14="http://schemas.microsoft.com/office/word/2010/wordml" xmlns:w15="http://schemas.microsoft.com/office/word/2012/wordml" xmlns:w16se="http://schemas.microsoft.com/office/word/2015/wordml/symex" xmlns:wpg="http://schemas.microsoft.com/office/word/2010/wordprocessingGroup" xmlns:wpi="http://schemas.microsoft.com/office/word/2010/wordprocessingInk" xmlns:wne="http://schemas.microsoft.com/office/word/2006/wordml" xmlns:wps="http://schemas.microsoft.com/office/word/2010/wordprocessingShape" mc:Ignorable="w14 w15 w16se wp14">
   <w:p/>
 </w:hdr>
 </file>
 
 <file path=word/header3.xml><?xml version="1.0" encoding="utf-8"?>
-<w:hdr xmlns:wpc="http://schemas.microsoft.com/office/word/2010/wordprocessingCanvas" xmlns:cx="http://schemas.microsoft.com/office/drawing/2014/chartex" xmlns:cx1="http://schemas.microsoft.com/office/drawing/2015/9/8/chartex" xmlns:cx2="http://schemas.microsoft.com/office/drawing/2015/10/21/chartex" xmlns:cx3="http://schemas.microsoft.com/office/drawing/2016/5/9/chartex" xmlns:cx4="http://schemas.microsoft.com/office/drawing/2016/5/10/chartex" xmlns:cx5="http://schemas.microsoft.com/office/drawing/2016/5/11/chartex" xmlns:cx6="http://schemas.microsoft.com/office/drawing/2016/5/12/chartex" xmlns:cx7="http://schemas.microsoft.com/office/drawing/2016/5/13/chartex" xmlns:cx8="http://schemas.microsoft.com/office/drawing/2016/5/14/chartex" xmlns:mc="http://schemas.openxmlformats.org/markup-compatibility/2006" xmlns:aink="http://schemas.microsoft.com/office/drawing/2016/ink" xmlns:am3d="http://schemas.microsoft.com/office/drawing/2017/model3d" xmlns:o="urn:schemas-microsoft-com:office:office" xmlns:r="http://schemas.openxmlformats.org/officeDocument/2006/relationships" xmlns:m="http://schemas.openxmlformats.org/officeDocument/2006/math" xmlns:v="urn:schemas-microsoft-com:vml" xmlns:wp14="http://schemas.microsoft.com/office/word/2010/wordprocessingDrawing" xmlns:wp="http://schemas.openxmlformats.org/drawingml/2006/wordprocessingDrawing" xmlns:w10="urn:schemas-microsoft-com:office:word" xmlns:w="http://schemas.openxmlformats.org/wordprocessingml/2006/main" xmlns:w14="http://schemas.microsoft.com/office/word/2010/wordml" xmlns:w15="http://schemas.microsoft.com/office/word/2012/wordml" xmlns:w16cex="http://schemas.microsoft.com/office/word/2018/wordml/cex" xmlns:w16cid="http://schemas.microsoft.com/office/word/2016/wordml/cid" xmlns:w16="http://schemas.microsoft.com/office/word/2018/wordml" xmlns:w16se="http://schemas.microsoft.com/office/word/2015/wordml/symex" xmlns:wpg="http://schemas.microsoft.com/office/word/2010/wordprocessingGroup" xmlns:wpi="http://schemas.microsoft.com/office/word/2010/wordprocessingInk" xmlns:wne="http://schemas.microsoft.com/office/word/2006/wordml" xmlns:wps="http://schemas.microsoft.com/office/word/2010/wordprocessingShape" mc:Ignorable="w14 w15 w16se w16cid w16 w16cex wp14">
+<w:hdr xmlns:wpc="http://schemas.microsoft.com/office/word/2010/wordprocessingCanvas" xmlns:cx="http://schemas.microsoft.com/office/drawing/2014/chartex" xmlns:mc="http://schemas.openxmlformats.org/markup-compatibility/2006" xmlns:o="urn:schemas-microsoft-com:office:office" xmlns:r="http://schemas.openxmlformats.org/officeDocument/2006/relationships" xmlns:m="http://schemas.openxmlformats.org/officeDocument/2006/math" xmlns:v="urn:schemas-microsoft-com:vml" xmlns:wp14="http://schemas.microsoft.com/office/word/2010/wordprocessingDrawing" xmlns:wp="http://schemas.openxmlformats.org/drawingml/2006/wordprocessingDrawing" xmlns:w10="urn:schemas-microsoft-com:office:word" xmlns:w="http://schemas.openxmlformats.org/wordprocessingml/2006/main" xmlns:w14="http://schemas.microsoft.com/office/word/2010/wordml" xmlns:w15="http://schemas.microsoft.com/office/word/2012/wordml" xmlns:w16se="http://schemas.microsoft.com/office/word/2015/wordml/symex" xmlns:wpg="http://schemas.microsoft.com/office/word/2010/wordprocessingGroup" xmlns:wpi="http://schemas.microsoft.com/office/word/2010/wordprocessingInk" xmlns:wne="http://schemas.microsoft.com/office/word/2006/wordml" xmlns:wps="http://schemas.microsoft.com/office/word/2010/wordprocessingShape" mc:Ignorable="w14 w15 w16se wp14">
   <w:p>
     <w:pPr>
       <w:pStyle w:val="Header"/>
@@ -14764,7 +16047,7 @@
         </mc:Choice>
         <mc:Fallback>
           <w:pict>
-            <v:shapetype w14:anchorId="73693809" id="_x0000_t202" coordsize="21600,21600" o:spt="202" path="m,l,21600r21600,l21600,xe">
+            <v:shapetype w14:anchorId="1C375469" id="_x0000_t202" coordsize="21600,21600" o:spt="202" path="m,l,21600r21600,l21600,xe">
               <v:stroke joinstyle="miter"/>
               <v:path gradientshapeok="t" o:connecttype="rect"/>
             </v:shapetype>
@@ -15122,13 +16405,13 @@
 </file>
 
 <file path=word/header4.xml><?xml version="1.0" encoding="utf-8"?>
-<w:hdr xmlns:wpc="http://schemas.microsoft.com/office/word/2010/wordprocessingCanvas" xmlns:cx="http://schemas.microsoft.com/office/drawing/2014/chartex" xmlns:cx1="http://schemas.microsoft.com/office/drawing/2015/9/8/chartex" xmlns:cx2="http://schemas.microsoft.com/office/drawing/2015/10/21/chartex" xmlns:cx3="http://schemas.microsoft.com/office/drawing/2016/5/9/chartex" xmlns:cx4="http://schemas.microsoft.com/office/drawing/2016/5/10/chartex" xmlns:cx5="http://schemas.microsoft.com/office/drawing/2016/5/11/chartex" xmlns:cx6="http://schemas.microsoft.com/office/drawing/2016/5/12/chartex" xmlns:cx7="http://schemas.microsoft.com/office/drawing/2016/5/13/chartex" xmlns:cx8="http://schemas.microsoft.com/office/drawing/2016/5/14/chartex" xmlns:mc="http://schemas.openxmlformats.org/markup-compatibility/2006" xmlns:aink="http://schemas.microsoft.com/office/drawing/2016/ink" xmlns:am3d="http://schemas.microsoft.com/office/drawing/2017/model3d" xmlns:o="urn:schemas-microsoft-com:office:office" xmlns:r="http://schemas.openxmlformats.org/officeDocument/2006/relationships" xmlns:m="http://schemas.openxmlformats.org/officeDocument/2006/math" xmlns:v="urn:schemas-microsoft-com:vml" xmlns:wp14="http://schemas.microsoft.com/office/word/2010/wordprocessingDrawing" xmlns:wp="http://schemas.openxmlformats.org/drawingml/2006/wordprocessingDrawing" xmlns:w10="urn:schemas-microsoft-com:office:word" xmlns:w="http://schemas.openxmlformats.org/wordprocessingml/2006/main" xmlns:w14="http://schemas.microsoft.com/office/word/2010/wordml" xmlns:w15="http://schemas.microsoft.com/office/word/2012/wordml" xmlns:w16cex="http://schemas.microsoft.com/office/word/2018/wordml/cex" xmlns:w16cid="http://schemas.microsoft.com/office/word/2016/wordml/cid" xmlns:w16="http://schemas.microsoft.com/office/word/2018/wordml" xmlns:w16se="http://schemas.microsoft.com/office/word/2015/wordml/symex" xmlns:wpg="http://schemas.microsoft.com/office/word/2010/wordprocessingGroup" xmlns:wpi="http://schemas.microsoft.com/office/word/2010/wordprocessingInk" xmlns:wne="http://schemas.microsoft.com/office/word/2006/wordml" xmlns:wps="http://schemas.microsoft.com/office/word/2010/wordprocessingShape" mc:Ignorable="w14 w15 w16se w16cid w16 w16cex wp14">
+<w:hdr xmlns:wpc="http://schemas.microsoft.com/office/word/2010/wordprocessingCanvas" xmlns:cx="http://schemas.microsoft.com/office/drawing/2014/chartex" xmlns:mc="http://schemas.openxmlformats.org/markup-compatibility/2006" xmlns:o="urn:schemas-microsoft-com:office:office" xmlns:r="http://schemas.openxmlformats.org/officeDocument/2006/relationships" xmlns:m="http://schemas.openxmlformats.org/officeDocument/2006/math" xmlns:v="urn:schemas-microsoft-com:vml" xmlns:wp14="http://schemas.microsoft.com/office/word/2010/wordprocessingDrawing" xmlns:wp="http://schemas.openxmlformats.org/drawingml/2006/wordprocessingDrawing" xmlns:w10="urn:schemas-microsoft-com:office:word" xmlns:w="http://schemas.openxmlformats.org/wordprocessingml/2006/main" xmlns:w14="http://schemas.microsoft.com/office/word/2010/wordml" xmlns:w15="http://schemas.microsoft.com/office/word/2012/wordml" xmlns:w16se="http://schemas.microsoft.com/office/word/2015/wordml/symex" xmlns:wpg="http://schemas.microsoft.com/office/word/2010/wordprocessingGroup" xmlns:wpi="http://schemas.microsoft.com/office/word/2010/wordprocessingInk" xmlns:wne="http://schemas.microsoft.com/office/word/2006/wordml" xmlns:wps="http://schemas.microsoft.com/office/word/2010/wordprocessingShape" mc:Ignorable="w14 w15 w16se wp14">
   <w:p/>
 </w:hdr>
 </file>
 
 <file path=word/numbering.xml><?xml version="1.0" encoding="utf-8"?>
-<w:numbering xmlns:wpc="http://schemas.microsoft.com/office/word/2010/wordprocessingCanvas" xmlns:cx="http://schemas.microsoft.com/office/drawing/2014/chartex" xmlns:cx1="http://schemas.microsoft.com/office/drawing/2015/9/8/chartex" xmlns:cx2="http://schemas.microsoft.com/office/drawing/2015/10/21/chartex" xmlns:cx3="http://schemas.microsoft.com/office/drawing/2016/5/9/chartex" xmlns:cx4="http://schemas.microsoft.com/office/drawing/2016/5/10/chartex" xmlns:cx5="http://schemas.microsoft.com/office/drawing/2016/5/11/chartex" xmlns:cx6="http://schemas.microsoft.com/office/drawing/2016/5/12/chartex" xmlns:cx7="http://schemas.microsoft.com/office/drawing/2016/5/13/chartex" xmlns:cx8="http://schemas.microsoft.com/office/drawing/2016/5/14/chartex" xmlns:mc="http://schemas.openxmlformats.org/markup-compatibility/2006" xmlns:aink="http://schemas.microsoft.com/office/drawing/2016/ink" xmlns:am3d="http://schemas.microsoft.com/office/drawing/2017/model3d" xmlns:o="urn:schemas-microsoft-com:office:office" xmlns:r="http://schemas.openxmlformats.org/officeDocument/2006/relationships" xmlns:m="http://schemas.openxmlformats.org/officeDocument/2006/math" xmlns:v="urn:schemas-microsoft-com:vml" xmlns:wp14="http://schemas.microsoft.com/office/word/2010/wordprocessingDrawing" xmlns:wp="http://schemas.openxmlformats.org/drawingml/2006/wordprocessingDrawing" xmlns:w10="urn:schemas-microsoft-com:office:word" xmlns:w="http://schemas.openxmlformats.org/wordprocessingml/2006/main" xmlns:w14="http://schemas.microsoft.com/office/word/2010/wordml" xmlns:w15="http://schemas.microsoft.com/office/word/2012/wordml" xmlns:w16cex="http://schemas.microsoft.com/office/word/2018/wordml/cex" xmlns:w16cid="http://schemas.microsoft.com/office/word/2016/wordml/cid" xmlns:w16="http://schemas.microsoft.com/office/word/2018/wordml" xmlns:w16se="http://schemas.microsoft.com/office/word/2015/wordml/symex" xmlns:wpg="http://schemas.microsoft.com/office/word/2010/wordprocessingGroup" xmlns:wpi="http://schemas.microsoft.com/office/word/2010/wordprocessingInk" xmlns:wne="http://schemas.microsoft.com/office/word/2006/wordml" xmlns:wps="http://schemas.microsoft.com/office/word/2010/wordprocessingShape" mc:Ignorable="w14 w15 w16se w16cid w16 w16cex wp14">
+<w:numbering xmlns:wpc="http://schemas.microsoft.com/office/word/2010/wordprocessingCanvas" xmlns:cx="http://schemas.microsoft.com/office/drawing/2014/chartex" xmlns:mc="http://schemas.openxmlformats.org/markup-compatibility/2006" xmlns:o="urn:schemas-microsoft-com:office:office" xmlns:r="http://schemas.openxmlformats.org/officeDocument/2006/relationships" xmlns:m="http://schemas.openxmlformats.org/officeDocument/2006/math" xmlns:v="urn:schemas-microsoft-com:vml" xmlns:wp14="http://schemas.microsoft.com/office/word/2010/wordprocessingDrawing" xmlns:wp="http://schemas.openxmlformats.org/drawingml/2006/wordprocessingDrawing" xmlns:w10="urn:schemas-microsoft-com:office:word" xmlns:w="http://schemas.openxmlformats.org/wordprocessingml/2006/main" xmlns:w14="http://schemas.microsoft.com/office/word/2010/wordml" xmlns:w15="http://schemas.microsoft.com/office/word/2012/wordml" xmlns:w16se="http://schemas.microsoft.com/office/word/2015/wordml/symex" xmlns:wpg="http://schemas.microsoft.com/office/word/2010/wordprocessingGroup" xmlns:wpi="http://schemas.microsoft.com/office/word/2010/wordprocessingInk" xmlns:wne="http://schemas.microsoft.com/office/word/2006/wordml" xmlns:wps="http://schemas.microsoft.com/office/word/2010/wordprocessingShape" mc:Ignorable="w14 w15 w16se wp14">
   <w:abstractNum w:abstractNumId="0" w15:restartNumberingAfterBreak="0">
     <w:nsid w:val="00000001"/>
     <w:multiLevelType w:val="multilevel"/>
@@ -15830,7 +17113,7 @@
 </file>
 
 <file path=word/styles.xml><?xml version="1.0" encoding="utf-8"?>
-<w:styles xmlns:mc="http://schemas.openxmlformats.org/markup-compatibility/2006" xmlns:r="http://schemas.openxmlformats.org/officeDocument/2006/relationships" xmlns:w="http://schemas.openxmlformats.org/wordprocessingml/2006/main" xmlns:w14="http://schemas.microsoft.com/office/word/2010/wordml" xmlns:w15="http://schemas.microsoft.com/office/word/2012/wordml" xmlns:w16cex="http://schemas.microsoft.com/office/word/2018/wordml/cex" xmlns:w16cid="http://schemas.microsoft.com/office/word/2016/wordml/cid" xmlns:w16="http://schemas.microsoft.com/office/word/2018/wordml" xmlns:w16se="http://schemas.microsoft.com/office/word/2015/wordml/symex" mc:Ignorable="w14 w15 w16se w16cid w16 w16cex">
+<w:styles xmlns:mc="http://schemas.openxmlformats.org/markup-compatibility/2006" xmlns:r="http://schemas.openxmlformats.org/officeDocument/2006/relationships" xmlns:w="http://schemas.openxmlformats.org/wordprocessingml/2006/main" xmlns:w14="http://schemas.microsoft.com/office/word/2010/wordml" xmlns:w15="http://schemas.microsoft.com/office/word/2012/wordml" xmlns:w16se="http://schemas.microsoft.com/office/word/2015/wordml/symex" mc:Ignorable="w14 w15 w16se">
   <w:docDefaults>
     <w:rPrDefault>
       <w:rPr>
@@ -15846,7 +17129,7 @@
       </w:pPr>
     </w:pPrDefault>
   </w:docDefaults>
-  <w:latentStyles w:defLockedState="0" w:defUIPriority="99" w:defSemiHidden="0" w:defUnhideWhenUsed="0" w:defQFormat="0" w:count="376">
+  <w:latentStyles w:defLockedState="0" w:defUIPriority="99" w:defSemiHidden="0" w:defUnhideWhenUsed="0" w:defQFormat="0" w:count="371">
     <w:lsdException w:name="Normal" w:uiPriority="0" w:qFormat="1"/>
     <w:lsdException w:name="heading 1" w:uiPriority="0" w:qFormat="1"/>
     <w:lsdException w:name="heading 2" w:semiHidden="1" w:uiPriority="0" w:unhideWhenUsed="1" w:qFormat="1"/>
@@ -16218,11 +17501,6 @@
     <w:lsdException w:name="List Table 5 Dark Accent 6" w:uiPriority="50"/>
     <w:lsdException w:name="List Table 6 Colorful Accent 6" w:uiPriority="51"/>
     <w:lsdException w:name="List Table 7 Colorful Accent 6" w:uiPriority="52"/>
-    <w:lsdException w:name="Mention" w:semiHidden="1" w:unhideWhenUsed="1"/>
-    <w:lsdException w:name="Smart Hyperlink" w:semiHidden="1" w:unhideWhenUsed="1"/>
-    <w:lsdException w:name="Hashtag" w:semiHidden="1" w:unhideWhenUsed="1"/>
-    <w:lsdException w:name="Unresolved Mention" w:semiHidden="1" w:unhideWhenUsed="1"/>
-    <w:lsdException w:name="Smart Link" w:semiHidden="1" w:unhideWhenUsed="1"/>
   </w:latentStyles>
   <w:style w:type="paragraph" w:default="1" w:styleId="Normal">
     <w:name w:val="Normal"/>
@@ -16599,6 +17877,18 @@
       <w:bCs/>
     </w:rPr>
   </w:style>
+  <w:style w:type="character" w:styleId="FollowedHyperlink">
+    <w:name w:val="FollowedHyperlink"/>
+    <w:basedOn w:val="DefaultParagraphFont"/>
+    <w:uiPriority w:val="99"/>
+    <w:semiHidden/>
+    <w:unhideWhenUsed/>
+    <w:rsid w:val="003B2020"/>
+    <w:rPr>
+      <w:color w:val="954F72" w:themeColor="followedHyperlink"/>
+      <w:u w:val="single"/>
+    </w:rPr>
+  </w:style>
 </w:styles>
 </file>
 

</xml_diff>

<commit_message>
sửa lại báo cáo do fix conflict bị mất một phần nội dung
</commit_message>
<xml_diff>
--- a/docs/PM_nhóm 3.docx
+++ b/docs/PM_nhóm 3.docx
@@ -1,6 +1,6 @@
 
 <file path=word/document.xml><?xml version="1.0" encoding="utf-8"?>
-<w:document xmlns:wpc="http://schemas.microsoft.com/office/word/2010/wordprocessingCanvas" xmlns:cx="http://schemas.microsoft.com/office/drawing/2014/chartex" xmlns:cx1="http://schemas.microsoft.com/office/drawing/2015/9/8/chartex" xmlns:cx2="http://schemas.microsoft.com/office/drawing/2015/10/21/chartex" xmlns:cx3="http://schemas.microsoft.com/office/drawing/2016/5/9/chartex" xmlns:cx4="http://schemas.microsoft.com/office/drawing/2016/5/10/chartex" xmlns:cx5="http://schemas.microsoft.com/office/drawing/2016/5/11/chartex" xmlns:cx6="http://schemas.microsoft.com/office/drawing/2016/5/12/chartex" xmlns:cx7="http://schemas.microsoft.com/office/drawing/2016/5/13/chartex" xmlns:cx8="http://schemas.microsoft.com/office/drawing/2016/5/14/chartex" xmlns:mc="http://schemas.openxmlformats.org/markup-compatibility/2006" xmlns:aink="http://schemas.microsoft.com/office/drawing/2016/ink" xmlns:am3d="http://schemas.microsoft.com/office/drawing/2017/model3d" xmlns:o="urn:schemas-microsoft-com:office:office" xmlns:r="http://schemas.openxmlformats.org/officeDocument/2006/relationships" xmlns:m="http://schemas.openxmlformats.org/officeDocument/2006/math" xmlns:v="urn:schemas-microsoft-com:vml" xmlns:wp14="http://schemas.microsoft.com/office/word/2010/wordprocessingDrawing" xmlns:wp="http://schemas.openxmlformats.org/drawingml/2006/wordprocessingDrawing" xmlns:w10="urn:schemas-microsoft-com:office:word" xmlns:w="http://schemas.openxmlformats.org/wordprocessingml/2006/main" xmlns:w14="http://schemas.microsoft.com/office/word/2010/wordml" xmlns:w15="http://schemas.microsoft.com/office/word/2012/wordml" xmlns:w16cex="http://schemas.microsoft.com/office/word/2018/wordml/cex" xmlns:w16cid="http://schemas.microsoft.com/office/word/2016/wordml/cid" xmlns:w16="http://schemas.microsoft.com/office/word/2018/wordml" xmlns:w16se="http://schemas.microsoft.com/office/word/2015/wordml/symex" xmlns:wpg="http://schemas.microsoft.com/office/word/2010/wordprocessingGroup" xmlns:wpi="http://schemas.microsoft.com/office/word/2010/wordprocessingInk" xmlns:wne="http://schemas.microsoft.com/office/word/2006/wordml" xmlns:wps="http://schemas.microsoft.com/office/word/2010/wordprocessingShape" mc:Ignorable="w14 w15 w16se w16cid w16 w16cex wp14">
+<w:document xmlns:wpc="http://schemas.microsoft.com/office/word/2010/wordprocessingCanvas" xmlns:cx="http://schemas.microsoft.com/office/drawing/2014/chartex" xmlns:mc="http://schemas.openxmlformats.org/markup-compatibility/2006" xmlns:o="urn:schemas-microsoft-com:office:office" xmlns:r="http://schemas.openxmlformats.org/officeDocument/2006/relationships" xmlns:m="http://schemas.openxmlformats.org/officeDocument/2006/math" xmlns:v="urn:schemas-microsoft-com:vml" xmlns:wp14="http://schemas.microsoft.com/office/word/2010/wordprocessingDrawing" xmlns:wp="http://schemas.openxmlformats.org/drawingml/2006/wordprocessingDrawing" xmlns:w10="urn:schemas-microsoft-com:office:word" xmlns:w="http://schemas.openxmlformats.org/wordprocessingml/2006/main" xmlns:w14="http://schemas.microsoft.com/office/word/2010/wordml" xmlns:w15="http://schemas.microsoft.com/office/word/2012/wordml" xmlns:w16se="http://schemas.microsoft.com/office/word/2015/wordml/symex" xmlns:wpg="http://schemas.microsoft.com/office/word/2010/wordprocessingGroup" xmlns:wpi="http://schemas.microsoft.com/office/word/2010/wordprocessingInk" xmlns:wne="http://schemas.microsoft.com/office/word/2006/wordml" xmlns:wps="http://schemas.microsoft.com/office/word/2010/wordprocessingShape" mc:Ignorable="w14 w15 w16se wp14">
   <w:body>
     <w:p>
       <w:pPr>
@@ -93,7 +93,7 @@
               </wp:anchor>
             </w:drawing>
           </mc:Choice>
-          <mc:Fallback>
+          <mc:Fallback xmlns:w16="http://schemas.microsoft.com/office/word/2018/wordml" xmlns:w16cid="http://schemas.microsoft.com/office/word/2016/wordml/cid" xmlns:w16cex="http://schemas.microsoft.com/office/word/2018/wordml/cex" xmlns:am3d="http://schemas.microsoft.com/office/drawing/2017/model3d" xmlns:aink="http://schemas.microsoft.com/office/drawing/2016/ink" xmlns:cx8="http://schemas.microsoft.com/office/drawing/2016/5/14/chartex" xmlns:cx7="http://schemas.microsoft.com/office/drawing/2016/5/13/chartex" xmlns:cx6="http://schemas.microsoft.com/office/drawing/2016/5/12/chartex" xmlns:cx5="http://schemas.microsoft.com/office/drawing/2016/5/11/chartex" xmlns:cx4="http://schemas.microsoft.com/office/drawing/2016/5/10/chartex" xmlns:cx3="http://schemas.microsoft.com/office/drawing/2016/5/9/chartex" xmlns:cx2="http://schemas.microsoft.com/office/drawing/2015/10/21/chartex" xmlns:cx1="http://schemas.microsoft.com/office/drawing/2015/9/8/chartex">
             <w:pict>
               <v:shapetype w14:anchorId="492CE89F" id="_x0000_t202" coordsize="21600,21600" o:spt="202" path="m,l,21600r21600,l21600,xe">
                 <v:stroke joinstyle="miter"/>
@@ -2432,7 +2432,15 @@
         <w:t>(Nội dung này để tha</w:t>
       </w:r>
       <w:r>
-        <w:t>m khảo cách làm bài tập lớn. Trong Quản lý dự án, các qui tắc tương tự cũng sẽ được viết ra và phải bảo  đảm cả nhóm phải tuân thủ.)</w:t>
+        <w:t xml:space="preserve">m khảo cách làm bài tập lớn. Trong Quản lý dự án, các qui tắc tương tự cũng sẽ được viết ra và phải </w:t>
+      </w:r>
+      <w:proofErr w:type="gramStart"/>
+      <w:r>
+        <w:t>bảo  đảm</w:t>
+      </w:r>
+      <w:proofErr w:type="gramEnd"/>
+      <w:r>
+        <w:t xml:space="preserve"> cả nhóm phải tuân thủ.)</w:t>
       </w:r>
     </w:p>
     <w:p/>
@@ -2876,10 +2884,18 @@
         </w:numPr>
       </w:pPr>
       <w:r>
-        <w:t>Ở mỗi cột,</w:t>
-      </w:r>
-      <w:r>
-        <w:t xml:space="preserve">  yêu cầu t</w:t>
+        <w:t xml:space="preserve">Ở mỗi </w:t>
+      </w:r>
+      <w:proofErr w:type="gramStart"/>
+      <w:r>
+        <w:t>cột,</w:t>
+      </w:r>
+      <w:r>
+        <w:t xml:space="preserve">  yêu</w:t>
+      </w:r>
+      <w:proofErr w:type="gramEnd"/>
+      <w:r>
+        <w:t xml:space="preserve"> cầu t</w:t>
       </w:r>
       <w:r>
         <w:t xml:space="preserve">ạo ra 12 công việc (task) và gán (assign) đều cho mỗi thành viên 3 task. </w:t>
@@ -3605,14 +3621,7 @@
           <w:i/>
           <w:iCs/>
         </w:rPr>
-        <w:t xml:space="preserve">Nêu sơ lược về </w:t>
-      </w:r>
-      <w:r>
-        <w:rPr>
-          <w:i/>
-          <w:iCs/>
-        </w:rPr>
-        <w:t>chức năng của phần mềm nguồn mở</w:t>
+        <w:t>Mã nguồn mở cung cấp các chức năng đọc và ghi Excel workbook</w:t>
       </w:r>
     </w:p>
     <w:p>
@@ -3937,26 +3946,387 @@
     </w:p>
     <w:p/>
     <w:p/>
+    <w:p>
+      <w:pPr>
+        <w:pStyle w:val="Heading1"/>
+      </w:pPr>
+      <w:bookmarkStart w:id="7" w:name="_Toc57272145"/>
+      <w:r>
+        <w:t>Khảo sát dự án</w:t>
+      </w:r>
+      <w:bookmarkEnd w:id="7"/>
+    </w:p>
+    <w:p>
+      <w:pPr>
+        <w:pStyle w:val="Heading2"/>
+      </w:pPr>
+      <w:bookmarkStart w:id="8" w:name="_Toc57272146"/>
+      <w:r>
+        <w:t>Thống kê về mã nguồn</w:t>
+      </w:r>
+      <w:bookmarkEnd w:id="8"/>
+    </w:p>
+    <w:p>
+      <w:pPr>
+        <w:rPr>
+          <w:rFonts w:ascii="Times New Roman" w:hAnsi="Times New Roman" w:cs="Times New Roman"/>
+          <w:sz w:val="28"/>
+          <w:szCs w:val="28"/>
+        </w:rPr>
+      </w:pPr>
+      <w:r>
+        <w:rPr>
+          <w:rFonts w:ascii="Times New Roman" w:hAnsi="Times New Roman" w:cs="Times New Roman"/>
+          <w:sz w:val="28"/>
+          <w:szCs w:val="28"/>
+        </w:rPr>
+        <w:t>Sử dụng tools Source monitor để thông số mã nguồn. Sau khi phân tích thu được kết quả như sau:</w:t>
+      </w:r>
+    </w:p>
+    <w:p>
+      <w:pPr>
+        <w:rPr>
+          <w:rFonts w:ascii="Times New Roman" w:hAnsi="Times New Roman" w:cs="Times New Roman"/>
+          <w:sz w:val="28"/>
+          <w:szCs w:val="28"/>
+        </w:rPr>
+      </w:pPr>
+    </w:p>
+    <w:p>
+      <w:r>
+        <w:rPr>
+          <w:noProof/>
+          <w:lang w:eastAsia="en-US" w:bidi="ar-SA"/>
+        </w:rPr>
+        <w:drawing>
+          <wp:inline distT="0" distB="0" distL="0" distR="0" wp14:anchorId="1CDD739D" wp14:editId="76A91FEE">
+            <wp:extent cx="5575300" cy="1125220"/>
+            <wp:effectExtent l="0" t="0" r="6350" b="0"/>
+            <wp:docPr id="3" name="Picture 3"/>
+            <wp:cNvGraphicFramePr>
+              <a:graphicFrameLocks xmlns:a="http://schemas.openxmlformats.org/drawingml/2006/main" noChangeAspect="1"/>
+            </wp:cNvGraphicFramePr>
+            <a:graphic xmlns:a="http://schemas.openxmlformats.org/drawingml/2006/main">
+              <a:graphicData uri="http://schemas.openxmlformats.org/drawingml/2006/picture">
+                <pic:pic xmlns:pic="http://schemas.openxmlformats.org/drawingml/2006/picture">
+                  <pic:nvPicPr>
+                    <pic:cNvPr id="1" name=""/>
+                    <pic:cNvPicPr/>
+                  </pic:nvPicPr>
+                  <pic:blipFill>
+                    <a:blip r:embed="rId15"/>
+                    <a:stretch>
+                      <a:fillRect/>
+                    </a:stretch>
+                  </pic:blipFill>
+                  <pic:spPr>
+                    <a:xfrm>
+                      <a:off x="0" y="0"/>
+                      <a:ext cx="5575300" cy="1125220"/>
+                    </a:xfrm>
+                    <a:prstGeom prst="rect">
+                      <a:avLst/>
+                    </a:prstGeom>
+                  </pic:spPr>
+                </pic:pic>
+              </a:graphicData>
+            </a:graphic>
+          </wp:inline>
+        </w:drawing>
+      </w:r>
+    </w:p>
     <w:p/>
     <w:p>
-      <w:pPr>
-        <w:pStyle w:val="Heading1"/>
-      </w:pPr>
-      <w:bookmarkStart w:id="7" w:name="_Toc57272145"/>
-      <w:r>
-        <w:t>Khảo sát dự án</w:t>
-      </w:r>
-      <w:bookmarkEnd w:id="7"/>
+      <w:r>
+        <w:rPr>
+          <w:noProof/>
+          <w:lang w:eastAsia="en-US" w:bidi="ar-SA"/>
+        </w:rPr>
+        <w:drawing>
+          <wp:inline distT="0" distB="0" distL="0" distR="0" wp14:anchorId="513ADBC1" wp14:editId="5A0D6356">
+            <wp:extent cx="5575300" cy="1227455"/>
+            <wp:effectExtent l="0" t="0" r="6350" b="0"/>
+            <wp:docPr id="1" name="Picture 1"/>
+            <wp:cNvGraphicFramePr>
+              <a:graphicFrameLocks xmlns:a="http://schemas.openxmlformats.org/drawingml/2006/main" noChangeAspect="1"/>
+            </wp:cNvGraphicFramePr>
+            <a:graphic xmlns:a="http://schemas.openxmlformats.org/drawingml/2006/main">
+              <a:graphicData uri="http://schemas.openxmlformats.org/drawingml/2006/picture">
+                <pic:pic xmlns:pic="http://schemas.openxmlformats.org/drawingml/2006/picture">
+                  <pic:nvPicPr>
+                    <pic:cNvPr id="1" name=""/>
+                    <pic:cNvPicPr/>
+                  </pic:nvPicPr>
+                  <pic:blipFill>
+                    <a:blip r:embed="rId16"/>
+                    <a:stretch>
+                      <a:fillRect/>
+                    </a:stretch>
+                  </pic:blipFill>
+                  <pic:spPr>
+                    <a:xfrm>
+                      <a:off x="0" y="0"/>
+                      <a:ext cx="5575300" cy="1227455"/>
+                    </a:xfrm>
+                    <a:prstGeom prst="rect">
+                      <a:avLst/>
+                    </a:prstGeom>
+                  </pic:spPr>
+                </pic:pic>
+              </a:graphicData>
+            </a:graphic>
+          </wp:inline>
+        </w:drawing>
+      </w:r>
+    </w:p>
+    <w:p/>
+    <w:p>
+      <w:pPr>
+        <w:rPr>
+          <w:i/>
+          <w:iCs/>
+        </w:rPr>
+      </w:pPr>
+      <w:r>
+        <w:rPr>
+          <w:noProof/>
+          <w:lang w:eastAsia="en-US" w:bidi="ar-SA"/>
+        </w:rPr>
+        <w:drawing>
+          <wp:inline distT="0" distB="0" distL="0" distR="0" wp14:anchorId="4EA8CD7B" wp14:editId="3CDFCF76">
+            <wp:extent cx="5575300" cy="2816225"/>
+            <wp:effectExtent l="0" t="0" r="6350" b="3175"/>
+            <wp:docPr id="5" name="Picture 5"/>
+            <wp:cNvGraphicFramePr>
+              <a:graphicFrameLocks xmlns:a="http://schemas.openxmlformats.org/drawingml/2006/main" noChangeAspect="1"/>
+            </wp:cNvGraphicFramePr>
+            <a:graphic xmlns:a="http://schemas.openxmlformats.org/drawingml/2006/main">
+              <a:graphicData uri="http://schemas.openxmlformats.org/drawingml/2006/picture">
+                <pic:pic xmlns:pic="http://schemas.openxmlformats.org/drawingml/2006/picture">
+                  <pic:nvPicPr>
+                    <pic:cNvPr id="1" name=""/>
+                    <pic:cNvPicPr/>
+                  </pic:nvPicPr>
+                  <pic:blipFill>
+                    <a:blip r:embed="rId17"/>
+                    <a:stretch>
+                      <a:fillRect/>
+                    </a:stretch>
+                  </pic:blipFill>
+                  <pic:spPr>
+                    <a:xfrm>
+                      <a:off x="0" y="0"/>
+                      <a:ext cx="5575300" cy="2816225"/>
+                    </a:xfrm>
+                    <a:prstGeom prst="rect">
+                      <a:avLst/>
+                    </a:prstGeom>
+                  </pic:spPr>
+                </pic:pic>
+              </a:graphicData>
+            </a:graphic>
+          </wp:inline>
+        </w:drawing>
+      </w:r>
+    </w:p>
+    <w:p>
+      <w:pPr>
+        <w:rPr>
+          <w:i/>
+          <w:iCs/>
+        </w:rPr>
+      </w:pPr>
+    </w:p>
+    <w:p>
+      <w:pPr>
+        <w:rPr>
+          <w:rFonts w:ascii="Times New Roman" w:hAnsi="Times New Roman" w:cs="Times New Roman"/>
+          <w:sz w:val="28"/>
+          <w:szCs w:val="28"/>
+        </w:rPr>
+      </w:pPr>
+      <w:r>
+        <w:rPr>
+          <w:rFonts w:ascii="Times New Roman" w:hAnsi="Times New Roman" w:cs="Times New Roman"/>
+          <w:sz w:val="28"/>
+          <w:szCs w:val="28"/>
+        </w:rPr>
+        <w:t>Thông số mã nguồn chi tiết:</w:t>
+      </w:r>
+    </w:p>
+    <w:p>
+      <w:pPr>
+        <w:rPr>
+          <w:rFonts w:ascii="Times New Roman" w:hAnsi="Times New Roman" w:cs="Times New Roman"/>
+          <w:sz w:val="28"/>
+          <w:szCs w:val="28"/>
+        </w:rPr>
+      </w:pPr>
+      <w:r>
+        <w:rPr>
+          <w:rFonts w:ascii="Times New Roman" w:hAnsi="Times New Roman" w:cs="Times New Roman"/>
+          <w:sz w:val="28"/>
+          <w:szCs w:val="28"/>
+        </w:rPr>
+        <w:t xml:space="preserve"> - Số lượng file: 128</w:t>
+      </w:r>
+    </w:p>
+    <w:p>
+      <w:pPr>
+        <w:rPr>
+          <w:rFonts w:ascii="Times New Roman" w:hAnsi="Times New Roman" w:cs="Times New Roman"/>
+          <w:sz w:val="28"/>
+          <w:szCs w:val="28"/>
+        </w:rPr>
+      </w:pPr>
+      <w:r>
+        <w:rPr>
+          <w:rFonts w:ascii="Times New Roman" w:hAnsi="Times New Roman" w:cs="Times New Roman"/>
+          <w:sz w:val="28"/>
+          <w:szCs w:val="28"/>
+        </w:rPr>
+        <w:t xml:space="preserve">    + Số lượng dòng code: 2997 dòng</w:t>
+      </w:r>
+    </w:p>
+    <w:p>
+      <w:pPr>
+        <w:rPr>
+          <w:rFonts w:ascii="Times New Roman" w:hAnsi="Times New Roman" w:cs="Times New Roman"/>
+          <w:sz w:val="28"/>
+          <w:szCs w:val="28"/>
+        </w:rPr>
+      </w:pPr>
+      <w:r>
+        <w:rPr>
+          <w:rFonts w:ascii="Times New Roman" w:hAnsi="Times New Roman" w:cs="Times New Roman"/>
+          <w:sz w:val="28"/>
+          <w:szCs w:val="28"/>
+        </w:rPr>
+        <w:t xml:space="preserve">    + Số câu lệnh: 731</w:t>
+      </w:r>
+    </w:p>
+    <w:p>
+      <w:pPr>
+        <w:rPr>
+          <w:rFonts w:ascii="Times New Roman" w:hAnsi="Times New Roman" w:cs="Times New Roman"/>
+          <w:sz w:val="28"/>
+          <w:szCs w:val="28"/>
+        </w:rPr>
+      </w:pPr>
+      <w:r>
+        <w:rPr>
+          <w:rFonts w:ascii="Times New Roman" w:hAnsi="Times New Roman" w:cs="Times New Roman"/>
+          <w:sz w:val="28"/>
+          <w:szCs w:val="28"/>
+        </w:rPr>
+        <w:t xml:space="preserve">    + Tỷ lệ chú thích code: 1.3%</w:t>
+      </w:r>
+    </w:p>
+    <w:p>
+      <w:pPr>
+        <w:rPr>
+          <w:rFonts w:ascii="Times New Roman" w:hAnsi="Times New Roman" w:cs="Times New Roman"/>
+          <w:sz w:val="28"/>
+          <w:szCs w:val="28"/>
+        </w:rPr>
+      </w:pPr>
+      <w:r>
+        <w:rPr>
+          <w:rFonts w:ascii="Times New Roman" w:hAnsi="Times New Roman" w:cs="Times New Roman"/>
+          <w:sz w:val="28"/>
+          <w:szCs w:val="28"/>
+        </w:rPr>
+        <w:t>- Số class: 15</w:t>
+      </w:r>
+    </w:p>
+    <w:p>
+      <w:pPr>
+        <w:rPr>
+          <w:rFonts w:ascii="Times New Roman" w:hAnsi="Times New Roman" w:cs="Times New Roman"/>
+          <w:sz w:val="28"/>
+          <w:szCs w:val="28"/>
+        </w:rPr>
+      </w:pPr>
+      <w:r>
+        <w:rPr>
+          <w:rFonts w:ascii="Times New Roman" w:hAnsi="Times New Roman" w:cs="Times New Roman"/>
+          <w:sz w:val="28"/>
+          <w:szCs w:val="28"/>
+        </w:rPr>
+        <w:t xml:space="preserve">    + Methods/class: 2.6</w:t>
+      </w:r>
+    </w:p>
+    <w:p>
+      <w:pPr>
+        <w:rPr>
+          <w:rFonts w:ascii="Times New Roman" w:hAnsi="Times New Roman" w:cs="Times New Roman"/>
+          <w:sz w:val="28"/>
+          <w:szCs w:val="28"/>
+        </w:rPr>
+      </w:pPr>
+      <w:r>
+        <w:rPr>
+          <w:rFonts w:ascii="Times New Roman" w:hAnsi="Times New Roman" w:cs="Times New Roman"/>
+          <w:sz w:val="28"/>
+          <w:szCs w:val="28"/>
+        </w:rPr>
+        <w:t xml:space="preserve">    + Calls/method: 5.44</w:t>
+      </w:r>
+    </w:p>
+    <w:p>
+      <w:pPr>
+        <w:rPr>
+          <w:rFonts w:ascii="Times New Roman" w:hAnsi="Times New Roman" w:cs="Times New Roman"/>
+          <w:sz w:val="28"/>
+          <w:szCs w:val="28"/>
+        </w:rPr>
+      </w:pPr>
+      <w:r>
+        <w:rPr>
+          <w:rFonts w:ascii="Times New Roman" w:hAnsi="Times New Roman" w:cs="Times New Roman"/>
+          <w:sz w:val="28"/>
+          <w:szCs w:val="28"/>
+        </w:rPr>
+        <w:lastRenderedPageBreak/>
+        <w:t xml:space="preserve">    + Stms/method: 7.51</w:t>
+      </w:r>
+    </w:p>
+    <w:p>
+      <w:pPr>
+        <w:rPr>
+          <w:rFonts w:ascii="Times New Roman" w:hAnsi="Times New Roman" w:cs="Times New Roman"/>
+          <w:sz w:val="28"/>
+          <w:szCs w:val="28"/>
+        </w:rPr>
+      </w:pPr>
+      <w:r>
+        <w:rPr>
+          <w:rFonts w:ascii="Times New Roman" w:hAnsi="Times New Roman" w:cs="Times New Roman"/>
+          <w:sz w:val="28"/>
+          <w:szCs w:val="28"/>
+        </w:rPr>
+        <w:t xml:space="preserve">   + Max depth: 8</w:t>
+      </w:r>
+    </w:p>
+    <w:p>
+      <w:r>
+        <w:rPr>
+          <w:rFonts w:ascii="Times New Roman" w:hAnsi="Times New Roman" w:cs="Times New Roman"/>
+          <w:sz w:val="28"/>
+          <w:szCs w:val="28"/>
+        </w:rPr>
+        <w:t xml:space="preserve">   + Average depth: 1.54</w:t>
+      </w:r>
     </w:p>
     <w:p>
       <w:pPr>
         <w:pStyle w:val="Heading2"/>
       </w:pPr>
-      <w:bookmarkStart w:id="8" w:name="_Toc57272146"/>
-      <w:r>
-        <w:t>Thống kê về mã nguồn</w:t>
-      </w:r>
-      <w:bookmarkEnd w:id="8"/>
+      <w:bookmarkStart w:id="9" w:name="_Toc57272147"/>
+      <w:r>
+        <w:t>Thống kê về hợp tác</w:t>
+      </w:r>
+      <w:bookmarkEnd w:id="9"/>
     </w:p>
     <w:p>
       <w:pPr>
@@ -3975,7 +4345,21 @@
           <w:i/>
           <w:iCs/>
         </w:rPr>
-        <w:t>Tìm tool hỗ trợ phân tích thông số mã nguồn (ví dụ Source Monitor, Code Metric, Doxygen…)</w:t>
+        <w:t>Số lượng collaborator tham dự (của dự án gốc)</w:t>
+      </w:r>
+      <w:r>
+        <w:rPr>
+          <w:i/>
+          <w:iCs/>
+        </w:rPr>
+        <w:t xml:space="preserve">: </w:t>
+      </w:r>
+      <w:r>
+        <w:rPr>
+          <w:i/>
+          <w:iCs/>
+        </w:rPr>
+        <w:t xml:space="preserve">7 (của nhóm 3 là 4) </w:t>
       </w:r>
     </w:p>
     <w:p>
@@ -3995,8 +4379,87 @@
           <w:i/>
           <w:iCs/>
         </w:rPr>
-        <w:lastRenderedPageBreak/>
-        <w:t>Số lượng file</w:t>
+        <w:t>Số lượt commit</w:t>
+      </w:r>
+      <w:r>
+        <w:rPr>
+          <w:i/>
+          <w:iCs/>
+        </w:rPr>
+        <w:t>: 30 (của project sau khi fork hiện tại</w:t>
+      </w:r>
+      <w:proofErr w:type="gramStart"/>
+      <w:r>
+        <w:rPr>
+          <w:i/>
+          <w:iCs/>
+        </w:rPr>
+        <w:t>: )</w:t>
+      </w:r>
+      <w:proofErr w:type="gramEnd"/>
+    </w:p>
+    <w:p>
+      <w:pPr>
+        <w:pStyle w:val="ListParagraph"/>
+        <w:numPr>
+          <w:ilvl w:val="0"/>
+          <w:numId w:val="7"/>
+        </w:numPr>
+        <w:rPr>
+          <w:i/>
+          <w:iCs/>
+        </w:rPr>
+      </w:pPr>
+      <w:r>
+        <w:rPr>
+          <w:i/>
+          <w:iCs/>
+        </w:rPr>
+        <w:t>Số branch</w:t>
+      </w:r>
+      <w:r>
+        <w:rPr>
+          <w:i/>
+          <w:iCs/>
+        </w:rPr>
+        <w:t>: 2 (của nhóm 3 là 5)</w:t>
+      </w:r>
+    </w:p>
+    <w:p>
+      <w:pPr>
+        <w:pStyle w:val="ListParagraph"/>
+        <w:numPr>
+          <w:ilvl w:val="0"/>
+          <w:numId w:val="7"/>
+        </w:numPr>
+        <w:rPr>
+          <w:i/>
+          <w:iCs/>
+        </w:rPr>
+      </w:pPr>
+      <w:r>
+        <w:rPr>
+          <w:i/>
+          <w:iCs/>
+        </w:rPr>
+        <w:t>Thông tin về 5 người tham gia dự án nguồn mở với số commit nhiều nhất</w:t>
+      </w:r>
+    </w:p>
+    <w:p>
+      <w:pPr>
+        <w:pStyle w:val="ListParagraph"/>
+        <w:ind w:left="720"/>
+        <w:rPr>
+          <w:i/>
+          <w:iCs/>
+        </w:rPr>
+      </w:pPr>
+      <w:r>
+        <w:rPr>
+          <w:i/>
+          <w:iCs/>
+        </w:rPr>
+        <w:t>Contributor 1 (10 commits):</w:t>
       </w:r>
     </w:p>
     <w:p>
@@ -4016,7 +4479,23 @@
           <w:i/>
           <w:iCs/>
         </w:rPr>
-        <w:t>Số lượng dòng code</w:t>
+        <w:t>Tên đầy đủ</w:t>
+      </w:r>
+      <w:r>
+        <w:rPr>
+          <w:i/>
+          <w:iCs/>
+        </w:rPr>
+        <w:t xml:space="preserve">: </w:t>
+      </w:r>
+      <w:r>
+        <w:rPr>
+          <w:rFonts w:cs="Tahoma"/>
+          <w:bCs/>
+          <w:color w:val="24292E"/>
+          <w:shd w:val="clear" w:color="auto" w:fill="FFFFFF"/>
+        </w:rPr>
+        <w:t>João Dinis</w:t>
       </w:r>
     </w:p>
     <w:p>
@@ -4036,7 +4515,21 @@
           <w:i/>
           <w:iCs/>
         </w:rPr>
-        <w:t>Số lượng dòng chú thích</w:t>
+        <w:t>Link tài khoản Github</w:t>
+      </w:r>
+      <w:r>
+        <w:rPr>
+          <w:i/>
+          <w:iCs/>
+        </w:rPr>
+        <w:t xml:space="preserve">: </w:t>
+      </w:r>
+      <w:r>
+        <w:rPr>
+          <w:i/>
+          <w:iCs/>
+        </w:rPr>
+        <w:t>https://github.com/JDinis</w:t>
       </w:r>
     </w:p>
     <w:p>
@@ -4056,8 +4549,576 @@
           <w:i/>
           <w:iCs/>
         </w:rPr>
-        <w:t>Độ phức tạp của file</w:t>
-      </w:r>
+        <w:t>Số repository có</w:t>
+      </w:r>
+      <w:r>
+        <w:rPr>
+          <w:i/>
+          <w:iCs/>
+        </w:rPr>
+        <w:t>: 14</w:t>
+      </w:r>
+    </w:p>
+    <w:p>
+      <w:pPr>
+        <w:pStyle w:val="ListParagraph"/>
+        <w:ind w:left="720"/>
+        <w:rPr>
+          <w:i/>
+          <w:iCs/>
+        </w:rPr>
+      </w:pPr>
+      <w:r>
+        <w:rPr>
+          <w:i/>
+          <w:iCs/>
+        </w:rPr>
+        <w:t>Contributor 2 (</w:t>
+      </w:r>
+      <w:r>
+        <w:rPr>
+          <w:i/>
+          <w:iCs/>
+        </w:rPr>
+        <w:t>7</w:t>
+      </w:r>
+      <w:r>
+        <w:rPr>
+          <w:i/>
+          <w:iCs/>
+        </w:rPr>
+        <w:t xml:space="preserve"> commits):</w:t>
+      </w:r>
+    </w:p>
+    <w:p>
+      <w:pPr>
+        <w:pStyle w:val="ListParagraph"/>
+        <w:numPr>
+          <w:ilvl w:val="1"/>
+          <w:numId w:val="7"/>
+        </w:numPr>
+        <w:rPr>
+          <w:i/>
+          <w:iCs/>
+        </w:rPr>
+      </w:pPr>
+      <w:r>
+        <w:rPr>
+          <w:i/>
+          <w:iCs/>
+        </w:rPr>
+        <w:t xml:space="preserve">Tên đầy đủ: </w:t>
+      </w:r>
+      <w:r>
+        <w:rPr>
+          <w:rFonts w:cs="Tahoma"/>
+          <w:bCs/>
+          <w:color w:val="24292E"/>
+          <w:shd w:val="clear" w:color="auto" w:fill="FFFFFF"/>
+        </w:rPr>
+        <w:t>Isaac Flores</w:t>
+      </w:r>
+    </w:p>
+    <w:p>
+      <w:pPr>
+        <w:pStyle w:val="ListParagraph"/>
+        <w:numPr>
+          <w:ilvl w:val="1"/>
+          <w:numId w:val="7"/>
+        </w:numPr>
+        <w:rPr>
+          <w:i/>
+          <w:iCs/>
+        </w:rPr>
+      </w:pPr>
+      <w:r>
+        <w:rPr>
+          <w:i/>
+          <w:iCs/>
+        </w:rPr>
+        <w:t xml:space="preserve">Link tài khoản Github: </w:t>
+      </w:r>
+      <w:r>
+        <w:rPr>
+          <w:i/>
+          <w:iCs/>
+        </w:rPr>
+        <w:t>https://github.com/isaacaflores2</w:t>
+      </w:r>
+    </w:p>
+    <w:p>
+      <w:pPr>
+        <w:pStyle w:val="ListParagraph"/>
+        <w:numPr>
+          <w:ilvl w:val="1"/>
+          <w:numId w:val="7"/>
+        </w:numPr>
+        <w:rPr>
+          <w:i/>
+          <w:iCs/>
+        </w:rPr>
+      </w:pPr>
+      <w:r>
+        <w:rPr>
+          <w:i/>
+          <w:iCs/>
+        </w:rPr>
+        <w:t>Số repository có: 13</w:t>
+      </w:r>
+    </w:p>
+    <w:p>
+      <w:pPr>
+        <w:pStyle w:val="ListParagraph"/>
+        <w:ind w:left="720"/>
+        <w:rPr>
+          <w:i/>
+          <w:iCs/>
+        </w:rPr>
+      </w:pPr>
+      <w:r>
+        <w:rPr>
+          <w:i/>
+          <w:iCs/>
+        </w:rPr>
+        <w:t>Contributor 3 (7 commits):</w:t>
+      </w:r>
+    </w:p>
+    <w:p>
+      <w:pPr>
+        <w:pStyle w:val="ListParagraph"/>
+        <w:numPr>
+          <w:ilvl w:val="1"/>
+          <w:numId w:val="7"/>
+        </w:numPr>
+        <w:rPr>
+          <w:i/>
+          <w:iCs/>
+        </w:rPr>
+      </w:pPr>
+      <w:r>
+        <w:rPr>
+          <w:i/>
+          <w:iCs/>
+        </w:rPr>
+        <w:t xml:space="preserve">Tên đầy đủ: </w:t>
+      </w:r>
+      <w:r>
+        <w:rPr>
+          <w:rFonts w:cs="Tahoma"/>
+          <w:bCs/>
+          <w:color w:val="24292E"/>
+          <w:shd w:val="clear" w:color="auto" w:fill="FFFFFF"/>
+        </w:rPr>
+        <w:t>Craig Presti</w:t>
+      </w:r>
+    </w:p>
+    <w:p>
+      <w:pPr>
+        <w:pStyle w:val="ListParagraph"/>
+        <w:numPr>
+          <w:ilvl w:val="1"/>
+          <w:numId w:val="7"/>
+        </w:numPr>
+        <w:rPr>
+          <w:i/>
+          <w:iCs/>
+        </w:rPr>
+      </w:pPr>
+      <w:r>
+        <w:rPr>
+          <w:i/>
+          <w:iCs/>
+        </w:rPr>
+        <w:t xml:space="preserve">Link tài khoản Github: </w:t>
+      </w:r>
+      <w:r>
+        <w:rPr>
+          <w:i/>
+          <w:iCs/>
+        </w:rPr>
+        <w:t>https://github.com/craigomatic</w:t>
+      </w:r>
+    </w:p>
+    <w:p>
+      <w:pPr>
+        <w:pStyle w:val="ListParagraph"/>
+        <w:numPr>
+          <w:ilvl w:val="1"/>
+          <w:numId w:val="7"/>
+        </w:numPr>
+        <w:rPr>
+          <w:i/>
+          <w:iCs/>
+        </w:rPr>
+      </w:pPr>
+      <w:r>
+        <w:rPr>
+          <w:i/>
+          <w:iCs/>
+        </w:rPr>
+        <w:t>Số repository có:</w:t>
+      </w:r>
+      <w:r>
+        <w:rPr>
+          <w:i/>
+          <w:iCs/>
+        </w:rPr>
+        <w:t xml:space="preserve"> 31</w:t>
+      </w:r>
+    </w:p>
+    <w:p>
+      <w:pPr>
+        <w:pStyle w:val="ListParagraph"/>
+        <w:ind w:left="720"/>
+        <w:rPr>
+          <w:i/>
+          <w:iCs/>
+        </w:rPr>
+      </w:pPr>
+      <w:r>
+        <w:rPr>
+          <w:i/>
+          <w:iCs/>
+        </w:rPr>
+        <w:t>C</w:t>
+      </w:r>
+      <w:r>
+        <w:rPr>
+          <w:i/>
+          <w:iCs/>
+        </w:rPr>
+        <w:t>ontributor 4</w:t>
+      </w:r>
+      <w:r>
+        <w:rPr>
+          <w:i/>
+          <w:iCs/>
+        </w:rPr>
+        <w:t xml:space="preserve"> (2 commits):</w:t>
+      </w:r>
+    </w:p>
+    <w:p>
+      <w:pPr>
+        <w:pStyle w:val="ListParagraph"/>
+        <w:numPr>
+          <w:ilvl w:val="1"/>
+          <w:numId w:val="7"/>
+        </w:numPr>
+        <w:rPr>
+          <w:i/>
+          <w:iCs/>
+        </w:rPr>
+      </w:pPr>
+      <w:r>
+        <w:rPr>
+          <w:i/>
+          <w:iCs/>
+        </w:rPr>
+        <w:t xml:space="preserve">Tên đầy đủ: </w:t>
+      </w:r>
+      <w:r>
+        <w:rPr>
+          <w:rFonts w:cs="Tahoma"/>
+          <w:bCs/>
+          <w:color w:val="24292E"/>
+          <w:shd w:val="clear" w:color="auto" w:fill="FFFFFF"/>
+        </w:rPr>
+        <w:t>office 365 dev account</w:t>
+      </w:r>
+    </w:p>
+    <w:p>
+      <w:pPr>
+        <w:pStyle w:val="ListParagraph"/>
+        <w:numPr>
+          <w:ilvl w:val="1"/>
+          <w:numId w:val="7"/>
+        </w:numPr>
+        <w:rPr>
+          <w:i/>
+          <w:iCs/>
+        </w:rPr>
+      </w:pPr>
+      <w:r>
+        <w:rPr>
+          <w:i/>
+          <w:iCs/>
+        </w:rPr>
+        <w:t xml:space="preserve">Link tài khoản Github: </w:t>
+      </w:r>
+      <w:r>
+        <w:rPr>
+          <w:i/>
+          <w:iCs/>
+        </w:rPr>
+        <w:t>https://github.com/o365devx</w:t>
+      </w:r>
+    </w:p>
+    <w:p>
+      <w:pPr>
+        <w:pStyle w:val="ListParagraph"/>
+        <w:numPr>
+          <w:ilvl w:val="1"/>
+          <w:numId w:val="7"/>
+        </w:numPr>
+        <w:rPr>
+          <w:i/>
+          <w:iCs/>
+        </w:rPr>
+      </w:pPr>
+      <w:r>
+        <w:rPr>
+          <w:i/>
+          <w:iCs/>
+        </w:rPr>
+        <w:t>Số repository có: 0</w:t>
+      </w:r>
+    </w:p>
+    <w:p>
+      <w:pPr>
+        <w:pStyle w:val="ListParagraph"/>
+        <w:ind w:left="720"/>
+        <w:rPr>
+          <w:i/>
+          <w:iCs/>
+        </w:rPr>
+      </w:pPr>
+      <w:r>
+        <w:rPr>
+          <w:i/>
+          <w:iCs/>
+        </w:rPr>
+        <w:t>C</w:t>
+      </w:r>
+      <w:r>
+        <w:rPr>
+          <w:i/>
+          <w:iCs/>
+        </w:rPr>
+        <w:t>ontributor 5</w:t>
+      </w:r>
+      <w:r>
+        <w:rPr>
+          <w:i/>
+          <w:iCs/>
+        </w:rPr>
+        <w:t xml:space="preserve"> (2 commits):</w:t>
+      </w:r>
+    </w:p>
+    <w:p>
+      <w:pPr>
+        <w:pStyle w:val="ListParagraph"/>
+        <w:numPr>
+          <w:ilvl w:val="1"/>
+          <w:numId w:val="7"/>
+        </w:numPr>
+        <w:rPr>
+          <w:i/>
+          <w:iCs/>
+        </w:rPr>
+      </w:pPr>
+      <w:r>
+        <w:rPr>
+          <w:i/>
+          <w:iCs/>
+        </w:rPr>
+        <w:t xml:space="preserve">Tên đầy đủ: </w:t>
+      </w:r>
+      <w:r>
+        <w:rPr>
+          <w:rFonts w:cs="Tahoma"/>
+          <w:bCs/>
+          <w:color w:val="24292E"/>
+          <w:shd w:val="clear" w:color="auto" w:fill="FFFFFF"/>
+        </w:rPr>
+        <w:t>Microsoft Open Source</w:t>
+      </w:r>
+    </w:p>
+    <w:p>
+      <w:pPr>
+        <w:pStyle w:val="ListParagraph"/>
+        <w:numPr>
+          <w:ilvl w:val="1"/>
+          <w:numId w:val="7"/>
+        </w:numPr>
+        <w:rPr>
+          <w:i/>
+          <w:iCs/>
+        </w:rPr>
+      </w:pPr>
+      <w:r>
+        <w:rPr>
+          <w:i/>
+          <w:iCs/>
+        </w:rPr>
+        <w:t xml:space="preserve">Link tài khoản Github: </w:t>
+      </w:r>
+      <w:r>
+        <w:rPr>
+          <w:i/>
+          <w:iCs/>
+        </w:rPr>
+        <w:t>https://github.com/microsoftopensource</w:t>
+      </w:r>
+    </w:p>
+    <w:p>
+      <w:pPr>
+        <w:pStyle w:val="ListParagraph"/>
+        <w:numPr>
+          <w:ilvl w:val="1"/>
+          <w:numId w:val="7"/>
+        </w:numPr>
+        <w:rPr>
+          <w:i/>
+          <w:iCs/>
+        </w:rPr>
+      </w:pPr>
+      <w:r>
+        <w:rPr>
+          <w:i/>
+          <w:iCs/>
+        </w:rPr>
+        <w:t>Số repository có: 0</w:t>
+      </w:r>
+    </w:p>
+    <w:p>
+      <w:pPr>
+        <w:rPr>
+          <w:i/>
+          <w:iCs/>
+        </w:rPr>
+      </w:pPr>
+    </w:p>
+    <w:p>
+      <w:pPr>
+        <w:pStyle w:val="Heading2"/>
+      </w:pPr>
+      <w:bookmarkStart w:id="10" w:name="_Toc57272148"/>
+      <w:r>
+        <w:t>Kết quả chạy thử nghiệm</w:t>
+      </w:r>
+      <w:bookmarkEnd w:id="10"/>
+    </w:p>
+    <w:p>
+      <w:pPr>
+        <w:rPr>
+          <w:i/>
+          <w:iCs/>
+        </w:rPr>
+      </w:pPr>
+      <w:r>
+        <w:rPr>
+          <w:i/>
+          <w:iCs/>
+        </w:rPr>
+        <w:t>Mô tả các bước chạy chương trình, có thể thành công hoặc không thành công. Cho biết các lỗi xuất hiện và cách xử lý nếu có.</w:t>
+      </w:r>
+    </w:p>
+    <w:p>
+      <w:pPr>
+        <w:pStyle w:val="Heading2"/>
+      </w:pPr>
+      <w:bookmarkStart w:id="11" w:name="_Toc57272149"/>
+      <w:r>
+        <w:t>Phạm vi dự án</w:t>
+      </w:r>
+      <w:bookmarkEnd w:id="11"/>
+    </w:p>
+    <w:p>
+      <w:pPr>
+        <w:rPr>
+          <w:i/>
+          <w:iCs/>
+        </w:rPr>
+      </w:pPr>
+      <w:r>
+        <w:rPr>
+          <w:i/>
+          <w:iCs/>
+        </w:rPr>
+        <w:t>Chạy được trên nền t</w:t>
+      </w:r>
+      <w:r>
+        <w:rPr>
+          <w:i/>
+          <w:iCs/>
+        </w:rPr>
+        <w:t>ảng nào, OS nào?...</w:t>
+      </w:r>
+    </w:p>
+    <w:p>
+      <w:pPr>
+        <w:pStyle w:val="Heading1"/>
+      </w:pPr>
+      <w:bookmarkStart w:id="12" w:name="_Toc57272150"/>
+      <w:r>
+        <w:lastRenderedPageBreak/>
+        <w:t>Giao tiếp/Trao đổi thông tin</w:t>
+      </w:r>
+      <w:bookmarkEnd w:id="12"/>
+    </w:p>
+    <w:p>
+      <w:pPr>
+        <w:rPr>
+          <w:i/>
+          <w:iCs/>
+        </w:rPr>
+      </w:pPr>
+      <w:r>
+        <w:rPr>
+          <w:i/>
+          <w:iCs/>
+        </w:rPr>
+        <w:t>Các qui định về h</w:t>
+      </w:r>
+      <w:r>
+        <w:rPr>
+          <w:i/>
+          <w:iCs/>
+        </w:rPr>
+        <w:t>ọp hành nội bộ</w:t>
+      </w:r>
+    </w:p>
+    <w:p>
+      <w:pPr>
+        <w:rPr>
+          <w:i/>
+          <w:iCs/>
+        </w:rPr>
+      </w:pPr>
+      <w:r>
+        <w:rPr>
+          <w:i/>
+          <w:iCs/>
+        </w:rPr>
+        <w:t>Các qui định về h</w:t>
+      </w:r>
+      <w:r>
+        <w:rPr>
+          <w:i/>
+          <w:iCs/>
+        </w:rPr>
+        <w:t>ọp hành với khách hàng</w:t>
+      </w:r>
+    </w:p>
+    <w:p>
+      <w:pPr>
+        <w:pStyle w:val="Heading1"/>
+      </w:pPr>
+      <w:bookmarkStart w:id="13" w:name="_Toc57272151"/>
+      <w:r>
+        <w:t>Ước lượng chung</w:t>
+      </w:r>
+      <w:bookmarkEnd w:id="13"/>
+    </w:p>
+    <w:p>
+      <w:pPr>
+        <w:pStyle w:val="Heading2"/>
+      </w:pPr>
+      <w:bookmarkStart w:id="14" w:name="_Toc57272152"/>
+      <w:r>
+        <w:t>Ước lượng thời gian</w:t>
+      </w:r>
+      <w:bookmarkEnd w:id="14"/>
     </w:p>
     <w:p>
       <w:pPr>
@@ -4076,7 +5137,7 @@
           <w:i/>
           <w:iCs/>
         </w:rPr>
-        <w:t>Số lượng hàm</w:t>
+        <w:t>Để chạy thành công mã nguồn mở cần bao nhiêu thời gian</w:t>
       </w:r>
     </w:p>
     <w:p>
@@ -4096,18 +5157,8 @@
           <w:i/>
           <w:iCs/>
         </w:rPr>
-        <w:t>Số lượng class, sơ đồ phân cấp class</w:t>
-      </w:r>
-    </w:p>
-    <w:p>
-      <w:pPr>
-        <w:pStyle w:val="Heading2"/>
-      </w:pPr>
-      <w:bookmarkStart w:id="9" w:name="_Toc57272147"/>
-      <w:r>
-        <w:t>Thống kê về hợp tác</w:t>
-      </w:r>
-      <w:bookmarkEnd w:id="9"/>
+        <w:t>Để hiểu rõ mã nguồn mở cần bao nhiêu thời gian</w:t>
+      </w:r>
     </w:p>
     <w:p>
       <w:pPr>
@@ -4126,21 +5177,32 @@
           <w:i/>
           <w:iCs/>
         </w:rPr>
-        <w:t>Số lượng collaborator tham dự (của dự án gốc)</w:t>
-      </w:r>
-      <w:r>
-        <w:rPr>
-          <w:i/>
-          <w:iCs/>
-        </w:rPr>
-        <w:t xml:space="preserve">: </w:t>
-      </w:r>
-      <w:r>
-        <w:rPr>
-          <w:i/>
-          <w:iCs/>
-        </w:rPr>
-        <w:t xml:space="preserve">7 (của nhóm 3 là 4) </w:t>
+        <w:t>Để thay đổi giao diện, để chỉnh sửa tính năng cần bao nhiêu thời gian</w:t>
+      </w:r>
+    </w:p>
+    <w:p>
+      <w:pPr>
+        <w:pStyle w:val="Heading2"/>
+      </w:pPr>
+      <w:bookmarkStart w:id="15" w:name="_Toc57272153"/>
+      <w:r>
+        <w:t>Ước lượng rủi ro</w:t>
+      </w:r>
+      <w:bookmarkEnd w:id="15"/>
+    </w:p>
+    <w:p>
+      <w:pPr>
+        <w:rPr>
+          <w:i/>
+          <w:iCs/>
+        </w:rPr>
+      </w:pPr>
+      <w:r>
+        <w:rPr>
+          <w:i/>
+          <w:iCs/>
+        </w:rPr>
+        <w:t>Ước lượng 5 rủi ro của dự án tìm hiểu mã nguồn mở này: Mỗi rủi ro có 5 yếu tố cần ghi rõ</w:t>
       </w:r>
     </w:p>
     <w:p>
@@ -4160,14 +5222,7 @@
           <w:i/>
           <w:iCs/>
         </w:rPr>
-        <w:t>Số lượt commit</w:t>
-      </w:r>
-      <w:r>
-        <w:rPr>
-          <w:i/>
-          <w:iCs/>
-        </w:rPr>
-        <w:t>: 30 (của project sau khi fork hiện tại: )</w:t>
+        <w:t>Tên rủi ro: ngắn gọn trong 1 dòng</w:t>
       </w:r>
     </w:p>
     <w:p>
@@ -4187,14 +5242,7 @@
           <w:i/>
           <w:iCs/>
         </w:rPr>
-        <w:t>Số branch</w:t>
-      </w:r>
-      <w:r>
-        <w:rPr>
-          <w:i/>
-          <w:iCs/>
-        </w:rPr>
-        <w:t>: 2 (của nhóm 3 là 5)</w:t>
+        <w:t>Mô tả rủi ro:</w:t>
       </w:r>
     </w:p>
     <w:p>
@@ -4214,683 +5262,8 @@
           <w:i/>
           <w:iCs/>
         </w:rPr>
-        <w:t>Thông tin về 5 người tham gia dự án nguồn mở với số commit nhiều nhất</w:t>
-      </w:r>
-    </w:p>
-    <w:p>
-      <w:pPr>
-        <w:pStyle w:val="ListParagraph"/>
-        <w:ind w:left="720"/>
-        <w:rPr>
-          <w:i/>
-          <w:iCs/>
-        </w:rPr>
-      </w:pPr>
-      <w:r>
-        <w:rPr>
-          <w:i/>
-          <w:iCs/>
-        </w:rPr>
-        <w:t>Contributor 1 (10 commits):</w:t>
-      </w:r>
-    </w:p>
-    <w:p>
-      <w:pPr>
-        <w:pStyle w:val="ListParagraph"/>
-        <w:numPr>
-          <w:ilvl w:val="1"/>
-          <w:numId w:val="7"/>
-        </w:numPr>
-        <w:rPr>
-          <w:i/>
-          <w:iCs/>
-        </w:rPr>
-      </w:pPr>
-      <w:r>
-        <w:rPr>
-          <w:i/>
-          <w:iCs/>
-        </w:rPr>
-        <w:t>Tên đầy đủ</w:t>
-      </w:r>
-      <w:r>
-        <w:rPr>
-          <w:i/>
-          <w:iCs/>
-        </w:rPr>
-        <w:t xml:space="preserve">: </w:t>
-      </w:r>
-      <w:r>
-        <w:rPr>
-          <w:rFonts w:cs="Tahoma"/>
-          <w:bCs/>
-          <w:color w:val="24292E"/>
-          <w:shd w:val="clear" w:color="auto" w:fill="FFFFFF"/>
-        </w:rPr>
-        <w:t>João Dinis</w:t>
-      </w:r>
-    </w:p>
-    <w:p>
-      <w:pPr>
-        <w:pStyle w:val="ListParagraph"/>
-        <w:numPr>
-          <w:ilvl w:val="1"/>
-          <w:numId w:val="7"/>
-        </w:numPr>
-        <w:rPr>
-          <w:i/>
-          <w:iCs/>
-        </w:rPr>
-      </w:pPr>
-      <w:r>
-        <w:rPr>
-          <w:i/>
-          <w:iCs/>
-        </w:rPr>
-        <w:t>Link tài khoản Github</w:t>
-      </w:r>
-      <w:r>
-        <w:rPr>
-          <w:i/>
-          <w:iCs/>
-        </w:rPr>
-        <w:t xml:space="preserve">: </w:t>
-      </w:r>
-      <w:r>
-        <w:rPr>
-          <w:i/>
-          <w:iCs/>
-        </w:rPr>
-        <w:t>https://github.com/JDinis</w:t>
-      </w:r>
-    </w:p>
-    <w:p>
-      <w:pPr>
-        <w:pStyle w:val="ListParagraph"/>
-        <w:numPr>
-          <w:ilvl w:val="1"/>
-          <w:numId w:val="7"/>
-        </w:numPr>
-        <w:rPr>
-          <w:i/>
-          <w:iCs/>
-        </w:rPr>
-      </w:pPr>
-      <w:r>
-        <w:rPr>
-          <w:i/>
-          <w:iCs/>
-        </w:rPr>
-        <w:t>Số repository có</w:t>
-      </w:r>
-      <w:r>
-        <w:rPr>
-          <w:i/>
-          <w:iCs/>
-        </w:rPr>
-        <w:t>: 14</w:t>
-      </w:r>
-    </w:p>
-    <w:p>
-      <w:pPr>
-        <w:pStyle w:val="ListParagraph"/>
-        <w:ind w:left="720"/>
-        <w:rPr>
-          <w:i/>
-          <w:iCs/>
-        </w:rPr>
-      </w:pPr>
-      <w:r>
-        <w:rPr>
-          <w:i/>
-          <w:iCs/>
-        </w:rPr>
-        <w:t>Contributor 2 (</w:t>
-      </w:r>
-      <w:r>
-        <w:rPr>
-          <w:i/>
-          <w:iCs/>
-        </w:rPr>
-        <w:t>7</w:t>
-      </w:r>
-      <w:r>
-        <w:rPr>
-          <w:i/>
-          <w:iCs/>
-        </w:rPr>
-        <w:t xml:space="preserve"> commits):</w:t>
-      </w:r>
-    </w:p>
-    <w:p>
-      <w:pPr>
-        <w:pStyle w:val="ListParagraph"/>
-        <w:numPr>
-          <w:ilvl w:val="1"/>
-          <w:numId w:val="7"/>
-        </w:numPr>
-        <w:rPr>
-          <w:i/>
-          <w:iCs/>
-        </w:rPr>
-      </w:pPr>
-      <w:r>
-        <w:rPr>
-          <w:i/>
-          <w:iCs/>
-        </w:rPr>
-        <w:t xml:space="preserve">Tên đầy đủ: </w:t>
-      </w:r>
-      <w:r>
-        <w:rPr>
-          <w:rFonts w:cs="Tahoma"/>
-          <w:bCs/>
-          <w:color w:val="24292E"/>
-          <w:shd w:val="clear" w:color="auto" w:fill="FFFFFF"/>
-        </w:rPr>
-        <w:t>Isaac Flores</w:t>
-      </w:r>
-    </w:p>
-    <w:p>
-      <w:pPr>
-        <w:pStyle w:val="ListParagraph"/>
-        <w:numPr>
-          <w:ilvl w:val="1"/>
-          <w:numId w:val="7"/>
-        </w:numPr>
-        <w:rPr>
-          <w:i/>
-          <w:iCs/>
-        </w:rPr>
-      </w:pPr>
-      <w:r>
-        <w:rPr>
-          <w:i/>
-          <w:iCs/>
-        </w:rPr>
-        <w:t xml:space="preserve">Link tài khoản Github: </w:t>
-      </w:r>
-      <w:r>
-        <w:rPr>
-          <w:i/>
-          <w:iCs/>
-        </w:rPr>
-        <w:t>https://github.com/isaacaflores2</w:t>
-      </w:r>
-    </w:p>
-    <w:p>
-      <w:pPr>
-        <w:pStyle w:val="ListParagraph"/>
-        <w:numPr>
-          <w:ilvl w:val="1"/>
-          <w:numId w:val="7"/>
-        </w:numPr>
-        <w:rPr>
-          <w:i/>
-          <w:iCs/>
-        </w:rPr>
-      </w:pPr>
-      <w:r>
-        <w:rPr>
-          <w:i/>
-          <w:iCs/>
-        </w:rPr>
-        <w:t>Số repository có: 13</w:t>
-      </w:r>
-    </w:p>
-    <w:p>
-      <w:pPr>
-        <w:pStyle w:val="ListParagraph"/>
-        <w:ind w:left="720"/>
-        <w:rPr>
-          <w:i/>
-          <w:iCs/>
-        </w:rPr>
-      </w:pPr>
-      <w:r>
-        <w:rPr>
-          <w:i/>
-          <w:iCs/>
-        </w:rPr>
-        <w:t>Contributor 3 (7 commits):</w:t>
-      </w:r>
-    </w:p>
-    <w:p>
-      <w:pPr>
-        <w:pStyle w:val="ListParagraph"/>
-        <w:numPr>
-          <w:ilvl w:val="1"/>
-          <w:numId w:val="7"/>
-        </w:numPr>
-        <w:rPr>
-          <w:i/>
-          <w:iCs/>
-        </w:rPr>
-      </w:pPr>
-      <w:r>
-        <w:rPr>
-          <w:i/>
-          <w:iCs/>
-        </w:rPr>
-        <w:t xml:space="preserve">Tên đầy đủ: </w:t>
-      </w:r>
-      <w:r>
-        <w:rPr>
-          <w:rFonts w:cs="Tahoma"/>
-          <w:bCs/>
-          <w:color w:val="24292E"/>
-          <w:shd w:val="clear" w:color="auto" w:fill="FFFFFF"/>
-        </w:rPr>
-        <w:t>Craig Presti</w:t>
-      </w:r>
-    </w:p>
-    <w:p>
-      <w:pPr>
-        <w:pStyle w:val="ListParagraph"/>
-        <w:numPr>
-          <w:ilvl w:val="1"/>
-          <w:numId w:val="7"/>
-        </w:numPr>
-        <w:rPr>
-          <w:i/>
-          <w:iCs/>
-        </w:rPr>
-      </w:pPr>
-      <w:r>
-        <w:rPr>
-          <w:i/>
-          <w:iCs/>
-        </w:rPr>
-        <w:t xml:space="preserve">Link tài khoản Github: </w:t>
-      </w:r>
-      <w:r>
-        <w:rPr>
-          <w:i/>
-          <w:iCs/>
-        </w:rPr>
-        <w:t>https://github.com/craigomatic</w:t>
-      </w:r>
-    </w:p>
-    <w:p>
-      <w:pPr>
-        <w:pStyle w:val="ListParagraph"/>
-        <w:numPr>
-          <w:ilvl w:val="1"/>
-          <w:numId w:val="7"/>
-        </w:numPr>
-        <w:rPr>
-          <w:i/>
-          <w:iCs/>
-        </w:rPr>
-      </w:pPr>
-      <w:r>
-        <w:rPr>
-          <w:i/>
-          <w:iCs/>
-        </w:rPr>
-        <w:t>Số repository có:</w:t>
-      </w:r>
-      <w:r>
-        <w:rPr>
-          <w:i/>
-          <w:iCs/>
-        </w:rPr>
-        <w:t xml:space="preserve"> 31</w:t>
-      </w:r>
-    </w:p>
-    <w:p>
-      <w:pPr>
-        <w:pStyle w:val="ListParagraph"/>
-        <w:ind w:left="720"/>
-        <w:rPr>
-          <w:i/>
-          <w:iCs/>
-        </w:rPr>
-      </w:pPr>
-      <w:r>
-        <w:rPr>
-          <w:i/>
-          <w:iCs/>
-        </w:rPr>
-        <w:t>C</w:t>
-      </w:r>
-      <w:r>
-        <w:rPr>
-          <w:i/>
-          <w:iCs/>
-        </w:rPr>
-        <w:t>ontributor 4</w:t>
-      </w:r>
-      <w:r>
-        <w:rPr>
-          <w:i/>
-          <w:iCs/>
-        </w:rPr>
-        <w:t xml:space="preserve"> (2 commits):</w:t>
-      </w:r>
-    </w:p>
-    <w:p>
-      <w:pPr>
-        <w:pStyle w:val="ListParagraph"/>
-        <w:numPr>
-          <w:ilvl w:val="1"/>
-          <w:numId w:val="7"/>
-        </w:numPr>
-        <w:rPr>
-          <w:i/>
-          <w:iCs/>
-        </w:rPr>
-      </w:pPr>
-      <w:r>
-        <w:rPr>
-          <w:i/>
-          <w:iCs/>
-        </w:rPr>
-        <w:t xml:space="preserve">Tên đầy đủ: </w:t>
-      </w:r>
-      <w:r>
-        <w:rPr>
-          <w:rFonts w:cs="Tahoma"/>
-          <w:bCs/>
-          <w:color w:val="24292E"/>
-          <w:shd w:val="clear" w:color="auto" w:fill="FFFFFF"/>
-        </w:rPr>
-        <w:t>office 365 dev account</w:t>
-      </w:r>
-    </w:p>
-    <w:p>
-      <w:pPr>
-        <w:pStyle w:val="ListParagraph"/>
-        <w:numPr>
-          <w:ilvl w:val="1"/>
-          <w:numId w:val="7"/>
-        </w:numPr>
-        <w:rPr>
-          <w:i/>
-          <w:iCs/>
-        </w:rPr>
-      </w:pPr>
-      <w:r>
-        <w:rPr>
-          <w:i/>
-          <w:iCs/>
-        </w:rPr>
-        <w:t xml:space="preserve">Link tài khoản Github: </w:t>
-      </w:r>
-      <w:r>
-        <w:rPr>
-          <w:i/>
-          <w:iCs/>
-        </w:rPr>
-        <w:t>https://github.com/o365devx</w:t>
-      </w:r>
-    </w:p>
-    <w:p>
-      <w:pPr>
-        <w:pStyle w:val="ListParagraph"/>
-        <w:numPr>
-          <w:ilvl w:val="1"/>
-          <w:numId w:val="7"/>
-        </w:numPr>
-        <w:rPr>
-          <w:i/>
-          <w:iCs/>
-        </w:rPr>
-      </w:pPr>
-      <w:r>
-        <w:rPr>
-          <w:i/>
-          <w:iCs/>
-        </w:rPr>
-        <w:t>Số repository có: 0</w:t>
-      </w:r>
-    </w:p>
-    <w:p>
-      <w:pPr>
-        <w:pStyle w:val="ListParagraph"/>
-        <w:ind w:left="720"/>
-        <w:rPr>
-          <w:i/>
-          <w:iCs/>
-        </w:rPr>
-      </w:pPr>
-      <w:r>
-        <w:rPr>
-          <w:i/>
-          <w:iCs/>
-        </w:rPr>
-        <w:t>C</w:t>
-      </w:r>
-      <w:r>
-        <w:rPr>
-          <w:i/>
-          <w:iCs/>
-        </w:rPr>
-        <w:t>ontributor 5</w:t>
-      </w:r>
-      <w:r>
-        <w:rPr>
-          <w:i/>
-          <w:iCs/>
-        </w:rPr>
-        <w:t xml:space="preserve"> (2 commits):</w:t>
-      </w:r>
-    </w:p>
-    <w:p>
-      <w:pPr>
-        <w:pStyle w:val="ListParagraph"/>
-        <w:numPr>
-          <w:ilvl w:val="1"/>
-          <w:numId w:val="7"/>
-        </w:numPr>
-        <w:rPr>
-          <w:i/>
-          <w:iCs/>
-        </w:rPr>
-      </w:pPr>
-      <w:r>
-        <w:rPr>
-          <w:i/>
-          <w:iCs/>
-        </w:rPr>
-        <w:t xml:space="preserve">Tên đầy đủ: </w:t>
-      </w:r>
-      <w:r>
-        <w:rPr>
-          <w:rFonts w:cs="Tahoma"/>
-          <w:bCs/>
-          <w:color w:val="24292E"/>
-          <w:shd w:val="clear" w:color="auto" w:fill="FFFFFF"/>
-        </w:rPr>
-        <w:t>Microsoft Open Source</w:t>
-      </w:r>
-    </w:p>
-    <w:p>
-      <w:pPr>
-        <w:pStyle w:val="ListParagraph"/>
-        <w:numPr>
-          <w:ilvl w:val="1"/>
-          <w:numId w:val="7"/>
-        </w:numPr>
-        <w:rPr>
-          <w:i/>
-          <w:iCs/>
-        </w:rPr>
-      </w:pPr>
-      <w:r>
-        <w:rPr>
-          <w:i/>
-          <w:iCs/>
-        </w:rPr>
-        <w:t xml:space="preserve">Link tài khoản Github: </w:t>
-      </w:r>
-      <w:r>
-        <w:rPr>
-          <w:i/>
-          <w:iCs/>
-        </w:rPr>
-        <w:t>https://github.com/microsoftopensource</w:t>
-      </w:r>
-    </w:p>
-    <w:p>
-      <w:pPr>
-        <w:pStyle w:val="ListParagraph"/>
-        <w:numPr>
-          <w:ilvl w:val="1"/>
-          <w:numId w:val="7"/>
-        </w:numPr>
-        <w:rPr>
-          <w:i/>
-          <w:iCs/>
-        </w:rPr>
-      </w:pPr>
-      <w:r>
-        <w:rPr>
-          <w:i/>
-          <w:iCs/>
-        </w:rPr>
-        <w:t>Số repository có: 0</w:t>
-      </w:r>
-    </w:p>
-    <w:p>
-      <w:pPr>
-        <w:rPr>
-          <w:i/>
-          <w:iCs/>
-        </w:rPr>
-      </w:pPr>
-    </w:p>
-    <w:p>
-      <w:pPr>
-        <w:pStyle w:val="Heading2"/>
-      </w:pPr>
-      <w:bookmarkStart w:id="10" w:name="_Toc57272148"/>
-      <w:r>
-        <w:t>Kết quả chạy thử nghiệm</w:t>
-      </w:r>
-      <w:bookmarkEnd w:id="10"/>
-    </w:p>
-    <w:p>
-      <w:pPr>
-        <w:rPr>
-          <w:i/>
-          <w:iCs/>
-        </w:rPr>
-      </w:pPr>
-      <w:r>
-        <w:rPr>
-          <w:i/>
-          <w:iCs/>
-        </w:rPr>
-        <w:t>Mô tả các bước chạy chương trình, có thể thành công hoặc không thành công. Cho biết các lỗi xuất hiện và cách xử lý nếu có.</w:t>
-      </w:r>
-    </w:p>
-    <w:p>
-      <w:pPr>
-        <w:pStyle w:val="Heading2"/>
-      </w:pPr>
-      <w:bookmarkStart w:id="11" w:name="_Toc57272149"/>
-      <w:r>
-        <w:lastRenderedPageBreak/>
-        <w:t>Phạm vi dự án</w:t>
-      </w:r>
-      <w:bookmarkEnd w:id="11"/>
-    </w:p>
-    <w:p>
-      <w:pPr>
-        <w:rPr>
-          <w:i/>
-          <w:iCs/>
-        </w:rPr>
-      </w:pPr>
-      <w:r>
-        <w:rPr>
-          <w:i/>
-          <w:iCs/>
-        </w:rPr>
-        <w:t>Chạy được trên nền t</w:t>
-      </w:r>
-      <w:r>
-        <w:rPr>
-          <w:i/>
-          <w:iCs/>
-        </w:rPr>
-        <w:t>ảng nào, OS nào?...</w:t>
-      </w:r>
-    </w:p>
-    <w:p>
-      <w:pPr>
-        <w:pStyle w:val="Heading1"/>
-      </w:pPr>
-      <w:bookmarkStart w:id="12" w:name="_Toc57272150"/>
-      <w:r>
-        <w:t>Giao tiếp/Trao đổi thông tin</w:t>
-      </w:r>
-      <w:bookmarkEnd w:id="12"/>
-    </w:p>
-    <w:p>
-      <w:pPr>
-        <w:rPr>
-          <w:i/>
-          <w:iCs/>
-        </w:rPr>
-      </w:pPr>
-      <w:r>
-        <w:rPr>
-          <w:i/>
-          <w:iCs/>
-        </w:rPr>
-        <w:t>Các qui định về h</w:t>
-      </w:r>
-      <w:r>
-        <w:rPr>
-          <w:i/>
-          <w:iCs/>
-        </w:rPr>
-        <w:t>ọp hành nội bộ</w:t>
-      </w:r>
-    </w:p>
-    <w:p>
-      <w:pPr>
-        <w:rPr>
-          <w:i/>
-          <w:iCs/>
-        </w:rPr>
-      </w:pPr>
-      <w:r>
-        <w:rPr>
-          <w:i/>
-          <w:iCs/>
-        </w:rPr>
-        <w:t>Các qui định về h</w:t>
-      </w:r>
-      <w:r>
-        <w:rPr>
-          <w:i/>
-          <w:iCs/>
-        </w:rPr>
-        <w:t>ọp hành với khách hàng</w:t>
-      </w:r>
-    </w:p>
-    <w:p>
-      <w:pPr>
-        <w:pStyle w:val="Heading1"/>
-      </w:pPr>
-      <w:bookmarkStart w:id="13" w:name="_Toc57272151"/>
-      <w:r>
-        <w:t>Ước lượng chung</w:t>
-      </w:r>
-      <w:bookmarkEnd w:id="13"/>
-    </w:p>
-    <w:p>
-      <w:pPr>
-        <w:pStyle w:val="Heading2"/>
-      </w:pPr>
-      <w:bookmarkStart w:id="14" w:name="_Toc57272152"/>
-      <w:r>
-        <w:t>Ước lượng thời gian</w:t>
-      </w:r>
-      <w:bookmarkEnd w:id="14"/>
+        <w:t>Xác suất xảy ra</w:t>
+      </w:r>
     </w:p>
     <w:p>
       <w:pPr>
@@ -4909,7 +5282,7 @@
           <w:i/>
           <w:iCs/>
         </w:rPr>
-        <w:t>Để chạy thành công mã nguồn mở cần bao nhiêu thời gian</w:t>
+        <w:t>Mức độ thiệt hại</w:t>
       </w:r>
     </w:p>
     <w:p>
@@ -4929,152 +5302,108 @@
           <w:i/>
           <w:iCs/>
         </w:rPr>
-        <w:t>Để hiểu rõ mã nguồn mở cần bao nhiêu thời gian</w:t>
+        <w:t>Giải pháp xử lý</w:t>
+      </w:r>
+    </w:p>
+    <w:p>
+      <w:pPr>
+        <w:pStyle w:val="Heading3"/>
+      </w:pPr>
+      <w:r>
+        <w:t xml:space="preserve">Dịch COVID-19 </w:t>
+      </w:r>
+      <w:r>
+        <w:t>gây khó khan cho việc gặp mặc trực tiếp.</w:t>
       </w:r>
     </w:p>
     <w:p>
       <w:pPr>
         <w:pStyle w:val="ListParagraph"/>
-        <w:numPr>
-          <w:ilvl w:val="0"/>
-          <w:numId w:val="7"/>
-        </w:numPr>
-        <w:rPr>
-          <w:i/>
-          <w:iCs/>
-        </w:rPr>
-      </w:pPr>
-      <w:r>
-        <w:rPr>
-          <w:i/>
-          <w:iCs/>
-        </w:rPr>
-        <w:t>Để thay đổi giao diện, để chỉnh sửa tính năng cần bao nhiêu thời gian</w:t>
-      </w:r>
-    </w:p>
-    <w:p>
-      <w:pPr>
-        <w:pStyle w:val="Heading2"/>
-      </w:pPr>
-      <w:bookmarkStart w:id="15" w:name="_Toc57272153"/>
-      <w:r>
-        <w:t>Ước lượng rủi ro</w:t>
-      </w:r>
-      <w:bookmarkEnd w:id="15"/>
-    </w:p>
-    <w:p>
-      <w:pPr>
-        <w:rPr>
-          <w:i/>
-          <w:iCs/>
-        </w:rPr>
-      </w:pPr>
-      <w:r>
-        <w:rPr>
-          <w:i/>
-          <w:iCs/>
-        </w:rPr>
-        <w:t>Ước lượng 5 rủi ro của dự án tìm hiểu mã nguồn mở này: Mỗi rủi ro có 5 yếu tố cần ghi rõ</w:t>
+      </w:pPr>
+      <w:r>
+        <w:t>Mô tả: Dịch COVID-19 dẫn đến quy định hạn chế tiếp xúc khiến nhóm không thể gặp mặt trực tiếp, khiến tiến độ bị chậm hơn; đồng thời không thể gặp mặt được khách hàng trực tiếp.</w:t>
       </w:r>
     </w:p>
     <w:p>
       <w:pPr>
         <w:pStyle w:val="ListParagraph"/>
-        <w:numPr>
-          <w:ilvl w:val="0"/>
-          <w:numId w:val="7"/>
-        </w:numPr>
-        <w:rPr>
-          <w:i/>
-          <w:iCs/>
-        </w:rPr>
-      </w:pPr>
-      <w:r>
-        <w:rPr>
-          <w:i/>
-          <w:iCs/>
-        </w:rPr>
-        <w:t>Tên rủi ro: ngắn gọn trong 1 dòng</w:t>
+      </w:pPr>
+      <w:r>
+        <w:t xml:space="preserve">Xác suất: </w:t>
+      </w:r>
+      <w:r>
+        <w:t>50-70%</w:t>
       </w:r>
     </w:p>
     <w:p>
       <w:pPr>
         <w:pStyle w:val="ListParagraph"/>
-        <w:numPr>
-          <w:ilvl w:val="0"/>
-          <w:numId w:val="7"/>
-        </w:numPr>
-        <w:rPr>
-          <w:i/>
-          <w:iCs/>
-        </w:rPr>
-      </w:pPr>
-      <w:r>
-        <w:rPr>
-          <w:i/>
-          <w:iCs/>
-        </w:rPr>
-        <w:t>Mô tả rủi ro:</w:t>
+      </w:pPr>
+      <w:r>
+        <w:t>Mức độ thiệt hại</w:t>
+      </w:r>
+      <w:r>
+        <w:t xml:space="preserve">: </w:t>
+      </w:r>
+      <w:r>
+        <w:t>Gây cản trở trong việc giao tiếp giữa các thành viên và giữa nhóm với khách hàng.</w:t>
       </w:r>
     </w:p>
     <w:p>
       <w:pPr>
         <w:pStyle w:val="ListParagraph"/>
-        <w:numPr>
-          <w:ilvl w:val="0"/>
-          <w:numId w:val="7"/>
-        </w:numPr>
-        <w:rPr>
-          <w:i/>
-          <w:iCs/>
-        </w:rPr>
-      </w:pPr>
-      <w:r>
-        <w:rPr>
-          <w:i/>
-          <w:iCs/>
-        </w:rPr>
-        <w:t>Xác suất xảy ra</w:t>
+      </w:pPr>
+      <w:r>
+        <w:t>Giải pháp: Họp online thông qua các ứng dụng chuyên dung như Skype, MS Teams, v.v…</w:t>
+      </w:r>
+    </w:p>
+    <w:p>
+      <w:pPr>
+        <w:pStyle w:val="Heading3"/>
+      </w:pPr>
+      <w:r>
+        <w:t xml:space="preserve"> Các thành viên bất đồng quan điểm.</w:t>
       </w:r>
     </w:p>
     <w:p>
       <w:pPr>
         <w:pStyle w:val="ListParagraph"/>
-        <w:numPr>
-          <w:ilvl w:val="0"/>
-          <w:numId w:val="7"/>
-        </w:numPr>
-        <w:rPr>
-          <w:i/>
-          <w:iCs/>
-        </w:rPr>
-      </w:pPr>
-      <w:r>
-        <w:rPr>
-          <w:i/>
-          <w:iCs/>
-        </w:rPr>
-        <w:t>Mức độ thiệt hại</w:t>
+      </w:pPr>
+      <w:r>
+        <w:t>Mô tả: Các thành viên có những quan điểm khác nhau về việc lựa chọn phương án thực hiện, thuật toán sử dụng, v.v…</w:t>
       </w:r>
     </w:p>
     <w:p>
       <w:pPr>
         <w:pStyle w:val="ListParagraph"/>
-        <w:numPr>
-          <w:ilvl w:val="0"/>
-          <w:numId w:val="7"/>
-        </w:numPr>
-        <w:rPr>
-          <w:i/>
-          <w:iCs/>
-        </w:rPr>
-      </w:pPr>
-      <w:r>
-        <w:rPr>
-          <w:i/>
-          <w:iCs/>
-        </w:rPr>
-        <w:t>Giải pháp xử lý</w:t>
+      </w:pPr>
+      <w:r>
+        <w:t xml:space="preserve">Xác suất: </w:t>
+      </w:r>
+      <w:r>
+        <w:t>70-90%</w:t>
+      </w:r>
+    </w:p>
+    <w:p>
+      <w:pPr>
+        <w:pStyle w:val="ListParagraph"/>
+      </w:pPr>
+      <w:r>
+        <w:t xml:space="preserve">Mức độ thiệt hại: </w:t>
+      </w:r>
+      <w:r>
+        <w:t>Trung bình.</w:t>
+      </w:r>
+    </w:p>
+    <w:p>
+      <w:pPr>
+        <w:pStyle w:val="ListParagraph"/>
+      </w:pPr>
+      <w:r>
+        <w:t>Giải pháp: quyền quyết định thuộc về nhóm trưởng</w:t>
+      </w:r>
+      <w:r>
+        <w:t>.</w:t>
       </w:r>
     </w:p>
     <w:p>
@@ -5082,10 +5411,7 @@
         <w:pStyle w:val="Heading3"/>
       </w:pPr>
       <w:r>
-        <w:t xml:space="preserve">Dịch COVID-19 </w:t>
-      </w:r>
-      <w:r>
-        <w:t>gây khó khan cho việc gặp mặc trực tiếp.</w:t>
+        <w:t>Một số thành viên gặp vấn đề về sức khỏe hoặc gia đình</w:t>
       </w:r>
     </w:p>
     <w:p>
@@ -5093,7 +5419,10 @@
         <w:pStyle w:val="ListParagraph"/>
       </w:pPr>
       <w:r>
-        <w:t>Mô tả: Dịch COVID-19 dẫn đến quy định hạn chế tiếp xúc khiến nhóm không thể gặp mặt trực tiếp, khiến tiến độ bị chậm hơn; đồng thời không thể gặp mặt được khách hàng trực tiếp.</w:t>
+        <w:t>Mô tả: Một hoặc nhiều thành viên gặp vấn đề về sức khỏe như đau ốm, nhập viện; hoặc gặp vấn đề về gia đình</w:t>
+      </w:r>
+      <w:r>
+        <w:t>.</w:t>
       </w:r>
     </w:p>
     <w:p>
@@ -5101,10 +5430,10 @@
         <w:pStyle w:val="ListParagraph"/>
       </w:pPr>
       <w:r>
-        <w:t xml:space="preserve">Xác suất: </w:t>
-      </w:r>
-      <w:r>
-        <w:t>50-70%</w:t>
+        <w:t xml:space="preserve">Xác suât: </w:t>
+      </w:r>
+      <w:r>
+        <w:t>30-40%</w:t>
       </w:r>
     </w:p>
     <w:p>
@@ -5112,111 +5441,7 @@
         <w:pStyle w:val="ListParagraph"/>
       </w:pPr>
       <w:r>
-        <w:t>Mức độ thiệt hại</w:t>
-      </w:r>
-      <w:r>
-        <w:t xml:space="preserve">: </w:t>
-      </w:r>
-      <w:r>
-        <w:t>Gây cản trở trong việc giao tiếp giữa các thành viên và giữa nhóm với khách hàng.</w:t>
-      </w:r>
-    </w:p>
-    <w:p>
-      <w:pPr>
-        <w:pStyle w:val="ListParagraph"/>
-      </w:pPr>
-      <w:r>
-        <w:t>Giải pháp: Họp online thông qua các ứng dụng chuyên dung như Skype, MS Teams, v.v…</w:t>
-      </w:r>
-    </w:p>
-    <w:p>
-      <w:pPr>
-        <w:pStyle w:val="Heading3"/>
-      </w:pPr>
-      <w:r>
-        <w:t xml:space="preserve"> Các thành viên bất đồng quan điểm.</w:t>
-      </w:r>
-    </w:p>
-    <w:p>
-      <w:pPr>
-        <w:pStyle w:val="ListParagraph"/>
-      </w:pPr>
-      <w:r>
-        <w:t>Mô tả: Các thành viên có những quan điểm khác nhau về việc lựa chọn phương án thực hiện, thuật toán sử dụng, v.v…</w:t>
-      </w:r>
-    </w:p>
-    <w:p>
-      <w:pPr>
-        <w:pStyle w:val="ListParagraph"/>
-      </w:pPr>
-      <w:r>
-        <w:t xml:space="preserve">Xác suất: </w:t>
-      </w:r>
-      <w:r>
-        <w:t>70-90%</w:t>
-      </w:r>
-    </w:p>
-    <w:p>
-      <w:pPr>
-        <w:pStyle w:val="ListParagraph"/>
-      </w:pPr>
-      <w:r>
-        <w:t xml:space="preserve">Mức độ thiệt hại: </w:t>
-      </w:r>
-      <w:r>
-        <w:t>Trung bình.</w:t>
-      </w:r>
-    </w:p>
-    <w:p>
-      <w:pPr>
-        <w:pStyle w:val="ListParagraph"/>
-      </w:pPr>
-      <w:r>
-        <w:t>Giải pháp: quyền quyết định thuộc về nhóm trưởng</w:t>
-      </w:r>
-      <w:r>
-        <w:t>.</w:t>
-      </w:r>
-    </w:p>
-    <w:p>
-      <w:pPr>
-        <w:pStyle w:val="Heading3"/>
-      </w:pPr>
-      <w:r>
-        <w:t>Một số thành viên gặp vấn đề về sức khỏe hoặc gia đình</w:t>
-      </w:r>
-    </w:p>
-    <w:p>
-      <w:pPr>
-        <w:pStyle w:val="ListParagraph"/>
-      </w:pPr>
-      <w:r>
-        <w:t xml:space="preserve">Mô tả: Một hoặc nhiều thành viên gặp vấn đề về sức khỏe như đau ốm, nhập viện; hoặc </w:t>
-      </w:r>
-      <w:r>
         <w:lastRenderedPageBreak/>
-        <w:t>gặp vấn đề về gia đình</w:t>
-      </w:r>
-      <w:r>
-        <w:t>.</w:t>
-      </w:r>
-    </w:p>
-    <w:p>
-      <w:pPr>
-        <w:pStyle w:val="ListParagraph"/>
-      </w:pPr>
-      <w:r>
-        <w:t xml:space="preserve">Xác suât: </w:t>
-      </w:r>
-      <w:r>
-        <w:t>30-40%</w:t>
-      </w:r>
-    </w:p>
-    <w:p>
-      <w:pPr>
-        <w:pStyle w:val="ListParagraph"/>
-      </w:pPr>
-      <w:r>
         <w:t xml:space="preserve">Mức độ thiệt hại: </w:t>
       </w:r>
       <w:r>
@@ -5362,7 +5587,15 @@
         <w:pStyle w:val="ListParagraph"/>
       </w:pPr>
       <w:r>
-        <w:t>Giải pháp: đưa ra cảnh báo với người dùng, nếu người dùng vẫn tiếp tục sử dụng thì có thể thay thế các ký tự đặc biệt không nhận diện được bằng một số ký tự mặc định để chỉ ra rằng đó là ký tự đặc biệt khó nhận  dạng.</w:t>
+        <w:t xml:space="preserve">Giải pháp: đưa ra cảnh báo với người dùng, nếu người dùng vẫn tiếp tục sử dụng thì có thể thay thế các ký tự đặc biệt không nhận diện được bằng một số ký tự mặc định để chỉ ra rằng đó là ký tự đặc biệt khó </w:t>
+      </w:r>
+      <w:proofErr w:type="gramStart"/>
+      <w:r>
+        <w:t>nhận  dạng</w:t>
+      </w:r>
+      <w:proofErr w:type="gramEnd"/>
+      <w:r>
+        <w:t>.</w:t>
       </w:r>
     </w:p>
     <w:p>
@@ -5384,7 +5617,6 @@
           <w:szCs w:val="28"/>
         </w:rPr>
       </w:pPr>
-      <w:bookmarkStart w:id="17" w:name="_Toc57272155"/>
       <w:r>
         <w:rPr>
           <w:rFonts w:ascii="Times New Roman" w:hAnsi="Times New Roman" w:cs="Times New Roman"/>
@@ -5392,7 +5624,7 @@
           <w:sz w:val="28"/>
           <w:szCs w:val="28"/>
         </w:rPr>
-        <w:t>Source code đã hoàn chỉnh, vì vậy có thể đưa ra ước lượng sơ bộ:</w:t>
+        <w:t>Sau khi hoàn thành sản phẩm, ước lượng giá thành sản phẩm như sau:</w:t>
       </w:r>
     </w:p>
     <w:p>
@@ -5411,18 +5643,18 @@
           <w:sz w:val="28"/>
           <w:szCs w:val="28"/>
         </w:rPr>
-        <w:t>Chi phí phát triển  +  Chi phí kiểm thử: 12.000.000 VND</w:t>
-      </w:r>
-    </w:p>
-    <w:p>
-      <w:pPr>
+        <w:t xml:space="preserve">  + </w:t>
+      </w:r>
+      <w:r>
         <w:rPr>
           <w:rFonts w:ascii="Times New Roman" w:hAnsi="Times New Roman" w:cs="Times New Roman"/>
           <w:iCs/>
           <w:sz w:val="28"/>
           <w:szCs w:val="28"/>
         </w:rPr>
-      </w:pPr>
+        <w:t xml:space="preserve">Chi phí phát </w:t>
+      </w:r>
+      <w:proofErr w:type="gramStart"/>
       <w:r>
         <w:rPr>
           <w:rFonts w:ascii="Times New Roman" w:hAnsi="Times New Roman" w:cs="Times New Roman"/>
@@ -5430,18 +5662,18 @@
           <w:sz w:val="28"/>
           <w:szCs w:val="28"/>
         </w:rPr>
-        <w:t>Chi phí vận hành, quản lý, hành chính: 10.000.000 VND/năm</w:t>
-      </w:r>
-    </w:p>
-    <w:p>
-      <w:pPr>
+        <w:t xml:space="preserve">triển </w:t>
+      </w:r>
+      <w:r>
         <w:rPr>
           <w:rFonts w:ascii="Times New Roman" w:hAnsi="Times New Roman" w:cs="Times New Roman"/>
           <w:iCs/>
           <w:sz w:val="28"/>
           <w:szCs w:val="28"/>
         </w:rPr>
-      </w:pPr>
+        <w:t xml:space="preserve"> và</w:t>
+      </w:r>
+      <w:proofErr w:type="gramEnd"/>
       <w:r>
         <w:rPr>
           <w:rFonts w:ascii="Times New Roman" w:hAnsi="Times New Roman" w:cs="Times New Roman"/>
@@ -5449,48 +5681,154 @@
           <w:sz w:val="28"/>
           <w:szCs w:val="28"/>
         </w:rPr>
-        <w:t>Chi phí kính doanh, quảng cáo, tiếp thị: 5.000.000 VND/năm</w:t>
-      </w:r>
+        <w:t xml:space="preserve"> </w:t>
+      </w:r>
+      <w:r>
+        <w:rPr>
+          <w:rFonts w:ascii="Times New Roman" w:hAnsi="Times New Roman" w:cs="Times New Roman"/>
+          <w:iCs/>
+          <w:sz w:val="28"/>
+          <w:szCs w:val="28"/>
+        </w:rPr>
+        <w:t>kiểm thử</w:t>
+      </w:r>
+      <w:r>
+        <w:rPr>
+          <w:rFonts w:ascii="Times New Roman" w:hAnsi="Times New Roman" w:cs="Times New Roman"/>
+          <w:iCs/>
+          <w:sz w:val="28"/>
+          <w:szCs w:val="28"/>
+        </w:rPr>
+        <w:t xml:space="preserve"> sản phẩm: 12.000.000 VND</w:t>
+      </w:r>
+    </w:p>
+    <w:p>
+      <w:pPr>
+        <w:rPr>
+          <w:rFonts w:ascii="Times New Roman" w:hAnsi="Times New Roman" w:cs="Times New Roman"/>
+          <w:iCs/>
+          <w:sz w:val="28"/>
+          <w:szCs w:val="28"/>
+        </w:rPr>
+      </w:pPr>
+      <w:r>
+        <w:rPr>
+          <w:rFonts w:ascii="Times New Roman" w:hAnsi="Times New Roman" w:cs="Times New Roman"/>
+          <w:iCs/>
+          <w:sz w:val="28"/>
+          <w:szCs w:val="28"/>
+        </w:rPr>
+        <w:t>(Toàn bộ quy trình phát triển và kiểm thử sản phẩm kéo dài trong 12 tháng)</w:t>
+      </w:r>
+    </w:p>
+    <w:p>
+      <w:pPr>
+        <w:rPr>
+          <w:rFonts w:ascii="Times New Roman" w:hAnsi="Times New Roman" w:cs="Times New Roman"/>
+          <w:iCs/>
+          <w:sz w:val="28"/>
+          <w:szCs w:val="28"/>
+        </w:rPr>
+      </w:pPr>
+      <w:r>
+        <w:rPr>
+          <w:rFonts w:ascii="Times New Roman" w:hAnsi="Times New Roman" w:cs="Times New Roman"/>
+          <w:iCs/>
+          <w:sz w:val="28"/>
+          <w:szCs w:val="28"/>
+        </w:rPr>
+        <w:t xml:space="preserve">  + </w:t>
+      </w:r>
+      <w:r>
+        <w:rPr>
+          <w:rFonts w:ascii="Times New Roman" w:hAnsi="Times New Roman" w:cs="Times New Roman"/>
+          <w:iCs/>
+          <w:sz w:val="28"/>
+          <w:szCs w:val="28"/>
+        </w:rPr>
+        <w:t>Chi phí vận hành, quản lý, hành chính</w:t>
+      </w:r>
+      <w:r>
+        <w:rPr>
+          <w:rFonts w:ascii="Times New Roman" w:hAnsi="Times New Roman" w:cs="Times New Roman"/>
+          <w:iCs/>
+          <w:sz w:val="28"/>
+          <w:szCs w:val="28"/>
+        </w:rPr>
+        <w:t>: 10.000.000 VND/năm</w:t>
+      </w:r>
+      <w:r>
+        <w:rPr>
+          <w:rFonts w:ascii="Times New Roman" w:hAnsi="Times New Roman" w:cs="Times New Roman"/>
+          <w:iCs/>
+          <w:sz w:val="28"/>
+          <w:szCs w:val="28"/>
+        </w:rPr>
+        <w:t xml:space="preserve">  </w:t>
+      </w:r>
+    </w:p>
+    <w:p>
+      <w:r>
+        <w:rPr>
+          <w:rFonts w:ascii="Times New Roman" w:hAnsi="Times New Roman" w:cs="Times New Roman"/>
+          <w:iCs/>
+          <w:sz w:val="28"/>
+          <w:szCs w:val="28"/>
+        </w:rPr>
+        <w:t xml:space="preserve">  </w:t>
+      </w:r>
+      <w:r>
+        <w:rPr>
+          <w:rFonts w:ascii="Times New Roman" w:hAnsi="Times New Roman" w:cs="Times New Roman"/>
+          <w:iCs/>
+          <w:sz w:val="28"/>
+          <w:szCs w:val="28"/>
+        </w:rPr>
+        <w:t>+ Chi phí kính doanh, quảng cáo, tiếp thị: 5.000.000 VND/năm</w:t>
+      </w:r>
+      <w:bookmarkStart w:id="17" w:name="_GoBack"/>
+      <w:bookmarkEnd w:id="17"/>
     </w:p>
     <w:p>
       <w:pPr>
         <w:pStyle w:val="Heading1"/>
       </w:pPr>
-      <w:r>
+      <w:bookmarkStart w:id="18" w:name="_Toc57272155"/>
+      <w:r>
+        <w:t>Ước lượng chất lượng</w:t>
+      </w:r>
+      <w:bookmarkEnd w:id="18"/>
+    </w:p>
+    <w:p>
+      <w:pPr>
+        <w:rPr>
+          <w:i/>
+        </w:rPr>
+      </w:pPr>
+      <w:r>
+        <w:rPr>
+          <w:i/>
+        </w:rPr>
+        <w:t>Ước lượng số dòng code</w:t>
+      </w:r>
+      <w:r>
+        <w:rPr>
+          <w:i/>
+        </w:rPr>
+        <w:t>: 1998 dòng</w:t>
+      </w:r>
+    </w:p>
+    <w:p>
+      <w:pPr>
+        <w:rPr>
+          <w:i/>
+        </w:rPr>
+      </w:pPr>
+      <w:r>
+        <w:rPr>
+          <w:i/>
+        </w:rPr>
         <w:lastRenderedPageBreak/>
-        <w:t>Ước lượng chất lượng</w:t>
-      </w:r>
-      <w:bookmarkEnd w:id="17"/>
-    </w:p>
-    <w:p>
-      <w:pPr>
-        <w:rPr>
-          <w:i/>
-        </w:rPr>
-      </w:pPr>
-      <w:r>
-        <w:rPr>
-          <w:i/>
-        </w:rPr>
-        <w:t>Ước lượng số dòng code</w:t>
-      </w:r>
-      <w:r>
-        <w:rPr>
-          <w:i/>
-        </w:rPr>
-        <w:t>: 1998 dòng</w:t>
-      </w:r>
-    </w:p>
-    <w:p>
-      <w:pPr>
-        <w:rPr>
-          <w:i/>
-        </w:rPr>
-      </w:pPr>
-      <w:r>
-        <w:rPr>
-          <w:i/>
-        </w:rPr>
         <w:t>Ước lượng số testcase</w:t>
       </w:r>
       <w:r>
@@ -5582,11 +5920,11 @@
       <w:pPr>
         <w:pStyle w:val="Heading1"/>
       </w:pPr>
-      <w:bookmarkStart w:id="18" w:name="_Toc57272156"/>
+      <w:bookmarkStart w:id="19" w:name="_Toc57272156"/>
       <w:r>
         <w:t>Đóng dự án</w:t>
       </w:r>
-      <w:bookmarkEnd w:id="18"/>
+      <w:bookmarkEnd w:id="19"/>
     </w:p>
     <w:p>
       <w:r>
@@ -5597,11 +5935,11 @@
       <w:pPr>
         <w:pStyle w:val="Heading2"/>
       </w:pPr>
-      <w:bookmarkStart w:id="19" w:name="_Toc57272157"/>
+      <w:bookmarkStart w:id="20" w:name="_Toc57272157"/>
       <w:r>
         <w:t>Quản lý mã nguồn</w:t>
       </w:r>
-      <w:bookmarkEnd w:id="19"/>
+      <w:bookmarkEnd w:id="20"/>
     </w:p>
     <w:p>
       <w:r>
@@ -5678,11 +6016,11 @@
       <w:pPr>
         <w:pStyle w:val="Heading2"/>
       </w:pPr>
-      <w:bookmarkStart w:id="20" w:name="_Toc57272158"/>
+      <w:bookmarkStart w:id="21" w:name="_Toc57272158"/>
       <w:r>
         <w:t>Quản lý công việc</w:t>
       </w:r>
-      <w:bookmarkEnd w:id="20"/>
+      <w:bookmarkEnd w:id="21"/>
     </w:p>
     <w:p>
       <w:r>
@@ -5723,14 +6061,14 @@
           <w:lang w:eastAsia="en-US" w:bidi="ar-SA"/>
         </w:rPr>
       </w:pPr>
-      <w:bookmarkStart w:id="21" w:name="_Toc57272159"/>
+      <w:bookmarkStart w:id="22" w:name="_Toc57272159"/>
       <w:r>
         <w:rPr>
           <w:lang w:eastAsia="en-US" w:bidi="ar-SA"/>
         </w:rPr>
         <w:t>Danh mục tài liệu liên quan</w:t>
       </w:r>
-      <w:bookmarkEnd w:id="21"/>
+      <w:bookmarkEnd w:id="22"/>
     </w:p>
     <w:p>
       <w:pPr>
@@ -5749,12 +6087,12 @@
     <w:p/>
     <w:p/>
     <w:sectPr>
-      <w:headerReference w:type="even" r:id="rId15"/>
-      <w:headerReference w:type="default" r:id="rId16"/>
-      <w:footerReference w:type="even" r:id="rId17"/>
-      <w:footerReference w:type="default" r:id="rId18"/>
-      <w:headerReference w:type="first" r:id="rId19"/>
-      <w:footerReference w:type="first" r:id="rId20"/>
+      <w:headerReference w:type="even" r:id="rId18"/>
+      <w:headerReference w:type="default" r:id="rId19"/>
+      <w:footerReference w:type="even" r:id="rId20"/>
+      <w:footerReference w:type="default" r:id="rId21"/>
+      <w:headerReference w:type="first" r:id="rId22"/>
+      <w:footerReference w:type="first" r:id="rId23"/>
       <w:footnotePr>
         <w:pos w:val="beneathText"/>
       </w:footnotePr>
@@ -5768,7 +6106,7 @@
 </file>
 
 <file path=word/endnotes.xml><?xml version="1.0" encoding="utf-8"?>
-<w:endnotes xmlns:wpc="http://schemas.microsoft.com/office/word/2010/wordprocessingCanvas" xmlns:cx="http://schemas.microsoft.com/office/drawing/2014/chartex" xmlns:cx1="http://schemas.microsoft.com/office/drawing/2015/9/8/chartex" xmlns:cx2="http://schemas.microsoft.com/office/drawing/2015/10/21/chartex" xmlns:cx3="http://schemas.microsoft.com/office/drawing/2016/5/9/chartex" xmlns:cx4="http://schemas.microsoft.com/office/drawing/2016/5/10/chartex" xmlns:cx5="http://schemas.microsoft.com/office/drawing/2016/5/11/chartex" xmlns:cx6="http://schemas.microsoft.com/office/drawing/2016/5/12/chartex" xmlns:cx7="http://schemas.microsoft.com/office/drawing/2016/5/13/chartex" xmlns:cx8="http://schemas.microsoft.com/office/drawing/2016/5/14/chartex" xmlns:mc="http://schemas.openxmlformats.org/markup-compatibility/2006" xmlns:aink="http://schemas.microsoft.com/office/drawing/2016/ink" xmlns:am3d="http://schemas.microsoft.com/office/drawing/2017/model3d" xmlns:o="urn:schemas-microsoft-com:office:office" xmlns:r="http://schemas.openxmlformats.org/officeDocument/2006/relationships" xmlns:m="http://schemas.openxmlformats.org/officeDocument/2006/math" xmlns:v="urn:schemas-microsoft-com:vml" xmlns:wp14="http://schemas.microsoft.com/office/word/2010/wordprocessingDrawing" xmlns:wp="http://schemas.openxmlformats.org/drawingml/2006/wordprocessingDrawing" xmlns:w10="urn:schemas-microsoft-com:office:word" xmlns:w="http://schemas.openxmlformats.org/wordprocessingml/2006/main" xmlns:w14="http://schemas.microsoft.com/office/word/2010/wordml" xmlns:w15="http://schemas.microsoft.com/office/word/2012/wordml" xmlns:w16cex="http://schemas.microsoft.com/office/word/2018/wordml/cex" xmlns:w16cid="http://schemas.microsoft.com/office/word/2016/wordml/cid" xmlns:w16="http://schemas.microsoft.com/office/word/2018/wordml" xmlns:w16se="http://schemas.microsoft.com/office/word/2015/wordml/symex" xmlns:wpg="http://schemas.microsoft.com/office/word/2010/wordprocessingGroup" xmlns:wpi="http://schemas.microsoft.com/office/word/2010/wordprocessingInk" xmlns:wne="http://schemas.microsoft.com/office/word/2006/wordml" xmlns:wps="http://schemas.microsoft.com/office/word/2010/wordprocessingShape" mc:Ignorable="w14 w15 w16se w16cid w16 w16cex wp14">
+<w:endnotes xmlns:wpc="http://schemas.microsoft.com/office/word/2010/wordprocessingCanvas" xmlns:cx="http://schemas.microsoft.com/office/drawing/2014/chartex" xmlns:mc="http://schemas.openxmlformats.org/markup-compatibility/2006" xmlns:o="urn:schemas-microsoft-com:office:office" xmlns:r="http://schemas.openxmlformats.org/officeDocument/2006/relationships" xmlns:m="http://schemas.openxmlformats.org/officeDocument/2006/math" xmlns:v="urn:schemas-microsoft-com:vml" xmlns:wp14="http://schemas.microsoft.com/office/word/2010/wordprocessingDrawing" xmlns:wp="http://schemas.openxmlformats.org/drawingml/2006/wordprocessingDrawing" xmlns:w10="urn:schemas-microsoft-com:office:word" xmlns:w="http://schemas.openxmlformats.org/wordprocessingml/2006/main" xmlns:w14="http://schemas.microsoft.com/office/word/2010/wordml" xmlns:w15="http://schemas.microsoft.com/office/word/2012/wordml" xmlns:w16se="http://schemas.microsoft.com/office/word/2015/wordml/symex" xmlns:wpg="http://schemas.microsoft.com/office/word/2010/wordprocessingGroup" xmlns:wpi="http://schemas.microsoft.com/office/word/2010/wordprocessingInk" xmlns:wne="http://schemas.microsoft.com/office/word/2006/wordml" xmlns:wps="http://schemas.microsoft.com/office/word/2010/wordprocessingShape" mc:Ignorable="w14 w15 w16se wp14">
   <w:endnote w:type="separator" w:id="-1">
     <w:p>
       <w:pPr>
@@ -5793,7 +6131,7 @@
 </file>
 
 <file path=word/footer1.xml><?xml version="1.0" encoding="utf-8"?>
-<w:ftr xmlns:wpc="http://schemas.microsoft.com/office/word/2010/wordprocessingCanvas" xmlns:cx="http://schemas.microsoft.com/office/drawing/2014/chartex" xmlns:cx1="http://schemas.microsoft.com/office/drawing/2015/9/8/chartex" xmlns:cx2="http://schemas.microsoft.com/office/drawing/2015/10/21/chartex" xmlns:cx3="http://schemas.microsoft.com/office/drawing/2016/5/9/chartex" xmlns:cx4="http://schemas.microsoft.com/office/drawing/2016/5/10/chartex" xmlns:cx5="http://schemas.microsoft.com/office/drawing/2016/5/11/chartex" xmlns:cx6="http://schemas.microsoft.com/office/drawing/2016/5/12/chartex" xmlns:cx7="http://schemas.microsoft.com/office/drawing/2016/5/13/chartex" xmlns:cx8="http://schemas.microsoft.com/office/drawing/2016/5/14/chartex" xmlns:mc="http://schemas.openxmlformats.org/markup-compatibility/2006" xmlns:aink="http://schemas.microsoft.com/office/drawing/2016/ink" xmlns:am3d="http://schemas.microsoft.com/office/drawing/2017/model3d" xmlns:o="urn:schemas-microsoft-com:office:office" xmlns:r="http://schemas.openxmlformats.org/officeDocument/2006/relationships" xmlns:m="http://schemas.openxmlformats.org/officeDocument/2006/math" xmlns:v="urn:schemas-microsoft-com:vml" xmlns:wp14="http://schemas.microsoft.com/office/word/2010/wordprocessingDrawing" xmlns:wp="http://schemas.openxmlformats.org/drawingml/2006/wordprocessingDrawing" xmlns:w10="urn:schemas-microsoft-com:office:word" xmlns:w="http://schemas.openxmlformats.org/wordprocessingml/2006/main" xmlns:w14="http://schemas.microsoft.com/office/word/2010/wordml" xmlns:w15="http://schemas.microsoft.com/office/word/2012/wordml" xmlns:w16cex="http://schemas.microsoft.com/office/word/2018/wordml/cex" xmlns:w16cid="http://schemas.microsoft.com/office/word/2016/wordml/cid" xmlns:w16="http://schemas.microsoft.com/office/word/2018/wordml" xmlns:w16se="http://schemas.microsoft.com/office/word/2015/wordml/symex" xmlns:wpg="http://schemas.microsoft.com/office/word/2010/wordprocessingGroup" xmlns:wpi="http://schemas.microsoft.com/office/word/2010/wordprocessingInk" xmlns:wne="http://schemas.microsoft.com/office/word/2006/wordml" xmlns:wps="http://schemas.microsoft.com/office/word/2010/wordprocessingShape" mc:Ignorable="w14 w15 w16se w16cid w16 w16cex wp14">
+<w:ftr xmlns:wpc="http://schemas.microsoft.com/office/word/2010/wordprocessingCanvas" xmlns:cx="http://schemas.microsoft.com/office/drawing/2014/chartex" xmlns:mc="http://schemas.openxmlformats.org/markup-compatibility/2006" xmlns:o="urn:schemas-microsoft-com:office:office" xmlns:r="http://schemas.openxmlformats.org/officeDocument/2006/relationships" xmlns:m="http://schemas.openxmlformats.org/officeDocument/2006/math" xmlns:v="urn:schemas-microsoft-com:vml" xmlns:wp14="http://schemas.microsoft.com/office/word/2010/wordprocessingDrawing" xmlns:wp="http://schemas.openxmlformats.org/drawingml/2006/wordprocessingDrawing" xmlns:w10="urn:schemas-microsoft-com:office:word" xmlns:w="http://schemas.openxmlformats.org/wordprocessingml/2006/main" xmlns:w14="http://schemas.microsoft.com/office/word/2010/wordml" xmlns:w15="http://schemas.microsoft.com/office/word/2012/wordml" xmlns:w16se="http://schemas.microsoft.com/office/word/2015/wordml/symex" xmlns:wpg="http://schemas.microsoft.com/office/word/2010/wordprocessingGroup" xmlns:wpi="http://schemas.microsoft.com/office/word/2010/wordprocessingInk" xmlns:wne="http://schemas.microsoft.com/office/word/2006/wordml" xmlns:wps="http://schemas.microsoft.com/office/word/2010/wordprocessingShape" mc:Ignorable="w14 w15 w16se wp14">
   <w:p>
     <w:pPr>
       <w:pStyle w:val="Footer"/>
@@ -5871,7 +6209,7 @@
 </file>
 
 <file path=word/footer2.xml><?xml version="1.0" encoding="utf-8"?>
-<w:ftr xmlns:wpc="http://schemas.microsoft.com/office/word/2010/wordprocessingCanvas" xmlns:cx="http://schemas.microsoft.com/office/drawing/2014/chartex" xmlns:cx1="http://schemas.microsoft.com/office/drawing/2015/9/8/chartex" xmlns:cx2="http://schemas.microsoft.com/office/drawing/2015/10/21/chartex" xmlns:cx3="http://schemas.microsoft.com/office/drawing/2016/5/9/chartex" xmlns:cx4="http://schemas.microsoft.com/office/drawing/2016/5/10/chartex" xmlns:cx5="http://schemas.microsoft.com/office/drawing/2016/5/11/chartex" xmlns:cx6="http://schemas.microsoft.com/office/drawing/2016/5/12/chartex" xmlns:cx7="http://schemas.microsoft.com/office/drawing/2016/5/13/chartex" xmlns:cx8="http://schemas.microsoft.com/office/drawing/2016/5/14/chartex" xmlns:mc="http://schemas.openxmlformats.org/markup-compatibility/2006" xmlns:aink="http://schemas.microsoft.com/office/drawing/2016/ink" xmlns:am3d="http://schemas.microsoft.com/office/drawing/2017/model3d" xmlns:o="urn:schemas-microsoft-com:office:office" xmlns:r="http://schemas.openxmlformats.org/officeDocument/2006/relationships" xmlns:m="http://schemas.openxmlformats.org/officeDocument/2006/math" xmlns:v="urn:schemas-microsoft-com:vml" xmlns:wp14="http://schemas.microsoft.com/office/word/2010/wordprocessingDrawing" xmlns:wp="http://schemas.openxmlformats.org/drawingml/2006/wordprocessingDrawing" xmlns:w10="urn:schemas-microsoft-com:office:word" xmlns:w="http://schemas.openxmlformats.org/wordprocessingml/2006/main" xmlns:w14="http://schemas.microsoft.com/office/word/2010/wordml" xmlns:w15="http://schemas.microsoft.com/office/word/2012/wordml" xmlns:w16cex="http://schemas.microsoft.com/office/word/2018/wordml/cex" xmlns:w16cid="http://schemas.microsoft.com/office/word/2016/wordml/cid" xmlns:w16="http://schemas.microsoft.com/office/word/2018/wordml" xmlns:w16se="http://schemas.microsoft.com/office/word/2015/wordml/symex" xmlns:wpg="http://schemas.microsoft.com/office/word/2010/wordprocessingGroup" xmlns:wpi="http://schemas.microsoft.com/office/word/2010/wordprocessingInk" xmlns:wne="http://schemas.microsoft.com/office/word/2006/wordml" xmlns:wps="http://schemas.microsoft.com/office/word/2010/wordprocessingShape" mc:Ignorable="w14 w15 w16se w16cid w16 w16cex wp14">
+<w:ftr xmlns:wpc="http://schemas.microsoft.com/office/word/2010/wordprocessingCanvas" xmlns:cx="http://schemas.microsoft.com/office/drawing/2014/chartex" xmlns:mc="http://schemas.openxmlformats.org/markup-compatibility/2006" xmlns:o="urn:schemas-microsoft-com:office:office" xmlns:r="http://schemas.openxmlformats.org/officeDocument/2006/relationships" xmlns:m="http://schemas.openxmlformats.org/officeDocument/2006/math" xmlns:v="urn:schemas-microsoft-com:vml" xmlns:wp14="http://schemas.microsoft.com/office/word/2010/wordprocessingDrawing" xmlns:wp="http://schemas.openxmlformats.org/drawingml/2006/wordprocessingDrawing" xmlns:w10="urn:schemas-microsoft-com:office:word" xmlns:w="http://schemas.openxmlformats.org/wordprocessingml/2006/main" xmlns:w14="http://schemas.microsoft.com/office/word/2010/wordml" xmlns:w15="http://schemas.microsoft.com/office/word/2012/wordml" xmlns:w16se="http://schemas.microsoft.com/office/word/2015/wordml/symex" xmlns:wpg="http://schemas.microsoft.com/office/word/2010/wordprocessingGroup" xmlns:wpi="http://schemas.microsoft.com/office/word/2010/wordprocessingInk" xmlns:wne="http://schemas.microsoft.com/office/word/2006/wordml" xmlns:wps="http://schemas.microsoft.com/office/word/2010/wordprocessingShape" mc:Ignorable="w14 w15 w16se wp14">
   <w:p>
     <w:pPr>
       <w:pStyle w:val="Footer"/>
@@ -6032,14 +6370,14 @@
 </file>
 
 <file path=word/footer3.xml><?xml version="1.0" encoding="utf-8"?>
-<w:ftr xmlns:wpc="http://schemas.microsoft.com/office/word/2010/wordprocessingCanvas" xmlns:cx="http://schemas.microsoft.com/office/drawing/2014/chartex" xmlns:cx1="http://schemas.microsoft.com/office/drawing/2015/9/8/chartex" xmlns:cx2="http://schemas.microsoft.com/office/drawing/2015/10/21/chartex" xmlns:cx3="http://schemas.microsoft.com/office/drawing/2016/5/9/chartex" xmlns:cx4="http://schemas.microsoft.com/office/drawing/2016/5/10/chartex" xmlns:cx5="http://schemas.microsoft.com/office/drawing/2016/5/11/chartex" xmlns:cx6="http://schemas.microsoft.com/office/drawing/2016/5/12/chartex" xmlns:cx7="http://schemas.microsoft.com/office/drawing/2016/5/13/chartex" xmlns:cx8="http://schemas.microsoft.com/office/drawing/2016/5/14/chartex" xmlns:mc="http://schemas.openxmlformats.org/markup-compatibility/2006" xmlns:aink="http://schemas.microsoft.com/office/drawing/2016/ink" xmlns:am3d="http://schemas.microsoft.com/office/drawing/2017/model3d" xmlns:o="urn:schemas-microsoft-com:office:office" xmlns:r="http://schemas.openxmlformats.org/officeDocument/2006/relationships" xmlns:m="http://schemas.openxmlformats.org/officeDocument/2006/math" xmlns:v="urn:schemas-microsoft-com:vml" xmlns:wp14="http://schemas.microsoft.com/office/word/2010/wordprocessingDrawing" xmlns:wp="http://schemas.openxmlformats.org/drawingml/2006/wordprocessingDrawing" xmlns:w10="urn:schemas-microsoft-com:office:word" xmlns:w="http://schemas.openxmlformats.org/wordprocessingml/2006/main" xmlns:w14="http://schemas.microsoft.com/office/word/2010/wordml" xmlns:w15="http://schemas.microsoft.com/office/word/2012/wordml" xmlns:w16cex="http://schemas.microsoft.com/office/word/2018/wordml/cex" xmlns:w16cid="http://schemas.microsoft.com/office/word/2016/wordml/cid" xmlns:w16="http://schemas.microsoft.com/office/word/2018/wordml" xmlns:w16se="http://schemas.microsoft.com/office/word/2015/wordml/symex" xmlns:wpg="http://schemas.microsoft.com/office/word/2010/wordprocessingGroup" xmlns:wpi="http://schemas.microsoft.com/office/word/2010/wordprocessingInk" xmlns:wne="http://schemas.microsoft.com/office/word/2006/wordml" xmlns:wps="http://schemas.microsoft.com/office/word/2010/wordprocessingShape" mc:Ignorable="w14 w15 w16se w16cid w16 w16cex wp14">
+<w:ftr xmlns:wpc="http://schemas.microsoft.com/office/word/2010/wordprocessingCanvas" xmlns:cx="http://schemas.microsoft.com/office/drawing/2014/chartex" xmlns:mc="http://schemas.openxmlformats.org/markup-compatibility/2006" xmlns:o="urn:schemas-microsoft-com:office:office" xmlns:r="http://schemas.openxmlformats.org/officeDocument/2006/relationships" xmlns:m="http://schemas.openxmlformats.org/officeDocument/2006/math" xmlns:v="urn:schemas-microsoft-com:vml" xmlns:wp14="http://schemas.microsoft.com/office/word/2010/wordprocessingDrawing" xmlns:wp="http://schemas.openxmlformats.org/drawingml/2006/wordprocessingDrawing" xmlns:w10="urn:schemas-microsoft-com:office:word" xmlns:w="http://schemas.openxmlformats.org/wordprocessingml/2006/main" xmlns:w14="http://schemas.microsoft.com/office/word/2010/wordml" xmlns:w15="http://schemas.microsoft.com/office/word/2012/wordml" xmlns:w16se="http://schemas.microsoft.com/office/word/2015/wordml/symex" xmlns:wpg="http://schemas.microsoft.com/office/word/2010/wordprocessingGroup" xmlns:wpi="http://schemas.microsoft.com/office/word/2010/wordprocessingInk" xmlns:wne="http://schemas.microsoft.com/office/word/2006/wordml" xmlns:wps="http://schemas.microsoft.com/office/word/2010/wordprocessingShape" mc:Ignorable="w14 w15 w16se wp14">
   <w:p/>
   <w:p/>
 </w:ftr>
 </file>
 
 <file path=word/footer4.xml><?xml version="1.0" encoding="utf-8"?>
-<w:ftr xmlns:wpc="http://schemas.microsoft.com/office/word/2010/wordprocessingCanvas" xmlns:cx="http://schemas.microsoft.com/office/drawing/2014/chartex" xmlns:cx1="http://schemas.microsoft.com/office/drawing/2015/9/8/chartex" xmlns:cx2="http://schemas.microsoft.com/office/drawing/2015/10/21/chartex" xmlns:cx3="http://schemas.microsoft.com/office/drawing/2016/5/9/chartex" xmlns:cx4="http://schemas.microsoft.com/office/drawing/2016/5/10/chartex" xmlns:cx5="http://schemas.microsoft.com/office/drawing/2016/5/11/chartex" xmlns:cx6="http://schemas.microsoft.com/office/drawing/2016/5/12/chartex" xmlns:cx7="http://schemas.microsoft.com/office/drawing/2016/5/13/chartex" xmlns:cx8="http://schemas.microsoft.com/office/drawing/2016/5/14/chartex" xmlns:mc="http://schemas.openxmlformats.org/markup-compatibility/2006" xmlns:aink="http://schemas.microsoft.com/office/drawing/2016/ink" xmlns:am3d="http://schemas.microsoft.com/office/drawing/2017/model3d" xmlns:o="urn:schemas-microsoft-com:office:office" xmlns:r="http://schemas.openxmlformats.org/officeDocument/2006/relationships" xmlns:m="http://schemas.openxmlformats.org/officeDocument/2006/math" xmlns:v="urn:schemas-microsoft-com:vml" xmlns:wp14="http://schemas.microsoft.com/office/word/2010/wordprocessingDrawing" xmlns:wp="http://schemas.openxmlformats.org/drawingml/2006/wordprocessingDrawing" xmlns:w10="urn:schemas-microsoft-com:office:word" xmlns:w="http://schemas.openxmlformats.org/wordprocessingml/2006/main" xmlns:w14="http://schemas.microsoft.com/office/word/2010/wordml" xmlns:w15="http://schemas.microsoft.com/office/word/2012/wordml" xmlns:w16cex="http://schemas.microsoft.com/office/word/2018/wordml/cex" xmlns:w16cid="http://schemas.microsoft.com/office/word/2016/wordml/cid" xmlns:w16="http://schemas.microsoft.com/office/word/2018/wordml" xmlns:w16se="http://schemas.microsoft.com/office/word/2015/wordml/symex" xmlns:wpg="http://schemas.microsoft.com/office/word/2010/wordprocessingGroup" xmlns:wpi="http://schemas.microsoft.com/office/word/2010/wordprocessingInk" xmlns:wne="http://schemas.microsoft.com/office/word/2006/wordml" xmlns:wps="http://schemas.microsoft.com/office/word/2010/wordprocessingShape" mc:Ignorable="w14 w15 w16se w16cid w16 w16cex wp14">
+<w:ftr xmlns:wpc="http://schemas.microsoft.com/office/word/2010/wordprocessingCanvas" xmlns:cx="http://schemas.microsoft.com/office/drawing/2014/chartex" xmlns:mc="http://schemas.openxmlformats.org/markup-compatibility/2006" xmlns:o="urn:schemas-microsoft-com:office:office" xmlns:r="http://schemas.openxmlformats.org/officeDocument/2006/relationships" xmlns:m="http://schemas.openxmlformats.org/officeDocument/2006/math" xmlns:v="urn:schemas-microsoft-com:vml" xmlns:wp14="http://schemas.microsoft.com/office/word/2010/wordprocessingDrawing" xmlns:wp="http://schemas.openxmlformats.org/drawingml/2006/wordprocessingDrawing" xmlns:w10="urn:schemas-microsoft-com:office:word" xmlns:w="http://schemas.openxmlformats.org/wordprocessingml/2006/main" xmlns:w14="http://schemas.microsoft.com/office/word/2010/wordml" xmlns:w15="http://schemas.microsoft.com/office/word/2012/wordml" xmlns:w16se="http://schemas.microsoft.com/office/word/2015/wordml/symex" xmlns:wpg="http://schemas.microsoft.com/office/word/2010/wordprocessingGroup" xmlns:wpi="http://schemas.microsoft.com/office/word/2010/wordprocessingInk" xmlns:wne="http://schemas.microsoft.com/office/word/2006/wordml" xmlns:wps="http://schemas.microsoft.com/office/word/2010/wordprocessingShape" mc:Ignorable="w14 w15 w16se wp14">
   <w:p>
     <w:pPr>
       <w:pStyle w:val="Footer"/>
@@ -6102,7 +6440,7 @@
         <w:color w:val="C00000"/>
         <w:lang w:eastAsia="ar-SA" w:bidi="ar-SA"/>
       </w:rPr>
-      <w:t>9</w:t>
+      <w:t>11</w:t>
     </w:r>
     <w:r>
       <w:rPr>
@@ -6151,7 +6489,7 @@
         <w:color w:val="C00000"/>
         <w:lang w:eastAsia="ar-SA" w:bidi="ar-SA"/>
       </w:rPr>
-      <w:t>9</w:t>
+      <w:t>11</w:t>
     </w:r>
     <w:r>
       <w:rPr>
@@ -6166,13 +6504,13 @@
 </file>
 
 <file path=word/footer5.xml><?xml version="1.0" encoding="utf-8"?>
-<w:ftr xmlns:wpc="http://schemas.microsoft.com/office/word/2010/wordprocessingCanvas" xmlns:cx="http://schemas.microsoft.com/office/drawing/2014/chartex" xmlns:cx1="http://schemas.microsoft.com/office/drawing/2015/9/8/chartex" xmlns:cx2="http://schemas.microsoft.com/office/drawing/2015/10/21/chartex" xmlns:cx3="http://schemas.microsoft.com/office/drawing/2016/5/9/chartex" xmlns:cx4="http://schemas.microsoft.com/office/drawing/2016/5/10/chartex" xmlns:cx5="http://schemas.microsoft.com/office/drawing/2016/5/11/chartex" xmlns:cx6="http://schemas.microsoft.com/office/drawing/2016/5/12/chartex" xmlns:cx7="http://schemas.microsoft.com/office/drawing/2016/5/13/chartex" xmlns:cx8="http://schemas.microsoft.com/office/drawing/2016/5/14/chartex" xmlns:mc="http://schemas.openxmlformats.org/markup-compatibility/2006" xmlns:aink="http://schemas.microsoft.com/office/drawing/2016/ink" xmlns:am3d="http://schemas.microsoft.com/office/drawing/2017/model3d" xmlns:o="urn:schemas-microsoft-com:office:office" xmlns:r="http://schemas.openxmlformats.org/officeDocument/2006/relationships" xmlns:m="http://schemas.openxmlformats.org/officeDocument/2006/math" xmlns:v="urn:schemas-microsoft-com:vml" xmlns:wp14="http://schemas.microsoft.com/office/word/2010/wordprocessingDrawing" xmlns:wp="http://schemas.openxmlformats.org/drawingml/2006/wordprocessingDrawing" xmlns:w10="urn:schemas-microsoft-com:office:word" xmlns:w="http://schemas.openxmlformats.org/wordprocessingml/2006/main" xmlns:w14="http://schemas.microsoft.com/office/word/2010/wordml" xmlns:w15="http://schemas.microsoft.com/office/word/2012/wordml" xmlns:w16cex="http://schemas.microsoft.com/office/word/2018/wordml/cex" xmlns:w16cid="http://schemas.microsoft.com/office/word/2016/wordml/cid" xmlns:w16="http://schemas.microsoft.com/office/word/2018/wordml" xmlns:w16se="http://schemas.microsoft.com/office/word/2015/wordml/symex" xmlns:wpg="http://schemas.microsoft.com/office/word/2010/wordprocessingGroup" xmlns:wpi="http://schemas.microsoft.com/office/word/2010/wordprocessingInk" xmlns:wne="http://schemas.microsoft.com/office/word/2006/wordml" xmlns:wps="http://schemas.microsoft.com/office/word/2010/wordprocessingShape" mc:Ignorable="w14 w15 w16se w16cid w16 w16cex wp14">
+<w:ftr xmlns:wpc="http://schemas.microsoft.com/office/word/2010/wordprocessingCanvas" xmlns:cx="http://schemas.microsoft.com/office/drawing/2014/chartex" xmlns:mc="http://schemas.openxmlformats.org/markup-compatibility/2006" xmlns:o="urn:schemas-microsoft-com:office:office" xmlns:r="http://schemas.openxmlformats.org/officeDocument/2006/relationships" xmlns:m="http://schemas.openxmlformats.org/officeDocument/2006/math" xmlns:v="urn:schemas-microsoft-com:vml" xmlns:wp14="http://schemas.microsoft.com/office/word/2010/wordprocessingDrawing" xmlns:wp="http://schemas.openxmlformats.org/drawingml/2006/wordprocessingDrawing" xmlns:w10="urn:schemas-microsoft-com:office:word" xmlns:w="http://schemas.openxmlformats.org/wordprocessingml/2006/main" xmlns:w14="http://schemas.microsoft.com/office/word/2010/wordml" xmlns:w15="http://schemas.microsoft.com/office/word/2012/wordml" xmlns:w16se="http://schemas.microsoft.com/office/word/2015/wordml/symex" xmlns:wpg="http://schemas.microsoft.com/office/word/2010/wordprocessingGroup" xmlns:wpi="http://schemas.microsoft.com/office/word/2010/wordprocessingInk" xmlns:wne="http://schemas.microsoft.com/office/word/2006/wordml" xmlns:wps="http://schemas.microsoft.com/office/word/2010/wordprocessingShape" mc:Ignorable="w14 w15 w16se wp14">
   <w:p/>
 </w:ftr>
 </file>
 
 <file path=word/footnotes.xml><?xml version="1.0" encoding="utf-8"?>
-<w:footnotes xmlns:wpc="http://schemas.microsoft.com/office/word/2010/wordprocessingCanvas" xmlns:cx="http://schemas.microsoft.com/office/drawing/2014/chartex" xmlns:cx1="http://schemas.microsoft.com/office/drawing/2015/9/8/chartex" xmlns:cx2="http://schemas.microsoft.com/office/drawing/2015/10/21/chartex" xmlns:cx3="http://schemas.microsoft.com/office/drawing/2016/5/9/chartex" xmlns:cx4="http://schemas.microsoft.com/office/drawing/2016/5/10/chartex" xmlns:cx5="http://schemas.microsoft.com/office/drawing/2016/5/11/chartex" xmlns:cx6="http://schemas.microsoft.com/office/drawing/2016/5/12/chartex" xmlns:cx7="http://schemas.microsoft.com/office/drawing/2016/5/13/chartex" xmlns:cx8="http://schemas.microsoft.com/office/drawing/2016/5/14/chartex" xmlns:mc="http://schemas.openxmlformats.org/markup-compatibility/2006" xmlns:aink="http://schemas.microsoft.com/office/drawing/2016/ink" xmlns:am3d="http://schemas.microsoft.com/office/drawing/2017/model3d" xmlns:o="urn:schemas-microsoft-com:office:office" xmlns:r="http://schemas.openxmlformats.org/officeDocument/2006/relationships" xmlns:m="http://schemas.openxmlformats.org/officeDocument/2006/math" xmlns:v="urn:schemas-microsoft-com:vml" xmlns:wp14="http://schemas.microsoft.com/office/word/2010/wordprocessingDrawing" xmlns:wp="http://schemas.openxmlformats.org/drawingml/2006/wordprocessingDrawing" xmlns:w10="urn:schemas-microsoft-com:office:word" xmlns:w="http://schemas.openxmlformats.org/wordprocessingml/2006/main" xmlns:w14="http://schemas.microsoft.com/office/word/2010/wordml" xmlns:w15="http://schemas.microsoft.com/office/word/2012/wordml" xmlns:w16cex="http://schemas.microsoft.com/office/word/2018/wordml/cex" xmlns:w16cid="http://schemas.microsoft.com/office/word/2016/wordml/cid" xmlns:w16="http://schemas.microsoft.com/office/word/2018/wordml" xmlns:w16se="http://schemas.microsoft.com/office/word/2015/wordml/symex" xmlns:wpg="http://schemas.microsoft.com/office/word/2010/wordprocessingGroup" xmlns:wpi="http://schemas.microsoft.com/office/word/2010/wordprocessingInk" xmlns:wne="http://schemas.microsoft.com/office/word/2006/wordml" xmlns:wps="http://schemas.microsoft.com/office/word/2010/wordprocessingShape" mc:Ignorable="w14 w15 w16se w16cid w16 w16cex wp14">
+<w:footnotes xmlns:wpc="http://schemas.microsoft.com/office/word/2010/wordprocessingCanvas" xmlns:cx="http://schemas.microsoft.com/office/drawing/2014/chartex" xmlns:mc="http://schemas.openxmlformats.org/markup-compatibility/2006" xmlns:o="urn:schemas-microsoft-com:office:office" xmlns:r="http://schemas.openxmlformats.org/officeDocument/2006/relationships" xmlns:m="http://schemas.openxmlformats.org/officeDocument/2006/math" xmlns:v="urn:schemas-microsoft-com:vml" xmlns:wp14="http://schemas.microsoft.com/office/word/2010/wordprocessingDrawing" xmlns:wp="http://schemas.openxmlformats.org/drawingml/2006/wordprocessingDrawing" xmlns:w10="urn:schemas-microsoft-com:office:word" xmlns:w="http://schemas.openxmlformats.org/wordprocessingml/2006/main" xmlns:w14="http://schemas.microsoft.com/office/word/2010/wordml" xmlns:w15="http://schemas.microsoft.com/office/word/2012/wordml" xmlns:w16se="http://schemas.microsoft.com/office/word/2015/wordml/symex" xmlns:wpg="http://schemas.microsoft.com/office/word/2010/wordprocessingGroup" xmlns:wpi="http://schemas.microsoft.com/office/word/2010/wordprocessingInk" xmlns:wne="http://schemas.microsoft.com/office/word/2006/wordml" xmlns:wps="http://schemas.microsoft.com/office/word/2010/wordprocessingShape" mc:Ignorable="w14 w15 w16se wp14">
   <w:footnote w:type="separator" w:id="-1">
     <w:p>
       <w:pPr>
@@ -6197,7 +6535,7 @@
 </file>
 
 <file path=word/header1.xml><?xml version="1.0" encoding="utf-8"?>
-<w:hdr xmlns:wpc="http://schemas.microsoft.com/office/word/2010/wordprocessingCanvas" xmlns:cx="http://schemas.microsoft.com/office/drawing/2014/chartex" xmlns:cx1="http://schemas.microsoft.com/office/drawing/2015/9/8/chartex" xmlns:cx2="http://schemas.microsoft.com/office/drawing/2015/10/21/chartex" xmlns:cx3="http://schemas.microsoft.com/office/drawing/2016/5/9/chartex" xmlns:cx4="http://schemas.microsoft.com/office/drawing/2016/5/10/chartex" xmlns:cx5="http://schemas.microsoft.com/office/drawing/2016/5/11/chartex" xmlns:cx6="http://schemas.microsoft.com/office/drawing/2016/5/12/chartex" xmlns:cx7="http://schemas.microsoft.com/office/drawing/2016/5/13/chartex" xmlns:cx8="http://schemas.microsoft.com/office/drawing/2016/5/14/chartex" xmlns:mc="http://schemas.openxmlformats.org/markup-compatibility/2006" xmlns:aink="http://schemas.microsoft.com/office/drawing/2016/ink" xmlns:am3d="http://schemas.microsoft.com/office/drawing/2017/model3d" xmlns:o="urn:schemas-microsoft-com:office:office" xmlns:r="http://schemas.openxmlformats.org/officeDocument/2006/relationships" xmlns:m="http://schemas.openxmlformats.org/officeDocument/2006/math" xmlns:v="urn:schemas-microsoft-com:vml" xmlns:wp14="http://schemas.microsoft.com/office/word/2010/wordprocessingDrawing" xmlns:wp="http://schemas.openxmlformats.org/drawingml/2006/wordprocessingDrawing" xmlns:w10="urn:schemas-microsoft-com:office:word" xmlns:w="http://schemas.openxmlformats.org/wordprocessingml/2006/main" xmlns:w14="http://schemas.microsoft.com/office/word/2010/wordml" xmlns:w15="http://schemas.microsoft.com/office/word/2012/wordml" xmlns:w16cex="http://schemas.microsoft.com/office/word/2018/wordml/cex" xmlns:w16cid="http://schemas.microsoft.com/office/word/2016/wordml/cid" xmlns:w16="http://schemas.microsoft.com/office/word/2018/wordml" xmlns:w16se="http://schemas.microsoft.com/office/word/2015/wordml/symex" xmlns:wpg="http://schemas.microsoft.com/office/word/2010/wordprocessingGroup" xmlns:wpi="http://schemas.microsoft.com/office/word/2010/wordprocessingInk" xmlns:wne="http://schemas.microsoft.com/office/word/2006/wordml" xmlns:wps="http://schemas.microsoft.com/office/word/2010/wordprocessingShape" mc:Ignorable="w14 w15 w16se w16cid w16 w16cex wp14">
+<w:hdr xmlns:wpc="http://schemas.microsoft.com/office/word/2010/wordprocessingCanvas" xmlns:cx="http://schemas.microsoft.com/office/drawing/2014/chartex" xmlns:mc="http://schemas.openxmlformats.org/markup-compatibility/2006" xmlns:o="urn:schemas-microsoft-com:office:office" xmlns:r="http://schemas.openxmlformats.org/officeDocument/2006/relationships" xmlns:m="http://schemas.openxmlformats.org/officeDocument/2006/math" xmlns:v="urn:schemas-microsoft-com:vml" xmlns:wp14="http://schemas.microsoft.com/office/word/2010/wordprocessingDrawing" xmlns:wp="http://schemas.openxmlformats.org/drawingml/2006/wordprocessingDrawing" xmlns:w10="urn:schemas-microsoft-com:office:word" xmlns:w="http://schemas.openxmlformats.org/wordprocessingml/2006/main" xmlns:w14="http://schemas.microsoft.com/office/word/2010/wordml" xmlns:w15="http://schemas.microsoft.com/office/word/2012/wordml" xmlns:w16se="http://schemas.microsoft.com/office/word/2015/wordml/symex" xmlns:wpg="http://schemas.microsoft.com/office/word/2010/wordprocessingGroup" xmlns:wpi="http://schemas.microsoft.com/office/word/2010/wordprocessingInk" xmlns:wne="http://schemas.microsoft.com/office/word/2006/wordml" xmlns:wps="http://schemas.microsoft.com/office/word/2010/wordprocessingShape" mc:Ignorable="w14 w15 w16se wp14">
   <w:p>
     <w:pPr>
       <w:pStyle w:val="Header"/>
@@ -6229,13 +6567,13 @@
 </file>
 
 <file path=word/header2.xml><?xml version="1.0" encoding="utf-8"?>
-<w:hdr xmlns:wpc="http://schemas.microsoft.com/office/word/2010/wordprocessingCanvas" xmlns:cx="http://schemas.microsoft.com/office/drawing/2014/chartex" xmlns:cx1="http://schemas.microsoft.com/office/drawing/2015/9/8/chartex" xmlns:cx2="http://schemas.microsoft.com/office/drawing/2015/10/21/chartex" xmlns:cx3="http://schemas.microsoft.com/office/drawing/2016/5/9/chartex" xmlns:cx4="http://schemas.microsoft.com/office/drawing/2016/5/10/chartex" xmlns:cx5="http://schemas.microsoft.com/office/drawing/2016/5/11/chartex" xmlns:cx6="http://schemas.microsoft.com/office/drawing/2016/5/12/chartex" xmlns:cx7="http://schemas.microsoft.com/office/drawing/2016/5/13/chartex" xmlns:cx8="http://schemas.microsoft.com/office/drawing/2016/5/14/chartex" xmlns:mc="http://schemas.openxmlformats.org/markup-compatibility/2006" xmlns:aink="http://schemas.microsoft.com/office/drawing/2016/ink" xmlns:am3d="http://schemas.microsoft.com/office/drawing/2017/model3d" xmlns:o="urn:schemas-microsoft-com:office:office" xmlns:r="http://schemas.openxmlformats.org/officeDocument/2006/relationships" xmlns:m="http://schemas.openxmlformats.org/officeDocument/2006/math" xmlns:v="urn:schemas-microsoft-com:vml" xmlns:wp14="http://schemas.microsoft.com/office/word/2010/wordprocessingDrawing" xmlns:wp="http://schemas.openxmlformats.org/drawingml/2006/wordprocessingDrawing" xmlns:w10="urn:schemas-microsoft-com:office:word" xmlns:w="http://schemas.openxmlformats.org/wordprocessingml/2006/main" xmlns:w14="http://schemas.microsoft.com/office/word/2010/wordml" xmlns:w15="http://schemas.microsoft.com/office/word/2012/wordml" xmlns:w16cex="http://schemas.microsoft.com/office/word/2018/wordml/cex" xmlns:w16cid="http://schemas.microsoft.com/office/word/2016/wordml/cid" xmlns:w16="http://schemas.microsoft.com/office/word/2018/wordml" xmlns:w16se="http://schemas.microsoft.com/office/word/2015/wordml/symex" xmlns:wpg="http://schemas.microsoft.com/office/word/2010/wordprocessingGroup" xmlns:wpi="http://schemas.microsoft.com/office/word/2010/wordprocessingInk" xmlns:wne="http://schemas.microsoft.com/office/word/2006/wordml" xmlns:wps="http://schemas.microsoft.com/office/word/2010/wordprocessingShape" mc:Ignorable="w14 w15 w16se w16cid w16 w16cex wp14">
+<w:hdr xmlns:wpc="http://schemas.microsoft.com/office/word/2010/wordprocessingCanvas" xmlns:cx="http://schemas.microsoft.com/office/drawing/2014/chartex" xmlns:mc="http://schemas.openxmlformats.org/markup-compatibility/2006" xmlns:o="urn:schemas-microsoft-com:office:office" xmlns:r="http://schemas.openxmlformats.org/officeDocument/2006/relationships" xmlns:m="http://schemas.openxmlformats.org/officeDocument/2006/math" xmlns:v="urn:schemas-microsoft-com:vml" xmlns:wp14="http://schemas.microsoft.com/office/word/2010/wordprocessingDrawing" xmlns:wp="http://schemas.openxmlformats.org/drawingml/2006/wordprocessingDrawing" xmlns:w10="urn:schemas-microsoft-com:office:word" xmlns:w="http://schemas.openxmlformats.org/wordprocessingml/2006/main" xmlns:w14="http://schemas.microsoft.com/office/word/2010/wordml" xmlns:w15="http://schemas.microsoft.com/office/word/2012/wordml" xmlns:w16se="http://schemas.microsoft.com/office/word/2015/wordml/symex" xmlns:wpg="http://schemas.microsoft.com/office/word/2010/wordprocessingGroup" xmlns:wpi="http://schemas.microsoft.com/office/word/2010/wordprocessingInk" xmlns:wne="http://schemas.microsoft.com/office/word/2006/wordml" xmlns:wps="http://schemas.microsoft.com/office/word/2010/wordprocessingShape" mc:Ignorable="w14 w15 w16se wp14">
   <w:p/>
 </w:hdr>
 </file>
 
 <file path=word/header3.xml><?xml version="1.0" encoding="utf-8"?>
-<w:hdr xmlns:wpc="http://schemas.microsoft.com/office/word/2010/wordprocessingCanvas" xmlns:cx="http://schemas.microsoft.com/office/drawing/2014/chartex" xmlns:cx1="http://schemas.microsoft.com/office/drawing/2015/9/8/chartex" xmlns:cx2="http://schemas.microsoft.com/office/drawing/2015/10/21/chartex" xmlns:cx3="http://schemas.microsoft.com/office/drawing/2016/5/9/chartex" xmlns:cx4="http://schemas.microsoft.com/office/drawing/2016/5/10/chartex" xmlns:cx5="http://schemas.microsoft.com/office/drawing/2016/5/11/chartex" xmlns:cx6="http://schemas.microsoft.com/office/drawing/2016/5/12/chartex" xmlns:cx7="http://schemas.microsoft.com/office/drawing/2016/5/13/chartex" xmlns:cx8="http://schemas.microsoft.com/office/drawing/2016/5/14/chartex" xmlns:mc="http://schemas.openxmlformats.org/markup-compatibility/2006" xmlns:aink="http://schemas.microsoft.com/office/drawing/2016/ink" xmlns:am3d="http://schemas.microsoft.com/office/drawing/2017/model3d" xmlns:o="urn:schemas-microsoft-com:office:office" xmlns:r="http://schemas.openxmlformats.org/officeDocument/2006/relationships" xmlns:m="http://schemas.openxmlformats.org/officeDocument/2006/math" xmlns:v="urn:schemas-microsoft-com:vml" xmlns:wp14="http://schemas.microsoft.com/office/word/2010/wordprocessingDrawing" xmlns:wp="http://schemas.openxmlformats.org/drawingml/2006/wordprocessingDrawing" xmlns:w10="urn:schemas-microsoft-com:office:word" xmlns:w="http://schemas.openxmlformats.org/wordprocessingml/2006/main" xmlns:w14="http://schemas.microsoft.com/office/word/2010/wordml" xmlns:w15="http://schemas.microsoft.com/office/word/2012/wordml" xmlns:w16cex="http://schemas.microsoft.com/office/word/2018/wordml/cex" xmlns:w16cid="http://schemas.microsoft.com/office/word/2016/wordml/cid" xmlns:w16="http://schemas.microsoft.com/office/word/2018/wordml" xmlns:w16se="http://schemas.microsoft.com/office/word/2015/wordml/symex" xmlns:wpg="http://schemas.microsoft.com/office/word/2010/wordprocessingGroup" xmlns:wpi="http://schemas.microsoft.com/office/word/2010/wordprocessingInk" xmlns:wne="http://schemas.microsoft.com/office/word/2006/wordml" xmlns:wps="http://schemas.microsoft.com/office/word/2010/wordprocessingShape" mc:Ignorable="w14 w15 w16se w16cid w16 w16cex wp14">
+<w:hdr xmlns:wpc="http://schemas.microsoft.com/office/word/2010/wordprocessingCanvas" xmlns:cx="http://schemas.microsoft.com/office/drawing/2014/chartex" xmlns:mc="http://schemas.openxmlformats.org/markup-compatibility/2006" xmlns:o="urn:schemas-microsoft-com:office:office" xmlns:r="http://schemas.openxmlformats.org/officeDocument/2006/relationships" xmlns:m="http://schemas.openxmlformats.org/officeDocument/2006/math" xmlns:v="urn:schemas-microsoft-com:vml" xmlns:wp14="http://schemas.microsoft.com/office/word/2010/wordprocessingDrawing" xmlns:wp="http://schemas.openxmlformats.org/drawingml/2006/wordprocessingDrawing" xmlns:w10="urn:schemas-microsoft-com:office:word" xmlns:w="http://schemas.openxmlformats.org/wordprocessingml/2006/main" xmlns:w14="http://schemas.microsoft.com/office/word/2010/wordml" xmlns:w15="http://schemas.microsoft.com/office/word/2012/wordml" xmlns:w16se="http://schemas.microsoft.com/office/word/2015/wordml/symex" xmlns:wpg="http://schemas.microsoft.com/office/word/2010/wordprocessingGroup" xmlns:wpi="http://schemas.microsoft.com/office/word/2010/wordprocessingInk" xmlns:wne="http://schemas.microsoft.com/office/word/2006/wordml" xmlns:wps="http://schemas.microsoft.com/office/word/2010/wordprocessingShape" mc:Ignorable="w14 w15 w16se wp14">
   <w:p>
     <w:pPr>
       <w:pStyle w:val="Header"/>
@@ -6340,7 +6678,7 @@
             </wp:anchor>
           </w:drawing>
         </mc:Choice>
-        <mc:Fallback>
+        <mc:Fallback xmlns:w16="http://schemas.microsoft.com/office/word/2018/wordml" xmlns:w16cid="http://schemas.microsoft.com/office/word/2016/wordml/cid" xmlns:w16cex="http://schemas.microsoft.com/office/word/2018/wordml/cex" xmlns:am3d="http://schemas.microsoft.com/office/drawing/2017/model3d" xmlns:aink="http://schemas.microsoft.com/office/drawing/2016/ink" xmlns:cx8="http://schemas.microsoft.com/office/drawing/2016/5/14/chartex" xmlns:cx7="http://schemas.microsoft.com/office/drawing/2016/5/13/chartex" xmlns:cx6="http://schemas.microsoft.com/office/drawing/2016/5/12/chartex" xmlns:cx5="http://schemas.microsoft.com/office/drawing/2016/5/11/chartex" xmlns:cx4="http://schemas.microsoft.com/office/drawing/2016/5/10/chartex" xmlns:cx3="http://schemas.microsoft.com/office/drawing/2016/5/9/chartex" xmlns:cx2="http://schemas.microsoft.com/office/drawing/2015/10/21/chartex" xmlns:cx1="http://schemas.microsoft.com/office/drawing/2015/9/8/chartex">
           <w:pict>
             <v:shapetype w14:anchorId="6C47E4A8" id="_x0000_t202" coordsize="21600,21600" o:spt="202" path="m,l,21600r21600,l21600,xe">
               <v:stroke joinstyle="miter"/>
@@ -6534,13 +6872,13 @@
 </file>
 
 <file path=word/header4.xml><?xml version="1.0" encoding="utf-8"?>
-<w:hdr xmlns:wpc="http://schemas.microsoft.com/office/word/2010/wordprocessingCanvas" xmlns:cx="http://schemas.microsoft.com/office/drawing/2014/chartex" xmlns:cx1="http://schemas.microsoft.com/office/drawing/2015/9/8/chartex" xmlns:cx2="http://schemas.microsoft.com/office/drawing/2015/10/21/chartex" xmlns:cx3="http://schemas.microsoft.com/office/drawing/2016/5/9/chartex" xmlns:cx4="http://schemas.microsoft.com/office/drawing/2016/5/10/chartex" xmlns:cx5="http://schemas.microsoft.com/office/drawing/2016/5/11/chartex" xmlns:cx6="http://schemas.microsoft.com/office/drawing/2016/5/12/chartex" xmlns:cx7="http://schemas.microsoft.com/office/drawing/2016/5/13/chartex" xmlns:cx8="http://schemas.microsoft.com/office/drawing/2016/5/14/chartex" xmlns:mc="http://schemas.openxmlformats.org/markup-compatibility/2006" xmlns:aink="http://schemas.microsoft.com/office/drawing/2016/ink" xmlns:am3d="http://schemas.microsoft.com/office/drawing/2017/model3d" xmlns:o="urn:schemas-microsoft-com:office:office" xmlns:r="http://schemas.openxmlformats.org/officeDocument/2006/relationships" xmlns:m="http://schemas.openxmlformats.org/officeDocument/2006/math" xmlns:v="urn:schemas-microsoft-com:vml" xmlns:wp14="http://schemas.microsoft.com/office/word/2010/wordprocessingDrawing" xmlns:wp="http://schemas.openxmlformats.org/drawingml/2006/wordprocessingDrawing" xmlns:w10="urn:schemas-microsoft-com:office:word" xmlns:w="http://schemas.openxmlformats.org/wordprocessingml/2006/main" xmlns:w14="http://schemas.microsoft.com/office/word/2010/wordml" xmlns:w15="http://schemas.microsoft.com/office/word/2012/wordml" xmlns:w16cex="http://schemas.microsoft.com/office/word/2018/wordml/cex" xmlns:w16cid="http://schemas.microsoft.com/office/word/2016/wordml/cid" xmlns:w16="http://schemas.microsoft.com/office/word/2018/wordml" xmlns:w16se="http://schemas.microsoft.com/office/word/2015/wordml/symex" xmlns:wpg="http://schemas.microsoft.com/office/word/2010/wordprocessingGroup" xmlns:wpi="http://schemas.microsoft.com/office/word/2010/wordprocessingInk" xmlns:wne="http://schemas.microsoft.com/office/word/2006/wordml" xmlns:wps="http://schemas.microsoft.com/office/word/2010/wordprocessingShape" mc:Ignorable="w14 w15 w16se w16cid w16 w16cex wp14">
+<w:hdr xmlns:wpc="http://schemas.microsoft.com/office/word/2010/wordprocessingCanvas" xmlns:cx="http://schemas.microsoft.com/office/drawing/2014/chartex" xmlns:mc="http://schemas.openxmlformats.org/markup-compatibility/2006" xmlns:o="urn:schemas-microsoft-com:office:office" xmlns:r="http://schemas.openxmlformats.org/officeDocument/2006/relationships" xmlns:m="http://schemas.openxmlformats.org/officeDocument/2006/math" xmlns:v="urn:schemas-microsoft-com:vml" xmlns:wp14="http://schemas.microsoft.com/office/word/2010/wordprocessingDrawing" xmlns:wp="http://schemas.openxmlformats.org/drawingml/2006/wordprocessingDrawing" xmlns:w10="urn:schemas-microsoft-com:office:word" xmlns:w="http://schemas.openxmlformats.org/wordprocessingml/2006/main" xmlns:w14="http://schemas.microsoft.com/office/word/2010/wordml" xmlns:w15="http://schemas.microsoft.com/office/word/2012/wordml" xmlns:w16se="http://schemas.microsoft.com/office/word/2015/wordml/symex" xmlns:wpg="http://schemas.microsoft.com/office/word/2010/wordprocessingGroup" xmlns:wpi="http://schemas.microsoft.com/office/word/2010/wordprocessingInk" xmlns:wne="http://schemas.microsoft.com/office/word/2006/wordml" xmlns:wps="http://schemas.microsoft.com/office/word/2010/wordprocessingShape" mc:Ignorable="w14 w15 w16se wp14">
   <w:p/>
 </w:hdr>
 </file>
 
 <file path=word/numbering.xml><?xml version="1.0" encoding="utf-8"?>
-<w:numbering xmlns:wpc="http://schemas.microsoft.com/office/word/2010/wordprocessingCanvas" xmlns:cx="http://schemas.microsoft.com/office/drawing/2014/chartex" xmlns:cx1="http://schemas.microsoft.com/office/drawing/2015/9/8/chartex" xmlns:cx2="http://schemas.microsoft.com/office/drawing/2015/10/21/chartex" xmlns:cx3="http://schemas.microsoft.com/office/drawing/2016/5/9/chartex" xmlns:cx4="http://schemas.microsoft.com/office/drawing/2016/5/10/chartex" xmlns:cx5="http://schemas.microsoft.com/office/drawing/2016/5/11/chartex" xmlns:cx6="http://schemas.microsoft.com/office/drawing/2016/5/12/chartex" xmlns:cx7="http://schemas.microsoft.com/office/drawing/2016/5/13/chartex" xmlns:cx8="http://schemas.microsoft.com/office/drawing/2016/5/14/chartex" xmlns:mc="http://schemas.openxmlformats.org/markup-compatibility/2006" xmlns:aink="http://schemas.microsoft.com/office/drawing/2016/ink" xmlns:am3d="http://schemas.microsoft.com/office/drawing/2017/model3d" xmlns:o="urn:schemas-microsoft-com:office:office" xmlns:r="http://schemas.openxmlformats.org/officeDocument/2006/relationships" xmlns:m="http://schemas.openxmlformats.org/officeDocument/2006/math" xmlns:v="urn:schemas-microsoft-com:vml" xmlns:wp14="http://schemas.microsoft.com/office/word/2010/wordprocessingDrawing" xmlns:wp="http://schemas.openxmlformats.org/drawingml/2006/wordprocessingDrawing" xmlns:w10="urn:schemas-microsoft-com:office:word" xmlns:w="http://schemas.openxmlformats.org/wordprocessingml/2006/main" xmlns:w14="http://schemas.microsoft.com/office/word/2010/wordml" xmlns:w15="http://schemas.microsoft.com/office/word/2012/wordml" xmlns:w16cex="http://schemas.microsoft.com/office/word/2018/wordml/cex" xmlns:w16cid="http://schemas.microsoft.com/office/word/2016/wordml/cid" xmlns:w16="http://schemas.microsoft.com/office/word/2018/wordml" xmlns:w16se="http://schemas.microsoft.com/office/word/2015/wordml/symex" xmlns:wpg="http://schemas.microsoft.com/office/word/2010/wordprocessingGroup" xmlns:wpi="http://schemas.microsoft.com/office/word/2010/wordprocessingInk" xmlns:wne="http://schemas.microsoft.com/office/word/2006/wordml" xmlns:wps="http://schemas.microsoft.com/office/word/2010/wordprocessingShape" mc:Ignorable="w14 w15 w16se w16cid w16 w16cex wp14">
+<w:numbering xmlns:wpc="http://schemas.microsoft.com/office/word/2010/wordprocessingCanvas" xmlns:cx="http://schemas.microsoft.com/office/drawing/2014/chartex" xmlns:mc="http://schemas.openxmlformats.org/markup-compatibility/2006" xmlns:o="urn:schemas-microsoft-com:office:office" xmlns:r="http://schemas.openxmlformats.org/officeDocument/2006/relationships" xmlns:m="http://schemas.openxmlformats.org/officeDocument/2006/math" xmlns:v="urn:schemas-microsoft-com:vml" xmlns:wp14="http://schemas.microsoft.com/office/word/2010/wordprocessingDrawing" xmlns:wp="http://schemas.openxmlformats.org/drawingml/2006/wordprocessingDrawing" xmlns:w10="urn:schemas-microsoft-com:office:word" xmlns:w="http://schemas.openxmlformats.org/wordprocessingml/2006/main" xmlns:w14="http://schemas.microsoft.com/office/word/2010/wordml" xmlns:w15="http://schemas.microsoft.com/office/word/2012/wordml" xmlns:w16se="http://schemas.microsoft.com/office/word/2015/wordml/symex" xmlns:wpg="http://schemas.microsoft.com/office/word/2010/wordprocessingGroup" xmlns:wpi="http://schemas.microsoft.com/office/word/2010/wordprocessingInk" xmlns:wne="http://schemas.microsoft.com/office/word/2006/wordml" xmlns:wps="http://schemas.microsoft.com/office/word/2010/wordprocessingShape" mc:Ignorable="w14 w15 w16se wp14">
   <w:abstractNum w:abstractNumId="0" w15:restartNumberingAfterBreak="0">
     <w:nsid w:val="00000001"/>
     <w:multiLevelType w:val="multilevel"/>
@@ -7364,7 +7702,7 @@
 </file>
 
 <file path=word/styles.xml><?xml version="1.0" encoding="utf-8"?>
-<w:styles xmlns:mc="http://schemas.openxmlformats.org/markup-compatibility/2006" xmlns:r="http://schemas.openxmlformats.org/officeDocument/2006/relationships" xmlns:w="http://schemas.openxmlformats.org/wordprocessingml/2006/main" xmlns:w14="http://schemas.microsoft.com/office/word/2010/wordml" xmlns:w15="http://schemas.microsoft.com/office/word/2012/wordml" xmlns:w16cex="http://schemas.microsoft.com/office/word/2018/wordml/cex" xmlns:w16cid="http://schemas.microsoft.com/office/word/2016/wordml/cid" xmlns:w16="http://schemas.microsoft.com/office/word/2018/wordml" xmlns:w16se="http://schemas.microsoft.com/office/word/2015/wordml/symex" mc:Ignorable="w14 w15 w16se w16cid w16 w16cex">
+<w:styles xmlns:mc="http://schemas.openxmlformats.org/markup-compatibility/2006" xmlns:r="http://schemas.openxmlformats.org/officeDocument/2006/relationships" xmlns:w="http://schemas.openxmlformats.org/wordprocessingml/2006/main" xmlns:w14="http://schemas.microsoft.com/office/word/2010/wordml" xmlns:w15="http://schemas.microsoft.com/office/word/2012/wordml" xmlns:w16se="http://schemas.microsoft.com/office/word/2015/wordml/symex" mc:Ignorable="w14 w15 w16se">
   <w:docDefaults>
     <w:rPrDefault>
       <w:rPr>
@@ -7380,7 +7718,7 @@
       </w:pPr>
     </w:pPrDefault>
   </w:docDefaults>
-  <w:latentStyles w:defLockedState="0" w:defUIPriority="99" w:defSemiHidden="0" w:defUnhideWhenUsed="0" w:defQFormat="0" w:count="376">
+  <w:latentStyles w:defLockedState="0" w:defUIPriority="99" w:defSemiHidden="0" w:defUnhideWhenUsed="0" w:defQFormat="0" w:count="371">
     <w:lsdException w:name="Normal" w:uiPriority="0" w:qFormat="1"/>
     <w:lsdException w:name="heading 1" w:uiPriority="0" w:qFormat="1"/>
     <w:lsdException w:name="heading 2" w:semiHidden="1" w:uiPriority="0" w:unhideWhenUsed="1" w:qFormat="1"/>
@@ -7752,11 +8090,6 @@
     <w:lsdException w:name="List Table 5 Dark Accent 6" w:uiPriority="50"/>
     <w:lsdException w:name="List Table 6 Colorful Accent 6" w:uiPriority="51"/>
     <w:lsdException w:name="List Table 7 Colorful Accent 6" w:uiPriority="52"/>
-    <w:lsdException w:name="Mention" w:semiHidden="1" w:unhideWhenUsed="1"/>
-    <w:lsdException w:name="Smart Hyperlink" w:semiHidden="1" w:unhideWhenUsed="1"/>
-    <w:lsdException w:name="Hashtag" w:semiHidden="1" w:unhideWhenUsed="1"/>
-    <w:lsdException w:name="Unresolved Mention" w:semiHidden="1" w:unhideWhenUsed="1"/>
-    <w:lsdException w:name="Smart Link" w:semiHidden="1" w:unhideWhenUsed="1"/>
   </w:latentStyles>
   <w:style w:type="paragraph" w:default="1" w:styleId="Normal">
     <w:name w:val="Normal"/>

</xml_diff>

<commit_message>
Add meeting rules 2
</commit_message>
<xml_diff>
--- a/docs/PM_nhóm 3.docx
+++ b/docs/PM_nhóm 3.docx
@@ -5045,24 +5045,67 @@
     </w:p>
     <w:p>
       <w:pPr>
-        <w:rPr>
-          <w:i/>
-          <w:iCs/>
-        </w:rPr>
-      </w:pPr>
-      <w:r>
-        <w:rPr>
-          <w:i/>
-          <w:iCs/>
-        </w:rPr>
+        <w:pStyle w:val="Heading2"/>
+      </w:pPr>
+      <w:r>
         <w:t>Các qui định về h</w:t>
       </w:r>
       <w:r>
-        <w:rPr>
-          <w:i/>
-          <w:iCs/>
-        </w:rPr>
-        <w:t>ọp hành với khách hàng</w:t>
+        <w:t xml:space="preserve">ọp hành với khách </w:t>
+      </w:r>
+      <w:r>
+        <w:t>hàng</w:t>
+      </w:r>
+    </w:p>
+    <w:p>
+      <w:pPr>
+        <w:pStyle w:val="ListParagraph"/>
+        <w:numPr>
+          <w:ilvl w:val="0"/>
+          <w:numId w:val="14"/>
+        </w:numPr>
+      </w:pPr>
+      <w:r>
+        <w:t>Tần suất họp: 2 lần/tháng</w:t>
+      </w:r>
+    </w:p>
+    <w:p>
+      <w:pPr>
+        <w:pStyle w:val="ListParagraph"/>
+        <w:numPr>
+          <w:ilvl w:val="0"/>
+          <w:numId w:val="14"/>
+        </w:numPr>
+      </w:pPr>
+      <w:r>
+        <w:t>Hình thức họp: 1 lần online, 1 lần offline</w:t>
+      </w:r>
+    </w:p>
+    <w:p>
+      <w:pPr>
+        <w:pStyle w:val="ListParagraph"/>
+        <w:numPr>
+          <w:ilvl w:val="0"/>
+          <w:numId w:val="14"/>
+        </w:numPr>
+      </w:pPr>
+      <w:r>
+        <w:t>Địa điểm họp: Phòng làm việc của khách</w:t>
+      </w:r>
+    </w:p>
+    <w:p>
+      <w:pPr>
+        <w:pStyle w:val="ListParagraph"/>
+        <w:numPr>
+          <w:ilvl w:val="0"/>
+          <w:numId w:val="14"/>
+        </w:numPr>
+      </w:pPr>
+      <w:r>
+        <w:t>Hình thức họp online</w:t>
+      </w:r>
+      <w:r>
+        <w:t>: Skype</w:t>
       </w:r>
     </w:p>
     <w:p>
@@ -5403,6 +5446,7 @@
           <w:b/>
           <w:bCs/>
         </w:rPr>
+        <w:lastRenderedPageBreak/>
         <w:t>Giải pháp</w:t>
       </w:r>
       <w:r>
@@ -5447,7 +5491,6 @@
           <w:b/>
           <w:bCs/>
         </w:rPr>
-        <w:lastRenderedPageBreak/>
         <w:t>Xác suât</w:t>
       </w:r>
       <w:r>
@@ -5829,6 +5872,7 @@
           <w:sz w:val="28"/>
           <w:szCs w:val="28"/>
         </w:rPr>
+        <w:lastRenderedPageBreak/>
         <w:t xml:space="preserve">  + </w:t>
       </w:r>
       <w:r>
@@ -5885,7 +5929,6 @@
       </w:pPr>
       <w:bookmarkStart w:id="17" w:name="_Toc57272155"/>
       <w:r>
-        <w:lastRenderedPageBreak/>
         <w:t>Ước lượng chất lượng</w:t>
       </w:r>
       <w:bookmarkEnd w:id="17"/>
@@ -7427,6 +7470,119 @@
     </w:lvl>
   </w:abstractNum>
   <w:abstractNum w:abstractNumId="4" w15:restartNumberingAfterBreak="0">
+    <w:nsid w:val="19EB7E43"/>
+    <w:multiLevelType w:val="hybridMultilevel"/>
+    <w:tmpl w:val="6D167812"/>
+    <w:lvl w:ilvl="0" w:tplc="04090001">
+      <w:start w:val="1"/>
+      <w:numFmt w:val="bullet"/>
+      <w:lvlText w:val=""/>
+      <w:lvlJc w:val="left"/>
+      <w:pPr>
+        <w:ind w:left="720" w:hanging="360"/>
+      </w:pPr>
+      <w:rPr>
+        <w:rFonts w:ascii="Symbol" w:hAnsi="Symbol" w:hint="default"/>
+      </w:rPr>
+    </w:lvl>
+    <w:lvl w:ilvl="1" w:tplc="04090003" w:tentative="1">
+      <w:start w:val="1"/>
+      <w:numFmt w:val="bullet"/>
+      <w:lvlText w:val="o"/>
+      <w:lvlJc w:val="left"/>
+      <w:pPr>
+        <w:ind w:left="1440" w:hanging="360"/>
+      </w:pPr>
+      <w:rPr>
+        <w:rFonts w:ascii="Courier New" w:hAnsi="Courier New" w:cs="Courier New" w:hint="default"/>
+      </w:rPr>
+    </w:lvl>
+    <w:lvl w:ilvl="2" w:tplc="04090005" w:tentative="1">
+      <w:start w:val="1"/>
+      <w:numFmt w:val="bullet"/>
+      <w:lvlText w:val=""/>
+      <w:lvlJc w:val="left"/>
+      <w:pPr>
+        <w:ind w:left="2160" w:hanging="360"/>
+      </w:pPr>
+      <w:rPr>
+        <w:rFonts w:ascii="Wingdings" w:hAnsi="Wingdings" w:hint="default"/>
+      </w:rPr>
+    </w:lvl>
+    <w:lvl w:ilvl="3" w:tplc="04090001" w:tentative="1">
+      <w:start w:val="1"/>
+      <w:numFmt w:val="bullet"/>
+      <w:lvlText w:val=""/>
+      <w:lvlJc w:val="left"/>
+      <w:pPr>
+        <w:ind w:left="2880" w:hanging="360"/>
+      </w:pPr>
+      <w:rPr>
+        <w:rFonts w:ascii="Symbol" w:hAnsi="Symbol" w:hint="default"/>
+      </w:rPr>
+    </w:lvl>
+    <w:lvl w:ilvl="4" w:tplc="04090003" w:tentative="1">
+      <w:start w:val="1"/>
+      <w:numFmt w:val="bullet"/>
+      <w:lvlText w:val="o"/>
+      <w:lvlJc w:val="left"/>
+      <w:pPr>
+        <w:ind w:left="3600" w:hanging="360"/>
+      </w:pPr>
+      <w:rPr>
+        <w:rFonts w:ascii="Courier New" w:hAnsi="Courier New" w:cs="Courier New" w:hint="default"/>
+      </w:rPr>
+    </w:lvl>
+    <w:lvl w:ilvl="5" w:tplc="04090005" w:tentative="1">
+      <w:start w:val="1"/>
+      <w:numFmt w:val="bullet"/>
+      <w:lvlText w:val=""/>
+      <w:lvlJc w:val="left"/>
+      <w:pPr>
+        <w:ind w:left="4320" w:hanging="360"/>
+      </w:pPr>
+      <w:rPr>
+        <w:rFonts w:ascii="Wingdings" w:hAnsi="Wingdings" w:hint="default"/>
+      </w:rPr>
+    </w:lvl>
+    <w:lvl w:ilvl="6" w:tplc="04090001" w:tentative="1">
+      <w:start w:val="1"/>
+      <w:numFmt w:val="bullet"/>
+      <w:lvlText w:val=""/>
+      <w:lvlJc w:val="left"/>
+      <w:pPr>
+        <w:ind w:left="5040" w:hanging="360"/>
+      </w:pPr>
+      <w:rPr>
+        <w:rFonts w:ascii="Symbol" w:hAnsi="Symbol" w:hint="default"/>
+      </w:rPr>
+    </w:lvl>
+    <w:lvl w:ilvl="7" w:tplc="04090003" w:tentative="1">
+      <w:start w:val="1"/>
+      <w:numFmt w:val="bullet"/>
+      <w:lvlText w:val="o"/>
+      <w:lvlJc w:val="left"/>
+      <w:pPr>
+        <w:ind w:left="5760" w:hanging="360"/>
+      </w:pPr>
+      <w:rPr>
+        <w:rFonts w:ascii="Courier New" w:hAnsi="Courier New" w:cs="Courier New" w:hint="default"/>
+      </w:rPr>
+    </w:lvl>
+    <w:lvl w:ilvl="8" w:tplc="04090005" w:tentative="1">
+      <w:start w:val="1"/>
+      <w:numFmt w:val="bullet"/>
+      <w:lvlText w:val=""/>
+      <w:lvlJc w:val="left"/>
+      <w:pPr>
+        <w:ind w:left="6480" w:hanging="360"/>
+      </w:pPr>
+      <w:rPr>
+        <w:rFonts w:ascii="Wingdings" w:hAnsi="Wingdings" w:hint="default"/>
+      </w:rPr>
+    </w:lvl>
+  </w:abstractNum>
+  <w:abstractNum w:abstractNumId="5" w15:restartNumberingAfterBreak="0">
     <w:nsid w:val="1FE2537C"/>
     <w:multiLevelType w:val="hybridMultilevel"/>
     <w:tmpl w:val="DC94D102"/>
@@ -7515,7 +7671,7 @@
       </w:pPr>
     </w:lvl>
   </w:abstractNum>
-  <w:abstractNum w:abstractNumId="5" w15:restartNumberingAfterBreak="0">
+  <w:abstractNum w:abstractNumId="6" w15:restartNumberingAfterBreak="0">
     <w:nsid w:val="22EB47C4"/>
     <w:multiLevelType w:val="hybridMultilevel"/>
     <w:tmpl w:val="58A2CCCA"/>
@@ -7604,7 +7760,7 @@
       </w:pPr>
     </w:lvl>
   </w:abstractNum>
-  <w:abstractNum w:abstractNumId="6" w15:restartNumberingAfterBreak="0">
+  <w:abstractNum w:abstractNumId="7" w15:restartNumberingAfterBreak="0">
     <w:nsid w:val="2EE5435E"/>
     <w:multiLevelType w:val="hybridMultilevel"/>
     <w:tmpl w:val="8D7437FC"/>
@@ -7717,7 +7873,7 @@
       </w:rPr>
     </w:lvl>
   </w:abstractNum>
-  <w:abstractNum w:abstractNumId="7" w15:restartNumberingAfterBreak="0">
+  <w:abstractNum w:abstractNumId="8" w15:restartNumberingAfterBreak="0">
     <w:nsid w:val="48A10028"/>
     <w:multiLevelType w:val="hybridMultilevel"/>
     <w:tmpl w:val="58A2CCCA"/>
@@ -7806,7 +7962,7 @@
       </w:pPr>
     </w:lvl>
   </w:abstractNum>
-  <w:abstractNum w:abstractNumId="8" w15:restartNumberingAfterBreak="0">
+  <w:abstractNum w:abstractNumId="9" w15:restartNumberingAfterBreak="0">
     <w:nsid w:val="4EAF51D8"/>
     <w:multiLevelType w:val="hybridMultilevel"/>
     <w:tmpl w:val="58A2CCCA"/>
@@ -7895,7 +8051,7 @@
       </w:pPr>
     </w:lvl>
   </w:abstractNum>
-  <w:abstractNum w:abstractNumId="9" w15:restartNumberingAfterBreak="0">
+  <w:abstractNum w:abstractNumId="10" w15:restartNumberingAfterBreak="0">
     <w:nsid w:val="65B05108"/>
     <w:multiLevelType w:val="hybridMultilevel"/>
     <w:tmpl w:val="ADD8C7C8"/>
@@ -8008,7 +8164,7 @@
       </w:rPr>
     </w:lvl>
   </w:abstractNum>
-  <w:abstractNum w:abstractNumId="10" w15:restartNumberingAfterBreak="0">
+  <w:abstractNum w:abstractNumId="11" w15:restartNumberingAfterBreak="0">
     <w:nsid w:val="675F6A00"/>
     <w:multiLevelType w:val="hybridMultilevel"/>
     <w:tmpl w:val="9078C072"/>
@@ -8121,7 +8277,7 @@
       </w:rPr>
     </w:lvl>
   </w:abstractNum>
-  <w:abstractNum w:abstractNumId="11" w15:restartNumberingAfterBreak="0">
+  <w:abstractNum w:abstractNumId="12" w15:restartNumberingAfterBreak="0">
     <w:nsid w:val="6E6566D4"/>
     <w:multiLevelType w:val="hybridMultilevel"/>
     <w:tmpl w:val="DC94D102"/>
@@ -8214,19 +8370,19 @@
     <w:abstractNumId w:val="0"/>
   </w:num>
   <w:num w:numId="2">
-    <w:abstractNumId w:val="5"/>
+    <w:abstractNumId w:val="6"/>
   </w:num>
   <w:num w:numId="3">
+    <w:abstractNumId w:val="9"/>
+  </w:num>
+  <w:num w:numId="4">
     <w:abstractNumId w:val="8"/>
   </w:num>
-  <w:num w:numId="4">
-    <w:abstractNumId w:val="7"/>
-  </w:num>
   <w:num w:numId="5">
-    <w:abstractNumId w:val="11"/>
+    <w:abstractNumId w:val="12"/>
   </w:num>
   <w:num w:numId="6">
-    <w:abstractNumId w:val="4"/>
+    <w:abstractNumId w:val="5"/>
   </w:num>
   <w:num w:numId="7">
     <w:abstractNumId w:val="1"/>
@@ -8241,16 +8397,19 @@
     </w:lvlOverride>
   </w:num>
   <w:num w:numId="10">
-    <w:abstractNumId w:val="10"/>
+    <w:abstractNumId w:val="11"/>
   </w:num>
   <w:num w:numId="11">
-    <w:abstractNumId w:val="6"/>
+    <w:abstractNumId w:val="7"/>
   </w:num>
   <w:num w:numId="12">
-    <w:abstractNumId w:val="9"/>
+    <w:abstractNumId w:val="10"/>
   </w:num>
   <w:num w:numId="13">
     <w:abstractNumId w:val="3"/>
+  </w:num>
+  <w:num w:numId="14">
+    <w:abstractNumId w:val="4"/>
   </w:num>
 </w:numbering>
 </file>

</xml_diff>

<commit_message>
change No. of kloc
</commit_message>
<xml_diff>
--- a/docs/PM_nhóm 3.docx
+++ b/docs/PM_nhóm 3.docx
@@ -4597,7 +4597,19 @@
         <w:rPr>
           <w:i/>
         </w:rPr>
-        <w:t>: 1998 dòng</w:t>
+        <w:t xml:space="preserve">: </w:t>
+      </w:r>
+      <w:r>
+        <w:rPr>
+          <w:i/>
+        </w:rPr>
+        <w:t>3000</w:t>
+      </w:r>
+      <w:r>
+        <w:rPr>
+          <w:i/>
+        </w:rPr>
+        <w:t xml:space="preserve"> dòng</w:t>
       </w:r>
     </w:p>
     <w:p>

</xml_diff>

<commit_message>
change No. of testcase
</commit_message>
<xml_diff>
--- a/docs/PM_nhóm 3.docx
+++ b/docs/PM_nhóm 3.docx
@@ -4634,7 +4634,13 @@
         <w:rPr>
           <w:i/>
         </w:rPr>
-        <w:t>100 testcase</w:t>
+        <w:t>90</w:t>
+      </w:r>
+      <w:r>
+        <w:rPr>
+          <w:i/>
+        </w:rPr>
+        <w:t xml:space="preserve"> testcase</w:t>
       </w:r>
     </w:p>
     <w:p>

</xml_diff>

<commit_message>
change No. of cmt
</commit_message>
<xml_diff>
--- a/docs/PM_nhóm 3.docx
+++ b/docs/PM_nhóm 3.docx
@@ -4676,7 +4676,14 @@
           <w:i/>
           <w:lang w:val="fr-FR"/>
         </w:rPr>
-        <w:t>1 dòng</w:t>
+        <w:t>2</w:t>
+      </w:r>
+      <w:r>
+        <w:rPr>
+          <w:i/>
+          <w:lang w:val="fr-FR"/>
+        </w:rPr>
+        <w:t xml:space="preserve"> dòng</w:t>
       </w:r>
     </w:p>
     <w:p>

</xml_diff>

<commit_message>
change No. of test
</commit_message>
<xml_diff>
--- a/docs/PM_nhóm 3.docx
+++ b/docs/PM_nhóm 3.docx
@@ -4719,7 +4719,28 @@
           <w:i/>
           <w:lang w:val="fr-FR"/>
         </w:rPr>
-        <w:t>10 unit test, 10 automation test </w:t>
+        <w:t>2</w:t>
+      </w:r>
+      <w:r>
+        <w:rPr>
+          <w:i/>
+          <w:lang w:val="fr-FR"/>
+        </w:rPr>
+        <w:t>0 unit test, 1</w:t>
+      </w:r>
+      <w:r>
+        <w:rPr>
+          <w:i/>
+          <w:lang w:val="fr-FR"/>
+        </w:rPr>
+        <w:t>5</w:t>
+      </w:r>
+      <w:r>
+        <w:rPr>
+          <w:i/>
+          <w:lang w:val="fr-FR"/>
+        </w:rPr>
+        <w:t xml:space="preserve"> automation test </w:t>
       </w:r>
     </w:p>
     <w:p>

</xml_diff>

<commit_message>
change cost in Kien's report
</commit_message>
<xml_diff>
--- a/docs/PM_nhóm 3.docx
+++ b/docs/PM_nhóm 3.docx
@@ -4531,7 +4531,25 @@
           <w:szCs w:val="28"/>
         </w:rPr>
         <w:lastRenderedPageBreak/>
-        <w:t>Chi phí phát triển  +  Chi phí kiểm thử: 12.000.000 VND</w:t>
+        <w:t xml:space="preserve">Chi phí phát triển  +  Chi phí kiểm thử: </w:t>
+      </w:r>
+      <w:r>
+        <w:rPr>
+          <w:rFonts w:ascii="Times New Roman" w:hAnsi="Times New Roman" w:cs="Times New Roman"/>
+          <w:iCs/>
+          <w:sz w:val="28"/>
+          <w:szCs w:val="28"/>
+        </w:rPr>
+        <w:t>20</w:t>
+      </w:r>
+      <w:r>
+        <w:rPr>
+          <w:rFonts w:ascii="Times New Roman" w:hAnsi="Times New Roman" w:cs="Times New Roman"/>
+          <w:iCs/>
+          <w:sz w:val="28"/>
+          <w:szCs w:val="28"/>
+        </w:rPr>
+        <w:t>.000.000 VND</w:t>
       </w:r>
     </w:p>
     <w:p>

</xml_diff>

<commit_message>
return to the origin value of Kien's report
</commit_message>
<xml_diff>
--- a/docs/PM_nhóm 3.docx
+++ b/docs/PM_nhóm 3.docx
@@ -4531,25 +4531,7 @@
           <w:szCs w:val="28"/>
         </w:rPr>
         <w:lastRenderedPageBreak/>
-        <w:t xml:space="preserve">Chi phí phát triển  +  Chi phí kiểm thử: </w:t>
-      </w:r>
-      <w:r>
-        <w:rPr>
-          <w:rFonts w:ascii="Times New Roman" w:hAnsi="Times New Roman" w:cs="Times New Roman"/>
-          <w:iCs/>
-          <w:sz w:val="28"/>
-          <w:szCs w:val="28"/>
-        </w:rPr>
-        <w:t>20</w:t>
-      </w:r>
-      <w:r>
-        <w:rPr>
-          <w:rFonts w:ascii="Times New Roman" w:hAnsi="Times New Roman" w:cs="Times New Roman"/>
-          <w:iCs/>
-          <w:sz w:val="28"/>
-          <w:szCs w:val="28"/>
-        </w:rPr>
-        <w:t>.000.000 VND</w:t>
+        <w:t>Chi phí phát triển  +  Chi phí kiểm thử: 12.000.000 VND</w:t>
       </w:r>
     </w:p>
     <w:p>

</xml_diff>

<commit_message>
cập nhật thông tin nhân sự
</commit_message>
<xml_diff>
--- a/docs/PM_nhóm 3.docx
+++ b/docs/PM_nhóm 3.docx
@@ -1,6 +1,6 @@
 
 <file path=word/document.xml><?xml version="1.0" encoding="utf-8"?>
-<w:document xmlns:wpc="http://schemas.microsoft.com/office/word/2010/wordprocessingCanvas" xmlns:cx="http://schemas.microsoft.com/office/drawing/2014/chartex" xmlns:cx1="http://schemas.microsoft.com/office/drawing/2015/9/8/chartex" xmlns:cx2="http://schemas.microsoft.com/office/drawing/2015/10/21/chartex" xmlns:cx3="http://schemas.microsoft.com/office/drawing/2016/5/9/chartex" xmlns:cx4="http://schemas.microsoft.com/office/drawing/2016/5/10/chartex" xmlns:cx5="http://schemas.microsoft.com/office/drawing/2016/5/11/chartex" xmlns:cx6="http://schemas.microsoft.com/office/drawing/2016/5/12/chartex" xmlns:cx7="http://schemas.microsoft.com/office/drawing/2016/5/13/chartex" xmlns:cx8="http://schemas.microsoft.com/office/drawing/2016/5/14/chartex" xmlns:mc="http://schemas.openxmlformats.org/markup-compatibility/2006" xmlns:aink="http://schemas.microsoft.com/office/drawing/2016/ink" xmlns:am3d="http://schemas.microsoft.com/office/drawing/2017/model3d" xmlns:o="urn:schemas-microsoft-com:office:office" xmlns:r="http://schemas.openxmlformats.org/officeDocument/2006/relationships" xmlns:m="http://schemas.openxmlformats.org/officeDocument/2006/math" xmlns:v="urn:schemas-microsoft-com:vml" xmlns:wp14="http://schemas.microsoft.com/office/word/2010/wordprocessingDrawing" xmlns:wp="http://schemas.openxmlformats.org/drawingml/2006/wordprocessingDrawing" xmlns:w10="urn:schemas-microsoft-com:office:word" xmlns:w="http://schemas.openxmlformats.org/wordprocessingml/2006/main" xmlns:w14="http://schemas.microsoft.com/office/word/2010/wordml" xmlns:w15="http://schemas.microsoft.com/office/word/2012/wordml" xmlns:w16cex="http://schemas.microsoft.com/office/word/2018/wordml/cex" xmlns:w16cid="http://schemas.microsoft.com/office/word/2016/wordml/cid" xmlns:w16="http://schemas.microsoft.com/office/word/2018/wordml" xmlns:w16se="http://schemas.microsoft.com/office/word/2015/wordml/symex" xmlns:wpg="http://schemas.microsoft.com/office/word/2010/wordprocessingGroup" xmlns:wpi="http://schemas.microsoft.com/office/word/2010/wordprocessingInk" xmlns:wne="http://schemas.microsoft.com/office/word/2006/wordml" xmlns:wps="http://schemas.microsoft.com/office/word/2010/wordprocessingShape" mc:Ignorable="w14 w15 w16se w16cid w16 w16cex wp14">
+<w:document xmlns:wpc="http://schemas.microsoft.com/office/word/2010/wordprocessingCanvas" xmlns:cx="http://schemas.microsoft.com/office/drawing/2014/chartex" xmlns:mc="http://schemas.openxmlformats.org/markup-compatibility/2006" xmlns:o="urn:schemas-microsoft-com:office:office" xmlns:r="http://schemas.openxmlformats.org/officeDocument/2006/relationships" xmlns:m="http://schemas.openxmlformats.org/officeDocument/2006/math" xmlns:v="urn:schemas-microsoft-com:vml" xmlns:wp14="http://schemas.microsoft.com/office/word/2010/wordprocessingDrawing" xmlns:wp="http://schemas.openxmlformats.org/drawingml/2006/wordprocessingDrawing" xmlns:w10="urn:schemas-microsoft-com:office:word" xmlns:w="http://schemas.openxmlformats.org/wordprocessingml/2006/main" xmlns:w14="http://schemas.microsoft.com/office/word/2010/wordml" xmlns:w15="http://schemas.microsoft.com/office/word/2012/wordml" xmlns:w16se="http://schemas.microsoft.com/office/word/2015/wordml/symex" xmlns:wpg="http://schemas.microsoft.com/office/word/2010/wordprocessingGroup" xmlns:wpi="http://schemas.microsoft.com/office/word/2010/wordprocessingInk" xmlns:wne="http://schemas.microsoft.com/office/word/2006/wordml" xmlns:wps="http://schemas.microsoft.com/office/word/2010/wordprocessingShape" mc:Ignorable="w14 w15 w16se wp14">
   <w:body>
     <w:p>
       <w:pPr>
@@ -287,7 +287,19 @@
         <w:rPr>
           <w:i/>
         </w:rPr>
-        <w:t>[Link GitHub nguồ</w:t>
+        <w:t>[</w:t>
+      </w:r>
+      <w:r>
+        <w:rPr>
+          <w:i/>
+        </w:rPr>
+        <w:t xml:space="preserve"> </w:t>
+      </w:r>
+      <w:r>
+        <w:rPr>
+          <w:i/>
+        </w:rPr>
+        <w:t>Link GitHub nguồ</w:t>
       </w:r>
       <w:r>
         <w:rPr>
@@ -295,11 +307,20 @@
         </w:rPr>
         <w:t xml:space="preserve">n: </w:t>
       </w:r>
-      <w:r>
-        <w:rPr>
-          <w:i/>
-        </w:rPr>
-        <w:t>https://github.com/dungnguyentien1998/Excel-IO</w:t>
+      <w:hyperlink r:id="rId8" w:history="1">
+        <w:r>
+          <w:rPr>
+            <w:rStyle w:val="Hyperlink"/>
+            <w:i/>
+          </w:rPr>
+          <w:t>https://github.com/dungnguyentien1998/Excel-IO</w:t>
+        </w:r>
+      </w:hyperlink>
+      <w:r>
+        <w:rPr>
+          <w:i/>
+        </w:rPr>
+        <w:t xml:space="preserve"> </w:t>
       </w:r>
       <w:r>
         <w:rPr>
@@ -2432,7 +2453,15 @@
         <w:t>(Nội dung này để tha</w:t>
       </w:r>
       <w:r>
-        <w:t>m khảo cách làm bài tập lớn. Trong Quản lý dự án, các qui tắc tương tự cũng sẽ được viết ra và phải bảo  đảm cả nhóm phải tuân thủ.)</w:t>
+        <w:t xml:space="preserve">m khảo cách làm bài tập lớn. Trong Quản lý dự án, các qui tắc tương tự cũng sẽ được viết ra và phải </w:t>
+      </w:r>
+      <w:proofErr w:type="gramStart"/>
+      <w:r>
+        <w:t>bảo  đảm</w:t>
+      </w:r>
+      <w:proofErr w:type="gramEnd"/>
+      <w:r>
+        <w:t xml:space="preserve"> cả nhóm phải tuân thủ.)</w:t>
       </w:r>
     </w:p>
     <w:p/>
@@ -2682,7 +2711,7 @@
         </w:rPr>
         <w:t xml:space="preserve">Sử dụng công cụ MS Planner với tài khoản email trường của SV.   </w:t>
       </w:r>
-      <w:hyperlink r:id="rId8" w:history="1">
+      <w:hyperlink r:id="rId9" w:history="1">
         <w:r>
           <w:rPr>
             <w:rStyle w:val="Hyperlink"/>
@@ -2779,7 +2808,7 @@
       <w:r>
         <w:t xml:space="preserve">Add tài khoản giáo viên </w:t>
       </w:r>
-      <w:hyperlink r:id="rId9" w:history="1">
+      <w:hyperlink r:id="rId10" w:history="1">
         <w:r>
           <w:rPr>
             <w:rStyle w:val="Hyperlink"/>
@@ -2835,7 +2864,7 @@
                     </pic:cNvPicPr>
                   </pic:nvPicPr>
                   <pic:blipFill>
-                    <a:blip r:embed="rId10" cstate="print">
+                    <a:blip r:embed="rId11" cstate="print">
                       <a:extLst>
                         <a:ext uri="{28A0092B-C50C-407E-A947-70E740481C1C}">
                           <a14:useLocalDpi xmlns:a14="http://schemas.microsoft.com/office/drawing/2010/main" val="0"/>
@@ -2876,10 +2905,18 @@
         </w:numPr>
       </w:pPr>
       <w:r>
-        <w:t>Ở mỗi cột,</w:t>
-      </w:r>
-      <w:r>
-        <w:t xml:space="preserve">  yêu cầu t</w:t>
+        <w:t xml:space="preserve">Ở mỗi </w:t>
+      </w:r>
+      <w:proofErr w:type="gramStart"/>
+      <w:r>
+        <w:t>cột,</w:t>
+      </w:r>
+      <w:r>
+        <w:t xml:space="preserve">  yêu</w:t>
+      </w:r>
+      <w:proofErr w:type="gramEnd"/>
+      <w:r>
+        <w:t xml:space="preserve"> cầu t</w:t>
       </w:r>
       <w:r>
         <w:t xml:space="preserve">ạo ra 12 công việc (task) và gán (assign) đều cho mỗi thành viên 3 task. </w:t>
@@ -3557,9 +3594,9 @@
       <w:pPr>
         <w:pStyle w:val="TOC3"/>
         <w:sectPr>
-          <w:headerReference w:type="default" r:id="rId11"/>
-          <w:footerReference w:type="default" r:id="rId12"/>
-          <w:footerReference w:type="first" r:id="rId13"/>
+          <w:headerReference w:type="default" r:id="rId12"/>
+          <w:footerReference w:type="default" r:id="rId13"/>
+          <w:footerReference w:type="first" r:id="rId14"/>
           <w:footnotePr>
             <w:pos w:val="beneathText"/>
           </w:footnotePr>
@@ -3645,7 +3682,7 @@
         </w:rPr>
         <w:t xml:space="preserve">(bắt buộc): </w:t>
       </w:r>
-      <w:hyperlink r:id="rId14" w:anchor="/plantaskboard?groupId=773de0bc-10ff-4444-a118-86617913b0f5&amp;planId=XIlfP90KCEeIOC2h3U0q-skAAIq_" w:history="1">
+      <w:hyperlink r:id="rId15" w:anchor="/plantaskboard?groupId=773de0bc-10ff-4444-a118-86617913b0f5&amp;planId=XIlfP90KCEeIOC2h3U0q-skAAIq_" w:history="1">
         <w:r>
           <w:rPr>
             <w:rStyle w:val="Hyperlink"/>
@@ -3687,7 +3724,7 @@
         </w:rPr>
         <w:t xml:space="preserve">(bắt buộc): </w:t>
       </w:r>
-      <w:hyperlink r:id="rId15" w:history="1">
+      <w:hyperlink r:id="rId16" w:history="1">
         <w:r>
           <w:rPr>
             <w:rStyle w:val="Hyperlink"/>
@@ -3713,37 +3750,71 @@
       </w:pPr>
       <w:bookmarkStart w:id="4" w:name="_Toc57272142"/>
       <w:r>
-        <w:t>Thông tin liên hệ phía khách hàng</w:t>
+        <w:t xml:space="preserve">Thông tin liên hệ phía khách </w:t>
+      </w:r>
+      <w:r>
+        <w:t>hang</w:t>
       </w:r>
       <w:bookmarkEnd w:id="4"/>
     </w:p>
     <w:p>
-      <w:pPr>
-        <w:rPr>
-          <w:i/>
-          <w:iCs/>
-        </w:rPr>
-      </w:pPr>
-      <w:r>
-        <w:rPr>
-          <w:i/>
-          <w:iCs/>
-        </w:rPr>
-        <w:t xml:space="preserve">Anh </w:t>
-      </w:r>
-      <w:r>
-        <w:rPr>
-          <w:i/>
-          <w:iCs/>
-        </w:rPr>
-        <w:t>Lê Văn Long</w:t>
-      </w:r>
-      <w:r>
-        <w:rPr>
-          <w:i/>
-          <w:iCs/>
-        </w:rPr>
-        <w:t xml:space="preserve">: </w:t>
+      <w:r>
+        <w:t>Thầy</w:t>
+      </w:r>
+      <w:r>
+        <w:t xml:space="preserve"> Nguyễn Đức Tiến:</w:t>
+      </w:r>
+    </w:p>
+    <w:p>
+      <w:pPr>
+        <w:pStyle w:val="ListParagraph"/>
+        <w:numPr>
+          <w:ilvl w:val="0"/>
+          <w:numId w:val="15"/>
+        </w:numPr>
+        <w:ind w:left="540" w:hanging="180"/>
+      </w:pPr>
+      <w:r>
+        <w:t>Địa chỉ: Viện Công nghệ thông tin và Truyền thông – Trường Đại học Bách Khoa Hà Nội</w:t>
+      </w:r>
+    </w:p>
+    <w:p>
+      <w:pPr>
+        <w:pStyle w:val="ListParagraph"/>
+        <w:numPr>
+          <w:ilvl w:val="0"/>
+          <w:numId w:val="15"/>
+        </w:numPr>
+        <w:ind w:left="540" w:hanging="180"/>
+        <w:rPr>
+          <w:rStyle w:val="Hyperlink"/>
+          <w:color w:val="auto"/>
+          <w:u w:val="none"/>
+        </w:rPr>
+      </w:pPr>
+      <w:r>
+        <w:t xml:space="preserve">Email: </w:t>
+      </w:r>
+      <w:hyperlink r:id="rId17" w:history="1">
+        <w:r>
+          <w:rPr>
+            <w:rStyle w:val="Hyperlink"/>
+          </w:rPr>
+          <w:t>tien.nguyenduc@hust.edu.vn</w:t>
+        </w:r>
+      </w:hyperlink>
+    </w:p>
+    <w:p>
+      <w:pPr>
+        <w:pStyle w:val="ListParagraph"/>
+        <w:numPr>
+          <w:ilvl w:val="0"/>
+          <w:numId w:val="15"/>
+        </w:numPr>
+        <w:ind w:left="540" w:hanging="180"/>
+      </w:pPr>
+      <w:r>
+        <w:t>Điện thoại: 0123456789</w:t>
       </w:r>
     </w:p>
     <w:p>
@@ -3863,7 +3934,7 @@
           <w:i/>
           <w:iCs/>
         </w:rPr>
-        <w:t xml:space="preserve">Phiên dịch: Ngọc, </w:t>
+        <w:t xml:space="preserve"> </w:t>
       </w:r>
     </w:p>
     <w:p>
@@ -3888,44 +3959,61 @@
           <w:i/>
           <w:iCs/>
         </w:rPr>
-        <w:t>Giám đốc: Hưng, tài chính, nhân sự, yêu càu cơ bản: đẹp, tròn, vàng</w:t>
-      </w:r>
-    </w:p>
-    <w:p>
-      <w:pPr>
-        <w:rPr>
-          <w:i/>
-          <w:iCs/>
-        </w:rPr>
-      </w:pPr>
-      <w:r>
-        <w:rPr>
-          <w:i/>
-          <w:iCs/>
-        </w:rPr>
-        <w:t>Trung: IT, chi tiết, báo tiến đ</w:t>
-      </w:r>
-      <w:r>
-        <w:rPr>
-          <w:i/>
-          <w:iCs/>
-        </w:rPr>
-        <w:t>ộ</w:t>
-      </w:r>
-    </w:p>
-    <w:p>
-      <w:pPr>
-        <w:rPr>
-          <w:i/>
-          <w:iCs/>
-        </w:rPr>
-      </w:pPr>
-      <w:r>
-        <w:rPr>
-          <w:i/>
-          <w:iCs/>
-        </w:rPr>
-        <w:t>Phiên dịch: Bích</w:t>
+        <w:t xml:space="preserve">Nguyễn Trung Kiên: Project Manager </w:t>
+      </w:r>
+    </w:p>
+    <w:p>
+      <w:pPr>
+        <w:rPr>
+          <w:i/>
+          <w:iCs/>
+        </w:rPr>
+      </w:pPr>
+      <w:r>
+        <w:rPr>
+          <w:i/>
+          <w:iCs/>
+        </w:rPr>
+        <w:t xml:space="preserve">Nguyễn Tiến Dũng: </w:t>
+      </w:r>
+      <w:r>
+        <w:rPr>
+          <w:i/>
+          <w:iCs/>
+        </w:rPr>
+        <w:t>Phụ trách mảng QA-QC</w:t>
+      </w:r>
+      <w:bookmarkStart w:id="7" w:name="_GoBack"/>
+      <w:bookmarkEnd w:id="7"/>
+    </w:p>
+    <w:p>
+      <w:pPr>
+        <w:rPr>
+          <w:i/>
+          <w:iCs/>
+        </w:rPr>
+      </w:pPr>
+      <w:r>
+        <w:rPr>
+          <w:i/>
+          <w:iCs/>
+        </w:rPr>
+        <w:t>Nguyễn Trần Minh Quân: Developer frontend</w:t>
+      </w:r>
+    </w:p>
+    <w:p>
+      <w:pPr>
+        <w:rPr>
+          <w:i/>
+          <w:iCs/>
+        </w:rPr>
+      </w:pPr>
+      <w:r>
+        <w:rPr>
+          <w:i/>
+          <w:iCs/>
+        </w:rPr>
+        <w:t>Nguyễn Minh Sơn: Developer backend</w:t>
       </w:r>
     </w:p>
     <w:p/>
@@ -3934,21 +4022,22 @@
       <w:pPr>
         <w:pStyle w:val="Heading1"/>
       </w:pPr>
-      <w:bookmarkStart w:id="7" w:name="_Toc57272145"/>
-      <w:r>
+      <w:bookmarkStart w:id="8" w:name="_Toc57272145"/>
+      <w:r>
+        <w:lastRenderedPageBreak/>
         <w:t>Khảo sát dự án</w:t>
       </w:r>
-      <w:bookmarkEnd w:id="7"/>
+      <w:bookmarkEnd w:id="8"/>
     </w:p>
     <w:p>
       <w:pPr>
         <w:pStyle w:val="Heading2"/>
       </w:pPr>
-      <w:bookmarkStart w:id="8" w:name="_Toc57272146"/>
+      <w:bookmarkStart w:id="9" w:name="_Toc57272146"/>
       <w:r>
         <w:t>Thống kê về mã nguồn</w:t>
       </w:r>
-      <w:bookmarkEnd w:id="8"/>
+      <w:bookmarkEnd w:id="9"/>
     </w:p>
     <w:p>
       <w:pPr>
@@ -3987,100 +4076,6 @@
             <wp:extent cx="5575300" cy="1125220"/>
             <wp:effectExtent l="0" t="0" r="6350" b="0"/>
             <wp:docPr id="3" name="Picture 3"/>
-            <wp:cNvGraphicFramePr>
-              <a:graphicFrameLocks xmlns:a="http://schemas.openxmlformats.org/drawingml/2006/main" noChangeAspect="1"/>
-            </wp:cNvGraphicFramePr>
-            <a:graphic xmlns:a="http://schemas.openxmlformats.org/drawingml/2006/main">
-              <a:graphicData uri="http://schemas.openxmlformats.org/drawingml/2006/picture">
-                <pic:pic xmlns:pic="http://schemas.openxmlformats.org/drawingml/2006/picture">
-                  <pic:nvPicPr>
-                    <pic:cNvPr id="1" name=""/>
-                    <pic:cNvPicPr/>
-                  </pic:nvPicPr>
-                  <pic:blipFill>
-                    <a:blip r:embed="rId16"/>
-                    <a:stretch>
-                      <a:fillRect/>
-                    </a:stretch>
-                  </pic:blipFill>
-                  <pic:spPr>
-                    <a:xfrm>
-                      <a:off x="0" y="0"/>
-                      <a:ext cx="5575300" cy="1125220"/>
-                    </a:xfrm>
-                    <a:prstGeom prst="rect">
-                      <a:avLst/>
-                    </a:prstGeom>
-                  </pic:spPr>
-                </pic:pic>
-              </a:graphicData>
-            </a:graphic>
-          </wp:inline>
-        </w:drawing>
-      </w:r>
-    </w:p>
-    <w:p/>
-    <w:p>
-      <w:r>
-        <w:rPr>
-          <w:noProof/>
-          <w:lang w:eastAsia="en-US" w:bidi="ar-SA"/>
-        </w:rPr>
-        <w:drawing>
-          <wp:inline distT="0" distB="0" distL="0" distR="0" wp14:anchorId="513ADBC1" wp14:editId="5A0D6356">
-            <wp:extent cx="5575300" cy="1227455"/>
-            <wp:effectExtent l="0" t="0" r="6350" b="0"/>
-            <wp:docPr id="1" name="Picture 1"/>
-            <wp:cNvGraphicFramePr>
-              <a:graphicFrameLocks xmlns:a="http://schemas.openxmlformats.org/drawingml/2006/main" noChangeAspect="1"/>
-            </wp:cNvGraphicFramePr>
-            <a:graphic xmlns:a="http://schemas.openxmlformats.org/drawingml/2006/main">
-              <a:graphicData uri="http://schemas.openxmlformats.org/drawingml/2006/picture">
-                <pic:pic xmlns:pic="http://schemas.openxmlformats.org/drawingml/2006/picture">
-                  <pic:nvPicPr>
-                    <pic:cNvPr id="1" name=""/>
-                    <pic:cNvPicPr/>
-                  </pic:nvPicPr>
-                  <pic:blipFill>
-                    <a:blip r:embed="rId17"/>
-                    <a:stretch>
-                      <a:fillRect/>
-                    </a:stretch>
-                  </pic:blipFill>
-                  <pic:spPr>
-                    <a:xfrm>
-                      <a:off x="0" y="0"/>
-                      <a:ext cx="5575300" cy="1227455"/>
-                    </a:xfrm>
-                    <a:prstGeom prst="rect">
-                      <a:avLst/>
-                    </a:prstGeom>
-                  </pic:spPr>
-                </pic:pic>
-              </a:graphicData>
-            </a:graphic>
-          </wp:inline>
-        </w:drawing>
-      </w:r>
-    </w:p>
-    <w:p/>
-    <w:p>
-      <w:pPr>
-        <w:rPr>
-          <w:i/>
-          <w:iCs/>
-        </w:rPr>
-      </w:pPr>
-      <w:r>
-        <w:rPr>
-          <w:noProof/>
-          <w:lang w:eastAsia="en-US" w:bidi="ar-SA"/>
-        </w:rPr>
-        <w:drawing>
-          <wp:inline distT="0" distB="0" distL="0" distR="0" wp14:anchorId="4EA8CD7B" wp14:editId="3CDFCF76">
-            <wp:extent cx="5575300" cy="2816225"/>
-            <wp:effectExtent l="0" t="0" r="6350" b="3175"/>
-            <wp:docPr id="5" name="Picture 5"/>
             <wp:cNvGraphicFramePr>
               <a:graphicFrameLocks xmlns:a="http://schemas.openxmlformats.org/drawingml/2006/main" noChangeAspect="1"/>
             </wp:cNvGraphicFramePr>
@@ -4100,6 +4095,100 @@
                   <pic:spPr>
                     <a:xfrm>
                       <a:off x="0" y="0"/>
+                      <a:ext cx="5575300" cy="1125220"/>
+                    </a:xfrm>
+                    <a:prstGeom prst="rect">
+                      <a:avLst/>
+                    </a:prstGeom>
+                  </pic:spPr>
+                </pic:pic>
+              </a:graphicData>
+            </a:graphic>
+          </wp:inline>
+        </w:drawing>
+      </w:r>
+    </w:p>
+    <w:p/>
+    <w:p>
+      <w:r>
+        <w:rPr>
+          <w:noProof/>
+          <w:lang w:eastAsia="en-US" w:bidi="ar-SA"/>
+        </w:rPr>
+        <w:drawing>
+          <wp:inline distT="0" distB="0" distL="0" distR="0" wp14:anchorId="513ADBC1" wp14:editId="5A0D6356">
+            <wp:extent cx="5575300" cy="1227455"/>
+            <wp:effectExtent l="0" t="0" r="6350" b="0"/>
+            <wp:docPr id="1" name="Picture 1"/>
+            <wp:cNvGraphicFramePr>
+              <a:graphicFrameLocks xmlns:a="http://schemas.openxmlformats.org/drawingml/2006/main" noChangeAspect="1"/>
+            </wp:cNvGraphicFramePr>
+            <a:graphic xmlns:a="http://schemas.openxmlformats.org/drawingml/2006/main">
+              <a:graphicData uri="http://schemas.openxmlformats.org/drawingml/2006/picture">
+                <pic:pic xmlns:pic="http://schemas.openxmlformats.org/drawingml/2006/picture">
+                  <pic:nvPicPr>
+                    <pic:cNvPr id="1" name=""/>
+                    <pic:cNvPicPr/>
+                  </pic:nvPicPr>
+                  <pic:blipFill>
+                    <a:blip r:embed="rId19"/>
+                    <a:stretch>
+                      <a:fillRect/>
+                    </a:stretch>
+                  </pic:blipFill>
+                  <pic:spPr>
+                    <a:xfrm>
+                      <a:off x="0" y="0"/>
+                      <a:ext cx="5575300" cy="1227455"/>
+                    </a:xfrm>
+                    <a:prstGeom prst="rect">
+                      <a:avLst/>
+                    </a:prstGeom>
+                  </pic:spPr>
+                </pic:pic>
+              </a:graphicData>
+            </a:graphic>
+          </wp:inline>
+        </w:drawing>
+      </w:r>
+    </w:p>
+    <w:p/>
+    <w:p>
+      <w:pPr>
+        <w:rPr>
+          <w:i/>
+          <w:iCs/>
+        </w:rPr>
+      </w:pPr>
+      <w:r>
+        <w:rPr>
+          <w:noProof/>
+          <w:lang w:eastAsia="en-US" w:bidi="ar-SA"/>
+        </w:rPr>
+        <w:drawing>
+          <wp:inline distT="0" distB="0" distL="0" distR="0" wp14:anchorId="4EA8CD7B" wp14:editId="3CDFCF76">
+            <wp:extent cx="5575300" cy="2816225"/>
+            <wp:effectExtent l="0" t="0" r="6350" b="3175"/>
+            <wp:docPr id="5" name="Picture 5"/>
+            <wp:cNvGraphicFramePr>
+              <a:graphicFrameLocks xmlns:a="http://schemas.openxmlformats.org/drawingml/2006/main" noChangeAspect="1"/>
+            </wp:cNvGraphicFramePr>
+            <a:graphic xmlns:a="http://schemas.openxmlformats.org/drawingml/2006/main">
+              <a:graphicData uri="http://schemas.openxmlformats.org/drawingml/2006/picture">
+                <pic:pic xmlns:pic="http://schemas.openxmlformats.org/drawingml/2006/picture">
+                  <pic:nvPicPr>
+                    <pic:cNvPr id="1" name=""/>
+                    <pic:cNvPicPr/>
+                  </pic:nvPicPr>
+                  <pic:blipFill>
+                    <a:blip r:embed="rId20"/>
+                    <a:stretch>
+                      <a:fillRect/>
+                    </a:stretch>
+                  </pic:blipFill>
+                  <pic:spPr>
+                    <a:xfrm>
+                      <a:off x="0" y="0"/>
                       <a:ext cx="5575300" cy="2816225"/>
                     </a:xfrm>
                     <a:prstGeom prst="rect">
@@ -4203,6 +4292,7 @@
           <w:sz w:val="28"/>
           <w:szCs w:val="28"/>
         </w:rPr>
+        <w:lastRenderedPageBreak/>
         <w:t xml:space="preserve">    + Tỷ lệ chú thích code: 1.3%</w:t>
       </w:r>
     </w:p>
@@ -4271,7 +4361,6 @@
           <w:sz w:val="28"/>
           <w:szCs w:val="28"/>
         </w:rPr>
-        <w:lastRenderedPageBreak/>
         <w:t xml:space="preserve">    + Stms/method: 7.51</w:t>
       </w:r>
     </w:p>
@@ -4306,11 +4395,11 @@
       <w:pPr>
         <w:pStyle w:val="Heading2"/>
       </w:pPr>
-      <w:bookmarkStart w:id="9" w:name="_Toc57272147"/>
+      <w:bookmarkStart w:id="10" w:name="_Toc57272147"/>
       <w:r>
         <w:t>Thống kê về hợp tác</w:t>
       </w:r>
-      <w:bookmarkEnd w:id="9"/>
+      <w:bookmarkEnd w:id="10"/>
     </w:p>
     <w:p>
       <w:pPr>
@@ -4370,8 +4459,17 @@
           <w:i/>
           <w:iCs/>
         </w:rPr>
-        <w:t>: 30 (của project sau khi fork hiện tại: )</w:t>
-      </w:r>
+        <w:t>: 30 (của project sau khi fork hiện tại</w:t>
+      </w:r>
+      <w:proofErr w:type="gramStart"/>
+      <w:r>
+        <w:rPr>
+          <w:i/>
+          <w:iCs/>
+        </w:rPr>
+        <w:t>: )</w:t>
+      </w:r>
+      <w:proofErr w:type="gramEnd"/>
     </w:p>
     <w:p>
       <w:pPr>
@@ -4429,7 +4527,7 @@
           <w:iCs/>
         </w:rPr>
       </w:pPr>
-      <w:bookmarkStart w:id="10" w:name="_Toc57272148"/>
+      <w:bookmarkStart w:id="11" w:name="_Toc57272148"/>
       <w:r>
         <w:rPr>
           <w:i/>
@@ -4891,9 +4989,10 @@
         <w:pStyle w:val="Heading2"/>
       </w:pPr>
       <w:r>
+        <w:lastRenderedPageBreak/>
         <w:t>Kết quả chạy thử nghiệm</w:t>
       </w:r>
-      <w:bookmarkEnd w:id="10"/>
+      <w:bookmarkEnd w:id="11"/>
     </w:p>
     <w:p>
       <w:pPr>
@@ -4914,11 +5013,11 @@
       <w:pPr>
         <w:pStyle w:val="Heading2"/>
       </w:pPr>
-      <w:bookmarkStart w:id="11" w:name="_Toc57272149"/>
+      <w:bookmarkStart w:id="12" w:name="_Toc57272149"/>
       <w:r>
         <w:t>Phạm vi dự án</w:t>
       </w:r>
-      <w:bookmarkEnd w:id="11"/>
+      <w:bookmarkEnd w:id="12"/>
     </w:p>
     <w:p>
       <w:pPr>
@@ -4946,12 +5045,11 @@
       <w:pPr>
         <w:pStyle w:val="Heading1"/>
       </w:pPr>
-      <w:bookmarkStart w:id="12" w:name="_Toc57272150"/>
-      <w:r>
-        <w:lastRenderedPageBreak/>
+      <w:bookmarkStart w:id="13" w:name="_Toc57272150"/>
+      <w:r>
         <w:t>Giao tiếp/Trao đổi thông tin</w:t>
       </w:r>
-      <w:bookmarkEnd w:id="12"/>
+      <w:bookmarkEnd w:id="13"/>
     </w:p>
     <w:p>
       <w:pPr>
@@ -5132,21 +5230,21 @@
       <w:pPr>
         <w:pStyle w:val="Heading1"/>
       </w:pPr>
-      <w:bookmarkStart w:id="13" w:name="_Toc57272151"/>
+      <w:bookmarkStart w:id="14" w:name="_Toc57272151"/>
       <w:r>
         <w:t>Ước lượng chung</w:t>
       </w:r>
-      <w:bookmarkEnd w:id="13"/>
+      <w:bookmarkEnd w:id="14"/>
     </w:p>
     <w:p>
       <w:pPr>
         <w:pStyle w:val="Heading2"/>
       </w:pPr>
-      <w:bookmarkStart w:id="14" w:name="_Toc57272152"/>
+      <w:bookmarkStart w:id="15" w:name="_Toc57272152"/>
       <w:r>
         <w:t>Ước lượng thời gian</w:t>
       </w:r>
-      <w:bookmarkEnd w:id="14"/>
+      <w:bookmarkEnd w:id="15"/>
     </w:p>
     <w:p>
       <w:pPr>
@@ -5200,11 +5298,11 @@
       <w:pPr>
         <w:pStyle w:val="Heading2"/>
       </w:pPr>
-      <w:bookmarkStart w:id="15" w:name="_Toc57272153"/>
+      <w:bookmarkStart w:id="16" w:name="_Toc57272153"/>
       <w:r>
         <w:t>Ước lượng rủi ro</w:t>
       </w:r>
-      <w:bookmarkEnd w:id="15"/>
+      <w:bookmarkEnd w:id="16"/>
     </w:p>
     <w:p>
       <w:pPr>
@@ -5326,6 +5424,7 @@
         <w:pStyle w:val="Heading3"/>
       </w:pPr>
       <w:r>
+        <w:lastRenderedPageBreak/>
         <w:t xml:space="preserve">Dịch COVID-19 </w:t>
       </w:r>
       <w:r>
@@ -5392,7 +5491,6 @@
           <w:b/>
           <w:bCs/>
         </w:rPr>
-        <w:lastRenderedPageBreak/>
         <w:t>Giải pháp</w:t>
       </w:r>
       <w:r>
@@ -5707,6 +5805,7 @@
         <w:pStyle w:val="Heading3"/>
       </w:pPr>
       <w:r>
+        <w:lastRenderedPageBreak/>
         <w:t>Người dùng nhập liệu bằng các ký tự đặc biệt khó nhận diện</w:t>
       </w:r>
     </w:p>
@@ -5770,19 +5869,26 @@
         <w:t>Giải pháp</w:t>
       </w:r>
       <w:r>
-        <w:t>: đưa ra cảnh báo với người dùng, nếu người dùng vẫn tiếp tục sử dụng thì có thể thay thế các ký tự đặc biệt không nhận diện được bằng một số ký tự mặc định để chỉ ra rằng đó là ký tự đặc biệt khó nhận  dạng.</w:t>
+        <w:t xml:space="preserve">: đưa ra cảnh báo với người dùng, nếu người dùng vẫn tiếp tục sử dụng thì có thể thay thế các ký tự đặc biệt không nhận diện được bằng một số ký tự mặc định để chỉ ra rằng đó là ký tự đặc biệt khó </w:t>
+      </w:r>
+      <w:proofErr w:type="gramStart"/>
+      <w:r>
+        <w:t>nhận  dạng</w:t>
+      </w:r>
+      <w:proofErr w:type="gramEnd"/>
+      <w:r>
+        <w:t>.</w:t>
       </w:r>
     </w:p>
     <w:p>
       <w:pPr>
         <w:pStyle w:val="Heading1"/>
       </w:pPr>
-      <w:bookmarkStart w:id="16" w:name="_Toc57272154"/>
-      <w:r>
-        <w:lastRenderedPageBreak/>
+      <w:bookmarkStart w:id="17" w:name="_Toc57272154"/>
+      <w:r>
         <w:t>Ước lượng giá thành</w:t>
       </w:r>
-      <w:bookmarkEnd w:id="16"/>
+      <w:bookmarkEnd w:id="17"/>
     </w:p>
     <w:p>
       <w:pPr>
@@ -5828,8 +5934,9 @@
           <w:sz w:val="28"/>
           <w:szCs w:val="28"/>
         </w:rPr>
-        <w:t xml:space="preserve">Chi phí phát triển </w:t>
-      </w:r>
+        <w:t xml:space="preserve">Chi phí phát </w:t>
+      </w:r>
+      <w:proofErr w:type="gramStart"/>
       <w:r>
         <w:rPr>
           <w:rFonts w:ascii="Times New Roman" w:hAnsi="Times New Roman" w:cs="Times New Roman"/>
@@ -5837,7 +5944,7 @@
           <w:sz w:val="28"/>
           <w:szCs w:val="28"/>
         </w:rPr>
-        <w:t xml:space="preserve"> và </w:t>
+        <w:t xml:space="preserve">triển </w:t>
       </w:r>
       <w:r>
         <w:rPr>
@@ -5846,8 +5953,9 @@
           <w:sz w:val="28"/>
           <w:szCs w:val="28"/>
         </w:rPr>
-        <w:t>kiểm thử</w:t>
-      </w:r>
+        <w:t xml:space="preserve"> và</w:t>
+      </w:r>
+      <w:proofErr w:type="gramEnd"/>
       <w:r>
         <w:rPr>
           <w:rFonts w:ascii="Times New Roman" w:hAnsi="Times New Roman" w:cs="Times New Roman"/>
@@ -5855,18 +5963,17 @@
           <w:sz w:val="28"/>
           <w:szCs w:val="28"/>
         </w:rPr>
-        <w:t xml:space="preserve"> sản phẩm: 12.000.000 VND</w:t>
-      </w:r>
-    </w:p>
-    <w:p>
-      <w:pPr>
+        <w:t xml:space="preserve"> </w:t>
+      </w:r>
+      <w:r>
         <w:rPr>
           <w:rFonts w:ascii="Times New Roman" w:hAnsi="Times New Roman" w:cs="Times New Roman"/>
           <w:iCs/>
           <w:sz w:val="28"/>
           <w:szCs w:val="28"/>
         </w:rPr>
-      </w:pPr>
+        <w:t>kiểm thử</w:t>
+      </w:r>
       <w:r>
         <w:rPr>
           <w:rFonts w:ascii="Times New Roman" w:hAnsi="Times New Roman" w:cs="Times New Roman"/>
@@ -5874,7 +5981,7 @@
           <w:sz w:val="28"/>
           <w:szCs w:val="28"/>
         </w:rPr>
-        <w:t>(Toàn bộ quy trình phát triển và kiểm thử sản phẩm kéo dài trong 12 tháng)</w:t>
+        <w:t xml:space="preserve"> sản phẩm: 12.000.000 VND</w:t>
       </w:r>
     </w:p>
     <w:p>
@@ -5893,17 +6000,18 @@
           <w:sz w:val="28"/>
           <w:szCs w:val="28"/>
         </w:rPr>
-        <w:t xml:space="preserve">  + </w:t>
-      </w:r>
-      <w:r>
+        <w:t>(Toàn bộ quy trình phát triển và kiểm thử sản phẩm kéo dài trong 12 tháng)</w:t>
+      </w:r>
+    </w:p>
+    <w:p>
+      <w:pPr>
         <w:rPr>
           <w:rFonts w:ascii="Times New Roman" w:hAnsi="Times New Roman" w:cs="Times New Roman"/>
           <w:iCs/>
           <w:sz w:val="28"/>
           <w:szCs w:val="28"/>
         </w:rPr>
-        <w:t>Chi phí vận hành, quản lý, hành chính</w:t>
-      </w:r>
+      </w:pPr>
       <w:r>
         <w:rPr>
           <w:rFonts w:ascii="Times New Roman" w:hAnsi="Times New Roman" w:cs="Times New Roman"/>
@@ -5911,7 +6019,7 @@
           <w:sz w:val="28"/>
           <w:szCs w:val="28"/>
         </w:rPr>
-        <w:t>: 10.000.000 VND/năm</w:t>
+        <w:t xml:space="preserve">  + </w:t>
       </w:r>
       <w:r>
         <w:rPr>
@@ -5920,10 +6028,8 @@
           <w:sz w:val="28"/>
           <w:szCs w:val="28"/>
         </w:rPr>
-        <w:t xml:space="preserve">  </w:t>
-      </w:r>
-    </w:p>
-    <w:p>
+        <w:t>Chi phí vận hành, quản lý, hành chính</w:t>
+      </w:r>
       <w:r>
         <w:rPr>
           <w:rFonts w:ascii="Times New Roman" w:hAnsi="Times New Roman" w:cs="Times New Roman"/>
@@ -5931,7 +6037,7 @@
           <w:sz w:val="28"/>
           <w:szCs w:val="28"/>
         </w:rPr>
-        <w:t xml:space="preserve">  </w:t>
+        <w:t>: 10.000.000 VND/năm</w:t>
       </w:r>
       <w:r>
         <w:rPr>
@@ -5940,6 +6046,26 @@
           <w:sz w:val="28"/>
           <w:szCs w:val="28"/>
         </w:rPr>
+        <w:t xml:space="preserve">  </w:t>
+      </w:r>
+    </w:p>
+    <w:p>
+      <w:r>
+        <w:rPr>
+          <w:rFonts w:ascii="Times New Roman" w:hAnsi="Times New Roman" w:cs="Times New Roman"/>
+          <w:iCs/>
+          <w:sz w:val="28"/>
+          <w:szCs w:val="28"/>
+        </w:rPr>
+        <w:t xml:space="preserve">  </w:t>
+      </w:r>
+      <w:r>
+        <w:rPr>
+          <w:rFonts w:ascii="Times New Roman" w:hAnsi="Times New Roman" w:cs="Times New Roman"/>
+          <w:iCs/>
+          <w:sz w:val="28"/>
+          <w:szCs w:val="28"/>
+        </w:rPr>
         <w:t>+ Chi phí kính doanh, quảng cáo, tiếp thị: 5.000.000 VND/năm</w:t>
       </w:r>
     </w:p>
@@ -5947,19 +6073,19 @@
       <w:pPr>
         <w:pStyle w:val="Heading1"/>
       </w:pPr>
-      <w:bookmarkStart w:id="17" w:name="_Toc57272155"/>
+      <w:bookmarkStart w:id="18" w:name="_Toc57272155"/>
       <w:r>
         <w:t>Ước lượng chất lượng</w:t>
       </w:r>
-      <w:bookmarkEnd w:id="17"/>
-    </w:p>
-    <w:p>
-      <w:pPr>
-        <w:rPr>
-          <w:i/>
-        </w:rPr>
-      </w:pPr>
-      <w:bookmarkStart w:id="18" w:name="_Toc57272156"/>
+      <w:bookmarkEnd w:id="18"/>
+    </w:p>
+    <w:p>
+      <w:pPr>
+        <w:rPr>
+          <w:i/>
+        </w:rPr>
+      </w:pPr>
+      <w:bookmarkStart w:id="19" w:name="_Toc57272156"/>
       <w:r>
         <w:rPr>
           <w:i/>
@@ -6031,7 +6157,7 @@
       <w:r>
         <w:t>Đóng dự án</w:t>
       </w:r>
-      <w:bookmarkEnd w:id="18"/>
+      <w:bookmarkEnd w:id="19"/>
     </w:p>
     <w:p>
       <w:r>
@@ -6042,11 +6168,11 @@
       <w:pPr>
         <w:pStyle w:val="Heading2"/>
       </w:pPr>
-      <w:bookmarkStart w:id="19" w:name="_Toc57272157"/>
+      <w:bookmarkStart w:id="20" w:name="_Toc57272157"/>
       <w:r>
         <w:t>Quản lý mã nguồn</w:t>
       </w:r>
-      <w:bookmarkEnd w:id="19"/>
+      <w:bookmarkEnd w:id="20"/>
     </w:p>
     <w:p>
       <w:r>
@@ -6123,11 +6249,11 @@
       <w:pPr>
         <w:pStyle w:val="Heading2"/>
       </w:pPr>
-      <w:bookmarkStart w:id="20" w:name="_Toc57272158"/>
+      <w:bookmarkStart w:id="21" w:name="_Toc57272158"/>
       <w:r>
         <w:t>Quản lý công việc</w:t>
       </w:r>
-      <w:bookmarkEnd w:id="20"/>
+      <w:bookmarkEnd w:id="21"/>
     </w:p>
     <w:p>
       <w:r>
@@ -6158,6 +6284,7 @@
         </w:numPr>
       </w:pPr>
       <w:r>
+        <w:lastRenderedPageBreak/>
         <w:t>Bố trí task theo Schedule</w:t>
       </w:r>
     </w:p>
@@ -6168,14 +6295,14 @@
           <w:lang w:eastAsia="en-US" w:bidi="ar-SA"/>
         </w:rPr>
       </w:pPr>
-      <w:bookmarkStart w:id="21" w:name="_Toc57272159"/>
+      <w:bookmarkStart w:id="22" w:name="_Toc57272159"/>
       <w:r>
         <w:rPr>
           <w:lang w:eastAsia="en-US" w:bidi="ar-SA"/>
         </w:rPr>
         <w:t>Danh mục tài liệu liên quan</w:t>
       </w:r>
-      <w:bookmarkEnd w:id="21"/>
+      <w:bookmarkEnd w:id="22"/>
     </w:p>
     <w:p>
       <w:pPr>
@@ -6194,12 +6321,12 @@
     <w:p/>
     <w:p/>
     <w:sectPr>
-      <w:headerReference w:type="even" r:id="rId19"/>
-      <w:headerReference w:type="default" r:id="rId20"/>
-      <w:footerReference w:type="even" r:id="rId21"/>
-      <w:footerReference w:type="default" r:id="rId22"/>
-      <w:headerReference w:type="first" r:id="rId23"/>
-      <w:footerReference w:type="first" r:id="rId24"/>
+      <w:headerReference w:type="even" r:id="rId21"/>
+      <w:headerReference w:type="default" r:id="rId22"/>
+      <w:footerReference w:type="even" r:id="rId23"/>
+      <w:footerReference w:type="default" r:id="rId24"/>
+      <w:headerReference w:type="first" r:id="rId25"/>
+      <w:footerReference w:type="first" r:id="rId26"/>
       <w:footnotePr>
         <w:pos w:val="beneathText"/>
       </w:footnotePr>
@@ -6213,7 +6340,7 @@
 </file>
 
 <file path=word/endnotes.xml><?xml version="1.0" encoding="utf-8"?>
-<w:endnotes xmlns:wpc="http://schemas.microsoft.com/office/word/2010/wordprocessingCanvas" xmlns:cx="http://schemas.microsoft.com/office/drawing/2014/chartex" xmlns:cx1="http://schemas.microsoft.com/office/drawing/2015/9/8/chartex" xmlns:cx2="http://schemas.microsoft.com/office/drawing/2015/10/21/chartex" xmlns:cx3="http://schemas.microsoft.com/office/drawing/2016/5/9/chartex" xmlns:cx4="http://schemas.microsoft.com/office/drawing/2016/5/10/chartex" xmlns:cx5="http://schemas.microsoft.com/office/drawing/2016/5/11/chartex" xmlns:cx6="http://schemas.microsoft.com/office/drawing/2016/5/12/chartex" xmlns:cx7="http://schemas.microsoft.com/office/drawing/2016/5/13/chartex" xmlns:cx8="http://schemas.microsoft.com/office/drawing/2016/5/14/chartex" xmlns:mc="http://schemas.openxmlformats.org/markup-compatibility/2006" xmlns:aink="http://schemas.microsoft.com/office/drawing/2016/ink" xmlns:am3d="http://schemas.microsoft.com/office/drawing/2017/model3d" xmlns:o="urn:schemas-microsoft-com:office:office" xmlns:r="http://schemas.openxmlformats.org/officeDocument/2006/relationships" xmlns:m="http://schemas.openxmlformats.org/officeDocument/2006/math" xmlns:v="urn:schemas-microsoft-com:vml" xmlns:wp14="http://schemas.microsoft.com/office/word/2010/wordprocessingDrawing" xmlns:wp="http://schemas.openxmlformats.org/drawingml/2006/wordprocessingDrawing" xmlns:w10="urn:schemas-microsoft-com:office:word" xmlns:w="http://schemas.openxmlformats.org/wordprocessingml/2006/main" xmlns:w14="http://schemas.microsoft.com/office/word/2010/wordml" xmlns:w15="http://schemas.microsoft.com/office/word/2012/wordml" xmlns:w16cex="http://schemas.microsoft.com/office/word/2018/wordml/cex" xmlns:w16cid="http://schemas.microsoft.com/office/word/2016/wordml/cid" xmlns:w16="http://schemas.microsoft.com/office/word/2018/wordml" xmlns:w16se="http://schemas.microsoft.com/office/word/2015/wordml/symex" xmlns:wpg="http://schemas.microsoft.com/office/word/2010/wordprocessingGroup" xmlns:wpi="http://schemas.microsoft.com/office/word/2010/wordprocessingInk" xmlns:wne="http://schemas.microsoft.com/office/word/2006/wordml" xmlns:wps="http://schemas.microsoft.com/office/word/2010/wordprocessingShape" mc:Ignorable="w14 w15 w16se w16cid w16 w16cex wp14">
+<w:endnotes xmlns:wpc="http://schemas.microsoft.com/office/word/2010/wordprocessingCanvas" xmlns:cx="http://schemas.microsoft.com/office/drawing/2014/chartex" xmlns:mc="http://schemas.openxmlformats.org/markup-compatibility/2006" xmlns:o="urn:schemas-microsoft-com:office:office" xmlns:r="http://schemas.openxmlformats.org/officeDocument/2006/relationships" xmlns:m="http://schemas.openxmlformats.org/officeDocument/2006/math" xmlns:v="urn:schemas-microsoft-com:vml" xmlns:wp14="http://schemas.microsoft.com/office/word/2010/wordprocessingDrawing" xmlns:wp="http://schemas.openxmlformats.org/drawingml/2006/wordprocessingDrawing" xmlns:w10="urn:schemas-microsoft-com:office:word" xmlns:w="http://schemas.openxmlformats.org/wordprocessingml/2006/main" xmlns:w14="http://schemas.microsoft.com/office/word/2010/wordml" xmlns:w15="http://schemas.microsoft.com/office/word/2012/wordml" xmlns:w16se="http://schemas.microsoft.com/office/word/2015/wordml/symex" xmlns:wpg="http://schemas.microsoft.com/office/word/2010/wordprocessingGroup" xmlns:wpi="http://schemas.microsoft.com/office/word/2010/wordprocessingInk" xmlns:wne="http://schemas.microsoft.com/office/word/2006/wordml" xmlns:wps="http://schemas.microsoft.com/office/word/2010/wordprocessingShape" mc:Ignorable="w14 w15 w16se wp14">
   <w:endnote w:type="separator" w:id="-1">
     <w:p>
       <w:pPr>
@@ -6238,7 +6365,7 @@
 </file>
 
 <file path=word/footer1.xml><?xml version="1.0" encoding="utf-8"?>
-<w:ftr xmlns:wpc="http://schemas.microsoft.com/office/word/2010/wordprocessingCanvas" xmlns:cx="http://schemas.microsoft.com/office/drawing/2014/chartex" xmlns:cx1="http://schemas.microsoft.com/office/drawing/2015/9/8/chartex" xmlns:cx2="http://schemas.microsoft.com/office/drawing/2015/10/21/chartex" xmlns:cx3="http://schemas.microsoft.com/office/drawing/2016/5/9/chartex" xmlns:cx4="http://schemas.microsoft.com/office/drawing/2016/5/10/chartex" xmlns:cx5="http://schemas.microsoft.com/office/drawing/2016/5/11/chartex" xmlns:cx6="http://schemas.microsoft.com/office/drawing/2016/5/12/chartex" xmlns:cx7="http://schemas.microsoft.com/office/drawing/2016/5/13/chartex" xmlns:cx8="http://schemas.microsoft.com/office/drawing/2016/5/14/chartex" xmlns:mc="http://schemas.openxmlformats.org/markup-compatibility/2006" xmlns:aink="http://schemas.microsoft.com/office/drawing/2016/ink" xmlns:am3d="http://schemas.microsoft.com/office/drawing/2017/model3d" xmlns:o="urn:schemas-microsoft-com:office:office" xmlns:r="http://schemas.openxmlformats.org/officeDocument/2006/relationships" xmlns:m="http://schemas.openxmlformats.org/officeDocument/2006/math" xmlns:v="urn:schemas-microsoft-com:vml" xmlns:wp14="http://schemas.microsoft.com/office/word/2010/wordprocessingDrawing" xmlns:wp="http://schemas.openxmlformats.org/drawingml/2006/wordprocessingDrawing" xmlns:w10="urn:schemas-microsoft-com:office:word" xmlns:w="http://schemas.openxmlformats.org/wordprocessingml/2006/main" xmlns:w14="http://schemas.microsoft.com/office/word/2010/wordml" xmlns:w15="http://schemas.microsoft.com/office/word/2012/wordml" xmlns:w16cex="http://schemas.microsoft.com/office/word/2018/wordml/cex" xmlns:w16cid="http://schemas.microsoft.com/office/word/2016/wordml/cid" xmlns:w16="http://schemas.microsoft.com/office/word/2018/wordml" xmlns:w16se="http://schemas.microsoft.com/office/word/2015/wordml/symex" xmlns:wpg="http://schemas.microsoft.com/office/word/2010/wordprocessingGroup" xmlns:wpi="http://schemas.microsoft.com/office/word/2010/wordprocessingInk" xmlns:wne="http://schemas.microsoft.com/office/word/2006/wordml" xmlns:wps="http://schemas.microsoft.com/office/word/2010/wordprocessingShape" mc:Ignorable="w14 w15 w16se w16cid w16 w16cex wp14">
+<w:ftr xmlns:wpc="http://schemas.microsoft.com/office/word/2010/wordprocessingCanvas" xmlns:cx="http://schemas.microsoft.com/office/drawing/2014/chartex" xmlns:mc="http://schemas.openxmlformats.org/markup-compatibility/2006" xmlns:o="urn:schemas-microsoft-com:office:office" xmlns:r="http://schemas.openxmlformats.org/officeDocument/2006/relationships" xmlns:m="http://schemas.openxmlformats.org/officeDocument/2006/math" xmlns:v="urn:schemas-microsoft-com:vml" xmlns:wp14="http://schemas.microsoft.com/office/word/2010/wordprocessingDrawing" xmlns:wp="http://schemas.openxmlformats.org/drawingml/2006/wordprocessingDrawing" xmlns:w10="urn:schemas-microsoft-com:office:word" xmlns:w="http://schemas.openxmlformats.org/wordprocessingml/2006/main" xmlns:w14="http://schemas.microsoft.com/office/word/2010/wordml" xmlns:w15="http://schemas.microsoft.com/office/word/2012/wordml" xmlns:w16se="http://schemas.microsoft.com/office/word/2015/wordml/symex" xmlns:wpg="http://schemas.microsoft.com/office/word/2010/wordprocessingGroup" xmlns:wpi="http://schemas.microsoft.com/office/word/2010/wordprocessingInk" xmlns:wne="http://schemas.microsoft.com/office/word/2006/wordml" xmlns:wps="http://schemas.microsoft.com/office/word/2010/wordprocessingShape" mc:Ignorable="w14 w15 w16se wp14">
   <w:p>
     <w:pPr>
       <w:pStyle w:val="Footer"/>
@@ -6316,7 +6443,7 @@
 </file>
 
 <file path=word/footer2.xml><?xml version="1.0" encoding="utf-8"?>
-<w:ftr xmlns:wpc="http://schemas.microsoft.com/office/word/2010/wordprocessingCanvas" xmlns:cx="http://schemas.microsoft.com/office/drawing/2014/chartex" xmlns:cx1="http://schemas.microsoft.com/office/drawing/2015/9/8/chartex" xmlns:cx2="http://schemas.microsoft.com/office/drawing/2015/10/21/chartex" xmlns:cx3="http://schemas.microsoft.com/office/drawing/2016/5/9/chartex" xmlns:cx4="http://schemas.microsoft.com/office/drawing/2016/5/10/chartex" xmlns:cx5="http://schemas.microsoft.com/office/drawing/2016/5/11/chartex" xmlns:cx6="http://schemas.microsoft.com/office/drawing/2016/5/12/chartex" xmlns:cx7="http://schemas.microsoft.com/office/drawing/2016/5/13/chartex" xmlns:cx8="http://schemas.microsoft.com/office/drawing/2016/5/14/chartex" xmlns:mc="http://schemas.openxmlformats.org/markup-compatibility/2006" xmlns:aink="http://schemas.microsoft.com/office/drawing/2016/ink" xmlns:am3d="http://schemas.microsoft.com/office/drawing/2017/model3d" xmlns:o="urn:schemas-microsoft-com:office:office" xmlns:r="http://schemas.openxmlformats.org/officeDocument/2006/relationships" xmlns:m="http://schemas.openxmlformats.org/officeDocument/2006/math" xmlns:v="urn:schemas-microsoft-com:vml" xmlns:wp14="http://schemas.microsoft.com/office/word/2010/wordprocessingDrawing" xmlns:wp="http://schemas.openxmlformats.org/drawingml/2006/wordprocessingDrawing" xmlns:w10="urn:schemas-microsoft-com:office:word" xmlns:w="http://schemas.openxmlformats.org/wordprocessingml/2006/main" xmlns:w14="http://schemas.microsoft.com/office/word/2010/wordml" xmlns:w15="http://schemas.microsoft.com/office/word/2012/wordml" xmlns:w16cex="http://schemas.microsoft.com/office/word/2018/wordml/cex" xmlns:w16cid="http://schemas.microsoft.com/office/word/2016/wordml/cid" xmlns:w16="http://schemas.microsoft.com/office/word/2018/wordml" xmlns:w16se="http://schemas.microsoft.com/office/word/2015/wordml/symex" xmlns:wpg="http://schemas.microsoft.com/office/word/2010/wordprocessingGroup" xmlns:wpi="http://schemas.microsoft.com/office/word/2010/wordprocessingInk" xmlns:wne="http://schemas.microsoft.com/office/word/2006/wordml" xmlns:wps="http://schemas.microsoft.com/office/word/2010/wordprocessingShape" mc:Ignorable="w14 w15 w16se w16cid w16 w16cex wp14">
+<w:ftr xmlns:wpc="http://schemas.microsoft.com/office/word/2010/wordprocessingCanvas" xmlns:cx="http://schemas.microsoft.com/office/drawing/2014/chartex" xmlns:mc="http://schemas.openxmlformats.org/markup-compatibility/2006" xmlns:o="urn:schemas-microsoft-com:office:office" xmlns:r="http://schemas.openxmlformats.org/officeDocument/2006/relationships" xmlns:m="http://schemas.openxmlformats.org/officeDocument/2006/math" xmlns:v="urn:schemas-microsoft-com:vml" xmlns:wp14="http://schemas.microsoft.com/office/word/2010/wordprocessingDrawing" xmlns:wp="http://schemas.openxmlformats.org/drawingml/2006/wordprocessingDrawing" xmlns:w10="urn:schemas-microsoft-com:office:word" xmlns:w="http://schemas.openxmlformats.org/wordprocessingml/2006/main" xmlns:w14="http://schemas.microsoft.com/office/word/2010/wordml" xmlns:w15="http://schemas.microsoft.com/office/word/2012/wordml" xmlns:w16se="http://schemas.microsoft.com/office/word/2015/wordml/symex" xmlns:wpg="http://schemas.microsoft.com/office/word/2010/wordprocessingGroup" xmlns:wpi="http://schemas.microsoft.com/office/word/2010/wordprocessingInk" xmlns:wne="http://schemas.microsoft.com/office/word/2006/wordml" xmlns:wps="http://schemas.microsoft.com/office/word/2010/wordprocessingShape" mc:Ignorable="w14 w15 w16se wp14">
   <w:p>
     <w:pPr>
       <w:pStyle w:val="Footer"/>
@@ -6477,14 +6604,14 @@
 </file>
 
 <file path=word/footer3.xml><?xml version="1.0" encoding="utf-8"?>
-<w:ftr xmlns:wpc="http://schemas.microsoft.com/office/word/2010/wordprocessingCanvas" xmlns:cx="http://schemas.microsoft.com/office/drawing/2014/chartex" xmlns:cx1="http://schemas.microsoft.com/office/drawing/2015/9/8/chartex" xmlns:cx2="http://schemas.microsoft.com/office/drawing/2015/10/21/chartex" xmlns:cx3="http://schemas.microsoft.com/office/drawing/2016/5/9/chartex" xmlns:cx4="http://schemas.microsoft.com/office/drawing/2016/5/10/chartex" xmlns:cx5="http://schemas.microsoft.com/office/drawing/2016/5/11/chartex" xmlns:cx6="http://schemas.microsoft.com/office/drawing/2016/5/12/chartex" xmlns:cx7="http://schemas.microsoft.com/office/drawing/2016/5/13/chartex" xmlns:cx8="http://schemas.microsoft.com/office/drawing/2016/5/14/chartex" xmlns:mc="http://schemas.openxmlformats.org/markup-compatibility/2006" xmlns:aink="http://schemas.microsoft.com/office/drawing/2016/ink" xmlns:am3d="http://schemas.microsoft.com/office/drawing/2017/model3d" xmlns:o="urn:schemas-microsoft-com:office:office" xmlns:r="http://schemas.openxmlformats.org/officeDocument/2006/relationships" xmlns:m="http://schemas.openxmlformats.org/officeDocument/2006/math" xmlns:v="urn:schemas-microsoft-com:vml" xmlns:wp14="http://schemas.microsoft.com/office/word/2010/wordprocessingDrawing" xmlns:wp="http://schemas.openxmlformats.org/drawingml/2006/wordprocessingDrawing" xmlns:w10="urn:schemas-microsoft-com:office:word" xmlns:w="http://schemas.openxmlformats.org/wordprocessingml/2006/main" xmlns:w14="http://schemas.microsoft.com/office/word/2010/wordml" xmlns:w15="http://schemas.microsoft.com/office/word/2012/wordml" xmlns:w16cex="http://schemas.microsoft.com/office/word/2018/wordml/cex" xmlns:w16cid="http://schemas.microsoft.com/office/word/2016/wordml/cid" xmlns:w16="http://schemas.microsoft.com/office/word/2018/wordml" xmlns:w16se="http://schemas.microsoft.com/office/word/2015/wordml/symex" xmlns:wpg="http://schemas.microsoft.com/office/word/2010/wordprocessingGroup" xmlns:wpi="http://schemas.microsoft.com/office/word/2010/wordprocessingInk" xmlns:wne="http://schemas.microsoft.com/office/word/2006/wordml" xmlns:wps="http://schemas.microsoft.com/office/word/2010/wordprocessingShape" mc:Ignorable="w14 w15 w16se w16cid w16 w16cex wp14">
+<w:ftr xmlns:wpc="http://schemas.microsoft.com/office/word/2010/wordprocessingCanvas" xmlns:cx="http://schemas.microsoft.com/office/drawing/2014/chartex" xmlns:mc="http://schemas.openxmlformats.org/markup-compatibility/2006" xmlns:o="urn:schemas-microsoft-com:office:office" xmlns:r="http://schemas.openxmlformats.org/officeDocument/2006/relationships" xmlns:m="http://schemas.openxmlformats.org/officeDocument/2006/math" xmlns:v="urn:schemas-microsoft-com:vml" xmlns:wp14="http://schemas.microsoft.com/office/word/2010/wordprocessingDrawing" xmlns:wp="http://schemas.openxmlformats.org/drawingml/2006/wordprocessingDrawing" xmlns:w10="urn:schemas-microsoft-com:office:word" xmlns:w="http://schemas.openxmlformats.org/wordprocessingml/2006/main" xmlns:w14="http://schemas.microsoft.com/office/word/2010/wordml" xmlns:w15="http://schemas.microsoft.com/office/word/2012/wordml" xmlns:w16se="http://schemas.microsoft.com/office/word/2015/wordml/symex" xmlns:wpg="http://schemas.microsoft.com/office/word/2010/wordprocessingGroup" xmlns:wpi="http://schemas.microsoft.com/office/word/2010/wordprocessingInk" xmlns:wne="http://schemas.microsoft.com/office/word/2006/wordml" xmlns:wps="http://schemas.microsoft.com/office/word/2010/wordprocessingShape" mc:Ignorable="w14 w15 w16se wp14">
   <w:p/>
   <w:p/>
 </w:ftr>
 </file>
 
 <file path=word/footer4.xml><?xml version="1.0" encoding="utf-8"?>
-<w:ftr xmlns:wpc="http://schemas.microsoft.com/office/word/2010/wordprocessingCanvas" xmlns:cx="http://schemas.microsoft.com/office/drawing/2014/chartex" xmlns:cx1="http://schemas.microsoft.com/office/drawing/2015/9/8/chartex" xmlns:cx2="http://schemas.microsoft.com/office/drawing/2015/10/21/chartex" xmlns:cx3="http://schemas.microsoft.com/office/drawing/2016/5/9/chartex" xmlns:cx4="http://schemas.microsoft.com/office/drawing/2016/5/10/chartex" xmlns:cx5="http://schemas.microsoft.com/office/drawing/2016/5/11/chartex" xmlns:cx6="http://schemas.microsoft.com/office/drawing/2016/5/12/chartex" xmlns:cx7="http://schemas.microsoft.com/office/drawing/2016/5/13/chartex" xmlns:cx8="http://schemas.microsoft.com/office/drawing/2016/5/14/chartex" xmlns:mc="http://schemas.openxmlformats.org/markup-compatibility/2006" xmlns:aink="http://schemas.microsoft.com/office/drawing/2016/ink" xmlns:am3d="http://schemas.microsoft.com/office/drawing/2017/model3d" xmlns:o="urn:schemas-microsoft-com:office:office" xmlns:r="http://schemas.openxmlformats.org/officeDocument/2006/relationships" xmlns:m="http://schemas.openxmlformats.org/officeDocument/2006/math" xmlns:v="urn:schemas-microsoft-com:vml" xmlns:wp14="http://schemas.microsoft.com/office/word/2010/wordprocessingDrawing" xmlns:wp="http://schemas.openxmlformats.org/drawingml/2006/wordprocessingDrawing" xmlns:w10="urn:schemas-microsoft-com:office:word" xmlns:w="http://schemas.openxmlformats.org/wordprocessingml/2006/main" xmlns:w14="http://schemas.microsoft.com/office/word/2010/wordml" xmlns:w15="http://schemas.microsoft.com/office/word/2012/wordml" xmlns:w16cex="http://schemas.microsoft.com/office/word/2018/wordml/cex" xmlns:w16cid="http://schemas.microsoft.com/office/word/2016/wordml/cid" xmlns:w16="http://schemas.microsoft.com/office/word/2018/wordml" xmlns:w16se="http://schemas.microsoft.com/office/word/2015/wordml/symex" xmlns:wpg="http://schemas.microsoft.com/office/word/2010/wordprocessingGroup" xmlns:wpi="http://schemas.microsoft.com/office/word/2010/wordprocessingInk" xmlns:wne="http://schemas.microsoft.com/office/word/2006/wordml" xmlns:wps="http://schemas.microsoft.com/office/word/2010/wordprocessingShape" mc:Ignorable="w14 w15 w16se w16cid w16 w16cex wp14">
+<w:ftr xmlns:wpc="http://schemas.microsoft.com/office/word/2010/wordprocessingCanvas" xmlns:cx="http://schemas.microsoft.com/office/drawing/2014/chartex" xmlns:mc="http://schemas.openxmlformats.org/markup-compatibility/2006" xmlns:o="urn:schemas-microsoft-com:office:office" xmlns:r="http://schemas.openxmlformats.org/officeDocument/2006/relationships" xmlns:m="http://schemas.openxmlformats.org/officeDocument/2006/math" xmlns:v="urn:schemas-microsoft-com:vml" xmlns:wp14="http://schemas.microsoft.com/office/word/2010/wordprocessingDrawing" xmlns:wp="http://schemas.openxmlformats.org/drawingml/2006/wordprocessingDrawing" xmlns:w10="urn:schemas-microsoft-com:office:word" xmlns:w="http://schemas.openxmlformats.org/wordprocessingml/2006/main" xmlns:w14="http://schemas.microsoft.com/office/word/2010/wordml" xmlns:w15="http://schemas.microsoft.com/office/word/2012/wordml" xmlns:w16se="http://schemas.microsoft.com/office/word/2015/wordml/symex" xmlns:wpg="http://schemas.microsoft.com/office/word/2010/wordprocessingGroup" xmlns:wpi="http://schemas.microsoft.com/office/word/2010/wordprocessingInk" xmlns:wne="http://schemas.microsoft.com/office/word/2006/wordml" xmlns:wps="http://schemas.microsoft.com/office/word/2010/wordprocessingShape" mc:Ignorable="w14 w15 w16se wp14">
   <w:p>
     <w:pPr>
       <w:pStyle w:val="Footer"/>
@@ -6547,7 +6674,7 @@
         <w:color w:val="C00000"/>
         <w:lang w:eastAsia="ar-SA" w:bidi="ar-SA"/>
       </w:rPr>
-      <w:t>11</w:t>
+      <w:t>12</w:t>
     </w:r>
     <w:r>
       <w:rPr>
@@ -6596,7 +6723,7 @@
         <w:color w:val="C00000"/>
         <w:lang w:eastAsia="ar-SA" w:bidi="ar-SA"/>
       </w:rPr>
-      <w:t>11</w:t>
+      <w:t>12</w:t>
     </w:r>
     <w:r>
       <w:rPr>
@@ -6611,13 +6738,13 @@
 </file>
 
 <file path=word/footer5.xml><?xml version="1.0" encoding="utf-8"?>
-<w:ftr xmlns:wpc="http://schemas.microsoft.com/office/word/2010/wordprocessingCanvas" xmlns:cx="http://schemas.microsoft.com/office/drawing/2014/chartex" xmlns:cx1="http://schemas.microsoft.com/office/drawing/2015/9/8/chartex" xmlns:cx2="http://schemas.microsoft.com/office/drawing/2015/10/21/chartex" xmlns:cx3="http://schemas.microsoft.com/office/drawing/2016/5/9/chartex" xmlns:cx4="http://schemas.microsoft.com/office/drawing/2016/5/10/chartex" xmlns:cx5="http://schemas.microsoft.com/office/drawing/2016/5/11/chartex" xmlns:cx6="http://schemas.microsoft.com/office/drawing/2016/5/12/chartex" xmlns:cx7="http://schemas.microsoft.com/office/drawing/2016/5/13/chartex" xmlns:cx8="http://schemas.microsoft.com/office/drawing/2016/5/14/chartex" xmlns:mc="http://schemas.openxmlformats.org/markup-compatibility/2006" xmlns:aink="http://schemas.microsoft.com/office/drawing/2016/ink" xmlns:am3d="http://schemas.microsoft.com/office/drawing/2017/model3d" xmlns:o="urn:schemas-microsoft-com:office:office" xmlns:r="http://schemas.openxmlformats.org/officeDocument/2006/relationships" xmlns:m="http://schemas.openxmlformats.org/officeDocument/2006/math" xmlns:v="urn:schemas-microsoft-com:vml" xmlns:wp14="http://schemas.microsoft.com/office/word/2010/wordprocessingDrawing" xmlns:wp="http://schemas.openxmlformats.org/drawingml/2006/wordprocessingDrawing" xmlns:w10="urn:schemas-microsoft-com:office:word" xmlns:w="http://schemas.openxmlformats.org/wordprocessingml/2006/main" xmlns:w14="http://schemas.microsoft.com/office/word/2010/wordml" xmlns:w15="http://schemas.microsoft.com/office/word/2012/wordml" xmlns:w16cex="http://schemas.microsoft.com/office/word/2018/wordml/cex" xmlns:w16cid="http://schemas.microsoft.com/office/word/2016/wordml/cid" xmlns:w16="http://schemas.microsoft.com/office/word/2018/wordml" xmlns:w16se="http://schemas.microsoft.com/office/word/2015/wordml/symex" xmlns:wpg="http://schemas.microsoft.com/office/word/2010/wordprocessingGroup" xmlns:wpi="http://schemas.microsoft.com/office/word/2010/wordprocessingInk" xmlns:wne="http://schemas.microsoft.com/office/word/2006/wordml" xmlns:wps="http://schemas.microsoft.com/office/word/2010/wordprocessingShape" mc:Ignorable="w14 w15 w16se w16cid w16 w16cex wp14">
+<w:ftr xmlns:wpc="http://schemas.microsoft.com/office/word/2010/wordprocessingCanvas" xmlns:cx="http://schemas.microsoft.com/office/drawing/2014/chartex" xmlns:mc="http://schemas.openxmlformats.org/markup-compatibility/2006" xmlns:o="urn:schemas-microsoft-com:office:office" xmlns:r="http://schemas.openxmlformats.org/officeDocument/2006/relationships" xmlns:m="http://schemas.openxmlformats.org/officeDocument/2006/math" xmlns:v="urn:schemas-microsoft-com:vml" xmlns:wp14="http://schemas.microsoft.com/office/word/2010/wordprocessingDrawing" xmlns:wp="http://schemas.openxmlformats.org/drawingml/2006/wordprocessingDrawing" xmlns:w10="urn:schemas-microsoft-com:office:word" xmlns:w="http://schemas.openxmlformats.org/wordprocessingml/2006/main" xmlns:w14="http://schemas.microsoft.com/office/word/2010/wordml" xmlns:w15="http://schemas.microsoft.com/office/word/2012/wordml" xmlns:w16se="http://schemas.microsoft.com/office/word/2015/wordml/symex" xmlns:wpg="http://schemas.microsoft.com/office/word/2010/wordprocessingGroup" xmlns:wpi="http://schemas.microsoft.com/office/word/2010/wordprocessingInk" xmlns:wne="http://schemas.microsoft.com/office/word/2006/wordml" xmlns:wps="http://schemas.microsoft.com/office/word/2010/wordprocessingShape" mc:Ignorable="w14 w15 w16se wp14">
   <w:p/>
 </w:ftr>
 </file>
 
 <file path=word/footnotes.xml><?xml version="1.0" encoding="utf-8"?>
-<w:footnotes xmlns:wpc="http://schemas.microsoft.com/office/word/2010/wordprocessingCanvas" xmlns:cx="http://schemas.microsoft.com/office/drawing/2014/chartex" xmlns:cx1="http://schemas.microsoft.com/office/drawing/2015/9/8/chartex" xmlns:cx2="http://schemas.microsoft.com/office/drawing/2015/10/21/chartex" xmlns:cx3="http://schemas.microsoft.com/office/drawing/2016/5/9/chartex" xmlns:cx4="http://schemas.microsoft.com/office/drawing/2016/5/10/chartex" xmlns:cx5="http://schemas.microsoft.com/office/drawing/2016/5/11/chartex" xmlns:cx6="http://schemas.microsoft.com/office/drawing/2016/5/12/chartex" xmlns:cx7="http://schemas.microsoft.com/office/drawing/2016/5/13/chartex" xmlns:cx8="http://schemas.microsoft.com/office/drawing/2016/5/14/chartex" xmlns:mc="http://schemas.openxmlformats.org/markup-compatibility/2006" xmlns:aink="http://schemas.microsoft.com/office/drawing/2016/ink" xmlns:am3d="http://schemas.microsoft.com/office/drawing/2017/model3d" xmlns:o="urn:schemas-microsoft-com:office:office" xmlns:r="http://schemas.openxmlformats.org/officeDocument/2006/relationships" xmlns:m="http://schemas.openxmlformats.org/officeDocument/2006/math" xmlns:v="urn:schemas-microsoft-com:vml" xmlns:wp14="http://schemas.microsoft.com/office/word/2010/wordprocessingDrawing" xmlns:wp="http://schemas.openxmlformats.org/drawingml/2006/wordprocessingDrawing" xmlns:w10="urn:schemas-microsoft-com:office:word" xmlns:w="http://schemas.openxmlformats.org/wordprocessingml/2006/main" xmlns:w14="http://schemas.microsoft.com/office/word/2010/wordml" xmlns:w15="http://schemas.microsoft.com/office/word/2012/wordml" xmlns:w16cex="http://schemas.microsoft.com/office/word/2018/wordml/cex" xmlns:w16cid="http://schemas.microsoft.com/office/word/2016/wordml/cid" xmlns:w16="http://schemas.microsoft.com/office/word/2018/wordml" xmlns:w16se="http://schemas.microsoft.com/office/word/2015/wordml/symex" xmlns:wpg="http://schemas.microsoft.com/office/word/2010/wordprocessingGroup" xmlns:wpi="http://schemas.microsoft.com/office/word/2010/wordprocessingInk" xmlns:wne="http://schemas.microsoft.com/office/word/2006/wordml" xmlns:wps="http://schemas.microsoft.com/office/word/2010/wordprocessingShape" mc:Ignorable="w14 w15 w16se w16cid w16 w16cex wp14">
+<w:footnotes xmlns:wpc="http://schemas.microsoft.com/office/word/2010/wordprocessingCanvas" xmlns:cx="http://schemas.microsoft.com/office/drawing/2014/chartex" xmlns:mc="http://schemas.openxmlformats.org/markup-compatibility/2006" xmlns:o="urn:schemas-microsoft-com:office:office" xmlns:r="http://schemas.openxmlformats.org/officeDocument/2006/relationships" xmlns:m="http://schemas.openxmlformats.org/officeDocument/2006/math" xmlns:v="urn:schemas-microsoft-com:vml" xmlns:wp14="http://schemas.microsoft.com/office/word/2010/wordprocessingDrawing" xmlns:wp="http://schemas.openxmlformats.org/drawingml/2006/wordprocessingDrawing" xmlns:w10="urn:schemas-microsoft-com:office:word" xmlns:w="http://schemas.openxmlformats.org/wordprocessingml/2006/main" xmlns:w14="http://schemas.microsoft.com/office/word/2010/wordml" xmlns:w15="http://schemas.microsoft.com/office/word/2012/wordml" xmlns:w16se="http://schemas.microsoft.com/office/word/2015/wordml/symex" xmlns:wpg="http://schemas.microsoft.com/office/word/2010/wordprocessingGroup" xmlns:wpi="http://schemas.microsoft.com/office/word/2010/wordprocessingInk" xmlns:wne="http://schemas.microsoft.com/office/word/2006/wordml" xmlns:wps="http://schemas.microsoft.com/office/word/2010/wordprocessingShape" mc:Ignorable="w14 w15 w16se wp14">
   <w:footnote w:type="separator" w:id="-1">
     <w:p>
       <w:pPr>
@@ -6642,7 +6769,7 @@
 </file>
 
 <file path=word/header1.xml><?xml version="1.0" encoding="utf-8"?>
-<w:hdr xmlns:wpc="http://schemas.microsoft.com/office/word/2010/wordprocessingCanvas" xmlns:cx="http://schemas.microsoft.com/office/drawing/2014/chartex" xmlns:cx1="http://schemas.microsoft.com/office/drawing/2015/9/8/chartex" xmlns:cx2="http://schemas.microsoft.com/office/drawing/2015/10/21/chartex" xmlns:cx3="http://schemas.microsoft.com/office/drawing/2016/5/9/chartex" xmlns:cx4="http://schemas.microsoft.com/office/drawing/2016/5/10/chartex" xmlns:cx5="http://schemas.microsoft.com/office/drawing/2016/5/11/chartex" xmlns:cx6="http://schemas.microsoft.com/office/drawing/2016/5/12/chartex" xmlns:cx7="http://schemas.microsoft.com/office/drawing/2016/5/13/chartex" xmlns:cx8="http://schemas.microsoft.com/office/drawing/2016/5/14/chartex" xmlns:mc="http://schemas.openxmlformats.org/markup-compatibility/2006" xmlns:aink="http://schemas.microsoft.com/office/drawing/2016/ink" xmlns:am3d="http://schemas.microsoft.com/office/drawing/2017/model3d" xmlns:o="urn:schemas-microsoft-com:office:office" xmlns:r="http://schemas.openxmlformats.org/officeDocument/2006/relationships" xmlns:m="http://schemas.openxmlformats.org/officeDocument/2006/math" xmlns:v="urn:schemas-microsoft-com:vml" xmlns:wp14="http://schemas.microsoft.com/office/word/2010/wordprocessingDrawing" xmlns:wp="http://schemas.openxmlformats.org/drawingml/2006/wordprocessingDrawing" xmlns:w10="urn:schemas-microsoft-com:office:word" xmlns:w="http://schemas.openxmlformats.org/wordprocessingml/2006/main" xmlns:w14="http://schemas.microsoft.com/office/word/2010/wordml" xmlns:w15="http://schemas.microsoft.com/office/word/2012/wordml" xmlns:w16cex="http://schemas.microsoft.com/office/word/2018/wordml/cex" xmlns:w16cid="http://schemas.microsoft.com/office/word/2016/wordml/cid" xmlns:w16="http://schemas.microsoft.com/office/word/2018/wordml" xmlns:w16se="http://schemas.microsoft.com/office/word/2015/wordml/symex" xmlns:wpg="http://schemas.microsoft.com/office/word/2010/wordprocessingGroup" xmlns:wpi="http://schemas.microsoft.com/office/word/2010/wordprocessingInk" xmlns:wne="http://schemas.microsoft.com/office/word/2006/wordml" xmlns:wps="http://schemas.microsoft.com/office/word/2010/wordprocessingShape" mc:Ignorable="w14 w15 w16se w16cid w16 w16cex wp14">
+<w:hdr xmlns:wpc="http://schemas.microsoft.com/office/word/2010/wordprocessingCanvas" xmlns:cx="http://schemas.microsoft.com/office/drawing/2014/chartex" xmlns:mc="http://schemas.openxmlformats.org/markup-compatibility/2006" xmlns:o="urn:schemas-microsoft-com:office:office" xmlns:r="http://schemas.openxmlformats.org/officeDocument/2006/relationships" xmlns:m="http://schemas.openxmlformats.org/officeDocument/2006/math" xmlns:v="urn:schemas-microsoft-com:vml" xmlns:wp14="http://schemas.microsoft.com/office/word/2010/wordprocessingDrawing" xmlns:wp="http://schemas.openxmlformats.org/drawingml/2006/wordprocessingDrawing" xmlns:w10="urn:schemas-microsoft-com:office:word" xmlns:w="http://schemas.openxmlformats.org/wordprocessingml/2006/main" xmlns:w14="http://schemas.microsoft.com/office/word/2010/wordml" xmlns:w15="http://schemas.microsoft.com/office/word/2012/wordml" xmlns:w16se="http://schemas.microsoft.com/office/word/2015/wordml/symex" xmlns:wpg="http://schemas.microsoft.com/office/word/2010/wordprocessingGroup" xmlns:wpi="http://schemas.microsoft.com/office/word/2010/wordprocessingInk" xmlns:wne="http://schemas.microsoft.com/office/word/2006/wordml" xmlns:wps="http://schemas.microsoft.com/office/word/2010/wordprocessingShape" mc:Ignorable="w14 w15 w16se wp14">
   <w:p>
     <w:pPr>
       <w:pStyle w:val="Header"/>
@@ -6674,13 +6801,13 @@
 </file>
 
 <file path=word/header2.xml><?xml version="1.0" encoding="utf-8"?>
-<w:hdr xmlns:wpc="http://schemas.microsoft.com/office/word/2010/wordprocessingCanvas" xmlns:cx="http://schemas.microsoft.com/office/drawing/2014/chartex" xmlns:cx1="http://schemas.microsoft.com/office/drawing/2015/9/8/chartex" xmlns:cx2="http://schemas.microsoft.com/office/drawing/2015/10/21/chartex" xmlns:cx3="http://schemas.microsoft.com/office/drawing/2016/5/9/chartex" xmlns:cx4="http://schemas.microsoft.com/office/drawing/2016/5/10/chartex" xmlns:cx5="http://schemas.microsoft.com/office/drawing/2016/5/11/chartex" xmlns:cx6="http://schemas.microsoft.com/office/drawing/2016/5/12/chartex" xmlns:cx7="http://schemas.microsoft.com/office/drawing/2016/5/13/chartex" xmlns:cx8="http://schemas.microsoft.com/office/drawing/2016/5/14/chartex" xmlns:mc="http://schemas.openxmlformats.org/markup-compatibility/2006" xmlns:aink="http://schemas.microsoft.com/office/drawing/2016/ink" xmlns:am3d="http://schemas.microsoft.com/office/drawing/2017/model3d" xmlns:o="urn:schemas-microsoft-com:office:office" xmlns:r="http://schemas.openxmlformats.org/officeDocument/2006/relationships" xmlns:m="http://schemas.openxmlformats.org/officeDocument/2006/math" xmlns:v="urn:schemas-microsoft-com:vml" xmlns:wp14="http://schemas.microsoft.com/office/word/2010/wordprocessingDrawing" xmlns:wp="http://schemas.openxmlformats.org/drawingml/2006/wordprocessingDrawing" xmlns:w10="urn:schemas-microsoft-com:office:word" xmlns:w="http://schemas.openxmlformats.org/wordprocessingml/2006/main" xmlns:w14="http://schemas.microsoft.com/office/word/2010/wordml" xmlns:w15="http://schemas.microsoft.com/office/word/2012/wordml" xmlns:w16cex="http://schemas.microsoft.com/office/word/2018/wordml/cex" xmlns:w16cid="http://schemas.microsoft.com/office/word/2016/wordml/cid" xmlns:w16="http://schemas.microsoft.com/office/word/2018/wordml" xmlns:w16se="http://schemas.microsoft.com/office/word/2015/wordml/symex" xmlns:wpg="http://schemas.microsoft.com/office/word/2010/wordprocessingGroup" xmlns:wpi="http://schemas.microsoft.com/office/word/2010/wordprocessingInk" xmlns:wne="http://schemas.microsoft.com/office/word/2006/wordml" xmlns:wps="http://schemas.microsoft.com/office/word/2010/wordprocessingShape" mc:Ignorable="w14 w15 w16se w16cid w16 w16cex wp14">
+<w:hdr xmlns:wpc="http://schemas.microsoft.com/office/word/2010/wordprocessingCanvas" xmlns:cx="http://schemas.microsoft.com/office/drawing/2014/chartex" xmlns:mc="http://schemas.openxmlformats.org/markup-compatibility/2006" xmlns:o="urn:schemas-microsoft-com:office:office" xmlns:r="http://schemas.openxmlformats.org/officeDocument/2006/relationships" xmlns:m="http://schemas.openxmlformats.org/officeDocument/2006/math" xmlns:v="urn:schemas-microsoft-com:vml" xmlns:wp14="http://schemas.microsoft.com/office/word/2010/wordprocessingDrawing" xmlns:wp="http://schemas.openxmlformats.org/drawingml/2006/wordprocessingDrawing" xmlns:w10="urn:schemas-microsoft-com:office:word" xmlns:w="http://schemas.openxmlformats.org/wordprocessingml/2006/main" xmlns:w14="http://schemas.microsoft.com/office/word/2010/wordml" xmlns:w15="http://schemas.microsoft.com/office/word/2012/wordml" xmlns:w16se="http://schemas.microsoft.com/office/word/2015/wordml/symex" xmlns:wpg="http://schemas.microsoft.com/office/word/2010/wordprocessingGroup" xmlns:wpi="http://schemas.microsoft.com/office/word/2010/wordprocessingInk" xmlns:wne="http://schemas.microsoft.com/office/word/2006/wordml" xmlns:wps="http://schemas.microsoft.com/office/word/2010/wordprocessingShape" mc:Ignorable="w14 w15 w16se wp14">
   <w:p/>
 </w:hdr>
 </file>
 
 <file path=word/header3.xml><?xml version="1.0" encoding="utf-8"?>
-<w:hdr xmlns:wpc="http://schemas.microsoft.com/office/word/2010/wordprocessingCanvas" xmlns:cx="http://schemas.microsoft.com/office/drawing/2014/chartex" xmlns:cx1="http://schemas.microsoft.com/office/drawing/2015/9/8/chartex" xmlns:cx2="http://schemas.microsoft.com/office/drawing/2015/10/21/chartex" xmlns:cx3="http://schemas.microsoft.com/office/drawing/2016/5/9/chartex" xmlns:cx4="http://schemas.microsoft.com/office/drawing/2016/5/10/chartex" xmlns:cx5="http://schemas.microsoft.com/office/drawing/2016/5/11/chartex" xmlns:cx6="http://schemas.microsoft.com/office/drawing/2016/5/12/chartex" xmlns:cx7="http://schemas.microsoft.com/office/drawing/2016/5/13/chartex" xmlns:cx8="http://schemas.microsoft.com/office/drawing/2016/5/14/chartex" xmlns:mc="http://schemas.openxmlformats.org/markup-compatibility/2006" xmlns:aink="http://schemas.microsoft.com/office/drawing/2016/ink" xmlns:am3d="http://schemas.microsoft.com/office/drawing/2017/model3d" xmlns:o="urn:schemas-microsoft-com:office:office" xmlns:r="http://schemas.openxmlformats.org/officeDocument/2006/relationships" xmlns:m="http://schemas.openxmlformats.org/officeDocument/2006/math" xmlns:v="urn:schemas-microsoft-com:vml" xmlns:wp14="http://schemas.microsoft.com/office/word/2010/wordprocessingDrawing" xmlns:wp="http://schemas.openxmlformats.org/drawingml/2006/wordprocessingDrawing" xmlns:w10="urn:schemas-microsoft-com:office:word" xmlns:w="http://schemas.openxmlformats.org/wordprocessingml/2006/main" xmlns:w14="http://schemas.microsoft.com/office/word/2010/wordml" xmlns:w15="http://schemas.microsoft.com/office/word/2012/wordml" xmlns:w16cex="http://schemas.microsoft.com/office/word/2018/wordml/cex" xmlns:w16cid="http://schemas.microsoft.com/office/word/2016/wordml/cid" xmlns:w16="http://schemas.microsoft.com/office/word/2018/wordml" xmlns:w16se="http://schemas.microsoft.com/office/word/2015/wordml/symex" xmlns:wpg="http://schemas.microsoft.com/office/word/2010/wordprocessingGroup" xmlns:wpi="http://schemas.microsoft.com/office/word/2010/wordprocessingInk" xmlns:wne="http://schemas.microsoft.com/office/word/2006/wordml" xmlns:wps="http://schemas.microsoft.com/office/word/2010/wordprocessingShape" mc:Ignorable="w14 w15 w16se w16cid w16 w16cex wp14">
+<w:hdr xmlns:wpc="http://schemas.microsoft.com/office/word/2010/wordprocessingCanvas" xmlns:cx="http://schemas.microsoft.com/office/drawing/2014/chartex" xmlns:mc="http://schemas.openxmlformats.org/markup-compatibility/2006" xmlns:o="urn:schemas-microsoft-com:office:office" xmlns:r="http://schemas.openxmlformats.org/officeDocument/2006/relationships" xmlns:m="http://schemas.openxmlformats.org/officeDocument/2006/math" xmlns:v="urn:schemas-microsoft-com:vml" xmlns:wp14="http://schemas.microsoft.com/office/word/2010/wordprocessingDrawing" xmlns:wp="http://schemas.openxmlformats.org/drawingml/2006/wordprocessingDrawing" xmlns:w10="urn:schemas-microsoft-com:office:word" xmlns:w="http://schemas.openxmlformats.org/wordprocessingml/2006/main" xmlns:w14="http://schemas.microsoft.com/office/word/2010/wordml" xmlns:w15="http://schemas.microsoft.com/office/word/2012/wordml" xmlns:w16se="http://schemas.microsoft.com/office/word/2015/wordml/symex" xmlns:wpg="http://schemas.microsoft.com/office/word/2010/wordprocessingGroup" xmlns:wpi="http://schemas.microsoft.com/office/word/2010/wordprocessingInk" xmlns:wne="http://schemas.microsoft.com/office/word/2006/wordml" xmlns:wps="http://schemas.microsoft.com/office/word/2010/wordprocessingShape" mc:Ignorable="w14 w15 w16se wp14">
   <w:p>
     <w:pPr>
       <w:pStyle w:val="Header"/>
@@ -6979,13 +7106,13 @@
 </file>
 
 <file path=word/header4.xml><?xml version="1.0" encoding="utf-8"?>
-<w:hdr xmlns:wpc="http://schemas.microsoft.com/office/word/2010/wordprocessingCanvas" xmlns:cx="http://schemas.microsoft.com/office/drawing/2014/chartex" xmlns:cx1="http://schemas.microsoft.com/office/drawing/2015/9/8/chartex" xmlns:cx2="http://schemas.microsoft.com/office/drawing/2015/10/21/chartex" xmlns:cx3="http://schemas.microsoft.com/office/drawing/2016/5/9/chartex" xmlns:cx4="http://schemas.microsoft.com/office/drawing/2016/5/10/chartex" xmlns:cx5="http://schemas.microsoft.com/office/drawing/2016/5/11/chartex" xmlns:cx6="http://schemas.microsoft.com/office/drawing/2016/5/12/chartex" xmlns:cx7="http://schemas.microsoft.com/office/drawing/2016/5/13/chartex" xmlns:cx8="http://schemas.microsoft.com/office/drawing/2016/5/14/chartex" xmlns:mc="http://schemas.openxmlformats.org/markup-compatibility/2006" xmlns:aink="http://schemas.microsoft.com/office/drawing/2016/ink" xmlns:am3d="http://schemas.microsoft.com/office/drawing/2017/model3d" xmlns:o="urn:schemas-microsoft-com:office:office" xmlns:r="http://schemas.openxmlformats.org/officeDocument/2006/relationships" xmlns:m="http://schemas.openxmlformats.org/officeDocument/2006/math" xmlns:v="urn:schemas-microsoft-com:vml" xmlns:wp14="http://schemas.microsoft.com/office/word/2010/wordprocessingDrawing" xmlns:wp="http://schemas.openxmlformats.org/drawingml/2006/wordprocessingDrawing" xmlns:w10="urn:schemas-microsoft-com:office:word" xmlns:w="http://schemas.openxmlformats.org/wordprocessingml/2006/main" xmlns:w14="http://schemas.microsoft.com/office/word/2010/wordml" xmlns:w15="http://schemas.microsoft.com/office/word/2012/wordml" xmlns:w16cex="http://schemas.microsoft.com/office/word/2018/wordml/cex" xmlns:w16cid="http://schemas.microsoft.com/office/word/2016/wordml/cid" xmlns:w16="http://schemas.microsoft.com/office/word/2018/wordml" xmlns:w16se="http://schemas.microsoft.com/office/word/2015/wordml/symex" xmlns:wpg="http://schemas.microsoft.com/office/word/2010/wordprocessingGroup" xmlns:wpi="http://schemas.microsoft.com/office/word/2010/wordprocessingInk" xmlns:wne="http://schemas.microsoft.com/office/word/2006/wordml" xmlns:wps="http://schemas.microsoft.com/office/word/2010/wordprocessingShape" mc:Ignorable="w14 w15 w16se w16cid w16 w16cex wp14">
+<w:hdr xmlns:wpc="http://schemas.microsoft.com/office/word/2010/wordprocessingCanvas" xmlns:cx="http://schemas.microsoft.com/office/drawing/2014/chartex" xmlns:mc="http://schemas.openxmlformats.org/markup-compatibility/2006" xmlns:o="urn:schemas-microsoft-com:office:office" xmlns:r="http://schemas.openxmlformats.org/officeDocument/2006/relationships" xmlns:m="http://schemas.openxmlformats.org/officeDocument/2006/math" xmlns:v="urn:schemas-microsoft-com:vml" xmlns:wp14="http://schemas.microsoft.com/office/word/2010/wordprocessingDrawing" xmlns:wp="http://schemas.openxmlformats.org/drawingml/2006/wordprocessingDrawing" xmlns:w10="urn:schemas-microsoft-com:office:word" xmlns:w="http://schemas.openxmlformats.org/wordprocessingml/2006/main" xmlns:w14="http://schemas.microsoft.com/office/word/2010/wordml" xmlns:w15="http://schemas.microsoft.com/office/word/2012/wordml" xmlns:w16se="http://schemas.microsoft.com/office/word/2015/wordml/symex" xmlns:wpg="http://schemas.microsoft.com/office/word/2010/wordprocessingGroup" xmlns:wpi="http://schemas.microsoft.com/office/word/2010/wordprocessingInk" xmlns:wne="http://schemas.microsoft.com/office/word/2006/wordml" xmlns:wps="http://schemas.microsoft.com/office/word/2010/wordprocessingShape" mc:Ignorable="w14 w15 w16se wp14">
   <w:p/>
 </w:hdr>
 </file>
 
 <file path=word/numbering.xml><?xml version="1.0" encoding="utf-8"?>
-<w:numbering xmlns:wpc="http://schemas.microsoft.com/office/word/2010/wordprocessingCanvas" xmlns:cx="http://schemas.microsoft.com/office/drawing/2014/chartex" xmlns:cx1="http://schemas.microsoft.com/office/drawing/2015/9/8/chartex" xmlns:cx2="http://schemas.microsoft.com/office/drawing/2015/10/21/chartex" xmlns:cx3="http://schemas.microsoft.com/office/drawing/2016/5/9/chartex" xmlns:cx4="http://schemas.microsoft.com/office/drawing/2016/5/10/chartex" xmlns:cx5="http://schemas.microsoft.com/office/drawing/2016/5/11/chartex" xmlns:cx6="http://schemas.microsoft.com/office/drawing/2016/5/12/chartex" xmlns:cx7="http://schemas.microsoft.com/office/drawing/2016/5/13/chartex" xmlns:cx8="http://schemas.microsoft.com/office/drawing/2016/5/14/chartex" xmlns:mc="http://schemas.openxmlformats.org/markup-compatibility/2006" xmlns:aink="http://schemas.microsoft.com/office/drawing/2016/ink" xmlns:am3d="http://schemas.microsoft.com/office/drawing/2017/model3d" xmlns:o="urn:schemas-microsoft-com:office:office" xmlns:r="http://schemas.openxmlformats.org/officeDocument/2006/relationships" xmlns:m="http://schemas.openxmlformats.org/officeDocument/2006/math" xmlns:v="urn:schemas-microsoft-com:vml" xmlns:wp14="http://schemas.microsoft.com/office/word/2010/wordprocessingDrawing" xmlns:wp="http://schemas.openxmlformats.org/drawingml/2006/wordprocessingDrawing" xmlns:w10="urn:schemas-microsoft-com:office:word" xmlns:w="http://schemas.openxmlformats.org/wordprocessingml/2006/main" xmlns:w14="http://schemas.microsoft.com/office/word/2010/wordml" xmlns:w15="http://schemas.microsoft.com/office/word/2012/wordml" xmlns:w16cex="http://schemas.microsoft.com/office/word/2018/wordml/cex" xmlns:w16cid="http://schemas.microsoft.com/office/word/2016/wordml/cid" xmlns:w16="http://schemas.microsoft.com/office/word/2018/wordml" xmlns:w16se="http://schemas.microsoft.com/office/word/2015/wordml/symex" xmlns:wpg="http://schemas.microsoft.com/office/word/2010/wordprocessingGroup" xmlns:wpi="http://schemas.microsoft.com/office/word/2010/wordprocessingInk" xmlns:wne="http://schemas.microsoft.com/office/word/2006/wordml" xmlns:wps="http://schemas.microsoft.com/office/word/2010/wordprocessingShape" mc:Ignorable="w14 w15 w16se w16cid w16 w16cex wp14">
+<w:numbering xmlns:wpc="http://schemas.microsoft.com/office/word/2010/wordprocessingCanvas" xmlns:cx="http://schemas.microsoft.com/office/drawing/2014/chartex" xmlns:mc="http://schemas.openxmlformats.org/markup-compatibility/2006" xmlns:o="urn:schemas-microsoft-com:office:office" xmlns:r="http://schemas.openxmlformats.org/officeDocument/2006/relationships" xmlns:m="http://schemas.openxmlformats.org/officeDocument/2006/math" xmlns:v="urn:schemas-microsoft-com:vml" xmlns:wp14="http://schemas.microsoft.com/office/word/2010/wordprocessingDrawing" xmlns:wp="http://schemas.openxmlformats.org/drawingml/2006/wordprocessingDrawing" xmlns:w10="urn:schemas-microsoft-com:office:word" xmlns:w="http://schemas.openxmlformats.org/wordprocessingml/2006/main" xmlns:w14="http://schemas.microsoft.com/office/word/2010/wordml" xmlns:w15="http://schemas.microsoft.com/office/word/2012/wordml" xmlns:w16se="http://schemas.microsoft.com/office/word/2015/wordml/symex" xmlns:wpg="http://schemas.microsoft.com/office/word/2010/wordprocessingGroup" xmlns:wpi="http://schemas.microsoft.com/office/word/2010/wordprocessingInk" xmlns:wne="http://schemas.microsoft.com/office/word/2006/wordml" xmlns:wps="http://schemas.microsoft.com/office/word/2010/wordprocessingShape" mc:Ignorable="w14 w15 w16se wp14">
   <w:abstractNum w:abstractNumId="0" w15:restartNumberingAfterBreak="0">
     <w:nsid w:val="00000001"/>
     <w:multiLevelType w:val="multilevel"/>
@@ -7735,6 +7862,119 @@
     </w:lvl>
   </w:abstractNum>
   <w:abstractNum w:abstractNumId="7" w15:restartNumberingAfterBreak="0">
+    <w:nsid w:val="2DA41C7E"/>
+    <w:multiLevelType w:val="hybridMultilevel"/>
+    <w:tmpl w:val="9394F768"/>
+    <w:lvl w:ilvl="0" w:tplc="04090001">
+      <w:start w:val="1"/>
+      <w:numFmt w:val="bullet"/>
+      <w:lvlText w:val=""/>
+      <w:lvlJc w:val="left"/>
+      <w:pPr>
+        <w:ind w:left="1440" w:hanging="360"/>
+      </w:pPr>
+      <w:rPr>
+        <w:rFonts w:ascii="Symbol" w:hAnsi="Symbol" w:hint="default"/>
+      </w:rPr>
+    </w:lvl>
+    <w:lvl w:ilvl="1" w:tplc="04090003" w:tentative="1">
+      <w:start w:val="1"/>
+      <w:numFmt w:val="bullet"/>
+      <w:lvlText w:val="o"/>
+      <w:lvlJc w:val="left"/>
+      <w:pPr>
+        <w:ind w:left="2160" w:hanging="360"/>
+      </w:pPr>
+      <w:rPr>
+        <w:rFonts w:ascii="Courier New" w:hAnsi="Courier New" w:cs="Courier New" w:hint="default"/>
+      </w:rPr>
+    </w:lvl>
+    <w:lvl w:ilvl="2" w:tplc="04090005" w:tentative="1">
+      <w:start w:val="1"/>
+      <w:numFmt w:val="bullet"/>
+      <w:lvlText w:val=""/>
+      <w:lvlJc w:val="left"/>
+      <w:pPr>
+        <w:ind w:left="2880" w:hanging="360"/>
+      </w:pPr>
+      <w:rPr>
+        <w:rFonts w:ascii="Wingdings" w:hAnsi="Wingdings" w:hint="default"/>
+      </w:rPr>
+    </w:lvl>
+    <w:lvl w:ilvl="3" w:tplc="04090001" w:tentative="1">
+      <w:start w:val="1"/>
+      <w:numFmt w:val="bullet"/>
+      <w:lvlText w:val=""/>
+      <w:lvlJc w:val="left"/>
+      <w:pPr>
+        <w:ind w:left="3600" w:hanging="360"/>
+      </w:pPr>
+      <w:rPr>
+        <w:rFonts w:ascii="Symbol" w:hAnsi="Symbol" w:hint="default"/>
+      </w:rPr>
+    </w:lvl>
+    <w:lvl w:ilvl="4" w:tplc="04090003" w:tentative="1">
+      <w:start w:val="1"/>
+      <w:numFmt w:val="bullet"/>
+      <w:lvlText w:val="o"/>
+      <w:lvlJc w:val="left"/>
+      <w:pPr>
+        <w:ind w:left="4320" w:hanging="360"/>
+      </w:pPr>
+      <w:rPr>
+        <w:rFonts w:ascii="Courier New" w:hAnsi="Courier New" w:cs="Courier New" w:hint="default"/>
+      </w:rPr>
+    </w:lvl>
+    <w:lvl w:ilvl="5" w:tplc="04090005" w:tentative="1">
+      <w:start w:val="1"/>
+      <w:numFmt w:val="bullet"/>
+      <w:lvlText w:val=""/>
+      <w:lvlJc w:val="left"/>
+      <w:pPr>
+        <w:ind w:left="5040" w:hanging="360"/>
+      </w:pPr>
+      <w:rPr>
+        <w:rFonts w:ascii="Wingdings" w:hAnsi="Wingdings" w:hint="default"/>
+      </w:rPr>
+    </w:lvl>
+    <w:lvl w:ilvl="6" w:tplc="04090001" w:tentative="1">
+      <w:start w:val="1"/>
+      <w:numFmt w:val="bullet"/>
+      <w:lvlText w:val=""/>
+      <w:lvlJc w:val="left"/>
+      <w:pPr>
+        <w:ind w:left="5760" w:hanging="360"/>
+      </w:pPr>
+      <w:rPr>
+        <w:rFonts w:ascii="Symbol" w:hAnsi="Symbol" w:hint="default"/>
+      </w:rPr>
+    </w:lvl>
+    <w:lvl w:ilvl="7" w:tplc="04090003" w:tentative="1">
+      <w:start w:val="1"/>
+      <w:numFmt w:val="bullet"/>
+      <w:lvlText w:val="o"/>
+      <w:lvlJc w:val="left"/>
+      <w:pPr>
+        <w:ind w:left="6480" w:hanging="360"/>
+      </w:pPr>
+      <w:rPr>
+        <w:rFonts w:ascii="Courier New" w:hAnsi="Courier New" w:cs="Courier New" w:hint="default"/>
+      </w:rPr>
+    </w:lvl>
+    <w:lvl w:ilvl="8" w:tplc="04090005" w:tentative="1">
+      <w:start w:val="1"/>
+      <w:numFmt w:val="bullet"/>
+      <w:lvlText w:val=""/>
+      <w:lvlJc w:val="left"/>
+      <w:pPr>
+        <w:ind w:left="7200" w:hanging="360"/>
+      </w:pPr>
+      <w:rPr>
+        <w:rFonts w:ascii="Wingdings" w:hAnsi="Wingdings" w:hint="default"/>
+      </w:rPr>
+    </w:lvl>
+  </w:abstractNum>
+  <w:abstractNum w:abstractNumId="8" w15:restartNumberingAfterBreak="0">
     <w:nsid w:val="2EE5435E"/>
     <w:multiLevelType w:val="hybridMultilevel"/>
     <w:tmpl w:val="8D7437FC"/>
@@ -7847,7 +8087,7 @@
       </w:rPr>
     </w:lvl>
   </w:abstractNum>
-  <w:abstractNum w:abstractNumId="8" w15:restartNumberingAfterBreak="0">
+  <w:abstractNum w:abstractNumId="9" w15:restartNumberingAfterBreak="0">
     <w:nsid w:val="48A10028"/>
     <w:multiLevelType w:val="hybridMultilevel"/>
     <w:tmpl w:val="58A2CCCA"/>
@@ -7936,7 +8176,7 @@
       </w:pPr>
     </w:lvl>
   </w:abstractNum>
-  <w:abstractNum w:abstractNumId="9" w15:restartNumberingAfterBreak="0">
+  <w:abstractNum w:abstractNumId="10" w15:restartNumberingAfterBreak="0">
     <w:nsid w:val="4EAF51D8"/>
     <w:multiLevelType w:val="hybridMultilevel"/>
     <w:tmpl w:val="58A2CCCA"/>
@@ -8025,7 +8265,7 @@
       </w:pPr>
     </w:lvl>
   </w:abstractNum>
-  <w:abstractNum w:abstractNumId="10" w15:restartNumberingAfterBreak="0">
+  <w:abstractNum w:abstractNumId="11" w15:restartNumberingAfterBreak="0">
     <w:nsid w:val="65B05108"/>
     <w:multiLevelType w:val="hybridMultilevel"/>
     <w:tmpl w:val="ADD8C7C8"/>
@@ -8138,7 +8378,7 @@
       </w:rPr>
     </w:lvl>
   </w:abstractNum>
-  <w:abstractNum w:abstractNumId="11" w15:restartNumberingAfterBreak="0">
+  <w:abstractNum w:abstractNumId="12" w15:restartNumberingAfterBreak="0">
     <w:nsid w:val="675F6A00"/>
     <w:multiLevelType w:val="hybridMultilevel"/>
     <w:tmpl w:val="9078C072"/>
@@ -8251,7 +8491,7 @@
       </w:rPr>
     </w:lvl>
   </w:abstractNum>
-  <w:abstractNum w:abstractNumId="12" w15:restartNumberingAfterBreak="0">
+  <w:abstractNum w:abstractNumId="13" w15:restartNumberingAfterBreak="0">
     <w:nsid w:val="6E6566D4"/>
     <w:multiLevelType w:val="hybridMultilevel"/>
     <w:tmpl w:val="DC94D102"/>
@@ -8347,13 +8587,13 @@
     <w:abstractNumId w:val="6"/>
   </w:num>
   <w:num w:numId="3">
+    <w:abstractNumId w:val="10"/>
+  </w:num>
+  <w:num w:numId="4">
     <w:abstractNumId w:val="9"/>
   </w:num>
-  <w:num w:numId="4">
-    <w:abstractNumId w:val="8"/>
-  </w:num>
   <w:num w:numId="5">
-    <w:abstractNumId w:val="12"/>
+    <w:abstractNumId w:val="13"/>
   </w:num>
   <w:num w:numId="6">
     <w:abstractNumId w:val="5"/>
@@ -8371,13 +8611,13 @@
     </w:lvlOverride>
   </w:num>
   <w:num w:numId="10">
-    <w:abstractNumId w:val="11"/>
+    <w:abstractNumId w:val="12"/>
   </w:num>
   <w:num w:numId="11">
-    <w:abstractNumId w:val="7"/>
+    <w:abstractNumId w:val="8"/>
   </w:num>
   <w:num w:numId="12">
-    <w:abstractNumId w:val="10"/>
+    <w:abstractNumId w:val="11"/>
   </w:num>
   <w:num w:numId="13">
     <w:abstractNumId w:val="3"/>
@@ -8385,11 +8625,14 @@
   <w:num w:numId="14">
     <w:abstractNumId w:val="4"/>
   </w:num>
+  <w:num w:numId="15">
+    <w:abstractNumId w:val="7"/>
+  </w:num>
 </w:numbering>
 </file>
 
 <file path=word/styles.xml><?xml version="1.0" encoding="utf-8"?>
-<w:styles xmlns:mc="http://schemas.openxmlformats.org/markup-compatibility/2006" xmlns:r="http://schemas.openxmlformats.org/officeDocument/2006/relationships" xmlns:w="http://schemas.openxmlformats.org/wordprocessingml/2006/main" xmlns:w14="http://schemas.microsoft.com/office/word/2010/wordml" xmlns:w15="http://schemas.microsoft.com/office/word/2012/wordml" xmlns:w16cex="http://schemas.microsoft.com/office/word/2018/wordml/cex" xmlns:w16cid="http://schemas.microsoft.com/office/word/2016/wordml/cid" xmlns:w16="http://schemas.microsoft.com/office/word/2018/wordml" xmlns:w16se="http://schemas.microsoft.com/office/word/2015/wordml/symex" mc:Ignorable="w14 w15 w16se w16cid w16 w16cex">
+<w:styles xmlns:mc="http://schemas.openxmlformats.org/markup-compatibility/2006" xmlns:r="http://schemas.openxmlformats.org/officeDocument/2006/relationships" xmlns:w="http://schemas.openxmlformats.org/wordprocessingml/2006/main" xmlns:w14="http://schemas.microsoft.com/office/word/2010/wordml" xmlns:w15="http://schemas.microsoft.com/office/word/2012/wordml" xmlns:w16se="http://schemas.microsoft.com/office/word/2015/wordml/symex" mc:Ignorable="w14 w15 w16se">
   <w:docDefaults>
     <w:rPrDefault>
       <w:rPr>
@@ -8405,7 +8648,7 @@
       </w:pPr>
     </w:pPrDefault>
   </w:docDefaults>
-  <w:latentStyles w:defLockedState="0" w:defUIPriority="99" w:defSemiHidden="0" w:defUnhideWhenUsed="0" w:defQFormat="0" w:count="376">
+  <w:latentStyles w:defLockedState="0" w:defUIPriority="99" w:defSemiHidden="0" w:defUnhideWhenUsed="0" w:defQFormat="0" w:count="371">
     <w:lsdException w:name="Normal" w:uiPriority="0" w:qFormat="1"/>
     <w:lsdException w:name="heading 1" w:uiPriority="0" w:qFormat="1"/>
     <w:lsdException w:name="heading 2" w:semiHidden="1" w:uiPriority="0" w:unhideWhenUsed="1" w:qFormat="1"/>
@@ -8511,6 +8754,7 @@
     <w:lsdException w:name="HTML Sample" w:semiHidden="1" w:unhideWhenUsed="1"/>
     <w:lsdException w:name="HTML Typewriter" w:semiHidden="1" w:unhideWhenUsed="1"/>
     <w:lsdException w:name="HTML Variable" w:semiHidden="1" w:unhideWhenUsed="1"/>
+    <w:lsdException w:name="Normal Table" w:semiHidden="1" w:unhideWhenUsed="1"/>
     <w:lsdException w:name="annotation subject" w:semiHidden="1" w:unhideWhenUsed="1"/>
     <w:lsdException w:name="No List" w:semiHidden="1" w:unhideWhenUsed="1"/>
     <w:lsdException w:name="Outline List 1" w:semiHidden="1" w:unhideWhenUsed="1"/>
@@ -8553,8 +8797,11 @@
     <w:lsdException w:name="Table Contemporary" w:semiHidden="1" w:unhideWhenUsed="1"/>
     <w:lsdException w:name="Table Elegant" w:semiHidden="1" w:unhideWhenUsed="1"/>
     <w:lsdException w:name="Table Professional" w:semiHidden="1" w:unhideWhenUsed="1"/>
+    <w:lsdException w:name="Table Subtle 1" w:semiHidden="1" w:unhideWhenUsed="1"/>
     <w:lsdException w:name="Table Subtle 2" w:semiHidden="1" w:unhideWhenUsed="1"/>
     <w:lsdException w:name="Table Web 1" w:semiHidden="1" w:unhideWhenUsed="1"/>
+    <w:lsdException w:name="Table Web 2" w:semiHidden="1" w:unhideWhenUsed="1"/>
+    <w:lsdException w:name="Table Web 3" w:semiHidden="1" w:unhideWhenUsed="1"/>
     <w:lsdException w:name="Balloon Text" w:semiHidden="1" w:unhideWhenUsed="1"/>
     <w:lsdException w:name="Table Grid" w:uiPriority="39"/>
     <w:lsdException w:name="Table Theme" w:semiHidden="1" w:unhideWhenUsed="1"/>
@@ -8773,11 +9020,6 @@
     <w:lsdException w:name="List Table 5 Dark Accent 6" w:uiPriority="50"/>
     <w:lsdException w:name="List Table 6 Colorful Accent 6" w:uiPriority="51"/>
     <w:lsdException w:name="List Table 7 Colorful Accent 6" w:uiPriority="52"/>
-    <w:lsdException w:name="Mention" w:semiHidden="1" w:unhideWhenUsed="1"/>
-    <w:lsdException w:name="Smart Hyperlink" w:semiHidden="1" w:unhideWhenUsed="1"/>
-    <w:lsdException w:name="Hashtag" w:semiHidden="1" w:unhideWhenUsed="1"/>
-    <w:lsdException w:name="Unresolved Mention" w:semiHidden="1" w:unhideWhenUsed="1"/>
-    <w:lsdException w:name="Smart Link" w:semiHidden="1" w:unhideWhenUsed="1"/>
   </w:latentStyles>
   <w:style w:type="paragraph" w:default="1" w:styleId="Normal">
     <w:name w:val="Normal"/>
@@ -9423,7 +9665,7 @@
 </file>
 
 <file path=customXml/itemProps1.xml><?xml version="1.0" encoding="utf-8"?>
-<ds:datastoreItem xmlns:ds="http://schemas.openxmlformats.org/officeDocument/2006/customXml" ds:itemID="{EA816066-0DEE-47C3-AFC8-D2B5377196EB}">
+<ds:datastoreItem xmlns:ds="http://schemas.openxmlformats.org/officeDocument/2006/customXml" ds:itemID="{17CC5DF1-042E-49C4-9B4C-5EB96A4C049A}">
   <ds:schemaRefs>
     <ds:schemaRef ds:uri="http://schemas.openxmlformats.org/officeDocument/2006/bibliography"/>
   </ds:schemaRefs>

</xml_diff>

<commit_message>
Chỉnh sửa, hoàn thiện báo cáo
</commit_message>
<xml_diff>
--- a/docs/PM_nhóm 3.docx
+++ b/docs/PM_nhóm 3.docx
@@ -154,8 +154,8 @@
         <w:rPr>
           <w:rFonts w:ascii="Times New Roman" w:hAnsi="Times New Roman" w:cs="Times New Roman"/>
           <w:color w:val="548DD4"/>
-          <w:sz w:val="25"/>
-          <w:szCs w:val="25"/>
+          <w:sz w:val="42"/>
+          <w:szCs w:val="42"/>
         </w:rPr>
       </w:pPr>
     </w:p>
@@ -164,8 +164,8 @@
         <w:rPr>
           <w:rFonts w:ascii="Times New Roman" w:hAnsi="Times New Roman" w:cs="Times New Roman"/>
           <w:color w:val="548DD4"/>
-          <w:sz w:val="25"/>
-          <w:szCs w:val="25"/>
+          <w:sz w:val="42"/>
+          <w:szCs w:val="42"/>
         </w:rPr>
       </w:pPr>
     </w:p>
@@ -174,8 +174,8 @@
         <w:rPr>
           <w:rFonts w:ascii="Times New Roman" w:hAnsi="Times New Roman" w:cs="Times New Roman"/>
           <w:color w:val="548DD4"/>
-          <w:sz w:val="25"/>
-          <w:szCs w:val="25"/>
+          <w:sz w:val="42"/>
+          <w:szCs w:val="42"/>
         </w:rPr>
       </w:pPr>
     </w:p>
@@ -184,8 +184,8 @@
         <w:rPr>
           <w:rFonts w:ascii="Times New Roman" w:hAnsi="Times New Roman" w:cs="Times New Roman"/>
           <w:color w:val="548DD4"/>
-          <w:sz w:val="25"/>
-          <w:szCs w:val="25"/>
+          <w:sz w:val="42"/>
+          <w:szCs w:val="42"/>
         </w:rPr>
       </w:pPr>
     </w:p>
@@ -194,8 +194,8 @@
         <w:rPr>
           <w:rFonts w:ascii="Times New Roman" w:hAnsi="Times New Roman" w:cs="Times New Roman"/>
           <w:color w:val="548DD4"/>
-          <w:sz w:val="25"/>
-          <w:szCs w:val="25"/>
+          <w:sz w:val="42"/>
+          <w:szCs w:val="42"/>
         </w:rPr>
       </w:pPr>
     </w:p>
@@ -284,7 +284,17 @@
           <w:sz w:val="42"/>
           <w:szCs w:val="42"/>
         </w:rPr>
-        <w:t>Excel-IO</w:t>
+        <w:t>Excel.</w:t>
+      </w:r>
+      <w:r>
+        <w:rPr>
+          <w:rFonts w:ascii="Times New Roman" w:hAnsi="Times New Roman" w:cs="Times New Roman"/>
+          <w:b/>
+          <w:i/>
+          <w:sz w:val="42"/>
+          <w:szCs w:val="42"/>
+        </w:rPr>
+        <w:t>IO</w:t>
       </w:r>
     </w:p>
     <w:p>
@@ -317,15 +327,15 @@
           <w:sz w:val="25"/>
           <w:szCs w:val="25"/>
         </w:rPr>
-        <w:t>Link GitHub nguồ</w:t>
-      </w:r>
-      <w:r>
-        <w:rPr>
-          <w:rFonts w:ascii="Times New Roman" w:hAnsi="Times New Roman" w:cs="Times New Roman"/>
-          <w:sz w:val="25"/>
-          <w:szCs w:val="25"/>
-        </w:rPr>
-        <w:t xml:space="preserve">n: </w:t>
+        <w:t>Link GitHub</w:t>
+      </w:r>
+      <w:r>
+        <w:rPr>
+          <w:rFonts w:ascii="Times New Roman" w:hAnsi="Times New Roman" w:cs="Times New Roman"/>
+          <w:sz w:val="25"/>
+          <w:szCs w:val="25"/>
+        </w:rPr>
+        <w:t xml:space="preserve">: </w:t>
       </w:r>
       <w:hyperlink r:id="rId8" w:history="1">
         <w:r>
@@ -533,7 +543,7 @@
         </w:rPr>
         <w:fldChar w:fldCharType="separate"/>
       </w:r>
-      <w:hyperlink w:anchor="_Toc57272138" w:history="1">
+      <w:hyperlink w:anchor="_Toc58351095" w:history="1">
         <w:r>
           <w:rPr>
             <w:rStyle w:val="Hyperlink"/>
@@ -595,7 +605,7 @@
             <w:sz w:val="25"/>
             <w:szCs w:val="25"/>
           </w:rPr>
-          <w:instrText xml:space="preserve"> PAGEREF _Toc57272138 \h </w:instrText>
+          <w:instrText xml:space="preserve"> PAGEREF _Toc58351095 \h </w:instrText>
         </w:r>
         <w:r>
           <w:rPr>
@@ -624,7 +634,7 @@
             <w:sz w:val="25"/>
             <w:szCs w:val="25"/>
           </w:rPr>
-          <w:t>6</w:t>
+          <w:t>4</w:t>
         </w:r>
         <w:r>
           <w:rPr>
@@ -649,7 +659,7 @@
           <w:lang w:eastAsia="en-US" w:bidi="ar-SA"/>
         </w:rPr>
       </w:pPr>
-      <w:hyperlink w:anchor="_Toc57272139" w:history="1">
+      <w:hyperlink w:anchor="_Toc58351096" w:history="1">
         <w:r>
           <w:rPr>
             <w:rStyle w:val="Hyperlink"/>
@@ -708,7 +718,7 @@
             <w:sz w:val="25"/>
             <w:szCs w:val="25"/>
           </w:rPr>
-          <w:instrText xml:space="preserve"> PAGEREF _Toc57272139 \h </w:instrText>
+          <w:instrText xml:space="preserve"> PAGEREF _Toc58351096 \h </w:instrText>
         </w:r>
         <w:r>
           <w:rPr>
@@ -737,7 +747,7 @@
             <w:sz w:val="25"/>
             <w:szCs w:val="25"/>
           </w:rPr>
-          <w:t>6</w:t>
+          <w:t>4</w:t>
         </w:r>
         <w:r>
           <w:rPr>
@@ -762,7 +772,7 @@
           <w:lang w:eastAsia="en-US" w:bidi="ar-SA"/>
         </w:rPr>
       </w:pPr>
-      <w:hyperlink w:anchor="_Toc57272140" w:history="1">
+      <w:hyperlink w:anchor="_Toc58351097" w:history="1">
         <w:r>
           <w:rPr>
             <w:rStyle w:val="Hyperlink"/>
@@ -821,7 +831,7 @@
             <w:sz w:val="25"/>
             <w:szCs w:val="25"/>
           </w:rPr>
-          <w:instrText xml:space="preserve"> PAGEREF _Toc57272140 \h </w:instrText>
+          <w:instrText xml:space="preserve"> PAGEREF _Toc58351097 \h </w:instrText>
         </w:r>
         <w:r>
           <w:rPr>
@@ -850,7 +860,7 @@
             <w:sz w:val="25"/>
             <w:szCs w:val="25"/>
           </w:rPr>
-          <w:t>6</w:t>
+          <w:t>4</w:t>
         </w:r>
         <w:r>
           <w:rPr>
@@ -878,7 +888,7 @@
           <w:lang w:eastAsia="en-US" w:bidi="ar-SA"/>
         </w:rPr>
       </w:pPr>
-      <w:hyperlink w:anchor="_Toc57272141" w:history="1">
+      <w:hyperlink w:anchor="_Toc58351098" w:history="1">
         <w:r>
           <w:rPr>
             <w:rStyle w:val="Hyperlink"/>
@@ -940,7 +950,7 @@
             <w:sz w:val="25"/>
             <w:szCs w:val="25"/>
           </w:rPr>
-          <w:instrText xml:space="preserve"> PAGEREF _Toc57272141 \h </w:instrText>
+          <w:instrText xml:space="preserve"> PAGEREF _Toc58351098 \h </w:instrText>
         </w:r>
         <w:r>
           <w:rPr>
@@ -969,7 +979,7 @@
             <w:sz w:val="25"/>
             <w:szCs w:val="25"/>
           </w:rPr>
-          <w:t>6</w:t>
+          <w:t>4</w:t>
         </w:r>
         <w:r>
           <w:rPr>
@@ -994,7 +1004,7 @@
           <w:lang w:eastAsia="en-US" w:bidi="ar-SA"/>
         </w:rPr>
       </w:pPr>
-      <w:hyperlink w:anchor="_Toc57272142" w:history="1">
+      <w:hyperlink w:anchor="_Toc58351099" w:history="1">
         <w:r>
           <w:rPr>
             <w:rStyle w:val="Hyperlink"/>
@@ -1053,7 +1063,7 @@
             <w:sz w:val="25"/>
             <w:szCs w:val="25"/>
           </w:rPr>
-          <w:instrText xml:space="preserve"> PAGEREF _Toc57272142 \h </w:instrText>
+          <w:instrText xml:space="preserve"> PAGEREF _Toc58351099 \h </w:instrText>
         </w:r>
         <w:r>
           <w:rPr>
@@ -1082,7 +1092,7 @@
             <w:sz w:val="25"/>
             <w:szCs w:val="25"/>
           </w:rPr>
-          <w:t>6</w:t>
+          <w:t>4</w:t>
         </w:r>
         <w:r>
           <w:rPr>
@@ -1107,7 +1117,7 @@
           <w:lang w:eastAsia="en-US" w:bidi="ar-SA"/>
         </w:rPr>
       </w:pPr>
-      <w:hyperlink w:anchor="_Toc57272143" w:history="1">
+      <w:hyperlink w:anchor="_Toc58351100" w:history="1">
         <w:r>
           <w:rPr>
             <w:rStyle w:val="Hyperlink"/>
@@ -1166,7 +1176,7 @@
             <w:sz w:val="25"/>
             <w:szCs w:val="25"/>
           </w:rPr>
-          <w:instrText xml:space="preserve"> PAGEREF _Toc57272143 \h </w:instrText>
+          <w:instrText xml:space="preserve"> PAGEREF _Toc58351100 \h </w:instrText>
         </w:r>
         <w:r>
           <w:rPr>
@@ -1195,7 +1205,7 @@
             <w:sz w:val="25"/>
             <w:szCs w:val="25"/>
           </w:rPr>
-          <w:t>6</w:t>
+          <w:t>4</w:t>
         </w:r>
         <w:r>
           <w:rPr>
@@ -1220,7 +1230,7 @@
           <w:lang w:eastAsia="en-US" w:bidi="ar-SA"/>
         </w:rPr>
       </w:pPr>
-      <w:hyperlink w:anchor="_Toc57272144" w:history="1">
+      <w:hyperlink w:anchor="_Toc58351101" w:history="1">
         <w:r>
           <w:rPr>
             <w:rStyle w:val="Hyperlink"/>
@@ -1279,7 +1289,7 @@
             <w:sz w:val="25"/>
             <w:szCs w:val="25"/>
           </w:rPr>
-          <w:instrText xml:space="preserve"> PAGEREF _Toc57272144 \h </w:instrText>
+          <w:instrText xml:space="preserve"> PAGEREF _Toc58351101 \h </w:instrText>
         </w:r>
         <w:r>
           <w:rPr>
@@ -1308,7 +1318,7 @@
             <w:sz w:val="25"/>
             <w:szCs w:val="25"/>
           </w:rPr>
-          <w:t>6</w:t>
+          <w:t>4</w:t>
         </w:r>
         <w:r>
           <w:rPr>
@@ -1336,7 +1346,7 @@
           <w:lang w:eastAsia="en-US" w:bidi="ar-SA"/>
         </w:rPr>
       </w:pPr>
-      <w:hyperlink w:anchor="_Toc57272145" w:history="1">
+      <w:hyperlink w:anchor="_Toc58351102" w:history="1">
         <w:r>
           <w:rPr>
             <w:rStyle w:val="Hyperlink"/>
@@ -1398,7 +1408,7 @@
             <w:sz w:val="25"/>
             <w:szCs w:val="25"/>
           </w:rPr>
-          <w:instrText xml:space="preserve"> PAGEREF _Toc57272145 \h </w:instrText>
+          <w:instrText xml:space="preserve"> PAGEREF _Toc58351102 \h </w:instrText>
         </w:r>
         <w:r>
           <w:rPr>
@@ -1427,7 +1437,7 @@
             <w:sz w:val="25"/>
             <w:szCs w:val="25"/>
           </w:rPr>
-          <w:t>6</w:t>
+          <w:t>5</w:t>
         </w:r>
         <w:r>
           <w:rPr>
@@ -1452,7 +1462,7 @@
           <w:lang w:eastAsia="en-US" w:bidi="ar-SA"/>
         </w:rPr>
       </w:pPr>
-      <w:hyperlink w:anchor="_Toc57272146" w:history="1">
+      <w:hyperlink w:anchor="_Toc58351103" w:history="1">
         <w:r>
           <w:rPr>
             <w:rStyle w:val="Hyperlink"/>
@@ -1511,7 +1521,7 @@
             <w:sz w:val="25"/>
             <w:szCs w:val="25"/>
           </w:rPr>
-          <w:instrText xml:space="preserve"> PAGEREF _Toc57272146 \h </w:instrText>
+          <w:instrText xml:space="preserve"> PAGEREF _Toc58351103 \h </w:instrText>
         </w:r>
         <w:r>
           <w:rPr>
@@ -1540,7 +1550,7 @@
             <w:sz w:val="25"/>
             <w:szCs w:val="25"/>
           </w:rPr>
-          <w:t>6</w:t>
+          <w:t>5</w:t>
         </w:r>
         <w:r>
           <w:rPr>
@@ -1565,7 +1575,7 @@
           <w:lang w:eastAsia="en-US" w:bidi="ar-SA"/>
         </w:rPr>
       </w:pPr>
-      <w:hyperlink w:anchor="_Toc57272147" w:history="1">
+      <w:hyperlink w:anchor="_Toc58351104" w:history="1">
         <w:r>
           <w:rPr>
             <w:rStyle w:val="Hyperlink"/>
@@ -1624,7 +1634,7 @@
             <w:sz w:val="25"/>
             <w:szCs w:val="25"/>
           </w:rPr>
-          <w:instrText xml:space="preserve"> PAGEREF _Toc57272147 \h </w:instrText>
+          <w:instrText xml:space="preserve"> PAGEREF _Toc58351104 \h </w:instrText>
         </w:r>
         <w:r>
           <w:rPr>
@@ -1653,7 +1663,7 @@
             <w:sz w:val="25"/>
             <w:szCs w:val="25"/>
           </w:rPr>
-          <w:t>7</w:t>
+          <w:t>6</w:t>
         </w:r>
         <w:r>
           <w:rPr>
@@ -1678,7 +1688,7 @@
           <w:lang w:eastAsia="en-US" w:bidi="ar-SA"/>
         </w:rPr>
       </w:pPr>
-      <w:hyperlink w:anchor="_Toc57272148" w:history="1">
+      <w:hyperlink w:anchor="_Toc58351105" w:history="1">
         <w:r>
           <w:rPr>
             <w:rStyle w:val="Hyperlink"/>
@@ -1737,7 +1747,7 @@
             <w:sz w:val="25"/>
             <w:szCs w:val="25"/>
           </w:rPr>
-          <w:instrText xml:space="preserve"> PAGEREF _Toc57272148 \h </w:instrText>
+          <w:instrText xml:space="preserve"> PAGEREF _Toc58351105 \h </w:instrText>
         </w:r>
         <w:r>
           <w:rPr>
@@ -1791,7 +1801,7 @@
           <w:lang w:eastAsia="en-US" w:bidi="ar-SA"/>
         </w:rPr>
       </w:pPr>
-      <w:hyperlink w:anchor="_Toc57272149" w:history="1">
+      <w:hyperlink w:anchor="_Toc58351106" w:history="1">
         <w:r>
           <w:rPr>
             <w:rStyle w:val="Hyperlink"/>
@@ -1850,7 +1860,7 @@
             <w:sz w:val="25"/>
             <w:szCs w:val="25"/>
           </w:rPr>
-          <w:instrText xml:space="preserve"> PAGEREF _Toc57272149 \h </w:instrText>
+          <w:instrText xml:space="preserve"> PAGEREF _Toc58351106 \h </w:instrText>
         </w:r>
         <w:r>
           <w:rPr>
@@ -1907,7 +1917,7 @@
           <w:lang w:eastAsia="en-US" w:bidi="ar-SA"/>
         </w:rPr>
       </w:pPr>
-      <w:hyperlink w:anchor="_Toc57272150" w:history="1">
+      <w:hyperlink w:anchor="_Toc58351107" w:history="1">
         <w:r>
           <w:rPr>
             <w:rStyle w:val="Hyperlink"/>
@@ -1969,7 +1979,7 @@
             <w:sz w:val="25"/>
             <w:szCs w:val="25"/>
           </w:rPr>
-          <w:instrText xml:space="preserve"> PAGEREF _Toc57272150 \h </w:instrText>
+          <w:instrText xml:space="preserve"> PAGEREF _Toc58351107 \h </w:instrText>
         </w:r>
         <w:r>
           <w:rPr>
@@ -1999,6 +2009,232 @@
             <w:szCs w:val="25"/>
           </w:rPr>
           <w:t>7</w:t>
+        </w:r>
+        <w:r>
+          <w:rPr>
+            <w:rFonts w:ascii="Times New Roman" w:hAnsi="Times New Roman" w:cs="Times New Roman"/>
+            <w:noProof/>
+            <w:webHidden/>
+            <w:sz w:val="25"/>
+            <w:szCs w:val="25"/>
+          </w:rPr>
+          <w:fldChar w:fldCharType="end"/>
+        </w:r>
+      </w:hyperlink>
+    </w:p>
+    <w:p>
+      <w:pPr>
+        <w:pStyle w:val="TOC2"/>
+        <w:rPr>
+          <w:rFonts w:ascii="Times New Roman" w:eastAsiaTheme="minorEastAsia" w:hAnsi="Times New Roman" w:cs="Times New Roman"/>
+          <w:noProof/>
+          <w:sz w:val="25"/>
+          <w:szCs w:val="25"/>
+          <w:lang w:eastAsia="en-US" w:bidi="ar-SA"/>
+        </w:rPr>
+      </w:pPr>
+      <w:hyperlink w:anchor="_Toc58351108" w:history="1">
+        <w:r>
+          <w:rPr>
+            <w:rStyle w:val="Hyperlink"/>
+            <w:rFonts w:ascii="Times New Roman" w:hAnsi="Times New Roman" w:cs="Times New Roman"/>
+            <w:noProof/>
+            <w:sz w:val="25"/>
+            <w:szCs w:val="25"/>
+          </w:rPr>
+          <w:t>4.1.</w:t>
+        </w:r>
+        <w:r>
+          <w:rPr>
+            <w:rFonts w:ascii="Times New Roman" w:eastAsiaTheme="minorEastAsia" w:hAnsi="Times New Roman" w:cs="Times New Roman"/>
+            <w:noProof/>
+            <w:sz w:val="25"/>
+            <w:szCs w:val="25"/>
+            <w:lang w:eastAsia="en-US" w:bidi="ar-SA"/>
+          </w:rPr>
+          <w:tab/>
+        </w:r>
+        <w:r>
+          <w:rPr>
+            <w:rStyle w:val="Hyperlink"/>
+            <w:rFonts w:ascii="Times New Roman" w:hAnsi="Times New Roman" w:cs="Times New Roman"/>
+            <w:noProof/>
+            <w:sz w:val="25"/>
+            <w:szCs w:val="25"/>
+          </w:rPr>
+          <w:t>Các qui định về họp hành nội bộ</w:t>
+        </w:r>
+        <w:r>
+          <w:rPr>
+            <w:rFonts w:ascii="Times New Roman" w:hAnsi="Times New Roman" w:cs="Times New Roman"/>
+            <w:noProof/>
+            <w:webHidden/>
+            <w:sz w:val="25"/>
+            <w:szCs w:val="25"/>
+          </w:rPr>
+          <w:tab/>
+        </w:r>
+        <w:r>
+          <w:rPr>
+            <w:rFonts w:ascii="Times New Roman" w:hAnsi="Times New Roman" w:cs="Times New Roman"/>
+            <w:noProof/>
+            <w:webHidden/>
+            <w:sz w:val="25"/>
+            <w:szCs w:val="25"/>
+          </w:rPr>
+          <w:fldChar w:fldCharType="begin"/>
+        </w:r>
+        <w:r>
+          <w:rPr>
+            <w:rFonts w:ascii="Times New Roman" w:hAnsi="Times New Roman" w:cs="Times New Roman"/>
+            <w:noProof/>
+            <w:webHidden/>
+            <w:sz w:val="25"/>
+            <w:szCs w:val="25"/>
+          </w:rPr>
+          <w:instrText xml:space="preserve"> PAGEREF _Toc58351108 \h </w:instrText>
+        </w:r>
+        <w:r>
+          <w:rPr>
+            <w:rFonts w:ascii="Times New Roman" w:hAnsi="Times New Roman" w:cs="Times New Roman"/>
+            <w:noProof/>
+            <w:webHidden/>
+            <w:sz w:val="25"/>
+            <w:szCs w:val="25"/>
+          </w:rPr>
+        </w:r>
+        <w:r>
+          <w:rPr>
+            <w:rFonts w:ascii="Times New Roman" w:hAnsi="Times New Roman" w:cs="Times New Roman"/>
+            <w:noProof/>
+            <w:webHidden/>
+            <w:sz w:val="25"/>
+            <w:szCs w:val="25"/>
+          </w:rPr>
+          <w:fldChar w:fldCharType="separate"/>
+        </w:r>
+        <w:r>
+          <w:rPr>
+            <w:rFonts w:ascii="Times New Roman" w:hAnsi="Times New Roman" w:cs="Times New Roman"/>
+            <w:noProof/>
+            <w:webHidden/>
+            <w:sz w:val="25"/>
+            <w:szCs w:val="25"/>
+          </w:rPr>
+          <w:t>7</w:t>
+        </w:r>
+        <w:r>
+          <w:rPr>
+            <w:rFonts w:ascii="Times New Roman" w:hAnsi="Times New Roman" w:cs="Times New Roman"/>
+            <w:noProof/>
+            <w:webHidden/>
+            <w:sz w:val="25"/>
+            <w:szCs w:val="25"/>
+          </w:rPr>
+          <w:fldChar w:fldCharType="end"/>
+        </w:r>
+      </w:hyperlink>
+    </w:p>
+    <w:p>
+      <w:pPr>
+        <w:pStyle w:val="TOC2"/>
+        <w:rPr>
+          <w:rFonts w:ascii="Times New Roman" w:eastAsiaTheme="minorEastAsia" w:hAnsi="Times New Roman" w:cs="Times New Roman"/>
+          <w:noProof/>
+          <w:sz w:val="25"/>
+          <w:szCs w:val="25"/>
+          <w:lang w:eastAsia="en-US" w:bidi="ar-SA"/>
+        </w:rPr>
+      </w:pPr>
+      <w:hyperlink w:anchor="_Toc58351109" w:history="1">
+        <w:r>
+          <w:rPr>
+            <w:rStyle w:val="Hyperlink"/>
+            <w:rFonts w:ascii="Times New Roman" w:hAnsi="Times New Roman" w:cs="Times New Roman"/>
+            <w:noProof/>
+            <w:sz w:val="25"/>
+            <w:szCs w:val="25"/>
+          </w:rPr>
+          <w:t>4.2.</w:t>
+        </w:r>
+        <w:r>
+          <w:rPr>
+            <w:rFonts w:ascii="Times New Roman" w:eastAsiaTheme="minorEastAsia" w:hAnsi="Times New Roman" w:cs="Times New Roman"/>
+            <w:noProof/>
+            <w:sz w:val="25"/>
+            <w:szCs w:val="25"/>
+            <w:lang w:eastAsia="en-US" w:bidi="ar-SA"/>
+          </w:rPr>
+          <w:tab/>
+        </w:r>
+        <w:r>
+          <w:rPr>
+            <w:rStyle w:val="Hyperlink"/>
+            <w:rFonts w:ascii="Times New Roman" w:hAnsi="Times New Roman" w:cs="Times New Roman"/>
+            <w:noProof/>
+            <w:sz w:val="25"/>
+            <w:szCs w:val="25"/>
+          </w:rPr>
+          <w:t>Các qui định về họp hành với khách hàng</w:t>
+        </w:r>
+        <w:r>
+          <w:rPr>
+            <w:rFonts w:ascii="Times New Roman" w:hAnsi="Times New Roman" w:cs="Times New Roman"/>
+            <w:noProof/>
+            <w:webHidden/>
+            <w:sz w:val="25"/>
+            <w:szCs w:val="25"/>
+          </w:rPr>
+          <w:tab/>
+        </w:r>
+        <w:r>
+          <w:rPr>
+            <w:rFonts w:ascii="Times New Roman" w:hAnsi="Times New Roman" w:cs="Times New Roman"/>
+            <w:noProof/>
+            <w:webHidden/>
+            <w:sz w:val="25"/>
+            <w:szCs w:val="25"/>
+          </w:rPr>
+          <w:fldChar w:fldCharType="begin"/>
+        </w:r>
+        <w:r>
+          <w:rPr>
+            <w:rFonts w:ascii="Times New Roman" w:hAnsi="Times New Roman" w:cs="Times New Roman"/>
+            <w:noProof/>
+            <w:webHidden/>
+            <w:sz w:val="25"/>
+            <w:szCs w:val="25"/>
+          </w:rPr>
+          <w:instrText xml:space="preserve"> PAGEREF _Toc58351109 \h </w:instrText>
+        </w:r>
+        <w:r>
+          <w:rPr>
+            <w:rFonts w:ascii="Times New Roman" w:hAnsi="Times New Roman" w:cs="Times New Roman"/>
+            <w:noProof/>
+            <w:webHidden/>
+            <w:sz w:val="25"/>
+            <w:szCs w:val="25"/>
+          </w:rPr>
+        </w:r>
+        <w:r>
+          <w:rPr>
+            <w:rFonts w:ascii="Times New Roman" w:hAnsi="Times New Roman" w:cs="Times New Roman"/>
+            <w:noProof/>
+            <w:webHidden/>
+            <w:sz w:val="25"/>
+            <w:szCs w:val="25"/>
+          </w:rPr>
+          <w:fldChar w:fldCharType="separate"/>
+        </w:r>
+        <w:r>
+          <w:rPr>
+            <w:rFonts w:ascii="Times New Roman" w:hAnsi="Times New Roman" w:cs="Times New Roman"/>
+            <w:noProof/>
+            <w:webHidden/>
+            <w:sz w:val="25"/>
+            <w:szCs w:val="25"/>
+          </w:rPr>
+          <w:t>8</w:t>
         </w:r>
         <w:r>
           <w:rPr>
@@ -2026,7 +2262,7 @@
           <w:lang w:eastAsia="en-US" w:bidi="ar-SA"/>
         </w:rPr>
       </w:pPr>
-      <w:hyperlink w:anchor="_Toc57272151" w:history="1">
+      <w:hyperlink w:anchor="_Toc58351110" w:history="1">
         <w:r>
           <w:rPr>
             <w:rStyle w:val="Hyperlink"/>
@@ -2088,7 +2324,7 @@
             <w:sz w:val="25"/>
             <w:szCs w:val="25"/>
           </w:rPr>
-          <w:instrText xml:space="preserve"> PAGEREF _Toc57272151 \h </w:instrText>
+          <w:instrText xml:space="preserve"> PAGEREF _Toc58351110 \h </w:instrText>
         </w:r>
         <w:r>
           <w:rPr>
@@ -2117,7 +2353,7 @@
             <w:sz w:val="25"/>
             <w:szCs w:val="25"/>
           </w:rPr>
-          <w:t>7</w:t>
+          <w:t>8</w:t>
         </w:r>
         <w:r>
           <w:rPr>
@@ -2142,7 +2378,7 @@
           <w:lang w:eastAsia="en-US" w:bidi="ar-SA"/>
         </w:rPr>
       </w:pPr>
-      <w:hyperlink w:anchor="_Toc57272152" w:history="1">
+      <w:hyperlink w:anchor="_Toc58351111" w:history="1">
         <w:r>
           <w:rPr>
             <w:rStyle w:val="Hyperlink"/>
@@ -2201,7 +2437,7 @@
             <w:sz w:val="25"/>
             <w:szCs w:val="25"/>
           </w:rPr>
-          <w:instrText xml:space="preserve"> PAGEREF _Toc57272152 \h </w:instrText>
+          <w:instrText xml:space="preserve"> PAGEREF _Toc58351111 \h </w:instrText>
         </w:r>
         <w:r>
           <w:rPr>
@@ -2230,7 +2466,7 @@
             <w:sz w:val="25"/>
             <w:szCs w:val="25"/>
           </w:rPr>
-          <w:t>7</w:t>
+          <w:t>8</w:t>
         </w:r>
         <w:r>
           <w:rPr>
@@ -2249,13 +2485,14 @@
         <w:pStyle w:val="TOC2"/>
         <w:rPr>
           <w:rFonts w:ascii="Times New Roman" w:eastAsiaTheme="minorEastAsia" w:hAnsi="Times New Roman" w:cs="Times New Roman"/>
+          <w:iCs/>
           <w:noProof/>
           <w:sz w:val="25"/>
           <w:szCs w:val="25"/>
           <w:lang w:eastAsia="en-US" w:bidi="ar-SA"/>
         </w:rPr>
       </w:pPr>
-      <w:hyperlink w:anchor="_Toc57272153" w:history="1">
+      <w:hyperlink w:anchor="_Toc58351112" w:history="1">
         <w:r>
           <w:rPr>
             <w:rStyle w:val="Hyperlink"/>
@@ -2314,7 +2551,7 @@
             <w:sz w:val="25"/>
             <w:szCs w:val="25"/>
           </w:rPr>
-          <w:instrText xml:space="preserve"> PAGEREF _Toc57272153 \h </w:instrText>
+          <w:instrText xml:space="preserve"> PAGEREF _Toc58351112 \h </w:instrText>
         </w:r>
         <w:r>
           <w:rPr>
@@ -2343,7 +2580,7 @@
             <w:sz w:val="25"/>
             <w:szCs w:val="25"/>
           </w:rPr>
-          <w:t>7</w:t>
+          <w:t>8</w:t>
         </w:r>
         <w:r>
           <w:rPr>
@@ -2371,7 +2608,7 @@
           <w:lang w:eastAsia="en-US" w:bidi="ar-SA"/>
         </w:rPr>
       </w:pPr>
-      <w:hyperlink w:anchor="_Toc57272154" w:history="1">
+      <w:hyperlink w:anchor="_Toc58351118" w:history="1">
         <w:r>
           <w:rPr>
             <w:rStyle w:val="Hyperlink"/>
@@ -2433,7 +2670,7 @@
             <w:sz w:val="25"/>
             <w:szCs w:val="25"/>
           </w:rPr>
-          <w:instrText xml:space="preserve"> PAGEREF _Toc57272154 \h </w:instrText>
+          <w:instrText xml:space="preserve"> PAGEREF _Toc58351118 \h </w:instrText>
         </w:r>
         <w:r>
           <w:rPr>
@@ -2462,7 +2699,7 @@
             <w:sz w:val="25"/>
             <w:szCs w:val="25"/>
           </w:rPr>
-          <w:t>7</w:t>
+          <w:t>9</w:t>
         </w:r>
         <w:r>
           <w:rPr>
@@ -2490,7 +2727,7 @@
           <w:lang w:eastAsia="en-US" w:bidi="ar-SA"/>
         </w:rPr>
       </w:pPr>
-      <w:hyperlink w:anchor="_Toc57272155" w:history="1">
+      <w:hyperlink w:anchor="_Toc58351119" w:history="1">
         <w:r>
           <w:rPr>
             <w:rStyle w:val="Hyperlink"/>
@@ -2552,7 +2789,7 @@
             <w:sz w:val="25"/>
             <w:szCs w:val="25"/>
           </w:rPr>
-          <w:instrText xml:space="preserve"> PAGEREF _Toc57272155 \h </w:instrText>
+          <w:instrText xml:space="preserve"> PAGEREF _Toc58351119 \h </w:instrText>
         </w:r>
         <w:r>
           <w:rPr>
@@ -2581,7 +2818,7 @@
             <w:sz w:val="25"/>
             <w:szCs w:val="25"/>
           </w:rPr>
-          <w:t>8</w:t>
+          <w:t>9</w:t>
         </w:r>
         <w:r>
           <w:rPr>
@@ -2609,7 +2846,7 @@
           <w:lang w:eastAsia="en-US" w:bidi="ar-SA"/>
         </w:rPr>
       </w:pPr>
-      <w:hyperlink w:anchor="_Toc57272156" w:history="1">
+      <w:hyperlink w:anchor="_Toc58351120" w:history="1">
         <w:r>
           <w:rPr>
             <w:rStyle w:val="Hyperlink"/>
@@ -2671,7 +2908,7 @@
             <w:sz w:val="25"/>
             <w:szCs w:val="25"/>
           </w:rPr>
-          <w:instrText xml:space="preserve"> PAGEREF _Toc57272156 \h </w:instrText>
+          <w:instrText xml:space="preserve"> PAGEREF _Toc58351120 \h </w:instrText>
         </w:r>
         <w:r>
           <w:rPr>
@@ -2700,7 +2937,7 @@
             <w:sz w:val="25"/>
             <w:szCs w:val="25"/>
           </w:rPr>
-          <w:t>8</w:t>
+          <w:t>10</w:t>
         </w:r>
         <w:r>
           <w:rPr>
@@ -2725,7 +2962,7 @@
           <w:lang w:eastAsia="en-US" w:bidi="ar-SA"/>
         </w:rPr>
       </w:pPr>
-      <w:hyperlink w:anchor="_Toc57272157" w:history="1">
+      <w:hyperlink w:anchor="_Toc58351121" w:history="1">
         <w:r>
           <w:rPr>
             <w:rStyle w:val="Hyperlink"/>
@@ -2784,7 +3021,7 @@
             <w:sz w:val="25"/>
             <w:szCs w:val="25"/>
           </w:rPr>
-          <w:instrText xml:space="preserve"> PAGEREF _Toc57272157 \h </w:instrText>
+          <w:instrText xml:space="preserve"> PAGEREF _Toc58351121 \h </w:instrText>
         </w:r>
         <w:r>
           <w:rPr>
@@ -2813,7 +3050,7 @@
             <w:sz w:val="25"/>
             <w:szCs w:val="25"/>
           </w:rPr>
-          <w:t>8</w:t>
+          <w:t>10</w:t>
         </w:r>
         <w:r>
           <w:rPr>
@@ -2838,7 +3075,7 @@
           <w:lang w:eastAsia="en-US" w:bidi="ar-SA"/>
         </w:rPr>
       </w:pPr>
-      <w:hyperlink w:anchor="_Toc57272158" w:history="1">
+      <w:hyperlink w:anchor="_Toc58351126" w:history="1">
         <w:r>
           <w:rPr>
             <w:rStyle w:val="Hyperlink"/>
@@ -2897,7 +3134,7 @@
             <w:sz w:val="25"/>
             <w:szCs w:val="25"/>
           </w:rPr>
-          <w:instrText xml:space="preserve"> PAGEREF _Toc57272158 \h </w:instrText>
+          <w:instrText xml:space="preserve"> PAGEREF _Toc58351126 \h </w:instrText>
         </w:r>
         <w:r>
           <w:rPr>
@@ -2926,7 +3163,7 @@
             <w:sz w:val="25"/>
             <w:szCs w:val="25"/>
           </w:rPr>
-          <w:t>8</w:t>
+          <w:t>11</w:t>
         </w:r>
         <w:r>
           <w:rPr>
@@ -2954,7 +3191,7 @@
           <w:lang w:eastAsia="en-US" w:bidi="ar-SA"/>
         </w:rPr>
       </w:pPr>
-      <w:hyperlink w:anchor="_Toc57272159" w:history="1">
+      <w:hyperlink w:anchor="_Toc58351127" w:history="1">
         <w:r>
           <w:rPr>
             <w:rStyle w:val="Hyperlink"/>
@@ -3018,7 +3255,7 @@
             <w:sz w:val="25"/>
             <w:szCs w:val="25"/>
           </w:rPr>
-          <w:instrText xml:space="preserve"> PAGEREF _Toc57272159 \h </w:instrText>
+          <w:instrText xml:space="preserve"> PAGEREF _Toc58351127 \h </w:instrText>
         </w:r>
         <w:r>
           <w:rPr>
@@ -3047,7 +3284,7 @@
             <w:sz w:val="25"/>
             <w:szCs w:val="25"/>
           </w:rPr>
-          <w:t>8</w:t>
+          <w:t>13</w:t>
         </w:r>
         <w:r>
           <w:rPr>
@@ -3129,8 +3366,8 @@
         <w:gridCol w:w="1710"/>
         <w:gridCol w:w="2340"/>
         <w:gridCol w:w="1440"/>
-        <w:gridCol w:w="1890"/>
-        <w:gridCol w:w="2070"/>
+        <w:gridCol w:w="2250"/>
+        <w:gridCol w:w="1710"/>
       </w:tblGrid>
       <w:tr>
         <w:trPr>
@@ -3209,7 +3446,7 @@
         </w:tc>
         <w:tc>
           <w:tcPr>
-            <w:tcW w:w="1890" w:type="dxa"/>
+            <w:tcW w:w="2250" w:type="dxa"/>
           </w:tcPr>
           <w:p>
             <w:pPr>
@@ -3232,7 +3469,7 @@
         </w:tc>
         <w:tc>
           <w:tcPr>
-            <w:tcW w:w="2070" w:type="dxa"/>
+            <w:tcW w:w="1710" w:type="dxa"/>
           </w:tcPr>
           <w:p>
             <w:pPr>
@@ -3329,7 +3566,7 @@
         </w:tc>
         <w:tc>
           <w:tcPr>
-            <w:tcW w:w="1890" w:type="dxa"/>
+            <w:tcW w:w="2250" w:type="dxa"/>
           </w:tcPr>
           <w:p>
             <w:pPr>
@@ -3352,7 +3589,7 @@
         </w:tc>
         <w:tc>
           <w:tcPr>
-            <w:tcW w:w="2070" w:type="dxa"/>
+            <w:tcW w:w="1710" w:type="dxa"/>
           </w:tcPr>
           <w:p>
             <w:pPr>
@@ -3449,7 +3686,7 @@
         </w:tc>
         <w:tc>
           <w:tcPr>
-            <w:tcW w:w="1890" w:type="dxa"/>
+            <w:tcW w:w="2250" w:type="dxa"/>
           </w:tcPr>
           <w:p>
             <w:pPr>
@@ -3472,7 +3709,7 @@
         </w:tc>
         <w:tc>
           <w:tcPr>
-            <w:tcW w:w="2070" w:type="dxa"/>
+            <w:tcW w:w="1710" w:type="dxa"/>
           </w:tcPr>
           <w:p>
             <w:pPr>
@@ -3569,7 +3806,7 @@
         </w:tc>
         <w:tc>
           <w:tcPr>
-            <w:tcW w:w="1890" w:type="dxa"/>
+            <w:tcW w:w="2250" w:type="dxa"/>
           </w:tcPr>
           <w:p>
             <w:pPr>
@@ -3592,7 +3829,7 @@
         </w:tc>
         <w:tc>
           <w:tcPr>
-            <w:tcW w:w="2070" w:type="dxa"/>
+            <w:tcW w:w="1710" w:type="dxa"/>
           </w:tcPr>
           <w:p>
             <w:pPr>
@@ -3689,7 +3926,7 @@
         </w:tc>
         <w:tc>
           <w:tcPr>
-            <w:tcW w:w="1890" w:type="dxa"/>
+            <w:tcW w:w="2250" w:type="dxa"/>
           </w:tcPr>
           <w:p>
             <w:pPr>
@@ -3712,7 +3949,7 @@
         </w:tc>
         <w:tc>
           <w:tcPr>
-            <w:tcW w:w="2070" w:type="dxa"/>
+            <w:tcW w:w="1710" w:type="dxa"/>
           </w:tcPr>
           <w:p>
             <w:pPr>
@@ -3809,7 +4046,7 @@
         </w:tc>
         <w:tc>
           <w:tcPr>
-            <w:tcW w:w="1890" w:type="dxa"/>
+            <w:tcW w:w="2250" w:type="dxa"/>
           </w:tcPr>
           <w:p>
             <w:pPr>
@@ -3832,7 +4069,7 @@
         </w:tc>
         <w:tc>
           <w:tcPr>
-            <w:tcW w:w="2070" w:type="dxa"/>
+            <w:tcW w:w="1710" w:type="dxa"/>
           </w:tcPr>
           <w:p>
             <w:pPr>
@@ -3888,7 +4125,7 @@
           <w:szCs w:val="25"/>
         </w:rPr>
       </w:pPr>
-      <w:bookmarkStart w:id="0" w:name="_Toc57272138"/>
+      <w:bookmarkStart w:id="0" w:name="_Toc58351095"/>
       <w:r>
         <w:rPr>
           <w:rFonts w:ascii="Times New Roman" w:hAnsi="Times New Roman" w:cs="Times New Roman"/>
@@ -3909,7 +4146,7 @@
           <w:szCs w:val="25"/>
         </w:rPr>
       </w:pPr>
-      <w:bookmarkStart w:id="1" w:name="_Toc57272139"/>
+      <w:bookmarkStart w:id="1" w:name="_Toc58351096"/>
       <w:r>
         <w:rPr>
           <w:rFonts w:ascii="Times New Roman" w:hAnsi="Times New Roman" w:cs="Times New Roman"/>
@@ -3948,7 +4185,7 @@
           <w:szCs w:val="25"/>
         </w:rPr>
       </w:pPr>
-      <w:bookmarkStart w:id="2" w:name="_Toc57272140"/>
+      <w:bookmarkStart w:id="2" w:name="_Toc58351097"/>
       <w:r>
         <w:rPr>
           <w:rFonts w:ascii="Times New Roman" w:hAnsi="Times New Roman" w:cs="Times New Roman"/>
@@ -4073,7 +4310,7 @@
           <w:szCs w:val="25"/>
         </w:rPr>
       </w:pPr>
-      <w:bookmarkStart w:id="3" w:name="_Toc57272141"/>
+      <w:bookmarkStart w:id="3" w:name="_Toc58351098"/>
       <w:r>
         <w:rPr>
           <w:rFonts w:ascii="Times New Roman" w:hAnsi="Times New Roman" w:cs="Times New Roman"/>
@@ -4093,7 +4330,7 @@
           <w:szCs w:val="25"/>
         </w:rPr>
       </w:pPr>
-      <w:bookmarkStart w:id="4" w:name="_Toc57272142"/>
+      <w:bookmarkStart w:id="4" w:name="_Toc58351099"/>
       <w:r>
         <w:rPr>
           <w:rFonts w:ascii="Times New Roman" w:hAnsi="Times New Roman" w:cs="Times New Roman"/>
@@ -4237,7 +4474,7 @@
           <w:szCs w:val="25"/>
         </w:rPr>
       </w:pPr>
-      <w:bookmarkStart w:id="5" w:name="_Toc57272143"/>
+      <w:bookmarkStart w:id="5" w:name="_Toc58351100"/>
       <w:r>
         <w:rPr>
           <w:rFonts w:ascii="Times New Roman" w:hAnsi="Times New Roman" w:cs="Times New Roman"/>
@@ -4372,7 +4609,7 @@
           <w:szCs w:val="25"/>
         </w:rPr>
       </w:pPr>
-      <w:bookmarkStart w:id="6" w:name="_Toc57272144"/>
+      <w:bookmarkStart w:id="6" w:name="_Toc58351101"/>
       <w:r>
         <w:rPr>
           <w:rFonts w:ascii="Times New Roman" w:hAnsi="Times New Roman" w:cs="Times New Roman"/>
@@ -4486,7 +4723,7 @@
           <w:szCs w:val="25"/>
         </w:rPr>
       </w:pPr>
-      <w:bookmarkStart w:id="7" w:name="_Toc57272145"/>
+      <w:bookmarkStart w:id="7" w:name="_Toc58351102"/>
       <w:r>
         <w:rPr>
           <w:rFonts w:ascii="Times New Roman" w:hAnsi="Times New Roman" w:cs="Times New Roman"/>
@@ -4507,7 +4744,7 @@
           <w:szCs w:val="25"/>
         </w:rPr>
       </w:pPr>
-      <w:bookmarkStart w:id="8" w:name="_Toc57272146"/>
+      <w:bookmarkStart w:id="8" w:name="_Toc58351103"/>
       <w:r>
         <w:rPr>
           <w:rFonts w:ascii="Times New Roman" w:hAnsi="Times New Roman" w:cs="Times New Roman"/>
@@ -4929,7 +5166,7 @@
           <w:szCs w:val="25"/>
         </w:rPr>
       </w:pPr>
-      <w:bookmarkStart w:id="9" w:name="_Toc57272147"/>
+      <w:bookmarkStart w:id="9" w:name="_Toc58351104"/>
       <w:r>
         <w:rPr>
           <w:rFonts w:ascii="Times New Roman" w:hAnsi="Times New Roman" w:cs="Times New Roman"/>
@@ -5083,7 +5320,6 @@
           <w:szCs w:val="25"/>
         </w:rPr>
       </w:pPr>
-      <w:bookmarkStart w:id="10" w:name="_Toc57272148"/>
       <w:r>
         <w:rPr>
           <w:rFonts w:ascii="Times New Roman" w:hAnsi="Times New Roman" w:cs="Times New Roman"/>
@@ -5534,16 +5770,7 @@
           <w:sz w:val="25"/>
           <w:szCs w:val="25"/>
         </w:rPr>
-        <w:t>Contributor 5 (1</w:t>
-      </w:r>
-      <w:r>
-        <w:rPr>
-          <w:rFonts w:ascii="Times New Roman" w:hAnsi="Times New Roman" w:cs="Times New Roman"/>
-          <w:iCs/>
-          <w:sz w:val="25"/>
-          <w:szCs w:val="25"/>
-        </w:rPr>
-        <w:t xml:space="preserve"> commits):</w:t>
+        <w:t>Contributor 5 (1 commits):</w:t>
       </w:r>
     </w:p>
     <w:p>
@@ -5567,25 +5794,7 @@
           <w:sz w:val="25"/>
           <w:szCs w:val="25"/>
         </w:rPr>
-        <w:t>Tên đầy đủ</w:t>
-      </w:r>
-      <w:r>
-        <w:rPr>
-          <w:rFonts w:ascii="Times New Roman" w:hAnsi="Times New Roman" w:cs="Times New Roman"/>
-          <w:iCs/>
-          <w:sz w:val="25"/>
-          <w:szCs w:val="25"/>
-        </w:rPr>
-        <w:t>:</w:t>
-      </w:r>
-      <w:r>
-        <w:rPr>
-          <w:rFonts w:ascii="Times New Roman" w:hAnsi="Times New Roman" w:cs="Times New Roman"/>
-          <w:iCs/>
-          <w:sz w:val="25"/>
-          <w:szCs w:val="25"/>
-        </w:rPr>
-        <w:t xml:space="preserve"> </w:t>
+        <w:t xml:space="preserve">Tên đầy đủ: </w:t>
       </w:r>
       <w:r>
         <w:rPr>
@@ -5620,16 +5829,7 @@
           <w:sz w:val="25"/>
           <w:szCs w:val="25"/>
         </w:rPr>
-        <w:t xml:space="preserve">Link tài khoản Github: </w:t>
-      </w:r>
-      <w:r>
-        <w:rPr>
-          <w:rFonts w:ascii="Times New Roman" w:hAnsi="Times New Roman" w:cs="Times New Roman"/>
-          <w:iCs/>
-          <w:sz w:val="25"/>
-          <w:szCs w:val="25"/>
-        </w:rPr>
-        <w:t>https://github.com/msftgits</w:t>
+        <w:t>Link tài khoản Github: https://github.com/msftgits</w:t>
       </w:r>
     </w:p>
     <w:p>
@@ -5654,16 +5854,7 @@
           <w:szCs w:val="25"/>
         </w:rPr>
         <w:lastRenderedPageBreak/>
-        <w:t>Số</w:t>
-      </w:r>
-      <w:r>
-        <w:rPr>
-          <w:rFonts w:ascii="Times New Roman" w:hAnsi="Times New Roman" w:cs="Times New Roman"/>
-          <w:iCs/>
-          <w:sz w:val="25"/>
-          <w:szCs w:val="25"/>
-        </w:rPr>
-        <w:t xml:space="preserve"> repository có: 0</w:t>
+        <w:t>Số repository có: 0</w:t>
       </w:r>
     </w:p>
     <w:p>
@@ -5675,6 +5866,7 @@
           <w:szCs w:val="25"/>
         </w:rPr>
       </w:pPr>
+      <w:bookmarkStart w:id="10" w:name="_Toc58351105"/>
       <w:r>
         <w:rPr>
           <w:rFonts w:ascii="Times New Roman" w:hAnsi="Times New Roman" w:cs="Times New Roman"/>
@@ -5896,7 +6088,7 @@
           <w:szCs w:val="25"/>
         </w:rPr>
       </w:pPr>
-      <w:bookmarkStart w:id="11" w:name="_Toc57272149"/>
+      <w:bookmarkStart w:id="11" w:name="_Toc58351106"/>
       <w:r>
         <w:rPr>
           <w:rFonts w:ascii="Times New Roman" w:hAnsi="Times New Roman" w:cs="Times New Roman"/>
@@ -5933,7 +6125,7 @@
           <w:szCs w:val="25"/>
         </w:rPr>
       </w:pPr>
-      <w:bookmarkStart w:id="12" w:name="_Toc57272150"/>
+      <w:bookmarkStart w:id="12" w:name="_Toc58351107"/>
       <w:r>
         <w:rPr>
           <w:rFonts w:ascii="Times New Roman" w:hAnsi="Times New Roman" w:cs="Times New Roman"/>
@@ -5953,6 +6145,7 @@
           <w:szCs w:val="25"/>
         </w:rPr>
       </w:pPr>
+      <w:bookmarkStart w:id="13" w:name="_Toc58351108"/>
       <w:r>
         <w:rPr>
           <w:rFonts w:ascii="Times New Roman" w:hAnsi="Times New Roman" w:cs="Times New Roman"/>
@@ -5961,6 +6154,7 @@
         </w:rPr>
         <w:t>Các qui định về họp hành nội bộ</w:t>
       </w:r>
+      <w:bookmarkEnd w:id="13"/>
     </w:p>
     <w:p>
       <w:pPr>
@@ -6129,6 +6323,7 @@
           <w:szCs w:val="25"/>
         </w:rPr>
       </w:pPr>
+      <w:bookmarkStart w:id="14" w:name="_Toc58351109"/>
       <w:r>
         <w:rPr>
           <w:rFonts w:ascii="Times New Roman" w:hAnsi="Times New Roman" w:cs="Times New Roman"/>
@@ -6146,6 +6341,7 @@
         </w:rPr>
         <w:t>hàng</w:t>
       </w:r>
+      <w:bookmarkEnd w:id="14"/>
     </w:p>
     <w:p>
       <w:pPr>
@@ -6298,7 +6494,7 @@
           <w:szCs w:val="25"/>
         </w:rPr>
       </w:pPr>
-      <w:bookmarkStart w:id="13" w:name="_Toc57272151"/>
+      <w:bookmarkStart w:id="15" w:name="_Toc58351110"/>
       <w:r>
         <w:rPr>
           <w:rFonts w:ascii="Times New Roman" w:hAnsi="Times New Roman" w:cs="Times New Roman"/>
@@ -6307,7 +6503,7 @@
         </w:rPr>
         <w:t>Ước lượng chung</w:t>
       </w:r>
-      <w:bookmarkEnd w:id="13"/>
+      <w:bookmarkEnd w:id="15"/>
     </w:p>
     <w:p>
       <w:pPr>
@@ -6318,7 +6514,7 @@
           <w:szCs w:val="25"/>
         </w:rPr>
       </w:pPr>
-      <w:bookmarkStart w:id="14" w:name="_Toc57272152"/>
+      <w:bookmarkStart w:id="16" w:name="_Toc58351111"/>
       <w:r>
         <w:rPr>
           <w:rFonts w:ascii="Times New Roman" w:hAnsi="Times New Roman" w:cs="Times New Roman"/>
@@ -6327,7 +6523,7 @@
         </w:rPr>
         <w:t>Ước lượng thời gian</w:t>
       </w:r>
-      <w:bookmarkEnd w:id="14"/>
+      <w:bookmarkEnd w:id="16"/>
     </w:p>
     <w:p>
       <w:pPr>
@@ -6426,7 +6622,7 @@
           <w:szCs w:val="25"/>
         </w:rPr>
       </w:pPr>
-      <w:bookmarkStart w:id="15" w:name="_Toc57272153"/>
+      <w:bookmarkStart w:id="17" w:name="_Toc58351112"/>
       <w:r>
         <w:rPr>
           <w:rFonts w:ascii="Times New Roman" w:hAnsi="Times New Roman" w:cs="Times New Roman"/>
@@ -6435,7 +6631,7 @@
         </w:rPr>
         <w:t>Ước lượng rủi ro</w:t>
       </w:r>
-      <w:bookmarkEnd w:id="15"/>
+      <w:bookmarkEnd w:id="17"/>
     </w:p>
     <w:p>
       <w:pPr>
@@ -6446,6 +6642,7 @@
           <w:szCs w:val="25"/>
         </w:rPr>
       </w:pPr>
+      <w:bookmarkStart w:id="18" w:name="_Toc58351113"/>
       <w:r>
         <w:rPr>
           <w:rFonts w:ascii="Times New Roman" w:hAnsi="Times New Roman"/>
@@ -6454,6 +6651,7 @@
         </w:rPr>
         <w:t>Dịch covid bùng phát mạnh, các thành viên trong team không thể gặp nhau và không thể gặp mặt trực tiếp với khách hàng</w:t>
       </w:r>
+      <w:bookmarkEnd w:id="18"/>
     </w:p>
     <w:p>
       <w:pPr>
@@ -6606,6 +6804,7 @@
           <w:szCs w:val="25"/>
         </w:rPr>
       </w:pPr>
+      <w:bookmarkStart w:id="19" w:name="_Toc58351114"/>
       <w:r>
         <w:rPr>
           <w:rFonts w:ascii="Times New Roman" w:hAnsi="Times New Roman"/>
@@ -6614,6 +6813,7 @@
         </w:rPr>
         <w:t>Một thành viên bị tai nạn giao thông</w:t>
       </w:r>
+      <w:bookmarkEnd w:id="19"/>
     </w:p>
     <w:p>
       <w:pPr>
@@ -6782,6 +6982,7 @@
           <w:szCs w:val="25"/>
         </w:rPr>
       </w:pPr>
+      <w:bookmarkStart w:id="20" w:name="_Toc58351115"/>
       <w:r>
         <w:rPr>
           <w:rFonts w:ascii="Times New Roman" w:hAnsi="Times New Roman"/>
@@ -6791,6 +6992,7 @@
         <w:lastRenderedPageBreak/>
         <w:t>Máy tính của một thành viên bị hỏng</w:t>
       </w:r>
+      <w:bookmarkEnd w:id="20"/>
     </w:p>
     <w:p>
       <w:pPr>
@@ -6930,8 +7132,18 @@
           <w:sz w:val="25"/>
           <w:szCs w:val="25"/>
         </w:rPr>
-        <w:t xml:space="preserve"> Một thành viên trong nhóm bị nhiễm covid</w:t>
-      </w:r>
+        <w:t xml:space="preserve"> </w:t>
+      </w:r>
+      <w:bookmarkStart w:id="21" w:name="_Toc58351116"/>
+      <w:r>
+        <w:rPr>
+          <w:rFonts w:ascii="Times New Roman" w:hAnsi="Times New Roman"/>
+          <w:sz w:val="25"/>
+          <w:szCs w:val="25"/>
+        </w:rPr>
+        <w:t>Một thành viên trong nhóm bị nhiễm covid</w:t>
+      </w:r>
+      <w:bookmarkEnd w:id="21"/>
     </w:p>
     <w:p>
       <w:pPr>
@@ -7079,8 +7291,18 @@
           <w:sz w:val="25"/>
           <w:szCs w:val="25"/>
         </w:rPr>
-        <w:t xml:space="preserve"> Khách hàng yêu cầu thêm tính năng</w:t>
-      </w:r>
+        <w:t xml:space="preserve"> </w:t>
+      </w:r>
+      <w:bookmarkStart w:id="22" w:name="_Toc58351117"/>
+      <w:r>
+        <w:rPr>
+          <w:rFonts w:ascii="Times New Roman" w:hAnsi="Times New Roman"/>
+          <w:sz w:val="25"/>
+          <w:szCs w:val="25"/>
+        </w:rPr>
+        <w:t>Khách hàng yêu cầu thêm tính năng</w:t>
+      </w:r>
+      <w:bookmarkEnd w:id="22"/>
     </w:p>
     <w:p>
       <w:pPr>
@@ -7234,8 +7456,6 @@
         </w:rPr>
         <w:t xml:space="preserve"> trong vòng 2-4 tuần</w:t>
       </w:r>
-      <w:bookmarkStart w:id="16" w:name="_GoBack"/>
-      <w:bookmarkEnd w:id="16"/>
       <w:r>
         <w:rPr>
           <w:rFonts w:ascii="Times New Roman" w:hAnsi="Times New Roman" w:cs="Times New Roman"/>
@@ -7263,7 +7483,7 @@
           <w:szCs w:val="25"/>
         </w:rPr>
       </w:pPr>
-      <w:bookmarkStart w:id="17" w:name="_Toc57272154"/>
+      <w:bookmarkStart w:id="23" w:name="_Toc58351118"/>
       <w:r>
         <w:rPr>
           <w:rFonts w:ascii="Times New Roman" w:hAnsi="Times New Roman" w:cs="Times New Roman"/>
@@ -7272,7 +7492,7 @@
         </w:rPr>
         <w:t>Ước lượng giá thành</w:t>
       </w:r>
-      <w:bookmarkEnd w:id="17"/>
+      <w:bookmarkEnd w:id="23"/>
     </w:p>
     <w:p>
       <w:pPr>
@@ -7407,7 +7627,7 @@
           <w:szCs w:val="25"/>
         </w:rPr>
       </w:pPr>
-      <w:bookmarkStart w:id="18" w:name="_Toc57272155"/>
+      <w:bookmarkStart w:id="24" w:name="_Toc58351119"/>
       <w:r>
         <w:rPr>
           <w:rFonts w:ascii="Times New Roman" w:hAnsi="Times New Roman" w:cs="Times New Roman"/>
@@ -7416,17 +7636,16 @@
         </w:rPr>
         <w:t>Ước lượng chất lượng</w:t>
       </w:r>
-      <w:bookmarkEnd w:id="18"/>
-    </w:p>
-    <w:p>
-      <w:pPr>
-        <w:rPr>
-          <w:rFonts w:ascii="Times New Roman" w:hAnsi="Times New Roman" w:cs="Times New Roman"/>
-          <w:sz w:val="25"/>
-          <w:szCs w:val="25"/>
-        </w:rPr>
-      </w:pPr>
-      <w:bookmarkStart w:id="19" w:name="_Toc57272156"/>
+      <w:bookmarkEnd w:id="24"/>
+    </w:p>
+    <w:p>
+      <w:pPr>
+        <w:rPr>
+          <w:rFonts w:ascii="Times New Roman" w:hAnsi="Times New Roman" w:cs="Times New Roman"/>
+          <w:sz w:val="25"/>
+          <w:szCs w:val="25"/>
+        </w:rPr>
+      </w:pPr>
       <w:r>
         <w:rPr>
           <w:rFonts w:ascii="Times New Roman" w:hAnsi="Times New Roman" w:cs="Times New Roman"/>
@@ -7563,6 +7782,7 @@
           <w:szCs w:val="25"/>
         </w:rPr>
       </w:pPr>
+      <w:bookmarkStart w:id="25" w:name="_Toc58351120"/>
       <w:r>
         <w:rPr>
           <w:rFonts w:ascii="Times New Roman" w:hAnsi="Times New Roman" w:cs="Times New Roman"/>
@@ -7571,7 +7791,7 @@
         </w:rPr>
         <w:t>Đóng dự án</w:t>
       </w:r>
-      <w:bookmarkEnd w:id="19"/>
+      <w:bookmarkEnd w:id="25"/>
     </w:p>
     <w:p>
       <w:pPr>
@@ -7582,7 +7802,7 @@
           <w:szCs w:val="25"/>
         </w:rPr>
       </w:pPr>
-      <w:bookmarkStart w:id="20" w:name="_Toc57272157"/>
+      <w:bookmarkStart w:id="26" w:name="_Toc58351121"/>
       <w:r>
         <w:rPr>
           <w:rFonts w:ascii="Times New Roman" w:hAnsi="Times New Roman" w:cs="Times New Roman"/>
@@ -7591,7 +7811,7 @@
         </w:rPr>
         <w:t>Quản lý mã nguồn</w:t>
       </w:r>
-      <w:bookmarkEnd w:id="20"/>
+      <w:bookmarkEnd w:id="26"/>
     </w:p>
     <w:p>
       <w:pPr>
@@ -7602,6 +7822,7 @@
           <w:szCs w:val="25"/>
         </w:rPr>
       </w:pPr>
+      <w:bookmarkStart w:id="27" w:name="_Toc58351122"/>
       <w:r>
         <w:rPr>
           <w:rFonts w:ascii="Times New Roman" w:hAnsi="Times New Roman"/>
@@ -7610,6 +7831,7 @@
         </w:rPr>
         <w:t>Số commit của mỗi người</w:t>
       </w:r>
+      <w:bookmarkEnd w:id="27"/>
     </w:p>
     <w:p>
       <w:pPr>
@@ -7674,7 +7896,23 @@
           <w:sz w:val="25"/>
           <w:szCs w:val="25"/>
         </w:rPr>
-        <w:t>Nguyễn Minh Sơn (Katshki98): 11 commits</w:t>
+        <w:t>Nguyễn Tiế</w:t>
+      </w:r>
+      <w:r>
+        <w:rPr>
+          <w:rFonts w:ascii="Times New Roman" w:hAnsi="Times New Roman" w:cs="Times New Roman"/>
+          <w:sz w:val="25"/>
+          <w:szCs w:val="25"/>
+        </w:rPr>
+        <w:t>n Dũng (dungnguyentien1998): 11</w:t>
+      </w:r>
+      <w:r>
+        <w:rPr>
+          <w:rFonts w:ascii="Times New Roman" w:hAnsi="Times New Roman" w:cs="Times New Roman"/>
+          <w:sz w:val="25"/>
+          <w:szCs w:val="25"/>
+        </w:rPr>
+        <w:t xml:space="preserve"> commits</w:t>
       </w:r>
     </w:p>
     <w:p>
@@ -7696,7 +7934,7 @@
           <w:sz w:val="25"/>
           <w:szCs w:val="25"/>
         </w:rPr>
-        <w:t>Nguyễn Tiến Dũng (dungnguyentien1998): 10 commits</w:t>
+        <w:t>Nguyễn Minh Sơn (Katshki98): 11 commits</w:t>
       </w:r>
     </w:p>
     <w:p>
@@ -7709,19 +7947,28 @@
           <w:szCs w:val="25"/>
         </w:rPr>
       </w:pPr>
-      <w:r>
-        <w:rPr>
-          <w:rFonts w:ascii="Times New Roman" w:hAnsi="Times New Roman" w:cs="Times New Roman"/>
+    </w:p>
+    <w:p>
+      <w:pPr>
+        <w:pStyle w:val="ListParagraph"/>
+        <w:ind w:left="360"/>
+        <w:jc w:val="left"/>
+        <w:rPr>
+          <w:rFonts w:ascii="Times New Roman" w:hAnsi="Times New Roman" w:cs="Times New Roman"/>
+          <w:sz w:val="25"/>
+          <w:szCs w:val="25"/>
+        </w:rPr>
+      </w:pPr>
+      <w:r>
+        <w:rPr>
           <w:noProof/>
-          <w:sz w:val="25"/>
-          <w:szCs w:val="25"/>
           <w:lang w:eastAsia="en-US" w:bidi="ar-SA"/>
         </w:rPr>
         <w:drawing>
-          <wp:inline distT="0" distB="0" distL="0" distR="0" wp14:anchorId="54C15CB1" wp14:editId="4DF06473">
-            <wp:extent cx="5575300" cy="3422015"/>
-            <wp:effectExtent l="0" t="0" r="6350" b="6985"/>
-            <wp:docPr id="2" name="Picture 2"/>
+          <wp:inline distT="0" distB="0" distL="0" distR="0" wp14:anchorId="0E2AD24C" wp14:editId="48AD6FF6">
+            <wp:extent cx="5575300" cy="3427095"/>
+            <wp:effectExtent l="0" t="0" r="6350" b="1905"/>
+            <wp:docPr id="4" name="Picture 4"/>
             <wp:cNvGraphicFramePr>
               <a:graphicFrameLocks xmlns:a="http://schemas.openxmlformats.org/drawingml/2006/main" noChangeAspect="1"/>
             </wp:cNvGraphicFramePr>
@@ -7741,7 +7988,7 @@
                   <pic:spPr>
                     <a:xfrm>
                       <a:off x="0" y="0"/>
-                      <a:ext cx="5575300" cy="3422015"/>
+                      <a:ext cx="5575300" cy="3427095"/>
                     </a:xfrm>
                     <a:prstGeom prst="rect">
                       <a:avLst/>
@@ -7763,13 +8010,13 @@
           <w:szCs w:val="25"/>
         </w:rPr>
       </w:pPr>
+      <w:bookmarkStart w:id="28" w:name="_Toc58351123"/>
       <w:r>
         <w:rPr>
           <w:rFonts w:ascii="Times New Roman" w:hAnsi="Times New Roman"/>
           <w:sz w:val="25"/>
           <w:szCs w:val="25"/>
         </w:rPr>
-        <w:lastRenderedPageBreak/>
         <w:t>Phân bố commit của dự</w:t>
       </w:r>
       <w:r>
@@ -7779,6 +8026,47 @@
           <w:szCs w:val="25"/>
         </w:rPr>
         <w:t xml:space="preserve"> án</w:t>
+      </w:r>
+      <w:bookmarkEnd w:id="28"/>
+    </w:p>
+    <w:p>
+      <w:pPr>
+        <w:pStyle w:val="ListParagraph"/>
+        <w:numPr>
+          <w:ilvl w:val="0"/>
+          <w:numId w:val="7"/>
+        </w:numPr>
+        <w:rPr>
+          <w:rFonts w:ascii="Times New Roman" w:hAnsi="Times New Roman" w:cs="Times New Roman"/>
+          <w:sz w:val="25"/>
+          <w:szCs w:val="25"/>
+        </w:rPr>
+      </w:pPr>
+      <w:r>
+        <w:rPr>
+          <w:rFonts w:ascii="Times New Roman" w:hAnsi="Times New Roman" w:cs="Times New Roman"/>
+          <w:sz w:val="25"/>
+          <w:szCs w:val="25"/>
+        </w:rPr>
+        <w:t>Ta có phân bố commit như hình vẽ, trong đó số lượng commit trong ngày chủ nhật (06/12/2020) là 16, số lượng commit trong ngày thứ hai</w:t>
+      </w:r>
+      <w:r>
+        <w:rPr>
+          <w:rFonts w:ascii="Times New Roman" w:hAnsi="Times New Roman" w:cs="Times New Roman"/>
+          <w:sz w:val="25"/>
+          <w:szCs w:val="25"/>
+        </w:rPr>
+        <w:t xml:space="preserve"> (07/12/2020)</w:t>
+      </w:r>
+      <w:bookmarkStart w:id="29" w:name="_GoBack"/>
+      <w:bookmarkEnd w:id="29"/>
+      <w:r>
+        <w:rPr>
+          <w:rFonts w:ascii="Times New Roman" w:hAnsi="Times New Roman" w:cs="Times New Roman"/>
+          <w:sz w:val="25"/>
+          <w:szCs w:val="25"/>
+        </w:rPr>
+        <w:t xml:space="preserve"> là 23</w:t>
       </w:r>
     </w:p>
     <w:p>
@@ -7799,6 +8087,7 @@
           <w:szCs w:val="25"/>
           <w:lang w:eastAsia="en-US" w:bidi="ar-SA"/>
         </w:rPr>
+        <w:lastRenderedPageBreak/>
         <w:drawing>
           <wp:inline distT="0" distB="0" distL="0" distR="0" wp14:anchorId="66DE19F5" wp14:editId="286DA226">
             <wp:extent cx="5575300" cy="3220085"/>
@@ -7845,6 +8134,7 @@
           <w:szCs w:val="25"/>
         </w:rPr>
       </w:pPr>
+      <w:bookmarkStart w:id="30" w:name="_Toc58351124"/>
       <w:r>
         <w:rPr>
           <w:rFonts w:ascii="Times New Roman" w:hAnsi="Times New Roman"/>
@@ -7853,30 +8143,43 @@
         </w:rPr>
         <w:t>Sơ đồ các branch được tạo ra</w:t>
       </w:r>
-    </w:p>
-    <w:p>
-      <w:pPr>
-        <w:pStyle w:val="ListParagraph"/>
-        <w:ind w:left="720"/>
-        <w:rPr>
-          <w:rFonts w:ascii="Times New Roman" w:hAnsi="Times New Roman" w:cs="Times New Roman"/>
-          <w:sz w:val="25"/>
-          <w:szCs w:val="25"/>
-        </w:rPr>
-      </w:pPr>
-      <w:r>
-        <w:rPr>
-          <w:rFonts w:ascii="Times New Roman" w:hAnsi="Times New Roman" w:cs="Times New Roman"/>
+      <w:bookmarkEnd w:id="30"/>
+    </w:p>
+    <w:p>
+      <w:pPr>
+        <w:rPr>
+          <w:rFonts w:ascii="Times New Roman" w:hAnsi="Times New Roman" w:cs="Times New Roman"/>
+          <w:sz w:val="25"/>
+          <w:szCs w:val="25"/>
+        </w:rPr>
+      </w:pPr>
+      <w:r>
+        <w:rPr>
+          <w:rFonts w:ascii="Times New Roman" w:hAnsi="Times New Roman" w:cs="Times New Roman"/>
+          <w:sz w:val="25"/>
+          <w:szCs w:val="25"/>
+        </w:rPr>
+        <w:t>Dự án có 4 branch (bao gồm 1 branch master và 3 branch feature, không kể stale branch)</w:t>
+      </w:r>
+    </w:p>
+    <w:p>
+      <w:pPr>
+        <w:rPr>
+          <w:rFonts w:ascii="Times New Roman" w:hAnsi="Times New Roman" w:cs="Times New Roman"/>
+          <w:sz w:val="25"/>
+          <w:szCs w:val="25"/>
+        </w:rPr>
+      </w:pPr>
+      <w:r>
+        <w:rPr>
           <w:noProof/>
-          <w:sz w:val="25"/>
-          <w:szCs w:val="25"/>
           <w:lang w:eastAsia="en-US" w:bidi="ar-SA"/>
         </w:rPr>
         <w:drawing>
-          <wp:inline distT="0" distB="0" distL="0" distR="0" wp14:anchorId="02BBCEEE" wp14:editId="79FE2AA4">
-            <wp:extent cx="5229225" cy="1971675"/>
-            <wp:effectExtent l="0" t="0" r="9525" b="9525"/>
-            <wp:docPr id="7" name="Picture 7"/>
+          <wp:inline distT="0" distB="0" distL="0" distR="0" wp14:anchorId="13D8278C" wp14:editId="45C7EF2A">
+            <wp:extent cx="5575300" cy="1709420"/>
+            <wp:effectExtent l="0" t="0" r="6350" b="5080"/>
+            <wp:docPr id="13" name="Picture 13"/>
             <wp:cNvGraphicFramePr>
               <a:graphicFrameLocks xmlns:a="http://schemas.openxmlformats.org/drawingml/2006/main" noChangeAspect="1"/>
             </wp:cNvGraphicFramePr>
@@ -7896,6 +8199,61 @@
                   <pic:spPr>
                     <a:xfrm>
                       <a:off x="0" y="0"/>
+                      <a:ext cx="5575300" cy="1709420"/>
+                    </a:xfrm>
+                    <a:prstGeom prst="rect">
+                      <a:avLst/>
+                    </a:prstGeom>
+                  </pic:spPr>
+                </pic:pic>
+              </a:graphicData>
+            </a:graphic>
+          </wp:inline>
+        </w:drawing>
+      </w:r>
+    </w:p>
+    <w:p>
+      <w:pPr>
+        <w:pStyle w:val="ListParagraph"/>
+        <w:ind w:left="0"/>
+        <w:rPr>
+          <w:rFonts w:ascii="Times New Roman" w:hAnsi="Times New Roman" w:cs="Times New Roman"/>
+          <w:sz w:val="25"/>
+          <w:szCs w:val="25"/>
+        </w:rPr>
+      </w:pPr>
+      <w:r>
+        <w:rPr>
+          <w:rFonts w:ascii="Times New Roman" w:hAnsi="Times New Roman" w:cs="Times New Roman"/>
+          <w:noProof/>
+          <w:sz w:val="25"/>
+          <w:szCs w:val="25"/>
+          <w:lang w:eastAsia="en-US" w:bidi="ar-SA"/>
+        </w:rPr>
+        <w:drawing>
+          <wp:inline distT="0" distB="0" distL="0" distR="0" wp14:anchorId="02BBCEEE" wp14:editId="79FE2AA4">
+            <wp:extent cx="5229225" cy="1971675"/>
+            <wp:effectExtent l="0" t="0" r="9525" b="9525"/>
+            <wp:docPr id="7" name="Picture 7"/>
+            <wp:cNvGraphicFramePr>
+              <a:graphicFrameLocks xmlns:a="http://schemas.openxmlformats.org/drawingml/2006/main" noChangeAspect="1"/>
+            </wp:cNvGraphicFramePr>
+            <a:graphic xmlns:a="http://schemas.openxmlformats.org/drawingml/2006/main">
+              <a:graphicData uri="http://schemas.openxmlformats.org/drawingml/2006/picture">
+                <pic:pic xmlns:pic="http://schemas.openxmlformats.org/drawingml/2006/picture">
+                  <pic:nvPicPr>
+                    <pic:cNvPr id="1" name=""/>
+                    <pic:cNvPicPr/>
+                  </pic:nvPicPr>
+                  <pic:blipFill>
+                    <a:blip r:embed="rId23"/>
+                    <a:stretch>
+                      <a:fillRect/>
+                    </a:stretch>
+                  </pic:blipFill>
+                  <pic:spPr>
+                    <a:xfrm>
+                      <a:off x="0" y="0"/>
                       <a:ext cx="5229225" cy="1971675"/>
                     </a:xfrm>
                     <a:prstGeom prst="rect">
@@ -7928,6 +8286,7 @@
           <w:szCs w:val="25"/>
         </w:rPr>
       </w:pPr>
+      <w:bookmarkStart w:id="31" w:name="_Toc58351125"/>
       <w:r>
         <w:rPr>
           <w:rFonts w:ascii="Times New Roman" w:hAnsi="Times New Roman"/>
@@ -7936,6 +8295,7 @@
         </w:rPr>
         <w:t>Số dòng lệnh của dự án</w:t>
       </w:r>
+      <w:bookmarkEnd w:id="31"/>
     </w:p>
     <w:p>
       <w:pPr>
@@ -7977,6 +8337,7 @@
           <w:szCs w:val="25"/>
           <w:lang w:eastAsia="en-US" w:bidi="ar-SA"/>
         </w:rPr>
+        <w:lastRenderedPageBreak/>
         <w:drawing>
           <wp:inline distT="0" distB="0" distL="0" distR="0" wp14:anchorId="7373514D" wp14:editId="321C7710">
             <wp:extent cx="5575300" cy="1125220"/>
@@ -8034,7 +8395,7 @@
           <w:szCs w:val="25"/>
         </w:rPr>
       </w:pPr>
-      <w:bookmarkStart w:id="21" w:name="_Toc57272158"/>
+      <w:bookmarkStart w:id="32" w:name="_Toc58351126"/>
       <w:r>
         <w:rPr>
           <w:rFonts w:ascii="Times New Roman" w:hAnsi="Times New Roman" w:cs="Times New Roman"/>
@@ -8043,69 +8404,7 @@
         </w:rPr>
         <w:t>Quản lý công việc</w:t>
       </w:r>
-      <w:bookmarkEnd w:id="21"/>
-    </w:p>
-    <w:p>
-      <w:pPr>
-        <w:rPr>
-          <w:rFonts w:ascii="Times New Roman" w:hAnsi="Times New Roman" w:cs="Times New Roman"/>
-          <w:sz w:val="25"/>
-          <w:szCs w:val="25"/>
-        </w:rPr>
-      </w:pPr>
-      <w:r>
-        <w:rPr>
-          <w:rFonts w:ascii="Times New Roman" w:hAnsi="Times New Roman" w:cs="Times New Roman"/>
-          <w:sz w:val="25"/>
-          <w:szCs w:val="25"/>
-        </w:rPr>
-        <w:t>Dựa trên các biểu đồ của Planner, xuất ra 2 thống kê. Gợi ý</w:t>
-      </w:r>
-    </w:p>
-    <w:p>
-      <w:pPr>
-        <w:pStyle w:val="ListParagraph"/>
-        <w:numPr>
-          <w:ilvl w:val="0"/>
-          <w:numId w:val="6"/>
-        </w:numPr>
-        <w:rPr>
-          <w:rFonts w:ascii="Times New Roman" w:hAnsi="Times New Roman" w:cs="Times New Roman"/>
-          <w:sz w:val="25"/>
-          <w:szCs w:val="25"/>
-        </w:rPr>
-      </w:pPr>
-      <w:r>
-        <w:rPr>
-          <w:rFonts w:ascii="Times New Roman" w:hAnsi="Times New Roman" w:cs="Times New Roman"/>
-          <w:sz w:val="25"/>
-          <w:szCs w:val="25"/>
-        </w:rPr>
-        <w:lastRenderedPageBreak/>
-        <w:t>Số task đã hoàn thành, chưa hoàn thành, muộn…</w:t>
-      </w:r>
-    </w:p>
-    <w:p>
-      <w:pPr>
-        <w:pStyle w:val="ListParagraph"/>
-        <w:numPr>
-          <w:ilvl w:val="0"/>
-          <w:numId w:val="6"/>
-        </w:numPr>
-        <w:rPr>
-          <w:rFonts w:ascii="Times New Roman" w:hAnsi="Times New Roman" w:cs="Times New Roman"/>
-          <w:sz w:val="25"/>
-          <w:szCs w:val="25"/>
-        </w:rPr>
-      </w:pPr>
-      <w:r>
-        <w:rPr>
-          <w:rFonts w:ascii="Times New Roman" w:hAnsi="Times New Roman" w:cs="Times New Roman"/>
-          <w:sz w:val="25"/>
-          <w:szCs w:val="25"/>
-        </w:rPr>
-        <w:t>Bố trí task theo Schedule</w:t>
-      </w:r>
+      <w:bookmarkEnd w:id="32"/>
     </w:p>
     <w:p>
       <w:pPr>
@@ -8165,15 +8464,7 @@
           <w:sz w:val="25"/>
           <w:szCs w:val="25"/>
         </w:rPr>
-        <w:t>Số</w:t>
-      </w:r>
-      <w:r>
-        <w:rPr>
-          <w:rFonts w:ascii="Times New Roman" w:hAnsi="Times New Roman" w:cs="Times New Roman"/>
-          <w:sz w:val="25"/>
-          <w:szCs w:val="25"/>
-        </w:rPr>
-        <w:t xml:space="preserve"> task đang thực hiện: 12</w:t>
+        <w:t>Số task đang thực hiện: 12</w:t>
       </w:r>
     </w:p>
     <w:p>
@@ -8230,71 +8521,6 @@
             <wp:extent cx="5575300" cy="3571240"/>
             <wp:effectExtent l="0" t="0" r="6350" b="0"/>
             <wp:docPr id="15" name="Picture 15"/>
-            <wp:cNvGraphicFramePr>
-              <a:graphicFrameLocks xmlns:a="http://schemas.openxmlformats.org/drawingml/2006/main" noChangeAspect="1"/>
-            </wp:cNvGraphicFramePr>
-            <a:graphic xmlns:a="http://schemas.openxmlformats.org/drawingml/2006/main">
-              <a:graphicData uri="http://schemas.openxmlformats.org/drawingml/2006/picture">
-                <pic:pic xmlns:pic="http://schemas.openxmlformats.org/drawingml/2006/picture">
-                  <pic:nvPicPr>
-                    <pic:cNvPr id="1" name=""/>
-                    <pic:cNvPicPr/>
-                  </pic:nvPicPr>
-                  <pic:blipFill>
-                    <a:blip r:embed="rId23"/>
-                    <a:stretch>
-                      <a:fillRect/>
-                    </a:stretch>
-                  </pic:blipFill>
-                  <pic:spPr>
-                    <a:xfrm>
-                      <a:off x="0" y="0"/>
-                      <a:ext cx="5575300" cy="3571240"/>
-                    </a:xfrm>
-                    <a:prstGeom prst="rect">
-                      <a:avLst/>
-                    </a:prstGeom>
-                  </pic:spPr>
-                </pic:pic>
-              </a:graphicData>
-            </a:graphic>
-          </wp:inline>
-        </w:drawing>
-      </w:r>
-    </w:p>
-    <w:p>
-      <w:pPr>
-        <w:rPr>
-          <w:rFonts w:ascii="Times New Roman" w:hAnsi="Times New Roman" w:cs="Times New Roman"/>
-          <w:noProof/>
-          <w:sz w:val="25"/>
-          <w:szCs w:val="25"/>
-          <w:lang w:eastAsia="en-US" w:bidi="ar-SA"/>
-        </w:rPr>
-      </w:pPr>
-    </w:p>
-    <w:p>
-      <w:pPr>
-        <w:rPr>
-          <w:rFonts w:ascii="Times New Roman" w:hAnsi="Times New Roman" w:cs="Times New Roman"/>
-          <w:sz w:val="25"/>
-          <w:szCs w:val="25"/>
-        </w:rPr>
-      </w:pPr>
-      <w:r>
-        <w:rPr>
-          <w:rFonts w:ascii="Times New Roman" w:hAnsi="Times New Roman" w:cs="Times New Roman"/>
-          <w:noProof/>
-          <w:sz w:val="25"/>
-          <w:szCs w:val="25"/>
-          <w:lang w:eastAsia="en-US" w:bidi="ar-SA"/>
-        </w:rPr>
-        <w:lastRenderedPageBreak/>
-        <w:drawing>
-          <wp:inline distT="0" distB="0" distL="0" distR="0" wp14:anchorId="165F761D" wp14:editId="78DB32A2">
-            <wp:extent cx="5575300" cy="3086100"/>
-            <wp:effectExtent l="0" t="0" r="6350" b="0"/>
-            <wp:docPr id="16" name="Picture 16"/>
             <wp:cNvGraphicFramePr>
               <a:graphicFrameLocks xmlns:a="http://schemas.openxmlformats.org/drawingml/2006/main" noChangeAspect="1"/>
             </wp:cNvGraphicFramePr>
@@ -8314,6 +8540,92 @@
                   <pic:spPr>
                     <a:xfrm>
                       <a:off x="0" y="0"/>
+                      <a:ext cx="5575300" cy="3571240"/>
+                    </a:xfrm>
+                    <a:prstGeom prst="rect">
+                      <a:avLst/>
+                    </a:prstGeom>
+                  </pic:spPr>
+                </pic:pic>
+              </a:graphicData>
+            </a:graphic>
+          </wp:inline>
+        </w:drawing>
+      </w:r>
+    </w:p>
+    <w:p>
+      <w:pPr>
+        <w:rPr>
+          <w:rFonts w:ascii="Times New Roman" w:hAnsi="Times New Roman" w:cs="Times New Roman"/>
+          <w:noProof/>
+          <w:sz w:val="25"/>
+          <w:szCs w:val="25"/>
+          <w:lang w:eastAsia="en-US" w:bidi="ar-SA"/>
+        </w:rPr>
+      </w:pPr>
+    </w:p>
+    <w:p>
+      <w:pPr>
+        <w:rPr>
+          <w:rFonts w:ascii="Times New Roman" w:hAnsi="Times New Roman" w:cs="Times New Roman"/>
+          <w:noProof/>
+          <w:sz w:val="25"/>
+          <w:szCs w:val="25"/>
+          <w:lang w:eastAsia="en-US" w:bidi="ar-SA"/>
+        </w:rPr>
+      </w:pPr>
+      <w:r>
+        <w:rPr>
+          <w:rFonts w:ascii="Times New Roman" w:hAnsi="Times New Roman" w:cs="Times New Roman"/>
+          <w:noProof/>
+          <w:sz w:val="25"/>
+          <w:szCs w:val="25"/>
+          <w:lang w:eastAsia="en-US" w:bidi="ar-SA"/>
+        </w:rPr>
+        <w:t>Số lượng task của mỗi thành viên: 9</w:t>
+      </w:r>
+    </w:p>
+    <w:p>
+      <w:pPr>
+        <w:rPr>
+          <w:rFonts w:ascii="Times New Roman" w:hAnsi="Times New Roman" w:cs="Times New Roman"/>
+          <w:sz w:val="25"/>
+          <w:szCs w:val="25"/>
+        </w:rPr>
+      </w:pPr>
+      <w:r>
+        <w:rPr>
+          <w:rFonts w:ascii="Times New Roman" w:hAnsi="Times New Roman" w:cs="Times New Roman"/>
+          <w:noProof/>
+          <w:sz w:val="25"/>
+          <w:szCs w:val="25"/>
+          <w:lang w:eastAsia="en-US" w:bidi="ar-SA"/>
+        </w:rPr>
+        <w:lastRenderedPageBreak/>
+        <w:drawing>
+          <wp:inline distT="0" distB="0" distL="0" distR="0" wp14:anchorId="165F761D" wp14:editId="78DB32A2">
+            <wp:extent cx="5575300" cy="3086100"/>
+            <wp:effectExtent l="0" t="0" r="6350" b="0"/>
+            <wp:docPr id="16" name="Picture 16"/>
+            <wp:cNvGraphicFramePr>
+              <a:graphicFrameLocks xmlns:a="http://schemas.openxmlformats.org/drawingml/2006/main" noChangeAspect="1"/>
+            </wp:cNvGraphicFramePr>
+            <a:graphic xmlns:a="http://schemas.openxmlformats.org/drawingml/2006/main">
+              <a:graphicData uri="http://schemas.openxmlformats.org/drawingml/2006/picture">
+                <pic:pic xmlns:pic="http://schemas.openxmlformats.org/drawingml/2006/picture">
+                  <pic:nvPicPr>
+                    <pic:cNvPr id="1" name=""/>
+                    <pic:cNvPicPr/>
+                  </pic:nvPicPr>
+                  <pic:blipFill>
+                    <a:blip r:embed="rId25"/>
+                    <a:stretch>
+                      <a:fillRect/>
+                    </a:stretch>
+                  </pic:blipFill>
+                  <pic:spPr>
+                    <a:xfrm>
+                      <a:off x="0" y="0"/>
                       <a:ext cx="5575300" cy="3086100"/>
                     </a:xfrm>
                     <a:prstGeom prst="rect">
@@ -8356,7 +8668,7 @@
           <w:lang w:eastAsia="en-US" w:bidi="ar-SA"/>
         </w:rPr>
       </w:pPr>
-      <w:bookmarkStart w:id="22" w:name="_Toc57272159"/>
+      <w:bookmarkStart w:id="33" w:name="_Toc58351127"/>
       <w:r>
         <w:rPr>
           <w:rFonts w:ascii="Times New Roman" w:hAnsi="Times New Roman" w:cs="Times New Roman"/>
@@ -8366,7 +8678,7 @@
         </w:rPr>
         <w:t>Danh mục tài liệu liên quan</w:t>
       </w:r>
-      <w:bookmarkEnd w:id="22"/>
+      <w:bookmarkEnd w:id="33"/>
     </w:p>
     <w:p>
       <w:pPr>
@@ -8416,7 +8728,7 @@
         </w:rPr>
         <w:t xml:space="preserve">Link mã nguồn: </w:t>
       </w:r>
-      <w:hyperlink r:id="rId25" w:history="1">
+      <w:hyperlink r:id="rId26" w:history="1">
         <w:r>
           <w:rPr>
             <w:rStyle w:val="Hyperlink"/>
@@ -8439,12 +8751,12 @@
       </w:pPr>
     </w:p>
     <w:sectPr>
-      <w:headerReference w:type="even" r:id="rId26"/>
-      <w:headerReference w:type="default" r:id="rId27"/>
-      <w:footerReference w:type="even" r:id="rId28"/>
-      <w:footerReference w:type="default" r:id="rId29"/>
-      <w:headerReference w:type="first" r:id="rId30"/>
-      <w:footerReference w:type="first" r:id="rId31"/>
+      <w:headerReference w:type="even" r:id="rId27"/>
+      <w:headerReference w:type="default" r:id="rId28"/>
+      <w:footerReference w:type="even" r:id="rId29"/>
+      <w:footerReference w:type="default" r:id="rId30"/>
+      <w:headerReference w:type="first" r:id="rId31"/>
+      <w:footerReference w:type="first" r:id="rId32"/>
       <w:footnotePr>
         <w:pos w:val="beneathText"/>
       </w:footnotePr>
@@ -8505,7 +8817,7 @@
         <w:color w:val="951B13"/>
         <w:lang w:eastAsia="ar-SA" w:bidi="ar-SA"/>
       </w:rPr>
-      <w:t>www.techlinkvn.com</w:t>
+      <w:tab/>
     </w:r>
     <w:r>
       <w:rPr>
@@ -8513,7 +8825,7 @@
         <w:color w:val="951B13"/>
         <w:lang w:eastAsia="ar-SA" w:bidi="ar-SA"/>
       </w:rPr>
-      <w:tab/>
+      <w:t>3</w:t>
     </w:r>
     <w:r>
       <w:rPr>
@@ -8521,40 +8833,7 @@
         <w:color w:val="951B13"/>
         <w:lang w:eastAsia="ar-SA" w:bidi="ar-SA"/>
       </w:rPr>
-      <w:fldChar w:fldCharType="begin"/>
-    </w:r>
-    <w:r>
-      <w:rPr>
-        <w:i/>
-        <w:color w:val="951B13"/>
-        <w:lang w:eastAsia="ar-SA" w:bidi="ar-SA"/>
-      </w:rPr>
-      <w:instrText xml:space="preserve"> PAGE </w:instrText>
-    </w:r>
-    <w:r>
-      <w:rPr>
-        <w:i/>
-        <w:color w:val="951B13"/>
-        <w:lang w:eastAsia="ar-SA" w:bidi="ar-SA"/>
-      </w:rPr>
-      <w:fldChar w:fldCharType="separate"/>
-    </w:r>
-    <w:r>
-      <w:rPr>
-        <w:i/>
-        <w:noProof/>
-        <w:color w:val="951B13"/>
-        <w:lang w:eastAsia="ar-SA" w:bidi="ar-SA"/>
-      </w:rPr>
-      <w:t>iii</w:t>
-    </w:r>
-    <w:r>
-      <w:rPr>
-        <w:i/>
-        <w:color w:val="951B13"/>
-        <w:lang w:eastAsia="ar-SA" w:bidi="ar-SA"/>
-      </w:rPr>
-      <w:fldChar w:fldCharType="end"/>
+      <w:t>/13</w:t>
     </w:r>
   </w:p>
 </w:ftr>
@@ -8562,135 +8841,6 @@
 
 <file path=word/footer2.xml><?xml version="1.0" encoding="utf-8"?>
 <w:ftr xmlns:wpc="http://schemas.microsoft.com/office/word/2010/wordprocessingCanvas" xmlns:cx="http://schemas.microsoft.com/office/drawing/2014/chartex" xmlns:mc="http://schemas.openxmlformats.org/markup-compatibility/2006" xmlns:o="urn:schemas-microsoft-com:office:office" xmlns:r="http://schemas.openxmlformats.org/officeDocument/2006/relationships" xmlns:m="http://schemas.openxmlformats.org/officeDocument/2006/math" xmlns:v="urn:schemas-microsoft-com:vml" xmlns:wp14="http://schemas.microsoft.com/office/word/2010/wordprocessingDrawing" xmlns:wp="http://schemas.openxmlformats.org/drawingml/2006/wordprocessingDrawing" xmlns:w10="urn:schemas-microsoft-com:office:word" xmlns:w="http://schemas.openxmlformats.org/wordprocessingml/2006/main" xmlns:w14="http://schemas.microsoft.com/office/word/2010/wordml" xmlns:w15="http://schemas.microsoft.com/office/word/2012/wordml" xmlns:w16se="http://schemas.microsoft.com/office/word/2015/wordml/symex" xmlns:wpg="http://schemas.microsoft.com/office/word/2010/wordprocessingGroup" xmlns:wpi="http://schemas.microsoft.com/office/word/2010/wordprocessingInk" xmlns:wne="http://schemas.microsoft.com/office/word/2006/wordml" xmlns:wps="http://schemas.microsoft.com/office/word/2010/wordprocessingShape" mc:Ignorable="w14 w15 w16se wp14">
-  <w:p>
-    <w:pPr>
-      <w:pStyle w:val="Footer"/>
-      <w:tabs>
-        <w:tab w:val="left" w:pos="990"/>
-      </w:tabs>
-      <w:rPr>
-        <w:i/>
-        <w:color w:val="003366"/>
-      </w:rPr>
-    </w:pPr>
-    <w:r>
-      <w:rPr>
-        <w:i/>
-        <w:color w:val="003366"/>
-      </w:rPr>
-      <w:t>Address</w:t>
-    </w:r>
-    <w:r>
-      <w:rPr>
-        <w:i/>
-        <w:color w:val="003366"/>
-      </w:rPr>
-      <w:tab/>
-    </w:r>
-    <w:r>
-      <w:rPr>
-        <w:i/>
-        <w:color w:val="003366"/>
-      </w:rPr>
-      <w:t xml:space="preserve">: </w:t>
-    </w:r>
-    <w:r>
-      <w:rPr>
-        <w:i/>
-        <w:color w:val="003366"/>
-      </w:rPr>
-      <w:t>s</w:t>
-    </w:r>
-    <w:r>
-      <w:rPr>
-        <w:i/>
-        <w:color w:val="003366"/>
-      </w:rPr>
-      <w:t xml:space="preserve">uite </w:t>
-    </w:r>
-    <w:r>
-      <w:rPr>
-        <w:i/>
-        <w:color w:val="003366"/>
-      </w:rPr>
-      <w:t>504</w:t>
-    </w:r>
-    <w:r>
-      <w:rPr>
-        <w:i/>
-        <w:color w:val="003366"/>
-      </w:rPr>
-      <w:t xml:space="preserve">, B1 Building, </w:t>
-    </w:r>
-    <w:r>
-      <w:rPr>
-        <w:i/>
-        <w:color w:val="003366"/>
-      </w:rPr>
-      <w:t>HUST</w:t>
-    </w:r>
-  </w:p>
-  <w:p>
-    <w:pPr>
-      <w:pStyle w:val="Footer"/>
-      <w:tabs>
-        <w:tab w:val="left" w:pos="990"/>
-      </w:tabs>
-      <w:rPr>
-        <w:i/>
-        <w:color w:val="003366"/>
-      </w:rPr>
-    </w:pPr>
-    <w:r>
-      <w:rPr>
-        <w:i/>
-        <w:color w:val="003366"/>
-      </w:rPr>
-      <w:t>Tel</w:t>
-    </w:r>
-    <w:r>
-      <w:rPr>
-        <w:i/>
-        <w:color w:val="003366"/>
-      </w:rPr>
-      <w:tab/>
-      <w:t xml:space="preserve">: </w:t>
-    </w:r>
-  </w:p>
-  <w:p>
-    <w:pPr>
-      <w:pStyle w:val="Footer"/>
-      <w:tabs>
-        <w:tab w:val="left" w:pos="990"/>
-      </w:tabs>
-      <w:rPr>
-        <w:i/>
-        <w:color w:val="003366"/>
-      </w:rPr>
-    </w:pPr>
-    <w:r>
-      <w:rPr>
-        <w:i/>
-        <w:color w:val="003366"/>
-      </w:rPr>
-      <w:t>Website</w:t>
-    </w:r>
-    <w:r>
-      <w:rPr>
-        <w:i/>
-        <w:color w:val="003366"/>
-      </w:rPr>
-      <w:tab/>
-      <w:t xml:space="preserve">: </w:t>
-    </w:r>
-    <w:r>
-      <w:rPr>
-        <w:i/>
-        <w:color w:val="003366"/>
-      </w:rPr>
-      <w:t>soict.hust.edu.vn</w:t>
-    </w:r>
-  </w:p>
   <w:p>
     <w:pPr>
       <w:pStyle w:val="Footer"/>
@@ -8944,135 +9094,11 @@
     </w:pPr>
     <w:r>
       <w:rPr>
-        <w:b/>
-        <w:i/>
-        <w:noProof/>
-        <w:color w:val="2A62A6"/>
-        <w:sz w:val="32"/>
-        <w:szCs w:val="32"/>
-        <w:lang w:eastAsia="en-US" w:bidi="ar-SA"/>
-      </w:rPr>
-      <mc:AlternateContent>
-        <mc:Choice Requires="wps">
-          <w:drawing>
-            <wp:anchor distT="0" distB="0" distL="114300" distR="114300" simplePos="0" relativeHeight="251659264" behindDoc="0" locked="0" layoutInCell="1" allowOverlap="1" wp14:anchorId="6C47E4A8" wp14:editId="1D1BDF5E">
-              <wp:simplePos x="0" y="0"/>
-              <wp:positionH relativeFrom="margin">
-                <wp:posOffset>-991097</wp:posOffset>
-              </wp:positionH>
-              <wp:positionV relativeFrom="paragraph">
-                <wp:posOffset>-130699</wp:posOffset>
-              </wp:positionV>
-              <wp:extent cx="906449" cy="389614"/>
-              <wp:effectExtent l="0" t="0" r="27305" b="10795"/>
-              <wp:wrapNone/>
-              <wp:docPr id="14" name="Text Box 14"/>
-              <wp:cNvGraphicFramePr/>
-              <a:graphic xmlns:a="http://schemas.openxmlformats.org/drawingml/2006/main">
-                <a:graphicData uri="http://schemas.microsoft.com/office/word/2010/wordprocessingShape">
-                  <wps:wsp>
-                    <wps:cNvSpPr txBox="1"/>
-                    <wps:spPr>
-                      <a:xfrm>
-                        <a:off x="0" y="0"/>
-                        <a:ext cx="906449" cy="389614"/>
-                      </a:xfrm>
-                      <a:prstGeom prst="rect">
-                        <a:avLst/>
-                      </a:prstGeom>
-                      <a:solidFill>
-                        <a:schemeClr val="lt1"/>
-                      </a:solidFill>
-                      <a:ln w="6350">
-                        <a:solidFill>
-                          <a:prstClr val="black"/>
-                        </a:solidFill>
-                      </a:ln>
-                    </wps:spPr>
-                    <wps:txbx>
-                      <w:txbxContent>
-                        <w:p>
-                          <w:pPr>
-                            <w:rPr>
-                              <w:b/>
-                              <w:i/>
-                              <w:color w:val="C00000"/>
-                              <w:sz w:val="16"/>
-                            </w:rPr>
-                          </w:pPr>
-                          <w:r>
-                            <w:rPr>
-                              <w:b/>
-                              <w:i/>
-                              <w:color w:val="C00000"/>
-                              <w:sz w:val="16"/>
-                            </w:rPr>
-                            <w:t>My Company Logo</w:t>
-                          </w:r>
-                        </w:p>
-                      </w:txbxContent>
-                    </wps:txbx>
-                    <wps:bodyPr rot="0" spcFirstLastPara="0" vertOverflow="overflow" horzOverflow="overflow" vert="horz" wrap="square" lIns="91440" tIns="45720" rIns="91440" bIns="45720" numCol="1" spcCol="0" rtlCol="0" fromWordArt="0" anchor="t" anchorCtr="0" forceAA="0" compatLnSpc="1">
-                      <a:prstTxWarp prst="textNoShape">
-                        <a:avLst/>
-                      </a:prstTxWarp>
-                      <a:noAutofit/>
-                    </wps:bodyPr>
-                  </wps:wsp>
-                </a:graphicData>
-              </a:graphic>
-              <wp14:sizeRelH relativeFrom="margin">
-                <wp14:pctWidth>0</wp14:pctWidth>
-              </wp14:sizeRelH>
-              <wp14:sizeRelV relativeFrom="margin">
-                <wp14:pctHeight>0</wp14:pctHeight>
-              </wp14:sizeRelV>
-            </wp:anchor>
-          </w:drawing>
-        </mc:Choice>
-        <mc:Fallback>
-          <w:pict>
-            <v:shapetype w14:anchorId="6C47E4A8" id="_x0000_t202" coordsize="21600,21600" o:spt="202" path="m,l,21600r21600,l21600,xe">
-              <v:stroke joinstyle="miter"/>
-              <v:path gradientshapeok="t" o:connecttype="rect"/>
-            </v:shapetype>
-            <v:shape id="Text Box 14" o:spid="_x0000_s1027" type="#_x0000_t202" style="position:absolute;left:0;text-align:left;margin-left:-78.05pt;margin-top:-10.3pt;width:71.35pt;height:30.7pt;z-index:251659264;visibility:visible;mso-wrap-style:square;mso-width-percent:0;mso-height-percent:0;mso-wrap-distance-left:9pt;mso-wrap-distance-top:0;mso-wrap-distance-right:9pt;mso-wrap-distance-bottom:0;mso-position-horizontal:absolute;mso-position-horizontal-relative:margin;mso-position-vertical:absolute;mso-position-vertical-relative:text;mso-width-percent:0;mso-height-percent:0;mso-width-relative:margin;mso-height-relative:margin;v-text-anchor:top" o:gfxdata="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" fillcolor="white [3201]" strokeweight=".5pt">
-              <v:textbox>
-                <w:txbxContent>
-                  <w:p>
-                    <w:pPr>
-                      <w:rPr>
-                        <w:b/>
-                        <w:i/>
-                        <w:color w:val="C00000"/>
-                        <w:sz w:val="16"/>
-                      </w:rPr>
-                    </w:pPr>
-                    <w:r>
-                      <w:rPr>
-                        <w:b/>
-                        <w:i/>
-                        <w:color w:val="C00000"/>
-                        <w:sz w:val="16"/>
-                      </w:rPr>
-                      <w:t>My Company Logo</w:t>
-                    </w:r>
-                  </w:p>
-                </w:txbxContent>
-              </v:textbox>
-              <w10:wrap anchorx="margin"/>
-            </v:shape>
-          </w:pict>
-        </mc:Fallback>
-      </mc:AlternateContent>
-    </w:r>
-    <w:r>
-      <w:rPr>
         <w:i/>
         <w:color w:val="C00000"/>
         <w:lang w:eastAsia="ar-SA" w:bidi="ar-SA"/>
       </w:rPr>
-      <w:t xml:space="preserve">Project </w:t>
+      <w:t>Excel.IO</w:t>
     </w:r>
     <w:r>
       <w:rPr>
@@ -9080,6 +9106,14 @@
         <w:color w:val="C00000"/>
         <w:lang w:eastAsia="ar-SA" w:bidi="ar-SA"/>
       </w:rPr>
+      <w:tab/>
+    </w:r>
+    <w:r>
+      <w:rPr>
+        <w:i/>
+        <w:color w:val="C00000"/>
+        <w:lang w:eastAsia="ar-SA" w:bidi="ar-SA"/>
+      </w:rPr>
       <w:fldChar w:fldCharType="begin"/>
     </w:r>
     <w:r>
@@ -9088,7 +9122,7 @@
         <w:color w:val="C00000"/>
         <w:lang w:eastAsia="ar-SA" w:bidi="ar-SA"/>
       </w:rPr>
-      <w:instrText xml:space="preserve"> DOCPROPERTY  Project  \* MERGEFORMAT </w:instrText>
+      <w:instrText xml:space="preserve"> TITLE   \* MERGEFORMAT </w:instrText>
     </w:r>
     <w:r>
       <w:rPr>
@@ -9104,7 +9138,7 @@
         <w:color w:val="C00000"/>
         <w:lang w:eastAsia="ar-SA" w:bidi="ar-SA"/>
       </w:rPr>
-      <w:t>Name of Project</w:t>
+      <w:t>Ước lượng dự án nguồn mở</w:t>
     </w:r>
     <w:r>
       <w:rPr>
@@ -9120,7 +9154,7 @@
         <w:color w:val="C00000"/>
         <w:lang w:eastAsia="ar-SA" w:bidi="ar-SA"/>
       </w:rPr>
-      <w:tab/>
+      <w:t>:</w:t>
     </w:r>
     <w:r>
       <w:rPr>
@@ -9128,7 +9162,7 @@
         <w:color w:val="C00000"/>
         <w:lang w:eastAsia="ar-SA" w:bidi="ar-SA"/>
       </w:rPr>
-      <w:fldChar w:fldCharType="begin"/>
+      <w:t xml:space="preserve"> </w:t>
     </w:r>
     <w:r>
       <w:rPr>
@@ -9136,87 +9170,7 @@
         <w:color w:val="C00000"/>
         <w:lang w:eastAsia="ar-SA" w:bidi="ar-SA"/>
       </w:rPr>
-      <w:instrText xml:space="preserve"> TITLE   \* MERGEFORMAT </w:instrText>
-    </w:r>
-    <w:r>
-      <w:rPr>
-        <w:i/>
-        <w:color w:val="C00000"/>
-        <w:lang w:eastAsia="ar-SA" w:bidi="ar-SA"/>
-      </w:rPr>
-      <w:fldChar w:fldCharType="separate"/>
-    </w:r>
-    <w:r>
-      <w:rPr>
-        <w:i/>
-        <w:color w:val="C00000"/>
-        <w:lang w:eastAsia="ar-SA" w:bidi="ar-SA"/>
-      </w:rPr>
-      <w:t>Ước lượng dự án nguồn mở</w:t>
-    </w:r>
-    <w:r>
-      <w:rPr>
-        <w:i/>
-        <w:color w:val="C00000"/>
-        <w:lang w:eastAsia="ar-SA" w:bidi="ar-SA"/>
-      </w:rPr>
-      <w:fldChar w:fldCharType="end"/>
-    </w:r>
-    <w:r>
-      <w:rPr>
-        <w:i/>
-        <w:color w:val="C00000"/>
-        <w:lang w:eastAsia="ar-SA" w:bidi="ar-SA"/>
-      </w:rPr>
-      <w:t>:</w:t>
-    </w:r>
-    <w:r>
-      <w:rPr>
-        <w:i/>
-        <w:color w:val="C00000"/>
-        <w:lang w:eastAsia="ar-SA" w:bidi="ar-SA"/>
-      </w:rPr>
-      <w:t xml:space="preserve"> </w:t>
-    </w:r>
-    <w:r>
-      <w:rPr>
-        <w:i/>
-        <w:color w:val="C00000"/>
-        <w:lang w:eastAsia="ar-SA" w:bidi="ar-SA"/>
-      </w:rPr>
-      <w:fldChar w:fldCharType="begin"/>
-    </w:r>
-    <w:r>
-      <w:rPr>
-        <w:i/>
-        <w:color w:val="C00000"/>
-        <w:lang w:eastAsia="ar-SA" w:bidi="ar-SA"/>
-      </w:rPr>
-      <w:instrText xml:space="preserve"> SUBJECT   \* MERGEFORMAT </w:instrText>
-    </w:r>
-    <w:r>
-      <w:rPr>
-        <w:i/>
-        <w:color w:val="C00000"/>
-        <w:lang w:eastAsia="ar-SA" w:bidi="ar-SA"/>
-      </w:rPr>
-      <w:fldChar w:fldCharType="separate"/>
-    </w:r>
-    <w:r>
-      <w:rPr>
-        <w:i/>
-        <w:color w:val="C00000"/>
-        <w:lang w:eastAsia="ar-SA" w:bidi="ar-SA"/>
-      </w:rPr>
-      <w:t>Tên dự án nguồn mở</w:t>
-    </w:r>
-    <w:r>
-      <w:rPr>
-        <w:i/>
-        <w:color w:val="C00000"/>
-        <w:lang w:eastAsia="ar-SA" w:bidi="ar-SA"/>
-      </w:rPr>
-      <w:fldChar w:fldCharType="end"/>
+      <w:t>Excel.IO</w:t>
     </w:r>
   </w:p>
   <w:p/>
@@ -11630,6 +11584,18 @@
       <w:bCs/>
     </w:rPr>
   </w:style>
+  <w:style w:type="character" w:styleId="FollowedHyperlink">
+    <w:name w:val="FollowedHyperlink"/>
+    <w:basedOn w:val="DefaultParagraphFont"/>
+    <w:uiPriority w:val="99"/>
+    <w:semiHidden/>
+    <w:unhideWhenUsed/>
+    <w:rsid w:val="009F47EE"/>
+    <w:rPr>
+      <w:color w:val="954F72" w:themeColor="followedHyperlink"/>
+      <w:u w:val="single"/>
+    </w:rPr>
+  </w:style>
 </w:styles>
 </file>
 
@@ -11899,7 +11865,7 @@
 </file>
 
 <file path=customXml/itemProps1.xml><?xml version="1.0" encoding="utf-8"?>
-<ds:datastoreItem xmlns:ds="http://schemas.openxmlformats.org/officeDocument/2006/customXml" ds:itemID="{7016EF0D-36E1-43A2-91A1-A7587A22E427}">
+<ds:datastoreItem xmlns:ds="http://schemas.openxmlformats.org/officeDocument/2006/customXml" ds:itemID="{2E57F73B-C1D1-4BB3-B3DC-B88FA8A025AD}">
   <ds:schemaRefs>
     <ds:schemaRef ds:uri="http://schemas.openxmlformats.org/officeDocument/2006/bibliography"/>
   </ds:schemaRefs>

</xml_diff>

<commit_message>
review lại báo cáo
</commit_message>
<xml_diff>
--- a/docs/PM_nhóm 3.docx
+++ b/docs/PM_nhóm 3.docx
@@ -4221,7 +4221,7 @@
           <w:sz w:val="25"/>
           <w:szCs w:val="25"/>
         </w:rPr>
-        <w:t xml:space="preserve"> MS Planner </w:t>
+        <w:t xml:space="preserve"> MS Planner</w:t>
       </w:r>
       <w:r>
         <w:rPr>
@@ -4230,7 +4230,7 @@
           <w:sz w:val="25"/>
           <w:szCs w:val="25"/>
         </w:rPr>
-        <w:t xml:space="preserve">(bắt buộc): </w:t>
+        <w:t xml:space="preserve">: </w:t>
       </w:r>
       <w:hyperlink r:id="rId12" w:anchor="/plantaskboard?groupId=773de0bc-10ff-4444-a118-86617913b0f5&amp;planId=XIlfP90KCEeIOC2h3U0q-skAAIq_" w:history="1">
         <w:r>
@@ -4278,8 +4278,10 @@
           <w:sz w:val="25"/>
           <w:szCs w:val="25"/>
         </w:rPr>
-        <w:t xml:space="preserve"> GitHub/GitLab </w:t>
-      </w:r>
+        <w:t xml:space="preserve"> GitHub/GitLab</w:t>
+      </w:r>
+      <w:bookmarkStart w:id="3" w:name="_GoBack"/>
+      <w:bookmarkEnd w:id="3"/>
       <w:r>
         <w:rPr>
           <w:rFonts w:ascii="Times New Roman" w:hAnsi="Times New Roman" w:cs="Times New Roman"/>
@@ -4287,7 +4289,7 @@
           <w:sz w:val="25"/>
           <w:szCs w:val="25"/>
         </w:rPr>
-        <w:t xml:space="preserve">(bắt buộc): </w:t>
+        <w:t xml:space="preserve">: </w:t>
       </w:r>
       <w:hyperlink r:id="rId13" w:history="1">
         <w:r>
@@ -4310,7 +4312,7 @@
           <w:szCs w:val="25"/>
         </w:rPr>
       </w:pPr>
-      <w:bookmarkStart w:id="3" w:name="_Toc58351098"/>
+      <w:bookmarkStart w:id="4" w:name="_Toc58351098"/>
       <w:r>
         <w:rPr>
           <w:rFonts w:ascii="Times New Roman" w:hAnsi="Times New Roman" w:cs="Times New Roman"/>
@@ -4319,7 +4321,7 @@
         </w:rPr>
         <w:t>Các nhân sự tham gia dự án</w:t>
       </w:r>
-      <w:bookmarkEnd w:id="3"/>
+      <w:bookmarkEnd w:id="4"/>
     </w:p>
     <w:p>
       <w:pPr>
@@ -4330,7 +4332,7 @@
           <w:szCs w:val="25"/>
         </w:rPr>
       </w:pPr>
-      <w:bookmarkStart w:id="4" w:name="_Toc58351099"/>
+      <w:bookmarkStart w:id="5" w:name="_Toc58351099"/>
       <w:r>
         <w:rPr>
           <w:rFonts w:ascii="Times New Roman" w:hAnsi="Times New Roman" w:cs="Times New Roman"/>
@@ -4355,7 +4357,7 @@
         </w:rPr>
         <w:t>ng</w:t>
       </w:r>
-      <w:bookmarkEnd w:id="4"/>
+      <w:bookmarkEnd w:id="5"/>
     </w:p>
     <w:p>
       <w:pPr>
@@ -4474,7 +4476,7 @@
           <w:szCs w:val="25"/>
         </w:rPr>
       </w:pPr>
-      <w:bookmarkStart w:id="5" w:name="_Toc58351100"/>
+      <w:bookmarkStart w:id="6" w:name="_Toc58351100"/>
       <w:r>
         <w:rPr>
           <w:rFonts w:ascii="Times New Roman" w:hAnsi="Times New Roman" w:cs="Times New Roman"/>
@@ -4483,7 +4485,7 @@
         </w:rPr>
         <w:t>Thông tin thành viên nhóm</w:t>
       </w:r>
-      <w:bookmarkEnd w:id="5"/>
+      <w:bookmarkEnd w:id="6"/>
     </w:p>
     <w:p>
       <w:pPr>
@@ -4609,7 +4611,7 @@
           <w:szCs w:val="25"/>
         </w:rPr>
       </w:pPr>
-      <w:bookmarkStart w:id="6" w:name="_Toc58351101"/>
+      <w:bookmarkStart w:id="7" w:name="_Toc58351101"/>
       <w:r>
         <w:rPr>
           <w:rFonts w:ascii="Times New Roman" w:hAnsi="Times New Roman" w:cs="Times New Roman"/>
@@ -4618,7 +4620,7 @@
         </w:rPr>
         <w:t>Phân chia vai trò của thành viên dự án và khách hàng</w:t>
       </w:r>
-      <w:bookmarkEnd w:id="6"/>
+      <w:bookmarkEnd w:id="7"/>
     </w:p>
     <w:p>
       <w:pPr>
@@ -4723,7 +4725,7 @@
           <w:szCs w:val="25"/>
         </w:rPr>
       </w:pPr>
-      <w:bookmarkStart w:id="7" w:name="_Toc58351102"/>
+      <w:bookmarkStart w:id="8" w:name="_Toc58351102"/>
       <w:r>
         <w:rPr>
           <w:rFonts w:ascii="Times New Roman" w:hAnsi="Times New Roman" w:cs="Times New Roman"/>
@@ -4733,7 +4735,7 @@
         <w:lastRenderedPageBreak/>
         <w:t>Khảo sát dự án</w:t>
       </w:r>
-      <w:bookmarkEnd w:id="7"/>
+      <w:bookmarkEnd w:id="8"/>
     </w:p>
     <w:p>
       <w:pPr>
@@ -4744,7 +4746,7 @@
           <w:szCs w:val="25"/>
         </w:rPr>
       </w:pPr>
-      <w:bookmarkStart w:id="8" w:name="_Toc58351103"/>
+      <w:bookmarkStart w:id="9" w:name="_Toc58351103"/>
       <w:r>
         <w:rPr>
           <w:rFonts w:ascii="Times New Roman" w:hAnsi="Times New Roman" w:cs="Times New Roman"/>
@@ -4753,7 +4755,7 @@
         </w:rPr>
         <w:t>Thống kê về mã nguồn</w:t>
       </w:r>
-      <w:bookmarkEnd w:id="8"/>
+      <w:bookmarkEnd w:id="9"/>
     </w:p>
     <w:p>
       <w:pPr>
@@ -5166,7 +5168,7 @@
           <w:szCs w:val="25"/>
         </w:rPr>
       </w:pPr>
-      <w:bookmarkStart w:id="9" w:name="_Toc58351104"/>
+      <w:bookmarkStart w:id="10" w:name="_Toc58351104"/>
       <w:r>
         <w:rPr>
           <w:rFonts w:ascii="Times New Roman" w:hAnsi="Times New Roman" w:cs="Times New Roman"/>
@@ -5175,7 +5177,7 @@
         </w:rPr>
         <w:t>Thống kê về hợp tác</w:t>
       </w:r>
-      <w:bookmarkEnd w:id="9"/>
+      <w:bookmarkEnd w:id="10"/>
     </w:p>
     <w:p>
       <w:pPr>
@@ -5866,7 +5868,7 @@
           <w:szCs w:val="25"/>
         </w:rPr>
       </w:pPr>
-      <w:bookmarkStart w:id="10" w:name="_Toc58351105"/>
+      <w:bookmarkStart w:id="11" w:name="_Toc58351105"/>
       <w:r>
         <w:rPr>
           <w:rFonts w:ascii="Times New Roman" w:hAnsi="Times New Roman" w:cs="Times New Roman"/>
@@ -5875,7 +5877,7 @@
         </w:rPr>
         <w:t>Kết quả chạy thử nghiệm</w:t>
       </w:r>
-      <w:bookmarkEnd w:id="10"/>
+      <w:bookmarkEnd w:id="11"/>
     </w:p>
     <w:p>
       <w:pPr>
@@ -6088,7 +6090,7 @@
           <w:szCs w:val="25"/>
         </w:rPr>
       </w:pPr>
-      <w:bookmarkStart w:id="11" w:name="_Toc58351106"/>
+      <w:bookmarkStart w:id="12" w:name="_Toc58351106"/>
       <w:r>
         <w:rPr>
           <w:rFonts w:ascii="Times New Roman" w:hAnsi="Times New Roman" w:cs="Times New Roman"/>
@@ -6097,7 +6099,7 @@
         </w:rPr>
         <w:t>Phạm vi dự án</w:t>
       </w:r>
-      <w:bookmarkEnd w:id="11"/>
+      <w:bookmarkEnd w:id="12"/>
     </w:p>
     <w:p>
       <w:pPr>
@@ -6125,7 +6127,7 @@
           <w:szCs w:val="25"/>
         </w:rPr>
       </w:pPr>
-      <w:bookmarkStart w:id="12" w:name="_Toc58351107"/>
+      <w:bookmarkStart w:id="13" w:name="_Toc58351107"/>
       <w:r>
         <w:rPr>
           <w:rFonts w:ascii="Times New Roman" w:hAnsi="Times New Roman" w:cs="Times New Roman"/>
@@ -6134,7 +6136,7 @@
         </w:rPr>
         <w:t>Giao tiếp/Trao đổi thông tin</w:t>
       </w:r>
-      <w:bookmarkEnd w:id="12"/>
+      <w:bookmarkEnd w:id="13"/>
     </w:p>
     <w:p>
       <w:pPr>
@@ -6145,7 +6147,7 @@
           <w:szCs w:val="25"/>
         </w:rPr>
       </w:pPr>
-      <w:bookmarkStart w:id="13" w:name="_Toc58351108"/>
+      <w:bookmarkStart w:id="14" w:name="_Toc58351108"/>
       <w:r>
         <w:rPr>
           <w:rFonts w:ascii="Times New Roman" w:hAnsi="Times New Roman" w:cs="Times New Roman"/>
@@ -6154,7 +6156,7 @@
         </w:rPr>
         <w:t>Các qui định về họp hành nội bộ</w:t>
       </w:r>
-      <w:bookmarkEnd w:id="13"/>
+      <w:bookmarkEnd w:id="14"/>
     </w:p>
     <w:p>
       <w:pPr>
@@ -6323,7 +6325,7 @@
           <w:szCs w:val="25"/>
         </w:rPr>
       </w:pPr>
-      <w:bookmarkStart w:id="14" w:name="_Toc58351109"/>
+      <w:bookmarkStart w:id="15" w:name="_Toc58351109"/>
       <w:r>
         <w:rPr>
           <w:rFonts w:ascii="Times New Roman" w:hAnsi="Times New Roman" w:cs="Times New Roman"/>
@@ -6341,7 +6343,7 @@
         </w:rPr>
         <w:t>hàng</w:t>
       </w:r>
-      <w:bookmarkEnd w:id="14"/>
+      <w:bookmarkEnd w:id="15"/>
     </w:p>
     <w:p>
       <w:pPr>
@@ -6494,7 +6496,7 @@
           <w:szCs w:val="25"/>
         </w:rPr>
       </w:pPr>
-      <w:bookmarkStart w:id="15" w:name="_Toc58351110"/>
+      <w:bookmarkStart w:id="16" w:name="_Toc58351110"/>
       <w:r>
         <w:rPr>
           <w:rFonts w:ascii="Times New Roman" w:hAnsi="Times New Roman" w:cs="Times New Roman"/>
@@ -6503,7 +6505,7 @@
         </w:rPr>
         <w:t>Ước lượng chung</w:t>
       </w:r>
-      <w:bookmarkEnd w:id="15"/>
+      <w:bookmarkEnd w:id="16"/>
     </w:p>
     <w:p>
       <w:pPr>
@@ -6514,7 +6516,7 @@
           <w:szCs w:val="25"/>
         </w:rPr>
       </w:pPr>
-      <w:bookmarkStart w:id="16" w:name="_Toc58351111"/>
+      <w:bookmarkStart w:id="17" w:name="_Toc58351111"/>
       <w:r>
         <w:rPr>
           <w:rFonts w:ascii="Times New Roman" w:hAnsi="Times New Roman" w:cs="Times New Roman"/>
@@ -6523,7 +6525,7 @@
         </w:rPr>
         <w:t>Ước lượng thời gian</w:t>
       </w:r>
-      <w:bookmarkEnd w:id="16"/>
+      <w:bookmarkEnd w:id="17"/>
     </w:p>
     <w:p>
       <w:pPr>
@@ -6622,7 +6624,7 @@
           <w:szCs w:val="25"/>
         </w:rPr>
       </w:pPr>
-      <w:bookmarkStart w:id="17" w:name="_Toc58351112"/>
+      <w:bookmarkStart w:id="18" w:name="_Toc58351112"/>
       <w:r>
         <w:rPr>
           <w:rFonts w:ascii="Times New Roman" w:hAnsi="Times New Roman" w:cs="Times New Roman"/>
@@ -6631,7 +6633,7 @@
         </w:rPr>
         <w:t>Ước lượng rủi ro</w:t>
       </w:r>
-      <w:bookmarkEnd w:id="17"/>
+      <w:bookmarkEnd w:id="18"/>
     </w:p>
     <w:p>
       <w:pPr>
@@ -6642,7 +6644,7 @@
           <w:szCs w:val="25"/>
         </w:rPr>
       </w:pPr>
-      <w:bookmarkStart w:id="18" w:name="_Toc58351113"/>
+      <w:bookmarkStart w:id="19" w:name="_Toc58351113"/>
       <w:r>
         <w:rPr>
           <w:rFonts w:ascii="Times New Roman" w:hAnsi="Times New Roman"/>
@@ -6651,7 +6653,7 @@
         </w:rPr>
         <w:t>Dịch covid bùng phát mạnh, các thành viên trong team không thể gặp nhau và không thể gặp mặt trực tiếp với khách hàng</w:t>
       </w:r>
-      <w:bookmarkEnd w:id="18"/>
+      <w:bookmarkEnd w:id="19"/>
     </w:p>
     <w:p>
       <w:pPr>
@@ -6804,7 +6806,7 @@
           <w:szCs w:val="25"/>
         </w:rPr>
       </w:pPr>
-      <w:bookmarkStart w:id="19" w:name="_Toc58351114"/>
+      <w:bookmarkStart w:id="20" w:name="_Toc58351114"/>
       <w:r>
         <w:rPr>
           <w:rFonts w:ascii="Times New Roman" w:hAnsi="Times New Roman"/>
@@ -6813,7 +6815,7 @@
         </w:rPr>
         <w:t>Một thành viên bị tai nạn giao thông</w:t>
       </w:r>
-      <w:bookmarkEnd w:id="19"/>
+      <w:bookmarkEnd w:id="20"/>
     </w:p>
     <w:p>
       <w:pPr>
@@ -6982,7 +6984,7 @@
           <w:szCs w:val="25"/>
         </w:rPr>
       </w:pPr>
-      <w:bookmarkStart w:id="20" w:name="_Toc58351115"/>
+      <w:bookmarkStart w:id="21" w:name="_Toc58351115"/>
       <w:r>
         <w:rPr>
           <w:rFonts w:ascii="Times New Roman" w:hAnsi="Times New Roman"/>
@@ -6992,7 +6994,7 @@
         <w:lastRenderedPageBreak/>
         <w:t>Máy tính của một thành viên bị hỏng</w:t>
       </w:r>
-      <w:bookmarkEnd w:id="20"/>
+      <w:bookmarkEnd w:id="21"/>
     </w:p>
     <w:p>
       <w:pPr>
@@ -7134,7 +7136,7 @@
         </w:rPr>
         <w:t xml:space="preserve"> </w:t>
       </w:r>
-      <w:bookmarkStart w:id="21" w:name="_Toc58351116"/>
+      <w:bookmarkStart w:id="22" w:name="_Toc58351116"/>
       <w:r>
         <w:rPr>
           <w:rFonts w:ascii="Times New Roman" w:hAnsi="Times New Roman"/>
@@ -7143,7 +7145,7 @@
         </w:rPr>
         <w:t>Một thành viên trong nhóm bị nhiễm covid</w:t>
       </w:r>
-      <w:bookmarkEnd w:id="21"/>
+      <w:bookmarkEnd w:id="22"/>
     </w:p>
     <w:p>
       <w:pPr>
@@ -7293,7 +7295,7 @@
         </w:rPr>
         <w:t xml:space="preserve"> </w:t>
       </w:r>
-      <w:bookmarkStart w:id="22" w:name="_Toc58351117"/>
+      <w:bookmarkStart w:id="23" w:name="_Toc58351117"/>
       <w:r>
         <w:rPr>
           <w:rFonts w:ascii="Times New Roman" w:hAnsi="Times New Roman"/>
@@ -7302,7 +7304,7 @@
         </w:rPr>
         <w:t>Khách hàng yêu cầu thêm tính năng</w:t>
       </w:r>
-      <w:bookmarkEnd w:id="22"/>
+      <w:bookmarkEnd w:id="23"/>
     </w:p>
     <w:p>
       <w:pPr>
@@ -7483,7 +7485,7 @@
           <w:szCs w:val="25"/>
         </w:rPr>
       </w:pPr>
-      <w:bookmarkStart w:id="23" w:name="_Toc58351118"/>
+      <w:bookmarkStart w:id="24" w:name="_Toc58351118"/>
       <w:r>
         <w:rPr>
           <w:rFonts w:ascii="Times New Roman" w:hAnsi="Times New Roman" w:cs="Times New Roman"/>
@@ -7492,7 +7494,7 @@
         </w:rPr>
         <w:t>Ước lượng giá thành</w:t>
       </w:r>
-      <w:bookmarkEnd w:id="23"/>
+      <w:bookmarkEnd w:id="24"/>
     </w:p>
     <w:p>
       <w:pPr>
@@ -7627,7 +7629,7 @@
           <w:szCs w:val="25"/>
         </w:rPr>
       </w:pPr>
-      <w:bookmarkStart w:id="24" w:name="_Toc58351119"/>
+      <w:bookmarkStart w:id="25" w:name="_Toc58351119"/>
       <w:r>
         <w:rPr>
           <w:rFonts w:ascii="Times New Roman" w:hAnsi="Times New Roman" w:cs="Times New Roman"/>
@@ -7636,7 +7638,7 @@
         </w:rPr>
         <w:t>Ước lượng chất lượng</w:t>
       </w:r>
-      <w:bookmarkEnd w:id="24"/>
+      <w:bookmarkEnd w:id="25"/>
     </w:p>
     <w:p>
       <w:pPr>
@@ -7782,7 +7784,7 @@
           <w:szCs w:val="25"/>
         </w:rPr>
       </w:pPr>
-      <w:bookmarkStart w:id="25" w:name="_Toc58351120"/>
+      <w:bookmarkStart w:id="26" w:name="_Toc58351120"/>
       <w:r>
         <w:rPr>
           <w:rFonts w:ascii="Times New Roman" w:hAnsi="Times New Roman" w:cs="Times New Roman"/>
@@ -7791,7 +7793,7 @@
         </w:rPr>
         <w:t>Đóng dự án</w:t>
       </w:r>
-      <w:bookmarkEnd w:id="25"/>
+      <w:bookmarkEnd w:id="26"/>
     </w:p>
     <w:p>
       <w:pPr>
@@ -7802,7 +7804,7 @@
           <w:szCs w:val="25"/>
         </w:rPr>
       </w:pPr>
-      <w:bookmarkStart w:id="26" w:name="_Toc58351121"/>
+      <w:bookmarkStart w:id="27" w:name="_Toc58351121"/>
       <w:r>
         <w:rPr>
           <w:rFonts w:ascii="Times New Roman" w:hAnsi="Times New Roman" w:cs="Times New Roman"/>
@@ -7811,7 +7813,7 @@
         </w:rPr>
         <w:t>Quản lý mã nguồn</w:t>
       </w:r>
-      <w:bookmarkEnd w:id="26"/>
+      <w:bookmarkEnd w:id="27"/>
     </w:p>
     <w:p>
       <w:pPr>
@@ -7822,7 +7824,7 @@
           <w:szCs w:val="25"/>
         </w:rPr>
       </w:pPr>
-      <w:bookmarkStart w:id="27" w:name="_Toc58351122"/>
+      <w:bookmarkStart w:id="28" w:name="_Toc58351122"/>
       <w:r>
         <w:rPr>
           <w:rFonts w:ascii="Times New Roman" w:hAnsi="Times New Roman"/>
@@ -7831,7 +7833,7 @@
         </w:rPr>
         <w:t>Số commit của mỗi người</w:t>
       </w:r>
-      <w:bookmarkEnd w:id="27"/>
+      <w:bookmarkEnd w:id="28"/>
     </w:p>
     <w:p>
       <w:pPr>
@@ -8010,7 +8012,7 @@
           <w:szCs w:val="25"/>
         </w:rPr>
       </w:pPr>
-      <w:bookmarkStart w:id="28" w:name="_Toc58351123"/>
+      <w:bookmarkStart w:id="29" w:name="_Toc58351123"/>
       <w:r>
         <w:rPr>
           <w:rFonts w:ascii="Times New Roman" w:hAnsi="Times New Roman"/>
@@ -8027,7 +8029,7 @@
         </w:rPr>
         <w:t xml:space="preserve"> án</w:t>
       </w:r>
-      <w:bookmarkEnd w:id="28"/>
+      <w:bookmarkEnd w:id="29"/>
     </w:p>
     <w:p>
       <w:pPr>
@@ -8058,8 +8060,6 @@
         </w:rPr>
         <w:t xml:space="preserve"> (07/12/2020)</w:t>
       </w:r>
-      <w:bookmarkStart w:id="29" w:name="_GoBack"/>
-      <w:bookmarkEnd w:id="29"/>
       <w:r>
         <w:rPr>
           <w:rFonts w:ascii="Times New Roman" w:hAnsi="Times New Roman" w:cs="Times New Roman"/>
@@ -11865,7 +11865,7 @@
 </file>
 
 <file path=customXml/itemProps1.xml><?xml version="1.0" encoding="utf-8"?>
-<ds:datastoreItem xmlns:ds="http://schemas.openxmlformats.org/officeDocument/2006/customXml" ds:itemID="{2E57F73B-C1D1-4BB3-B3DC-B88FA8A025AD}">
+<ds:datastoreItem xmlns:ds="http://schemas.openxmlformats.org/officeDocument/2006/customXml" ds:itemID="{EFF1625F-750F-4160-B36A-E55108509E14}">
   <ds:schemaRefs>
     <ds:schemaRef ds:uri="http://schemas.openxmlformats.org/officeDocument/2006/bibliography"/>
   </ds:schemaRefs>

</xml_diff>